<commit_message>
marked a few stuff
</commit_message>
<xml_diff>
--- a/szervezeti_kultura_alap.docx
+++ b/szervezeti_kultura_alap.docx
@@ -4769,8 +4769,14 @@
           <w:ilvl w:val="0"/>
           <w:numId w:val="19"/>
         </w:numPr>
-      </w:pPr>
-      <w:r>
+        <w:rPr>
+          <w:color w:val="E36C0A" w:themeColor="accent6" w:themeShade="BF"/>
+        </w:rPr>
+      </w:pPr>
+      <w:r>
+        <w:rPr>
+          <w:color w:val="E36C0A" w:themeColor="accent6" w:themeShade="BF"/>
+        </w:rPr>
         <w:t>első sorban: szimpatikusnak találtam ezt a kutatási módot</w:t>
       </w:r>
     </w:p>
@@ -4781,17 +4787,32 @@
           <w:ilvl w:val="0"/>
           <w:numId w:val="19"/>
         </w:numPr>
-      </w:pPr>
-      <w:r>
+        <w:rPr>
+          <w:color w:val="E36C0A" w:themeColor="accent6" w:themeShade="BF"/>
+        </w:rPr>
+      </w:pPr>
+      <w:r>
+        <w:rPr>
+          <w:color w:val="E36C0A" w:themeColor="accent6" w:themeShade="BF"/>
+        </w:rPr>
         <w:t>kérdőívezés nehéz</w:t>
       </w:r>
       <w:r>
+        <w:rPr>
+          <w:color w:val="E36C0A" w:themeColor="accent6" w:themeShade="BF"/>
+        </w:rPr>
         <w:t>kes</w:t>
       </w:r>
       <w:r>
+        <w:rPr>
+          <w:color w:val="E36C0A" w:themeColor="accent6" w:themeShade="BF"/>
+        </w:rPr>
         <w:t xml:space="preserve"> / megbízhatatlan </w:t>
       </w:r>
       <w:r>
+        <w:rPr>
+          <w:color w:val="E36C0A" w:themeColor="accent6" w:themeShade="BF"/>
+        </w:rPr>
         <w:t>adatok, mert nem motivált a kitöltő</w:t>
       </w:r>
     </w:p>
@@ -4802,11 +4823,20 @@
           <w:ilvl w:val="0"/>
           <w:numId w:val="19"/>
         </w:numPr>
-      </w:pPr>
-      <w:r>
+        <w:rPr>
+          <w:color w:val="E36C0A" w:themeColor="accent6" w:themeShade="BF"/>
+        </w:rPr>
+      </w:pPr>
+      <w:r>
+        <w:rPr>
+          <w:color w:val="E36C0A" w:themeColor="accent6" w:themeShade="BF"/>
+        </w:rPr>
         <w:t>interjúzáshoz n</w:t>
       </w:r>
       <w:r>
+        <w:rPr>
+          <w:color w:val="E36C0A" w:themeColor="accent6" w:themeShade="BF"/>
+        </w:rPr>
         <w:t>em találtam megfelelő alanyt</w:t>
       </w:r>
     </w:p>
@@ -4817,14 +4847,26 @@
           <w:ilvl w:val="0"/>
           <w:numId w:val="19"/>
         </w:numPr>
-      </w:pPr>
-      <w:r>
+        <w:rPr>
+          <w:color w:val="E36C0A" w:themeColor="accent6" w:themeShade="BF"/>
+        </w:rPr>
+      </w:pPr>
+      <w:r>
+        <w:rPr>
+          <w:color w:val="E36C0A" w:themeColor="accent6" w:themeShade="BF"/>
+        </w:rPr>
         <w:t>internet által könnyen elérhető</w:t>
       </w:r>
       <w:r>
+        <w:rPr>
+          <w:color w:val="E36C0A" w:themeColor="accent6" w:themeShade="BF"/>
+        </w:rPr>
         <w:t>, nagy mennyiségű</w:t>
       </w:r>
       <w:r>
+        <w:rPr>
+          <w:color w:val="E36C0A" w:themeColor="accent6" w:themeShade="BF"/>
+        </w:rPr>
         <w:t xml:space="preserve"> adat</w:t>
       </w:r>
     </w:p>
@@ -4914,7 +4956,13 @@
     </w:p>
     <w:p>
       <w:r>
-        <w:t>A szervezet méretéből és hosszú fennállásából adódóan arra számítok, hogy  jellegzetes kulturális vonásokat fedezhetek majd fel a vizsgálatom során</w:t>
+        <w:t>A szervezet méretéből és hosszú fennállásá</w:t>
+      </w:r>
+      <w:r>
+        <w:t>ból adódóan arra számítok, hogy</w:t>
+      </w:r>
+      <w:r>
+        <w:t xml:space="preserve"> jellegzetes kulturális vonásokat fedezhetek majd fel a vizsgálatom során</w:t>
       </w:r>
       <w:r>
         <w:t>.</w:t>
@@ -5669,16 +5717,37 @@
     </w:p>
     <w:p>
       <w:r>
+        <w:rPr>
+          <w:color w:val="E36C0A" w:themeColor="accent6" w:themeShade="BF"/>
+        </w:rPr>
         <w:t>Kutatásom elsődle</w:t>
       </w:r>
       <w:r>
+        <w:rPr>
+          <w:color w:val="E36C0A" w:themeColor="accent6" w:themeShade="BF"/>
+        </w:rPr>
         <w:t>ges célja, hogy szervezeti kult</w:t>
       </w:r>
       <w:r>
+        <w:rPr>
+          <w:color w:val="E36C0A" w:themeColor="accent6" w:themeShade="BF"/>
+        </w:rPr>
         <w:t>ú</w:t>
       </w:r>
       <w:r>
+        <w:rPr>
+          <w:color w:val="E36C0A" w:themeColor="accent6" w:themeShade="BF"/>
+        </w:rPr>
         <w:t>ra</w:t>
+      </w:r>
+      <w:r>
+        <w:rPr>
+          <w:color w:val="E36C0A" w:themeColor="accent6" w:themeShade="BF"/>
+        </w:rPr>
+        <w:t xml:space="preserve"> ..</w:t>
+      </w:r>
+      <w:r>
+        <w:t xml:space="preserve"> </w:t>
       </w:r>
       <w:r>
         <w:t xml:space="preserve">. </w:t>
@@ -5797,7 +5866,13 @@
         <w:t xml:space="preserve">elemzéséhez hasonlóan </w:t>
       </w:r>
       <w:r>
-        <w:t>a kutatás szempontjából releváns kifejezéseket</w:t>
+        <w:t>a</w:t>
+      </w:r>
+      <w:r>
+        <w:rPr>
+          <w:color w:val="E36C0A" w:themeColor="accent6" w:themeShade="BF"/>
+        </w:rPr>
+        <w:t xml:space="preserve"> kutatás szempontjából releváns kifejezéseket</w:t>
       </w:r>
       <w:r>
         <w:t xml:space="preserve"> illetve azok közvetlen környezetét választottam.</w:t>
@@ -6320,14 +6395,7 @@
           <w:sz w:val="20"/>
           <w:szCs w:val="20"/>
         </w:rPr>
-        <w:t xml:space="preserve"> </w:t>
-      </w:r>
-      <w:r>
-        <w:rPr>
-          <w:sz w:val="20"/>
-          <w:szCs w:val="20"/>
-        </w:rPr>
-        <w:t>Szertics Gergely, internetes forrás, link az irodalomjegyzékben</w:t>
+        <w:t xml:space="preserve"> Szertics Gergely, internetes forrás, link az irodalomjegyzékben</w:t>
       </w:r>
     </w:p>
     <w:p>
@@ -6348,10 +6416,7 @@
         <w:footnoteRef/>
       </w:r>
       <w:r>
-        <w:t xml:space="preserve"> </w:t>
-      </w:r>
-      <w:r>
-        <w:t>Jung et al.:</w:t>
+        <w:t xml:space="preserve"> Jung et al.:</w:t>
       </w:r>
       <w:r>
         <w:t xml:space="preserve"> </w:t>
@@ -9628,7 +9693,7 @@
 </file>
 
 <file path=customXml/itemProps1.xml><?xml version="1.0" encoding="utf-8"?>
-<ds:datastoreItem xmlns:ds="http://schemas.openxmlformats.org/officeDocument/2006/customXml" ds:itemID="{78440F40-E17B-4C72-B1B6-F2F4DFA783E3}">
+<ds:datastoreItem xmlns:ds="http://schemas.openxmlformats.org/officeDocument/2006/customXml" ds:itemID="{E5DC39F6-4579-49E5-9376-352A09621F9E}">
   <ds:schemaRefs>
     <ds:schemaRef ds:uri="http://schemas.openxmlformats.org/officeDocument/2006/bibliography"/>
   </ds:schemaRefs>

</xml_diff>

<commit_message>
add excel, style citations.txt
</commit_message>
<xml_diff>
--- a/szervezeti_kultura_alap.docx
+++ b/szervezeti_kultura_alap.docx
@@ -6242,7 +6242,25 @@
         </w:numPr>
       </w:pPr>
       <w:r>
-        <w:t>bűntetés ↔ jutalmazás</w:t>
+        <w:t xml:space="preserve">státusz megszerzése ↔ </w:t>
+      </w:r>
+      <w:r>
+        <w:t xml:space="preserve">tudás, </w:t>
+      </w:r>
+      <w:r>
+        <w:t>kihívások keresése</w:t>
+      </w:r>
+    </w:p>
+    <w:p>
+      <w:pPr>
+        <w:pStyle w:val="ListParagraph"/>
+        <w:numPr>
+          <w:ilvl w:val="0"/>
+          <w:numId w:val="24"/>
+        </w:numPr>
+      </w:pPr>
+      <w:r>
+        <w:t>változási hajlandóság</w:t>
       </w:r>
     </w:p>
     <w:p>
@@ -6254,13 +6272,13 @@
         </w:numPr>
       </w:pPr>
       <w:r>
-        <w:t xml:space="preserve">státusz megszerzése ↔ </w:t>
-      </w:r>
-      <w:r>
-        <w:t xml:space="preserve">tudás, </w:t>
-      </w:r>
-      <w:r>
-        <w:t>kihívások keresése</w:t>
+        <w:t xml:space="preserve">konzervatív </w:t>
+      </w:r>
+      <w:r>
+        <w:t xml:space="preserve">↔ </w:t>
+      </w:r>
+      <w:r>
+        <w:t>innovatív</w:t>
       </w:r>
     </w:p>
     <w:p>
@@ -6272,7 +6290,13 @@
         </w:numPr>
       </w:pPr>
       <w:r>
-        <w:t>stabilitás vs. változás</w:t>
+        <w:t>munka, feladat, munkatársak iránti hozzá</w:t>
+      </w:r>
+      <w:r>
+        <w:t>á</w:t>
+      </w:r>
+      <w:r>
+        <w:t>llás</w:t>
       </w:r>
     </w:p>
     <w:p>
@@ -6284,7 +6308,13 @@
         </w:numPr>
       </w:pPr>
       <w:r>
-        <w:t>innovatív ↔ konzervatív</w:t>
+        <w:t>f</w:t>
+      </w:r>
+      <w:r>
+        <w:t>ó</w:t>
+      </w:r>
+      <w:r>
+        <w:t>kusz a feladaton ↔ fókusz a kapcsolatokon</w:t>
       </w:r>
     </w:p>
     <w:p>
@@ -6296,13 +6326,7 @@
         </w:numPr>
       </w:pPr>
       <w:r>
-        <w:t>munka, feladat, munkatársak iránti hozzá</w:t>
-      </w:r>
-      <w:r>
-        <w:t>á</w:t>
-      </w:r>
-      <w:r>
-        <w:t>llás</w:t>
+        <w:t>elkülönülés vs. együttműködés</w:t>
       </w:r>
     </w:p>
     <w:p>
@@ -6314,7 +6338,19 @@
         </w:numPr>
       </w:pPr>
       <w:r>
-        <w:t>fokusz a feladaton ↔ fókusz a kapcsolatokon</w:t>
+        <w:t>egyéni ↔ csoportos</w:t>
+      </w:r>
+    </w:p>
+    <w:p>
+      <w:pPr>
+        <w:pStyle w:val="ListParagraph"/>
+        <w:numPr>
+          <w:ilvl w:val="0"/>
+          <w:numId w:val="24"/>
+        </w:numPr>
+      </w:pPr>
+      <w:r>
+        <w:t>irányítás, koordináció, felelősség</w:t>
       </w:r>
     </w:p>
     <w:p>
@@ -6326,7 +6362,7 @@
         </w:numPr>
       </w:pPr>
       <w:r>
-        <w:t>munka, mint eszköz ↔ munka, mint cél</w:t>
+        <w:t>szigorú, hierarchikus ↔ laza, rugalmas, megosztott</w:t>
       </w:r>
     </w:p>
     <w:p>
@@ -6338,7 +6374,10 @@
         </w:numPr>
       </w:pPr>
       <w:r>
-        <w:t>elkülönülés vs. együttműködés</w:t>
+        <w:t>külső vs. belső orientáció</w:t>
+      </w:r>
+      <w:r>
+        <w:t xml:space="preserve"> a siker kulcsának tekintetében</w:t>
       </w:r>
     </w:p>
     <w:p>
@@ -6350,58 +6389,7 @@
         </w:numPr>
       </w:pPr>
       <w:r>
-        <w:t>egyéni ↔ csoportos</w:t>
-      </w:r>
-    </w:p>
-    <w:p>
-      <w:pPr>
-        <w:pStyle w:val="ListParagraph"/>
-        <w:numPr>
-          <w:ilvl w:val="0"/>
-          <w:numId w:val="24"/>
-        </w:numPr>
-      </w:pPr>
-      <w:r>
-        <w:t>irányítás, koordináció, felelősség</w:t>
-      </w:r>
-    </w:p>
-    <w:p>
-      <w:pPr>
-        <w:pStyle w:val="ListParagraph"/>
-        <w:numPr>
-          <w:ilvl w:val="1"/>
-          <w:numId w:val="24"/>
-        </w:numPr>
-      </w:pPr>
-      <w:r>
-        <w:t>szigorú, hierarchikus ↔ laza, rugalmas, megosztott</w:t>
-      </w:r>
-    </w:p>
-    <w:p>
-      <w:pPr>
-        <w:pStyle w:val="ListParagraph"/>
-        <w:numPr>
-          <w:ilvl w:val="0"/>
-          <w:numId w:val="24"/>
-        </w:numPr>
-      </w:pPr>
-      <w:r>
-        <w:t>külső vs. belső orientáció</w:t>
-      </w:r>
-      <w:r>
-        <w:t xml:space="preserve"> a siker kulcsának tekintetében</w:t>
-      </w:r>
-    </w:p>
-    <w:p>
-      <w:pPr>
-        <w:pStyle w:val="ListParagraph"/>
-        <w:numPr>
-          <w:ilvl w:val="1"/>
-          <w:numId w:val="24"/>
-        </w:numPr>
-      </w:pPr>
-      <w:r>
-        <w:t>belső folyamatok ↔ külső környezet</w:t>
+        <w:t>belső  ↔ külső környezet</w:t>
       </w:r>
     </w:p>
     <w:p>
@@ -6439,82 +6427,92 @@
         <w:rPr>
           <w:color w:val="FF0000"/>
         </w:rPr>
-        <w:t xml:space="preserve">Vizsgálatom </w:t>
+        <w:t>Vizsgálatom szempontjából irreleváns részeket nem kódolo</w:t>
       </w:r>
       <w:r>
         <w:rPr>
           <w:color w:val="FF0000"/>
         </w:rPr>
+        <w:t>m</w:t>
+      </w:r>
+      <w:r>
+        <w:rPr>
+          <w:color w:val="FF0000"/>
+        </w:rPr>
+        <w:t xml:space="preserve">, ilyen egységek például a kiadványokban megjelenő </w:t>
+      </w:r>
+      <w:r>
+        <w:rPr>
+          <w:color w:val="FF0000"/>
+        </w:rPr>
+        <w:t>képe</w:t>
+      </w:r>
+      <w:r>
+        <w:rPr>
+          <w:color w:val="FF0000"/>
+        </w:rPr>
+        <w:t>k</w:t>
+      </w:r>
+      <w:r>
+        <w:rPr>
+          <w:color w:val="FF0000"/>
+        </w:rPr>
+        <w:t xml:space="preserve">, </w:t>
+      </w:r>
+      <w:r>
+        <w:rPr>
+          <w:color w:val="FF0000"/>
+        </w:rPr>
+        <w:t>reklámok, ...</w:t>
+      </w:r>
+      <w:r>
+        <w:rPr>
+          <w:color w:val="FF0000"/>
+        </w:rPr>
+        <w:t xml:space="preserve"> (???)</w:t>
+      </w:r>
+    </w:p>
+    <w:p>
+      <w:pPr>
+        <w:rPr>
+          <w:color w:val="E36C0A" w:themeColor="accent6" w:themeShade="BF"/>
+        </w:rPr>
+      </w:pPr>
+      <w:r>
+        <w:rPr>
+          <w:color w:val="E36C0A" w:themeColor="accent6" w:themeShade="BF"/>
+        </w:rPr>
         <w:lastRenderedPageBreak/>
-        <w:t>szempontjából irreleváns részeket nem kódolo</w:t>
-      </w:r>
-      <w:r>
-        <w:rPr>
-          <w:color w:val="FF0000"/>
-        </w:rPr>
-        <w:t>m</w:t>
-      </w:r>
-      <w:r>
-        <w:rPr>
-          <w:color w:val="FF0000"/>
-        </w:rPr>
-        <w:t xml:space="preserve">, ilyen egységek például a kiadványokban megjelenő </w:t>
-      </w:r>
-      <w:r>
-        <w:rPr>
-          <w:color w:val="FF0000"/>
-        </w:rPr>
-        <w:t>képe</w:t>
-      </w:r>
-      <w:r>
-        <w:rPr>
-          <w:color w:val="FF0000"/>
-        </w:rPr>
-        <w:t>k</w:t>
-      </w:r>
-      <w:r>
-        <w:rPr>
-          <w:color w:val="FF0000"/>
-        </w:rPr>
-        <w:t xml:space="preserve">, </w:t>
-      </w:r>
-      <w:r>
-        <w:rPr>
-          <w:color w:val="FF0000"/>
-        </w:rPr>
-        <w:t>reklámok, ...</w:t>
-      </w:r>
-      <w:r>
-        <w:rPr>
-          <w:color w:val="FF0000"/>
-        </w:rPr>
-        <w:t xml:space="preserve"> (???)</w:t>
-      </w:r>
-    </w:p>
-    <w:p>
-      <w:pPr>
-        <w:rPr>
-          <w:color w:val="E36C0A" w:themeColor="accent6" w:themeShade="BF"/>
-        </w:rPr>
-      </w:pPr>
-      <w:r>
-        <w:rPr>
-          <w:color w:val="E36C0A" w:themeColor="accent6" w:themeShade="BF"/>
-        </w:rPr>
         <w:t>azt is mérni kéne, hogy egy-egy egység mekkora súllyal van jelen a szövegben ( nagyon pozitív, kicsit pozitív etc..)</w:t>
       </w:r>
     </w:p>
     <w:p>
+      <w:pPr>
+        <w:rPr>
+          <w:color w:val="E36C0A" w:themeColor="accent6" w:themeShade="BF"/>
+        </w:rPr>
+      </w:pPr>
       <w:r>
         <w:t xml:space="preserve">A szövegegységeket </w:t>
       </w:r>
       <w:r>
-        <w:t>egyrészt kategóriákba soroltam, másrészt a kategóriákon belül</w:t>
-      </w:r>
-      <w:r>
-        <w:t xml:space="preserve"> másodlagos szempontok szerint is kétfelé osztottam.</w:t>
-      </w:r>
-    </w:p>
+        <w:t xml:space="preserve">nem elég kategóriákba rendezni, azt is tudnunk kell, hogy az adott kategórián belül milyen tartalommal bír. </w:t>
+      </w:r>
+      <w:r>
+        <w:rPr>
+          <w:color w:val="E36C0A" w:themeColor="accent6" w:themeShade="BF"/>
+        </w:rPr>
+        <w:t>Ehhez ...</w:t>
+      </w:r>
+    </w:p>
+    <w:p>
+      <w:pPr>
+        <w:rPr>
+          <w:color w:val="E36C0A" w:themeColor="accent6" w:themeShade="BF"/>
+        </w:rPr>
+      </w:pPr>
+    </w:p>
+    <w:p/>
     <w:p>
       <w:pPr>
         <w:rPr>
@@ -6568,7 +6566,19 @@
         <w:rPr>
           <w:color w:val="E36C0A" w:themeColor="accent6" w:themeShade="BF"/>
         </w:rPr>
-        <w:t>HOGY KELL EZT ?</w:t>
+        <w:t>HOGY KELL EZT</w:t>
+      </w:r>
+      <w:r>
+        <w:rPr>
+          <w:color w:val="E36C0A" w:themeColor="accent6" w:themeShade="BF"/>
+        </w:rPr>
+        <w:t xml:space="preserve"> A KVALITATÍVOT</w:t>
+      </w:r>
+      <w:r>
+        <w:rPr>
+          <w:color w:val="E36C0A" w:themeColor="accent6" w:themeShade="BF"/>
+        </w:rPr>
+        <w:t xml:space="preserve"> ?</w:t>
       </w:r>
     </w:p>
     <w:p>
@@ -6607,20 +6617,65 @@
       </w:r>
     </w:p>
     <w:p>
-      <w:r>
+      <w:pPr>
+        <w:rPr>
+          <w:color w:val="E36C0A" w:themeColor="accent6" w:themeShade="BF"/>
+        </w:rPr>
+      </w:pPr>
+      <w:r>
+        <w:rPr>
+          <w:color w:val="E36C0A" w:themeColor="accent6" w:themeShade="BF"/>
+        </w:rPr>
         <w:t>saját vizsgálat kritikája</w:t>
       </w:r>
     </w:p>
     <w:p>
-      <w:r>
-        <w:t>research triangulation (</w:t>
-      </w:r>
-      <w:r>
-        <w:t>https://tdixonblog.wordpress.com/paper-3/interviews/inductive-content-analysis/</w:t>
-      </w:r>
-      <w:r>
-        <w:t>)</w:t>
-      </w:r>
+      <w:pPr>
+        <w:rPr>
+          <w:color w:val="E36C0A" w:themeColor="accent6" w:themeShade="BF"/>
+        </w:rPr>
+      </w:pPr>
+      <w:r>
+        <w:rPr>
+          <w:color w:val="E36C0A" w:themeColor="accent6" w:themeShade="BF"/>
+        </w:rPr>
+        <w:t>research triangulation (https://tdixonblog.wordpress.com/paper-3/interviews/inductive-content-analysis/)</w:t>
+      </w:r>
+    </w:p>
+    <w:p>
+      <w:pPr>
+        <w:rPr>
+          <w:color w:val="E36C0A" w:themeColor="accent6" w:themeShade="BF"/>
+        </w:rPr>
+      </w:pPr>
+    </w:p>
+    <w:p>
+      <w:pPr>
+        <w:rPr>
+          <w:color w:val="E36C0A" w:themeColor="accent6" w:themeShade="BF"/>
+        </w:rPr>
+      </w:pPr>
+    </w:p>
+    <w:p>
+      <w:pPr>
+        <w:rPr>
+          <w:color w:val="E36C0A" w:themeColor="accent6" w:themeShade="BF"/>
+        </w:rPr>
+      </w:pPr>
+    </w:p>
+    <w:p>
+      <w:pPr>
+        <w:rPr>
+          <w:color w:val="E36C0A" w:themeColor="accent6" w:themeShade="BF"/>
+        </w:rPr>
+      </w:pPr>
+    </w:p>
+    <w:p>
+      <w:pPr>
+        <w:rPr>
+          <w:color w:val="E36C0A" w:themeColor="accent6" w:themeShade="BF"/>
+        </w:rPr>
+      </w:pPr>
     </w:p>
     <w:p>
       <w:pPr>
@@ -6705,7 +6760,6 @@
         <w:rPr>
           <w:color w:val="E36C0A" w:themeColor="accent6" w:themeShade="BF"/>
         </w:rPr>
-        <w:lastRenderedPageBreak/>
         <w:t>javaslat: kvantitaiv, nagy tömegü szöveg – cégujság 2014 – 201</w:t>
       </w:r>
       <w:r>
@@ -10598,7 +10652,7 @@
 </file>
 
 <file path=customXml/itemProps1.xml><?xml version="1.0" encoding="utf-8"?>
-<ds:datastoreItem xmlns:ds="http://schemas.openxmlformats.org/officeDocument/2006/customXml" ds:itemID="{0948C0FE-B022-4F11-9CE8-B42C4409DBEC}">
+<ds:datastoreItem xmlns:ds="http://schemas.openxmlformats.org/officeDocument/2006/customXml" ds:itemID="{4D8C7BDC-6E85-4B4D-A43B-718B75815B21}">
   <ds:schemaRefs>
     <ds:schemaRef ds:uri="http://schemas.openxmlformats.org/officeDocument/2006/bibliography"/>
   </ds:schemaRefs>

</xml_diff>

<commit_message>
small additions / restructuring
</commit_message>
<xml_diff>
--- a/szervezeti_kultura_alap.docx
+++ b/szervezeti_kultura_alap.docx
@@ -4793,8 +4793,14 @@
     <w:p>
       <w:pPr>
         <w:pStyle w:val="Heading2"/>
-      </w:pPr>
-      <w:r>
+        <w:rPr>
+          <w:color w:val="FF0000"/>
+        </w:rPr>
+      </w:pPr>
+      <w:r>
+        <w:rPr>
+          <w:color w:val="FF0000"/>
+        </w:rPr>
         <w:t>Saját véleményem</w:t>
       </w:r>
     </w:p>
@@ -4852,7 +4858,7 @@
           <w:rFonts w:cs="Times New Roman"/>
           <w:color w:val="FF0000"/>
         </w:rPr>
-        <w:t>… (???)</w:t>
+        <w:t>…</w:t>
       </w:r>
       <w:r>
         <w:rPr>
@@ -5559,7 +5565,7 @@
     </w:p>
     <w:p>
       <w:pPr>
-        <w:pStyle w:val="Heading2"/>
+        <w:pStyle w:val="Heading1"/>
       </w:pPr>
       <w:r>
         <w:t>Saját kutatás</w:t>
@@ -5569,110 +5575,68 @@
       </w:r>
     </w:p>
     <w:p>
-      <w:pPr>
-        <w:rPr>
-          <w:color w:val="E36C0A" w:themeColor="accent6" w:themeShade="BF"/>
-        </w:rPr>
-      </w:pPr>
-      <w:r>
-        <w:rPr>
-          <w:color w:val="E36C0A" w:themeColor="accent6" w:themeShade="BF"/>
-        </w:rPr>
-        <w:t xml:space="preserve">leírni, hogy milyen módszert választottam és </w:t>
-      </w:r>
-      <w:r>
-        <w:rPr>
-          <w:color w:val="E36C0A" w:themeColor="accent6" w:themeShade="BF"/>
-        </w:rPr>
-        <w:t>miért</w:t>
-      </w:r>
-    </w:p>
-    <w:p>
-      <w:pPr>
-        <w:pStyle w:val="Heading2"/>
-      </w:pPr>
-      <w:r>
-        <w:t>Választásom indoklása</w:t>
-      </w:r>
-    </w:p>
-    <w:p>
-      <w:pPr>
-        <w:pStyle w:val="ListParagraph"/>
-        <w:numPr>
-          <w:ilvl w:val="0"/>
-          <w:numId w:val="19"/>
-        </w:numPr>
-        <w:rPr>
-          <w:color w:val="E36C0A" w:themeColor="accent6" w:themeShade="BF"/>
-        </w:rPr>
-      </w:pPr>
-      <w:r>
-        <w:rPr>
-          <w:color w:val="E36C0A" w:themeColor="accent6" w:themeShade="BF"/>
-        </w:rPr>
-        <w:t>első sorban: szimpatikusnak találtam ezt a kutatási módot</w:t>
-      </w:r>
-    </w:p>
-    <w:p>
-      <w:pPr>
-        <w:pStyle w:val="ListParagraph"/>
-        <w:numPr>
-          <w:ilvl w:val="0"/>
-          <w:numId w:val="19"/>
-        </w:numPr>
-        <w:rPr>
-          <w:color w:val="E36C0A" w:themeColor="accent6" w:themeShade="BF"/>
-        </w:rPr>
-      </w:pPr>
-      <w:r>
-        <w:rPr>
-          <w:color w:val="E36C0A" w:themeColor="accent6" w:themeShade="BF"/>
-        </w:rPr>
-        <w:t>kérdőívezés nehézkes / megbízhatatlan adatok, mert nem motivált a kitöltő</w:t>
-      </w:r>
-    </w:p>
-    <w:p>
-      <w:pPr>
-        <w:pStyle w:val="ListParagraph"/>
-        <w:numPr>
-          <w:ilvl w:val="0"/>
-          <w:numId w:val="19"/>
-        </w:numPr>
-        <w:rPr>
-          <w:color w:val="E36C0A" w:themeColor="accent6" w:themeShade="BF"/>
-        </w:rPr>
-      </w:pPr>
-      <w:r>
-        <w:rPr>
-          <w:color w:val="E36C0A" w:themeColor="accent6" w:themeShade="BF"/>
-        </w:rPr>
-        <w:t>interjúzáshoz nem találtam megfelelő alanyt</w:t>
-      </w:r>
-    </w:p>
-    <w:p>
-      <w:pPr>
-        <w:pStyle w:val="ListParagraph"/>
-        <w:numPr>
-          <w:ilvl w:val="0"/>
-          <w:numId w:val="19"/>
-        </w:numPr>
-        <w:rPr>
-          <w:color w:val="E36C0A" w:themeColor="accent6" w:themeShade="BF"/>
-        </w:rPr>
-      </w:pPr>
-      <w:r>
-        <w:rPr>
-          <w:color w:val="E36C0A" w:themeColor="accent6" w:themeShade="BF"/>
-        </w:rPr>
-        <w:t>internet által könnyen elérhető, nagy mennyiségű adat</w:t>
-      </w:r>
-    </w:p>
-    <w:p>
-      <w:pPr>
-        <w:rPr>
-          <w:color w:val="E36C0A" w:themeColor="accent6" w:themeShade="BF"/>
-        </w:rPr>
-      </w:pPr>
+      <w:r>
+        <w:t xml:space="preserve">Kutatásom célja, hogy a </w:t>
+      </w:r>
+      <w:r>
+        <w:t xml:space="preserve">Robert </w:t>
+      </w:r>
+      <w:r>
+        <w:t xml:space="preserve">Bosch </w:t>
+      </w:r>
+      <w:r>
+        <w:t xml:space="preserve">Kft. </w:t>
+      </w:r>
+      <w:r>
+        <w:t>kiadványait a kvalitatív és kvantitatív tartalomelemzés módszer</w:t>
+      </w:r>
+      <w:r>
+        <w:t>eivel</w:t>
+      </w:r>
+      <w:r>
+        <w:t xml:space="preserve"> vizsgálva következtetéseket tegyek a szervezet kultúrájára vonatkozóan, megvizsgáljam, hogy a cég milyen képet mutat magáról, feltárjam azokat a kvalitásokat, amiket a szervezet saját sikerének forrásaként azonosít. </w:t>
+      </w:r>
+    </w:p>
+    <w:p>
+      <w:r>
+        <w:t xml:space="preserve">Elsősorban azért döntöttem a tartalomelemzés mellett, mert szimpatikusnak találtam a metodológiáját. A kutás adatgyűjtési fázisa nagyon kevés rajtam kívül álló tényezőtől függ egyéb kutatási módokkal ellentétben. Kérdőívezést és interjúzást el akartam kerülni, mert úgy gondolom, hogy ezekben az esetkben az információt szolgáltató félnek / feleknek nem áll érdekében minőségi adatokat nyújtani, ez pedig torzíthatja a kutatás eredményét. A tartalomelemzés esetében a kutatás forrásául szolgáló adat tőlem telejesen függetlenül jött létre. </w:t>
+      </w:r>
+      <w:r>
+        <w:rPr>
+          <w:color w:val="FF0000"/>
+        </w:rPr>
+        <w:t>Szerettem vol</w:t>
+      </w:r>
+      <w:r>
+        <w:rPr>
+          <w:color w:val="FF0000"/>
+        </w:rPr>
+        <w:t xml:space="preserve">na munkámmal demonstrálni, hogy mind szakirodalom, mind pedig kutatási forrásanyag tekintetében </w:t>
+      </w:r>
+      <w:r>
+        <w:rPr>
+          <w:color w:val="FF0000"/>
+        </w:rPr>
+        <w:t>készíthető megfelelő minőségű szakdolgozat</w:t>
+      </w:r>
+      <w:r>
+        <w:rPr>
+          <w:color w:val="FF0000"/>
+        </w:rPr>
+        <w:t xml:space="preserve"> kizárólag </w:t>
+      </w:r>
+      <w:r>
+        <w:rPr>
+          <w:color w:val="FF0000"/>
+        </w:rPr>
+        <w:t>az internetre hagyatkozva</w:t>
+      </w:r>
+      <w:r>
+        <w:rPr>
+          <w:color w:val="FF0000"/>
+        </w:rPr>
+        <w:t>.</w:t>
+      </w:r>
     </w:p>
     <w:p>
       <w:pPr>
@@ -5740,98 +5704,46 @@
         <w:t>könnyen elérhető, kellő tömegű adat</w:t>
       </w:r>
     </w:p>
-    <w:p>
-      <w:r>
-        <w:t>A szervezet méretéből és hosszú fennállásából adódóan arra számítok, hogy jellegzetes kulturális vonásokat fedezhetek majd fel a vizsgálatom során.</w:t>
-      </w:r>
-    </w:p>
-    <w:p>
-      <w:pPr>
-        <w:rPr>
-          <w:color w:val="31849B" w:themeColor="accent5" w:themeShade="BF"/>
-        </w:rPr>
-      </w:pPr>
-      <w:r>
-        <w:rPr>
-          <w:color w:val="31849B" w:themeColor="accent5" w:themeShade="BF"/>
-        </w:rPr>
-        <w:t>TODO (?):</w:t>
-      </w:r>
-    </w:p>
-    <w:p>
-      <w:pPr>
-        <w:pStyle w:val="ListParagraph"/>
-        <w:numPr>
-          <w:ilvl w:val="0"/>
-          <w:numId w:val="20"/>
-        </w:numPr>
-      </w:pPr>
-      <w:r>
-        <w:rPr>
-          <w:color w:val="31849B" w:themeColor="accent5" w:themeShade="BF"/>
-        </w:rPr>
-        <w:t>sajtóközlemények címét csoportokba rendezni</w:t>
-      </w:r>
-    </w:p>
-    <w:p>
-      <w:pPr>
-        <w:pStyle w:val="ListParagraph"/>
-        <w:numPr>
-          <w:ilvl w:val="0"/>
-          <w:numId w:val="20"/>
-        </w:numPr>
-      </w:pPr>
-      <w:r>
-        <w:rPr>
-          <w:color w:val="31849B" w:themeColor="accent5" w:themeShade="BF"/>
-        </w:rPr>
-        <w:lastRenderedPageBreak/>
-        <w:t>tartalmukat csoportokba rendezni</w:t>
-      </w:r>
-    </w:p>
     <w:p/>
     <w:p>
       <w:r>
-        <w:rPr>
-          <w:color w:val="E36C0A" w:themeColor="accent6" w:themeShade="BF"/>
-        </w:rPr>
-        <w:t xml:space="preserve">Kutatásom </w:t>
-      </w:r>
-      <w:r>
-        <w:rPr>
-          <w:color w:val="E36C0A" w:themeColor="accent6" w:themeShade="BF"/>
-        </w:rPr>
-        <w:t xml:space="preserve">célja, hogy </w:t>
-      </w:r>
-      <w:r>
-        <w:rPr>
-          <w:color w:val="E36C0A" w:themeColor="accent6" w:themeShade="BF"/>
-        </w:rPr>
-        <w:t>a Bosch kiadványait vizsgálva következtetéseket tegyek a szervezet kultúrájára vonatkozóan, megvizsgáljam, hogy a cég milyen képet mutat magáról, feltárjak esetleges ellentmondásokat</w:t>
-      </w:r>
-      <w:r>
-        <w:rPr>
-          <w:color w:val="E36C0A" w:themeColor="accent6" w:themeShade="BF"/>
-        </w:rPr>
-        <w:t>,</w:t>
-      </w:r>
-      <w:r>
-        <w:rPr>
-          <w:color w:val="E36C0A" w:themeColor="accent6" w:themeShade="BF"/>
-        </w:rPr>
-        <w:t xml:space="preserve"> .</w:t>
-      </w:r>
-      <w:r>
-        <w:rPr>
-          <w:color w:val="E36C0A" w:themeColor="accent6" w:themeShade="BF"/>
-        </w:rPr>
-        <w:t>..</w:t>
-      </w:r>
-      <w:r>
-        <w:t xml:space="preserve"> </w:t>
-      </w:r>
-      <w:r>
-        <w:t xml:space="preserve">. </w:t>
+        <w:t xml:space="preserve">Konzulensem javaslatára döntöttem, hogy céges kiadványok tartalomelemzését fogom elvégezni. Olyan szervezetet kerestem, amely legalább heti gyakorisággal publikál ilyen anyagokat és az interneten elérhetővé is teszik őket. Fontos megjegyezni, hogy nem belső céges kiadványok elemzéséről van szó, hanem olyan sajtóanyagokról, amelyekhez bárki szabadon hozzáfér, így tehát az adott cég vevői, üzleti partnerei valamint konkurens cégek egyaránt. Ez többek között azt is jelenti, hogy az ilyen kiadványokban a szervezet feltehetően a lehető legpozitívabban próbálja magát megjeleníteni, a működésével kapcsolatos negatívumok említését pedig lehetőség szerint elkerüli, vagy csak árnyaltan tünteti fel azokat és minden információt annak tudatában tesz közzé, hogy versenytárasi is bármikor hozzáférhetnek ezekhez a kiadványokhoz. </w:t>
+      </w:r>
+      <w:r>
+        <w:rPr>
+          <w:color w:val="FF0000"/>
+        </w:rPr>
+        <w:t>Ennek megfelelően úgy gondolom, hogy ezek az anyagok nem ideálisak a szervezeti kultúra feltárásához. Szeretném is hangsúlyozni, hogy vizsgálatom célja nem az, hogy a Robert Bosch Kft.-t mélyreható és szigorú kultúra vizsgálatnak vessem alá, hanem hogy megfigyeljem, hogy milyen kultúrális vonások mutatkoznak meg külső érintettjeinek szánt közleményeiben.</w:t>
+      </w:r>
+    </w:p>
+    <w:p>
+      <w:r>
+        <w:t>Gyakran több kiadvány is készül hetente. Szeretnék jelentősebb időtávra vonatkozó vizsgálatot készíteni, viszont minden egyes kiadvány feldolgozása túlságosan hosszú időt venne igénybe ezért úgy döntöttem, hogy havonta egy, tetszőlegesen kiválasztott kiadványt vonok be a vizsgálatba. Kerültem a túlságosan rövid közleményeket, a kiadványok túlnyomó része egy A4-es oldalnyi szövegnek felel meg.</w:t>
+      </w:r>
+    </w:p>
+    <w:p>
+      <w:r>
+        <w:t>A szervezet méretéből</w:t>
+      </w:r>
+      <w:r>
+        <w:t>, sikereiből</w:t>
+      </w:r>
+      <w:r>
+        <w:t xml:space="preserve"> és hosszú fennállásából adódóan arra számítok, hogy jellegzetes kulturális vonásokat fedezhetek majd fel a vizsgálatom során</w:t>
+      </w:r>
+      <w:r>
+        <w:t xml:space="preserve"> illetve azonosíthatok olyan mintákat, amelyek a szervezet sikerével összefüggésbe hozhatóak</w:t>
+      </w:r>
+      <w:r>
+        <w:t>.</w:t>
+      </w:r>
+    </w:p>
+    <w:p>
+      <w:pPr>
+        <w:pStyle w:val="Heading3"/>
+      </w:pPr>
+      <w:r>
+        <w:t>Kvantitatív bemutatása</w:t>
       </w:r>
     </w:p>
     <w:p>
@@ -5917,6 +5829,7 @@
         </w:numPr>
       </w:pPr>
       <w:r>
+        <w:lastRenderedPageBreak/>
         <w:t>tartalom kódolása fenti kategóriákba</w:t>
       </w:r>
     </w:p>
@@ -5952,149 +5865,6 @@
     </w:p>
     <w:p>
       <w:r>
-        <w:t>Konzulensem javaslatára döntöttem a céges kiadványok elemzése mellett</w:t>
-      </w:r>
-      <w:r>
-        <w:t xml:space="preserve">. Olyan szervezetet kerestem, </w:t>
-      </w:r>
-      <w:r>
-        <w:t>amely legalább heti gyakorisággal publikál</w:t>
-      </w:r>
-      <w:r>
-        <w:t xml:space="preserve"> ilyen </w:t>
-      </w:r>
-      <w:r>
-        <w:t>anyagokat</w:t>
-      </w:r>
-      <w:r>
-        <w:t xml:space="preserve"> és az interneten elérhetővé is teszik őket. Fontos megjegyezni, hogy nem belső céges kiadványok elemzéséről van szó, hanem</w:t>
-      </w:r>
-      <w:r>
-        <w:t xml:space="preserve"> olyan sajtóanyagokról, amelyekhez</w:t>
-      </w:r>
-      <w:r>
-        <w:t xml:space="preserve"> bárki</w:t>
-      </w:r>
-      <w:r>
-        <w:t xml:space="preserve"> szabadon hozzáfér, </w:t>
-      </w:r>
-      <w:r>
-        <w:t xml:space="preserve">így tehát </w:t>
-      </w:r>
-      <w:r>
-        <w:t>az adott cég vevői, üzleti partnerei valamint konkurens cégek egyaránt.</w:t>
-      </w:r>
-      <w:r>
-        <w:t xml:space="preserve"> Ez többek között azt is jelenti, hogy az ilyen kiadványokban a szervezet</w:t>
-      </w:r>
-      <w:r>
-        <w:t xml:space="preserve"> feltehetően </w:t>
-      </w:r>
-      <w:r>
-        <w:t xml:space="preserve">a lehető legpozitívabban </w:t>
-      </w:r>
-      <w:r>
-        <w:t>próbálja magát megjeleníteni</w:t>
-      </w:r>
-      <w:r>
-        <w:t xml:space="preserve">, a működésével kapcsolatos </w:t>
-      </w:r>
-      <w:r>
-        <w:t>negatívumok említését</w:t>
-      </w:r>
-      <w:r>
-        <w:t xml:space="preserve"> pedig </w:t>
-      </w:r>
-      <w:r>
-        <w:t>lehetőség szerint elkerül</w:t>
-      </w:r>
-      <w:r>
-        <w:t xml:space="preserve">i, vagy csak árnyaltan </w:t>
-      </w:r>
-      <w:r>
-        <w:t>tünteti fel azokat</w:t>
-      </w:r>
-      <w:r>
-        <w:t>.</w:t>
-      </w:r>
-      <w:r>
-        <w:t xml:space="preserve"> Ezek az anyagok </w:t>
-      </w:r>
-      <w:r>
-        <w:t xml:space="preserve">nem </w:t>
-      </w:r>
-      <w:r>
-        <w:t>ideálisak</w:t>
-      </w:r>
-      <w:r>
-        <w:t xml:space="preserve"> a szervezeti kultúra feltárásához. Szeretném is hangsúlyozni, hogy vizsgálatom célja n</w:t>
-      </w:r>
-      <w:r>
-        <w:t xml:space="preserve">em az, hogy a Robert Bosch Kft.-t mélyreható és szigorú kultúra vizsgálatnak vessem alá, hanem hogy megfigyeljem, hogy </w:t>
-      </w:r>
-      <w:r>
-        <w:t xml:space="preserve">milyen kultúrális vonások mutatkoznak meg </w:t>
-      </w:r>
-      <w:r>
-        <w:t>külső érintettjei</w:t>
-      </w:r>
-      <w:r>
-        <w:t>nek szánt közl</w:t>
-      </w:r>
-      <w:r>
-        <w:t>eménye</w:t>
-      </w:r>
-      <w:r>
-        <w:t>iben</w:t>
-      </w:r>
-      <w:r>
-        <w:t>.</w:t>
-      </w:r>
-    </w:p>
-    <w:p>
-      <w:r>
-        <w:t>G</w:t>
-      </w:r>
-      <w:r>
-        <w:t xml:space="preserve">yakran több kiadvány is készül </w:t>
-      </w:r>
-      <w:r>
-        <w:t>hetente</w:t>
-      </w:r>
-      <w:r>
-        <w:t>. S</w:t>
-      </w:r>
-      <w:r>
-        <w:t xml:space="preserve">zeretnék jelentősebb időtávra vonatkozó vizsgálatot </w:t>
-      </w:r>
-      <w:r>
-        <w:t xml:space="preserve">készíteni, </w:t>
-      </w:r>
-      <w:r>
-        <w:t xml:space="preserve">viszont minden egyes kiadvány feldolgozása túlságosan hosszú időt venne igénybe </w:t>
-      </w:r>
-      <w:r>
-        <w:t>ezért</w:t>
-      </w:r>
-      <w:r>
-        <w:t xml:space="preserve"> úgy döntöttem, hogy havonta egy, tetszőlegesen kiválasztott kiadványt </w:t>
-      </w:r>
-      <w:r>
-        <w:lastRenderedPageBreak/>
-        <w:t>vonok be a vizsgálatba</w:t>
-      </w:r>
-      <w:r>
-        <w:t xml:space="preserve">. Kerültem a túlságosan rövid közleményeket, a kiadványok túlnyomó része </w:t>
-      </w:r>
-      <w:r>
-        <w:t>egy</w:t>
-      </w:r>
-      <w:r>
-        <w:t xml:space="preserve"> A4-es oldalnyi szövegnek felel meg.</w:t>
-      </w:r>
-    </w:p>
-    <w:p>
-      <w:r>
         <w:t>Mivel kulturális szempontok szerint végeztem a vizsgálatot, ennek megfelelő kategóriákat kerestem a kódoláshoz.</w:t>
       </w:r>
       <w:r>
@@ -6245,7 +6015,10 @@
         <w:t xml:space="preserve">státusz megszerzése ↔ </w:t>
       </w:r>
       <w:r>
-        <w:t xml:space="preserve">tudás, </w:t>
+        <w:t>tudás</w:t>
+      </w:r>
+      <w:r>
+        <w:t xml:space="preserve"> és </w:t>
       </w:r>
       <w:r>
         <w:t>kihívások keresése</w:t>
@@ -6394,7 +6167,13 @@
     </w:p>
     <w:p>
       <w:r>
-        <w:t xml:space="preserve">A fenti szempontok véleményem szerint kiválóan használhatóak a kvantitatív vizsgálatom során végzett kódolás kategóriáiként. </w:t>
+        <w:t xml:space="preserve">A fenti szempontok véleményem szerint </w:t>
+      </w:r>
+      <w:r>
+        <w:t xml:space="preserve">remekül összegzik a szervezeti kultúra lehetséges manifesztációit, ennek megfelelően </w:t>
+      </w:r>
+      <w:r>
+        <w:t xml:space="preserve">kiválóan használhatóak a kvantitatív vizsgálatom során végzett kódolás kategóriáiként. </w:t>
       </w:r>
       <w:r>
         <w:t xml:space="preserve">A kódolás egységeit lazán határoztam meg, </w:t>
@@ -6427,12 +6206,19 @@
         <w:rPr>
           <w:color w:val="FF0000"/>
         </w:rPr>
-        <w:t>Vizsgálatom szempontjából irreleváns részeket nem kódolo</w:t>
+        <w:t xml:space="preserve">Vizsgálatom szempontjából irreleváns </w:t>
       </w:r>
       <w:r>
         <w:rPr>
           <w:color w:val="FF0000"/>
         </w:rPr>
+        <w:lastRenderedPageBreak/>
+        <w:t>részeket nem kódolo</w:t>
+      </w:r>
+      <w:r>
+        <w:rPr>
+          <w:color w:val="FF0000"/>
+        </w:rPr>
         <w:t>m</w:t>
       </w:r>
       <w:r>
@@ -6479,11 +6265,43 @@
         </w:rPr>
       </w:pPr>
       <w:r>
+        <w:t xml:space="preserve">A szövegegységeket </w:t>
+      </w:r>
+      <w:r>
+        <w:t>nem elég kategóriákba rendezni, azt is tudnunk kell, hogy az adott kategórián belül milyen tartalommal bír</w:t>
+      </w:r>
+      <w:r>
+        <w:t xml:space="preserve"> az adott szövegegység</w:t>
+      </w:r>
+      <w:r>
+        <w:t xml:space="preserve">. </w:t>
+      </w:r>
+      <w:r>
+        <w:t xml:space="preserve">Ehhez </w:t>
+      </w:r>
+      <w:r>
+        <w:t xml:space="preserve">szintén a már korábban említett tanulmányt alapul véve </w:t>
+      </w:r>
+      <w:r>
+        <w:t xml:space="preserve">a 8 kategórián belül </w:t>
+      </w:r>
+      <w:r>
+        <w:t>két-két, egymással ellentétes tartalmú csoportba kódoltam a tartalmakat.</w:t>
+      </w:r>
+    </w:p>
+    <w:p>
+      <w:pPr>
         <w:rPr>
           <w:color w:val="E36C0A" w:themeColor="accent6" w:themeShade="BF"/>
         </w:rPr>
-        <w:lastRenderedPageBreak/>
-        <w:t>azt is mérni kéne, hogy egy-egy egység mekkora súllyal van jelen a szövegben ( nagyon pozitív, kicsit pozitív etc..)</w:t>
+      </w:pPr>
+    </w:p>
+    <w:p>
+      <w:pPr>
+        <w:pStyle w:val="Heading3"/>
+      </w:pPr>
+      <w:r>
+        <w:t>Kvalitatív bemutatása</w:t>
       </w:r>
     </w:p>
     <w:p>
@@ -6493,464 +6311,374 @@
         </w:rPr>
       </w:pPr>
       <w:r>
-        <w:t xml:space="preserve">A szövegegységeket </w:t>
-      </w:r>
-      <w:r>
-        <w:t xml:space="preserve">nem elég kategóriákba rendezni, azt is tudnunk kell, hogy az adott kategórián belül milyen tartalommal bír. </w:t>
+        <w:t>Kvalitatív</w:t>
+      </w:r>
+      <w:r>
+        <w:t xml:space="preserve"> jellegű vizsgálatomat a következő módon építettem fel:</w:t>
+      </w:r>
+      <w:r>
+        <w:t xml:space="preserve"> ...</w:t>
+      </w:r>
+      <w:r>
+        <w:t xml:space="preserve"> </w:t>
       </w:r>
       <w:r>
         <w:rPr>
           <w:color w:val="E36C0A" w:themeColor="accent6" w:themeShade="BF"/>
         </w:rPr>
-        <w:t>Ehhez ...</w:t>
-      </w:r>
-    </w:p>
-    <w:p>
-      <w:pPr>
+        <w:t>(ez származhat a kvantitatív módon feldolgozott adatokból</w:t>
+      </w:r>
+      <w:r>
         <w:rPr>
           <w:color w:val="E36C0A" w:themeColor="accent6" w:themeShade="BF"/>
         </w:rPr>
-      </w:pPr>
-    </w:p>
-    <w:p/>
-    <w:p>
-      <w:pPr>
+        <w:t>?</w:t>
+      </w:r>
+      <w:r>
         <w:rPr>
           <w:color w:val="E36C0A" w:themeColor="accent6" w:themeShade="BF"/>
         </w:rPr>
-      </w:pPr>
-      <w:r>
-        <w:t>Kvalitatív</w:t>
-      </w:r>
-      <w:r>
-        <w:t xml:space="preserve"> jellegű vizsgálatomat a következő módon építettem fel:</w:t>
-      </w:r>
-      <w:r>
-        <w:t xml:space="preserve"> ...</w:t>
-      </w:r>
-      <w:r>
-        <w:t xml:space="preserve"> </w:t>
-      </w:r>
-      <w:r>
+        <w:t xml:space="preserve"> )</w:t>
+      </w:r>
+    </w:p>
+    <w:p>
+      <w:pPr>
         <w:rPr>
           <w:color w:val="E36C0A" w:themeColor="accent6" w:themeShade="BF"/>
         </w:rPr>
-        <w:t>(ez származhat a kvantitatív módon feldolgozott adatokból</w:t>
-      </w:r>
+      </w:pPr>
       <w:r>
         <w:rPr>
           <w:color w:val="E36C0A" w:themeColor="accent6" w:themeShade="BF"/>
         </w:rPr>
+        <w:t xml:space="preserve">^-- </w:t>
+      </w:r>
+      <w:r>
+        <w:rPr>
+          <w:color w:val="E36C0A" w:themeColor="accent6" w:themeShade="BF"/>
+        </w:rPr>
+        <w:t>HOGY KELL EZT</w:t>
+      </w:r>
+      <w:r>
+        <w:rPr>
+          <w:color w:val="E36C0A" w:themeColor="accent6" w:themeShade="BF"/>
+        </w:rPr>
+        <w:t xml:space="preserve"> A KVALITATÍVOT</w:t>
+      </w:r>
+      <w:r>
+        <w:rPr>
+          <w:color w:val="E36C0A" w:themeColor="accent6" w:themeShade="BF"/>
+        </w:rPr>
+        <w:t xml:space="preserve"> ?</w:t>
+      </w:r>
+    </w:p>
+    <w:p>
+      <w:pPr>
+        <w:rPr>
+          <w:color w:val="E36C0A" w:themeColor="accent6" w:themeShade="BF"/>
+        </w:rPr>
+      </w:pPr>
+      <w:r>
+        <w:rPr>
+          <w:color w:val="E36C0A" w:themeColor="accent6" w:themeShade="BF"/>
+        </w:rPr>
+        <w:t>hermeneutikának utánanézni !</w:t>
+      </w:r>
+    </w:p>
+    <w:p>
+      <w:pPr>
+        <w:rPr>
+          <w:color w:val="E36C0A" w:themeColor="accent6" w:themeShade="BF"/>
+        </w:rPr>
+      </w:pPr>
+    </w:p>
+    <w:p>
+      <w:pPr>
+        <w:rPr>
+          <w:color w:val="E36C0A" w:themeColor="accent6" w:themeShade="BF"/>
+        </w:rPr>
+      </w:pPr>
+    </w:p>
+    <w:p>
+      <w:pPr>
+        <w:pStyle w:val="Heading2"/>
+      </w:pPr>
+      <w:r>
+        <w:t>Önrevízió (?)</w:t>
+      </w:r>
+    </w:p>
+    <w:p>
+      <w:pPr>
+        <w:rPr>
+          <w:color w:val="E36C0A" w:themeColor="accent6" w:themeShade="BF"/>
+        </w:rPr>
+      </w:pPr>
+      <w:r>
+        <w:rPr>
+          <w:color w:val="E36C0A" w:themeColor="accent6" w:themeShade="BF"/>
+        </w:rPr>
+        <w:t>saját vizsgálat kritikája</w:t>
+      </w:r>
+    </w:p>
+    <w:p>
+      <w:pPr>
+        <w:rPr>
+          <w:color w:val="E36C0A" w:themeColor="accent6" w:themeShade="BF"/>
+        </w:rPr>
+      </w:pPr>
+      <w:r>
+        <w:rPr>
+          <w:color w:val="E36C0A" w:themeColor="accent6" w:themeShade="BF"/>
+        </w:rPr>
+        <w:t>research triangulation (https://tdixonblog.wordpress.com/paper-3/interviews/inductive-content-analysis/)</w:t>
+      </w:r>
+    </w:p>
+    <w:p>
+      <w:pPr>
+        <w:rPr>
+          <w:color w:val="E36C0A" w:themeColor="accent6" w:themeShade="BF"/>
+        </w:rPr>
+      </w:pPr>
+    </w:p>
+    <w:p>
+      <w:pPr>
+        <w:rPr>
+          <w:color w:val="E36C0A" w:themeColor="accent6" w:themeShade="BF"/>
+        </w:rPr>
+      </w:pPr>
+    </w:p>
+    <w:p>
+      <w:pPr>
+        <w:rPr>
+          <w:color w:val="E36C0A" w:themeColor="accent6" w:themeShade="BF"/>
+        </w:rPr>
+      </w:pPr>
+    </w:p>
+    <w:p>
+      <w:pPr>
+        <w:rPr>
+          <w:color w:val="E36C0A" w:themeColor="accent6" w:themeShade="BF"/>
+        </w:rPr>
+      </w:pPr>
+    </w:p>
+    <w:p>
+      <w:pPr>
+        <w:rPr>
+          <w:color w:val="E36C0A" w:themeColor="accent6" w:themeShade="BF"/>
+        </w:rPr>
+      </w:pPr>
+    </w:p>
+    <w:p>
+      <w:pPr>
+        <w:rPr>
+          <w:color w:val="E36C0A" w:themeColor="accent6" w:themeShade="BF"/>
+        </w:rPr>
+      </w:pPr>
+    </w:p>
+    <w:p>
+      <w:pPr>
+        <w:rPr>
+          <w:color w:val="E36C0A" w:themeColor="accent6" w:themeShade="BF"/>
+        </w:rPr>
+      </w:pPr>
+    </w:p>
+    <w:p>
+      <w:r>
+        <w:rPr>
+          <w:color w:val="E36C0A" w:themeColor="accent6" w:themeShade="BF"/>
+        </w:rPr>
+        <w:t>//</w:t>
+      </w:r>
+      <w:r>
+        <w:rPr>
+          <w:color w:val="E36C0A" w:themeColor="accent6" w:themeShade="BF"/>
+        </w:rPr>
+        <w:t>TODO:</w:t>
+      </w:r>
+    </w:p>
+    <w:p>
+      <w:pPr>
+        <w:rPr>
+          <w:color w:val="E36C0A" w:themeColor="accent6" w:themeShade="BF"/>
+        </w:rPr>
+      </w:pPr>
+      <w:r>
+        <w:rPr>
+          <w:color w:val="E36C0A" w:themeColor="accent6" w:themeShade="BF"/>
+        </w:rPr>
+        <w:t>leírni, hogy én hogy fo</w:t>
+      </w:r>
+      <w:r>
+        <w:rPr>
+          <w:color w:val="E36C0A" w:themeColor="accent6" w:themeShade="BF"/>
+        </w:rPr>
+        <w:t>gom csinálni és miért úgy ahogy</w:t>
+      </w:r>
+    </w:p>
+    <w:p>
+      <w:pPr>
+        <w:rPr>
+          <w:color w:val="E36C0A" w:themeColor="accent6" w:themeShade="BF"/>
+        </w:rPr>
+      </w:pPr>
+      <w:r>
+        <w:rPr>
+          <w:color w:val="E36C0A" w:themeColor="accent6" w:themeShade="BF"/>
+        </w:rPr>
+        <w:t>eztán példákat kell keresni tartalomelemzési kutatásokra és ez alapján összeállítani a sajátomat</w:t>
+      </w:r>
+    </w:p>
+    <w:p>
+      <w:pPr>
+        <w:rPr>
+          <w:color w:val="E36C0A" w:themeColor="accent6" w:themeShade="BF"/>
+        </w:rPr>
+      </w:pPr>
+      <w:r>
+        <w:rPr>
+          <w:color w:val="E36C0A" w:themeColor="accent6" w:themeShade="BF"/>
+        </w:rPr>
+        <w:t>tartalomelemző program használata ajánlott</w:t>
+      </w:r>
+    </w:p>
+    <w:p>
+      <w:pPr>
+        <w:rPr>
+          <w:color w:val="E36C0A" w:themeColor="accent6" w:themeShade="BF"/>
+        </w:rPr>
+      </w:pPr>
+      <w:r>
+        <w:rPr>
+          <w:color w:val="E36C0A" w:themeColor="accent6" w:themeShade="BF"/>
+        </w:rPr>
+        <w:t>javaslat: kvantitaiv, nagy tömegü szöveg – cégujság 2014 – 201</w:t>
+      </w:r>
+      <w:r>
+        <w:rPr>
+          <w:color w:val="E36C0A" w:themeColor="accent6" w:themeShade="BF"/>
+        </w:rPr>
+        <w:t>5</w:t>
+      </w:r>
+      <w:r>
+        <w:rPr>
+          <w:color w:val="E36C0A" w:themeColor="accent6" w:themeShade="BF"/>
+        </w:rPr>
+        <w:t xml:space="preserve"> os anyaga, legalább 50-60 oldal</w:t>
+      </w:r>
+      <w:r>
+        <w:rPr>
+          <w:color w:val="E36C0A" w:themeColor="accent6" w:themeShade="BF"/>
+        </w:rPr>
+        <w:t>. egybefüggő!</w:t>
+      </w:r>
+    </w:p>
+    <w:p>
+      <w:pPr>
+        <w:rPr>
+          <w:color w:val="E36C0A" w:themeColor="accent6" w:themeShade="BF"/>
+        </w:rPr>
+      </w:pPr>
+      <w:r>
+        <w:rPr>
+          <w:color w:val="E36C0A" w:themeColor="accent6" w:themeShade="BF"/>
+        </w:rPr>
+        <w:t>szerepeljen a dolgozatban mindket tipusu tartalomelemzés (kvali / kvanti) !</w:t>
+      </w:r>
+    </w:p>
+    <w:p>
+      <w:pPr>
+        <w:rPr>
+          <w:color w:val="E36C0A" w:themeColor="accent6" w:themeShade="BF"/>
+        </w:rPr>
+      </w:pPr>
+      <w:r>
+        <w:rPr>
+          <w:color w:val="E36C0A" w:themeColor="accent6" w:themeShade="BF"/>
+        </w:rPr>
+        <w:t>kvalitativ tartalomelemzés kategóriái és magyarázatai</w:t>
+      </w:r>
+    </w:p>
+    <w:p>
+      <w:pPr>
+        <w:rPr>
+          <w:color w:val="E36C0A" w:themeColor="accent6" w:themeShade="BF"/>
+        </w:rPr>
+      </w:pPr>
+      <w:r>
+        <w:rPr>
+          <w:color w:val="E36C0A" w:themeColor="accent6" w:themeShade="BF"/>
+        </w:rPr>
+        <w:t>manuális / számítógépes tartalomelemzés (?)</w:t>
+      </w:r>
+    </w:p>
+    <w:p>
+      <w:pPr>
+        <w:rPr>
+          <w:color w:val="E36C0A" w:themeColor="accent6" w:themeShade="BF"/>
+        </w:rPr>
+      </w:pPr>
+      <w:r>
+        <w:rPr>
+          <w:color w:val="E36C0A" w:themeColor="accent6" w:themeShade="BF"/>
+        </w:rPr>
+        <w:t>statistical methods for content analysis (?)</w:t>
+      </w:r>
+    </w:p>
+    <w:p>
+      <w:pPr>
+        <w:rPr>
+          <w:color w:val="E36C0A" w:themeColor="accent6" w:themeShade="BF"/>
+        </w:rPr>
+      </w:pPr>
+      <w:r>
+        <w:rPr>
+          <w:color w:val="E36C0A" w:themeColor="accent6" w:themeShade="BF"/>
+        </w:rPr>
+        <w:t>qualitative methods of analysis / quantitative methods of analysis</w:t>
+      </w:r>
+    </w:p>
+    <w:p>
+      <w:pPr>
+        <w:rPr>
+          <w:color w:val="E36C0A" w:themeColor="accent6" w:themeShade="BF"/>
+        </w:rPr>
+      </w:pPr>
+      <w:r>
+        <w:rPr>
+          <w:color w:val="E36C0A" w:themeColor="accent6" w:themeShade="BF"/>
+        </w:rPr>
+        <w:t>kategór</w:t>
+      </w:r>
+      <w:r>
+        <w:rPr>
+          <w:color w:val="E36C0A" w:themeColor="accent6" w:themeShade="BF"/>
+        </w:rPr>
+        <w:t>i</w:t>
+      </w:r>
+      <w:r>
+        <w:rPr>
+          <w:color w:val="E36C0A" w:themeColor="accent6" w:themeShade="BF"/>
+        </w:rPr>
+        <w:t>aszótárat magam készítem,  vagy keresek valahonnan</w:t>
+      </w:r>
+      <w:r>
+        <w:rPr>
+          <w:color w:val="E36C0A" w:themeColor="accent6" w:themeShade="BF"/>
+        </w:rPr>
         <w:t>?</w:t>
       </w:r>
-      <w:r>
+    </w:p>
+    <w:p>
+      <w:pPr>
         <w:rPr>
           <w:color w:val="E36C0A" w:themeColor="accent6" w:themeShade="BF"/>
         </w:rPr>
-        <w:t xml:space="preserve"> )</w:t>
-      </w:r>
-    </w:p>
-    <w:p>
-      <w:pPr>
+      </w:pPr>
+      <w:r>
         <w:rPr>
           <w:color w:val="E36C0A" w:themeColor="accent6" w:themeShade="BF"/>
         </w:rPr>
-      </w:pPr>
-      <w:r>
-        <w:rPr>
-          <w:color w:val="E36C0A" w:themeColor="accent6" w:themeShade="BF"/>
-        </w:rPr>
-        <w:t xml:space="preserve">^-- </w:t>
-      </w:r>
-      <w:r>
-        <w:rPr>
-          <w:color w:val="E36C0A" w:themeColor="accent6" w:themeShade="BF"/>
-        </w:rPr>
-        <w:t>HOGY KELL EZT</w:t>
-      </w:r>
-      <w:r>
-        <w:rPr>
-          <w:color w:val="E36C0A" w:themeColor="accent6" w:themeShade="BF"/>
-        </w:rPr>
-        <w:t xml:space="preserve"> A KVALITATÍVOT</w:t>
-      </w:r>
-      <w:r>
-        <w:rPr>
-          <w:color w:val="E36C0A" w:themeColor="accent6" w:themeShade="BF"/>
-        </w:rPr>
-        <w:t xml:space="preserve"> ?</w:t>
-      </w:r>
-    </w:p>
-    <w:p>
-      <w:pPr>
-        <w:rPr>
-          <w:color w:val="E36C0A" w:themeColor="accent6" w:themeShade="BF"/>
-        </w:rPr>
-      </w:pPr>
-      <w:r>
-        <w:rPr>
-          <w:color w:val="E36C0A" w:themeColor="accent6" w:themeShade="BF"/>
-        </w:rPr>
-        <w:t>hermeneutikának utánanézni !</w:t>
-      </w:r>
-    </w:p>
-    <w:p>
-      <w:pPr>
-        <w:rPr>
-          <w:color w:val="E36C0A" w:themeColor="accent6" w:themeShade="BF"/>
-        </w:rPr>
-      </w:pPr>
-    </w:p>
-    <w:p>
-      <w:pPr>
-        <w:rPr>
-          <w:color w:val="E36C0A" w:themeColor="accent6" w:themeShade="BF"/>
-        </w:rPr>
-      </w:pPr>
-    </w:p>
-    <w:p>
-      <w:pPr>
-        <w:pStyle w:val="Heading2"/>
-      </w:pPr>
-      <w:r>
-        <w:t>Önrevízió (?)</w:t>
-      </w:r>
-    </w:p>
-    <w:p>
-      <w:pPr>
-        <w:rPr>
-          <w:color w:val="E36C0A" w:themeColor="accent6" w:themeShade="BF"/>
-        </w:rPr>
-      </w:pPr>
-      <w:r>
-        <w:rPr>
-          <w:color w:val="E36C0A" w:themeColor="accent6" w:themeShade="BF"/>
-        </w:rPr>
-        <w:t>saját vizsgálat kritikája</w:t>
-      </w:r>
-    </w:p>
-    <w:p>
-      <w:pPr>
-        <w:rPr>
-          <w:color w:val="E36C0A" w:themeColor="accent6" w:themeShade="BF"/>
-        </w:rPr>
-      </w:pPr>
-      <w:r>
-        <w:rPr>
-          <w:color w:val="E36C0A" w:themeColor="accent6" w:themeShade="BF"/>
-        </w:rPr>
-        <w:t>research triangulation (https://tdixonblog.wordpress.com/paper-3/interviews/inductive-content-analysis/)</w:t>
-      </w:r>
-    </w:p>
-    <w:p>
-      <w:pPr>
-        <w:rPr>
-          <w:color w:val="E36C0A" w:themeColor="accent6" w:themeShade="BF"/>
-        </w:rPr>
-      </w:pPr>
-    </w:p>
-    <w:p>
-      <w:pPr>
-        <w:rPr>
-          <w:color w:val="E36C0A" w:themeColor="accent6" w:themeShade="BF"/>
-        </w:rPr>
-      </w:pPr>
-    </w:p>
-    <w:p>
-      <w:pPr>
-        <w:rPr>
-          <w:color w:val="E36C0A" w:themeColor="accent6" w:themeShade="BF"/>
-        </w:rPr>
-      </w:pPr>
-    </w:p>
-    <w:p>
-      <w:pPr>
-        <w:rPr>
-          <w:color w:val="E36C0A" w:themeColor="accent6" w:themeShade="BF"/>
-        </w:rPr>
-      </w:pPr>
-    </w:p>
-    <w:p>
-      <w:pPr>
-        <w:rPr>
-          <w:color w:val="E36C0A" w:themeColor="accent6" w:themeShade="BF"/>
-        </w:rPr>
-      </w:pPr>
-    </w:p>
-    <w:p>
-      <w:pPr>
-        <w:rPr>
-          <w:color w:val="E36C0A" w:themeColor="accent6" w:themeShade="BF"/>
-        </w:rPr>
-      </w:pPr>
-    </w:p>
-    <w:p>
-      <w:pPr>
-        <w:rPr>
-          <w:color w:val="E36C0A" w:themeColor="accent6" w:themeShade="BF"/>
-        </w:rPr>
-      </w:pPr>
-    </w:p>
-    <w:p>
-      <w:r>
-        <w:rPr>
-          <w:color w:val="E36C0A" w:themeColor="accent6" w:themeShade="BF"/>
-        </w:rPr>
-        <w:t>//</w:t>
-      </w:r>
-      <w:r>
-        <w:rPr>
-          <w:color w:val="E36C0A" w:themeColor="accent6" w:themeShade="BF"/>
-        </w:rPr>
-        <w:t>TODO:</w:t>
-      </w:r>
-    </w:p>
-    <w:p>
-      <w:pPr>
-        <w:rPr>
-          <w:color w:val="E36C0A" w:themeColor="accent6" w:themeShade="BF"/>
-        </w:rPr>
-      </w:pPr>
-      <w:r>
-        <w:rPr>
-          <w:color w:val="E36C0A" w:themeColor="accent6" w:themeShade="BF"/>
-        </w:rPr>
-        <w:t>leírni, hogy én hogy fo</w:t>
-      </w:r>
-      <w:r>
-        <w:rPr>
-          <w:color w:val="E36C0A" w:themeColor="accent6" w:themeShade="BF"/>
-        </w:rPr>
-        <w:t>gom csinálni és miért úgy ahogy</w:t>
-      </w:r>
-    </w:p>
-    <w:p>
-      <w:pPr>
-        <w:rPr>
-          <w:color w:val="E36C0A" w:themeColor="accent6" w:themeShade="BF"/>
-        </w:rPr>
-      </w:pPr>
-      <w:r>
-        <w:rPr>
-          <w:color w:val="E36C0A" w:themeColor="accent6" w:themeShade="BF"/>
-        </w:rPr>
-        <w:t>eztán példákat kell keresni tartalomelemzési kutatásokra és ez alapján összeállítani a sajátomat</w:t>
-      </w:r>
-    </w:p>
-    <w:p>
-      <w:pPr>
-        <w:rPr>
-          <w:color w:val="E36C0A" w:themeColor="accent6" w:themeShade="BF"/>
-        </w:rPr>
-      </w:pPr>
-      <w:r>
-        <w:rPr>
-          <w:color w:val="E36C0A" w:themeColor="accent6" w:themeShade="BF"/>
-        </w:rPr>
-        <w:t>tartalomelemző program használata ajánlott</w:t>
-      </w:r>
-    </w:p>
-    <w:p>
-      <w:pPr>
-        <w:rPr>
-          <w:color w:val="E36C0A" w:themeColor="accent6" w:themeShade="BF"/>
-        </w:rPr>
-      </w:pPr>
-      <w:r>
-        <w:rPr>
-          <w:color w:val="E36C0A" w:themeColor="accent6" w:themeShade="BF"/>
-        </w:rPr>
-        <w:t>javaslat: kvantitaiv, nagy tömegü szöveg – cégujság 2014 – 201</w:t>
-      </w:r>
-      <w:r>
-        <w:rPr>
-          <w:color w:val="E36C0A" w:themeColor="accent6" w:themeShade="BF"/>
-        </w:rPr>
-        <w:t>5</w:t>
-      </w:r>
-      <w:r>
-        <w:rPr>
-          <w:color w:val="E36C0A" w:themeColor="accent6" w:themeShade="BF"/>
-        </w:rPr>
-        <w:t xml:space="preserve"> os anyaga, legalább 50-60 oldal</w:t>
-      </w:r>
-      <w:r>
-        <w:rPr>
-          <w:color w:val="E36C0A" w:themeColor="accent6" w:themeShade="BF"/>
-        </w:rPr>
-        <w:t>. egybefüggő!</w:t>
-      </w:r>
-    </w:p>
-    <w:p>
-      <w:pPr>
-        <w:rPr>
-          <w:color w:val="E36C0A" w:themeColor="accent6" w:themeShade="BF"/>
-        </w:rPr>
-      </w:pPr>
-      <w:r>
-        <w:rPr>
-          <w:color w:val="E36C0A" w:themeColor="accent6" w:themeShade="BF"/>
-        </w:rPr>
-        <w:t>szerepeljen a dolgozatban mindket tipusu tartalomelemzés (kvali / kvanti) !</w:t>
-      </w:r>
-    </w:p>
-    <w:p>
-      <w:pPr>
-        <w:rPr>
-          <w:color w:val="E36C0A" w:themeColor="accent6" w:themeShade="BF"/>
-        </w:rPr>
-      </w:pPr>
-      <w:r>
-        <w:rPr>
-          <w:color w:val="E36C0A" w:themeColor="accent6" w:themeShade="BF"/>
-        </w:rPr>
-        <w:t>kvalitativ tartalomelemzés kategóriái és magyarázatai</w:t>
-      </w:r>
-    </w:p>
-    <w:p>
-      <w:pPr>
-        <w:rPr>
-          <w:color w:val="E36C0A" w:themeColor="accent6" w:themeShade="BF"/>
-        </w:rPr>
-      </w:pPr>
-      <w:r>
-        <w:rPr>
-          <w:color w:val="E36C0A" w:themeColor="accent6" w:themeShade="BF"/>
-        </w:rPr>
-        <w:t>manuális / számítógépes tartalomelemzés (?)</w:t>
-      </w:r>
-    </w:p>
-    <w:p>
-      <w:pPr>
-        <w:rPr>
-          <w:color w:val="E36C0A" w:themeColor="accent6" w:themeShade="BF"/>
-        </w:rPr>
-      </w:pPr>
-      <w:r>
-        <w:rPr>
-          <w:color w:val="E36C0A" w:themeColor="accent6" w:themeShade="BF"/>
-        </w:rPr>
-        <w:t>statistical methods for content analysis (?)</w:t>
-      </w:r>
-    </w:p>
-    <w:p>
-      <w:pPr>
-        <w:rPr>
-          <w:color w:val="E36C0A" w:themeColor="accent6" w:themeShade="BF"/>
-        </w:rPr>
-      </w:pPr>
-      <w:r>
-        <w:rPr>
-          <w:color w:val="E36C0A" w:themeColor="accent6" w:themeShade="BF"/>
-        </w:rPr>
-        <w:t>qualitative methods of analysis / quantitative methods of analysis</w:t>
-      </w:r>
-    </w:p>
-    <w:p>
-      <w:pPr>
-        <w:rPr>
-          <w:color w:val="E36C0A" w:themeColor="accent6" w:themeShade="BF"/>
-        </w:rPr>
-      </w:pPr>
-      <w:r>
-        <w:rPr>
-          <w:color w:val="E36C0A" w:themeColor="accent6" w:themeShade="BF"/>
-        </w:rPr>
-        <w:t>warren buffet’s letters to shareholders?</w:t>
-      </w:r>
-      <w:r>
-        <w:rPr>
-          <w:color w:val="E36C0A" w:themeColor="accent6" w:themeShade="BF"/>
-        </w:rPr>
-        <w:t xml:space="preserve"> ugyanez csak magyar céggel?</w:t>
-      </w:r>
-    </w:p>
-    <w:p>
-      <w:pPr>
-        <w:rPr>
-          <w:color w:val="E36C0A" w:themeColor="accent6" w:themeShade="BF"/>
-        </w:rPr>
-      </w:pPr>
-      <w:r>
-        <w:rPr>
-          <w:color w:val="E36C0A" w:themeColor="accent6" w:themeShade="BF"/>
-        </w:rPr>
-        <w:t>kategór</w:t>
-      </w:r>
-      <w:r>
-        <w:rPr>
-          <w:color w:val="E36C0A" w:themeColor="accent6" w:themeShade="BF"/>
-        </w:rPr>
-        <w:t>i</w:t>
-      </w:r>
-      <w:r>
-        <w:rPr>
-          <w:color w:val="E36C0A" w:themeColor="accent6" w:themeShade="BF"/>
-        </w:rPr>
-        <w:t>aszótárat magam készítem,  vagy keresek valahonnan</w:t>
-      </w:r>
-      <w:r>
-        <w:rPr>
-          <w:color w:val="E36C0A" w:themeColor="accent6" w:themeShade="BF"/>
-        </w:rPr>
-        <w:t>?</w:t>
-      </w:r>
-    </w:p>
-    <w:p>
-      <w:pPr>
-        <w:rPr>
-          <w:color w:val="E36C0A" w:themeColor="accent6" w:themeShade="BF"/>
-        </w:rPr>
-      </w:pPr>
-      <w:r>
-        <w:rPr>
-          <w:color w:val="E36C0A" w:themeColor="accent6" w:themeShade="BF"/>
-        </w:rPr>
         <w:t>milyen kódolási egységeket választok? mondatok?</w:t>
-      </w:r>
-    </w:p>
-    <w:p>
-      <w:pPr>
-        <w:rPr>
-          <w:color w:val="E36C0A" w:themeColor="accent6" w:themeShade="BF"/>
-        </w:rPr>
-      </w:pPr>
-      <w:r>
-        <w:rPr>
-          <w:color w:val="E36C0A" w:themeColor="accent6" w:themeShade="BF"/>
-        </w:rPr>
-        <w:t>külső és belső kiadványok összehasonlítása egy cégnél? mit mutat, milyen valójában?</w:t>
-      </w:r>
-    </w:p>
-    <w:p>
-      <w:pPr>
-        <w:rPr>
-          <w:color w:val="E36C0A" w:themeColor="accent6" w:themeShade="BF"/>
-        </w:rPr>
-      </w:pPr>
-      <w:r>
-        <w:rPr>
-          <w:color w:val="E36C0A" w:themeColor="accent6" w:themeShade="BF"/>
-        </w:rPr>
-        <w:t>kultúra modellek nehéz használhatóságára rávilágítani a tartalomelemzéssel</w:t>
-      </w:r>
-      <w:r>
-        <w:rPr>
-          <w:color w:val="E36C0A" w:themeColor="accent6" w:themeShade="BF"/>
-        </w:rPr>
-        <w:t xml:space="preserve"> (??</w:t>
-      </w:r>
-      <w:r>
-        <w:rPr>
-          <w:color w:val="E36C0A" w:themeColor="accent6" w:themeShade="BF"/>
-        </w:rPr>
-        <w:t>?</w:t>
-      </w:r>
-      <w:r>
-        <w:rPr>
-          <w:color w:val="E36C0A" w:themeColor="accent6" w:themeShade="BF"/>
-        </w:rPr>
-        <w:t>)</w:t>
       </w:r>
     </w:p>
     <w:p>
@@ -7114,14 +6842,7 @@
           <w:sz w:val="20"/>
           <w:szCs w:val="20"/>
         </w:rPr>
-        <w:t xml:space="preserve"> </w:t>
-      </w:r>
-      <w:r>
-        <w:rPr>
-          <w:sz w:val="20"/>
-          <w:szCs w:val="20"/>
-        </w:rPr>
-        <w:t>Szertics Gergely, internetes forrás, link az irodalomjegyzékben</w:t>
+        <w:t xml:space="preserve"> Szertics Gergely, internetes forrás, link az irodalomjegyzékben</w:t>
       </w:r>
     </w:p>
     <w:p>
@@ -7142,10 +6863,7 @@
         <w:footnoteRef/>
       </w:r>
       <w:r>
-        <w:t xml:space="preserve"> </w:t>
-      </w:r>
-      <w:r>
-        <w:t>Jung et al.:</w:t>
+        <w:t xml:space="preserve"> Jung et al.:</w:t>
       </w:r>
       <w:r>
         <w:t xml:space="preserve"> </w:t>
@@ -10036,6 +9754,7 @@
   <w:style w:type="character" w:default="1" w:styleId="DefaultParagraphFont">
     <w:name w:val="Default Paragraph Font"/>
     <w:uiPriority w:val="1"/>
+    <w:semiHidden/>
     <w:unhideWhenUsed/>
   </w:style>
   <w:style w:type="table" w:default="1" w:styleId="TableNormal">
@@ -10652,7 +10371,7 @@
 </file>
 
 <file path=customXml/itemProps1.xml><?xml version="1.0" encoding="utf-8"?>
-<ds:datastoreItem xmlns:ds="http://schemas.openxmlformats.org/officeDocument/2006/customXml" ds:itemID="{4D8C7BDC-6E85-4B4D-A43B-718B75815B21}">
+<ds:datastoreItem xmlns:ds="http://schemas.openxmlformats.org/officeDocument/2006/customXml" ds:itemID="{1AE88A78-14B4-4F7E-A6D1-209EDA25A3F8}">
   <ds:schemaRefs>
     <ds:schemaRef ds:uri="http://schemas.openxmlformats.org/officeDocument/2006/bibliography"/>
   </ds:schemaRefs>

</xml_diff>

<commit_message>
titles, add styling, citations
</commit_message>
<xml_diff>
--- a/szervezeti_kultura_alap.docx
+++ b/szervezeti_kultura_alap.docx
@@ -4,9 +4,193 @@
   <w:body>
     <w:p>
       <w:pPr>
+        <w:jc w:val="center"/>
+        <w:rPr>
+          <w:sz w:val="28"/>
+          <w:szCs w:val="28"/>
+        </w:rPr>
+      </w:pPr>
+      <w:r>
+        <w:rPr>
+          <w:sz w:val="28"/>
+          <w:szCs w:val="28"/>
+        </w:rPr>
+        <w:t>Szent István Egyetem</w:t>
+      </w:r>
+    </w:p>
+    <w:p>
+      <w:pPr>
+        <w:jc w:val="center"/>
+        <w:rPr>
+          <w:sz w:val="28"/>
+          <w:szCs w:val="28"/>
+        </w:rPr>
+      </w:pPr>
+      <w:r>
+        <w:rPr>
+          <w:sz w:val="28"/>
+          <w:szCs w:val="28"/>
+        </w:rPr>
+        <w:t>Gazdaság</w:t>
+      </w:r>
+      <w:r>
+        <w:rPr>
+          <w:sz w:val="28"/>
+          <w:szCs w:val="28"/>
+        </w:rPr>
+        <w:t>-</w:t>
+      </w:r>
+      <w:r>
+        <w:rPr>
+          <w:sz w:val="28"/>
+          <w:szCs w:val="28"/>
+        </w:rPr>
+        <w:t xml:space="preserve"> és Társadalomtudományi Kar</w:t>
+      </w:r>
+    </w:p>
+    <w:p>
+      <w:pPr>
+        <w:jc w:val="center"/>
+        <w:rPr>
+          <w:color w:val="E36C0A" w:themeColor="accent6" w:themeShade="BF"/>
+        </w:rPr>
+      </w:pPr>
+      <w:r>
+        <w:rPr>
+          <w:color w:val="E36C0A" w:themeColor="accent6" w:themeShade="BF"/>
+        </w:rPr>
+        <w:t>harmadik sorban a témát kiadó önálló szervezeti egység neve</w:t>
+      </w:r>
+    </w:p>
+    <w:p>
+      <w:pPr>
+        <w:jc w:val="center"/>
+        <w:rPr>
+          <w:color w:val="E36C0A" w:themeColor="accent6" w:themeShade="BF"/>
+        </w:rPr>
+      </w:pPr>
+    </w:p>
+    <w:p>
+      <w:pPr>
+        <w:jc w:val="center"/>
+        <w:rPr>
+          <w:color w:val="E36C0A" w:themeColor="accent6" w:themeShade="BF"/>
+        </w:rPr>
+      </w:pPr>
+    </w:p>
+    <w:p>
+      <w:pPr>
+        <w:jc w:val="center"/>
+        <w:rPr>
+          <w:sz w:val="28"/>
+          <w:szCs w:val="28"/>
+        </w:rPr>
+      </w:pPr>
+      <w:r>
+        <w:rPr>
+          <w:sz w:val="28"/>
+          <w:szCs w:val="28"/>
+        </w:rPr>
+        <w:t>A szervezeti kultúra megnyilvánulásai a Robert Bosch Kft. sajtóközleményeiben</w:t>
+      </w:r>
+    </w:p>
+    <w:p>
+      <w:pPr>
+        <w:jc w:val="center"/>
+      </w:pPr>
+      <w:r>
+        <w:t>Konzulens: Komor Levente</w:t>
+      </w:r>
+    </w:p>
+    <w:p>
+      <w:pPr>
+        <w:jc w:val="center"/>
+        <w:rPr>
+          <w:color w:val="E36C0A" w:themeColor="accent6" w:themeShade="BF"/>
+        </w:rPr>
+      </w:pPr>
+      <w:r>
+        <w:rPr>
+          <w:color w:val="E36C0A" w:themeColor="accent6" w:themeShade="BF"/>
+        </w:rPr>
+        <w:t>témát kiadó önálló szervezeti egység vezetőjének neve és beosztása</w:t>
+      </w:r>
+    </w:p>
+    <w:p>
+      <w:pPr>
+        <w:jc w:val="center"/>
+      </w:pPr>
+      <w:r>
+        <w:t>Készítette: Sallai András</w:t>
+      </w:r>
+    </w:p>
+    <w:p>
+      <w:pPr>
+        <w:jc w:val="center"/>
+      </w:pPr>
+    </w:p>
+    <w:p>
+      <w:pPr>
+        <w:jc w:val="center"/>
+      </w:pPr>
+    </w:p>
+    <w:p>
+      <w:pPr>
+        <w:jc w:val="center"/>
+      </w:pPr>
+    </w:p>
+    <w:p>
+      <w:pPr>
+        <w:jc w:val="center"/>
+      </w:pPr>
+    </w:p>
+    <w:p>
+      <w:pPr>
+        <w:jc w:val="center"/>
+      </w:pPr>
+    </w:p>
+    <w:p>
+      <w:pPr>
+        <w:jc w:val="center"/>
+      </w:pPr>
+    </w:p>
+    <w:p>
+      <w:pPr>
+        <w:jc w:val="center"/>
+      </w:pPr>
+    </w:p>
+    <w:p>
+      <w:pPr>
+        <w:jc w:val="center"/>
+      </w:pPr>
+    </w:p>
+    <w:p>
+      <w:pPr>
+        <w:jc w:val="center"/>
+      </w:pPr>
+    </w:p>
+    <w:p>
+      <w:pPr>
+        <w:jc w:val="center"/>
+      </w:pPr>
+      <w:r>
+        <w:t>Budapest</w:t>
+      </w:r>
+    </w:p>
+    <w:p>
+      <w:pPr>
+        <w:jc w:val="center"/>
+      </w:pPr>
+      <w:r>
+        <w:t>2015</w:t>
+      </w:r>
+    </w:p>
+    <w:p>
+      <w:pPr>
         <w:pStyle w:val="Heading1"/>
       </w:pPr>
       <w:r>
+        <w:lastRenderedPageBreak/>
         <w:t>Összefoglalás</w:t>
       </w:r>
     </w:p>
@@ -441,7 +625,6 @@
         <w:rPr>
           <w:rFonts w:cs="Times New Roman"/>
         </w:rPr>
-        <w:lastRenderedPageBreak/>
         <w:t>elsősorban eszmeiek, jelentéshez, megértéshez, hithez, tapasztalathoz és egyéb megfoghatatlan dolgokhoz kapcsolódnak</w:t>
       </w:r>
     </w:p>
@@ -460,6 +643,7 @@
         <w:rPr>
           <w:rFonts w:cs="Times New Roman"/>
         </w:rPr>
+        <w:lastRenderedPageBreak/>
         <w:t xml:space="preserve">inkább érzelmi alapúak, szubjektívek, mint </w:t>
       </w:r>
       <w:r>
@@ -712,26 +896,29 @@
     </w:p>
     <w:p>
       <w:r>
+        <w:t>Kultúra csak akkor fog a kezdeti értékekből, célokból, és viselkedési módokból ki</w:t>
+      </w:r>
+      <w:r>
+        <w:t>alakulni, ha ezek sikerhez vez</w:t>
+      </w:r>
+      <w:r>
+        <w:t xml:space="preserve">etnek. A </w:t>
+      </w:r>
+      <w:r>
+        <w:t xml:space="preserve">közös tapasztalatok által, a közös </w:t>
+      </w:r>
+      <w:r>
+        <w:t>siker</w:t>
+      </w:r>
+      <w:r>
+        <w:t>ek</w:t>
+      </w:r>
+      <w:r>
+        <w:t xml:space="preserve"> eredményeként a tagok </w:t>
+      </w:r>
+      <w:r>
         <w:lastRenderedPageBreak/>
-        <w:t>Kultúra csak akkor fog a kezdeti értékekből, célokból, és viselkedési módokból ki</w:t>
-      </w:r>
-      <w:r>
-        <w:t>alakulni, ha ezek sikerhez vez</w:t>
-      </w:r>
-      <w:r>
-        <w:t xml:space="preserve">etnek. A </w:t>
-      </w:r>
-      <w:r>
-        <w:t xml:space="preserve">közös tapasztalatok által, a közös </w:t>
-      </w:r>
-      <w:r>
-        <w:t>siker</w:t>
-      </w:r>
-      <w:r>
-        <w:t>ek</w:t>
-      </w:r>
-      <w:r>
-        <w:t xml:space="preserve"> eredményeként a tagok egyre jobb kapcsolatba kerülnek egymással, megerősödik bennük az érzet, hogy amit csinálnak, azt jól csinálják, a megoldásaik általánosan elfogadottá válnak. Ha az alapító tagok nézetei és magatartása nem vezet sikerhez, a szervezet vagy felbomlik, vagy új vezetőt keres és a folyamat folytatódik el</w:t>
+        <w:t>egyre jobb kapcsolatba kerülnek egymással, megerősödik bennük az érzet, hogy amit csinálnak, azt jól csinálják, a megoldásaik általánosan elfogadottá válnak. Ha az alapító tagok nézetei és magatartása nem vezet sikerhez, a szervezet vagy felbomlik, vagy új vezetőt keres és a folyamat folytatódik el</w:t>
       </w:r>
       <w:r>
         <w:t>öl</w:t>
@@ -904,11 +1091,11 @@
         <w:t xml:space="preserve"> </w:t>
       </w:r>
       <w:r>
-        <w:t xml:space="preserve">szervezetbe érkező új tagok megkérdőjelezhetnek bevált megoldásokat, előfordulhat hogy nem veszik figyelembe a meglévő tagok között fennálló kapcsolatokat. Félreérthetik a nekik szánt szerepet és lehet hogy egészen más értékrendek szerint végzik a munkájukat, mint az a szervezetben megszokott. A már tapasztalt tagoknak </w:t>
+        <w:t xml:space="preserve">szervezetbe érkező új tagok megkérdőjelezhetnek bevált megoldásokat, előfordulhat hogy nem veszik figyelembe a meglévő tagok között fennálló kapcsolatokat. Félreérthetik a nekik szánt szerepet és lehet hogy egészen más értékrendek szerint végzik a munkájukat, mint az a szervezetben megszokott. A már tapasztalt tagoknak segíteniük kell az újak beilleszkedését, hogy ne zavarják meg a már kialakult és jól bevált folyamatokat és hogy ne kerüljenek kellemetlen helyzetbe. Ezt a tanító folyamatot nevezi a </w:t>
       </w:r>
       <w:r>
         <w:lastRenderedPageBreak/>
-        <w:t>segíteniük kell az újak beilleszkedését, hogy ne zavarják meg a már kialakult és jól bevált folyamatokat és hogy ne kerüljenek kellemetlen helyzetbe. Ezt a tanító folyamatot nevezi a szakirodalom szervezeti szocializációnak.</w:t>
+        <w:t>szakirodalom szervezeti szocializációnak.</w:t>
       </w:r>
       <w:r>
         <w:t xml:space="preserve"> </w:t>
@@ -1143,27 +1330,27 @@
         <w:rPr>
           <w:rFonts w:cs="Times New Roman"/>
         </w:rPr>
+        <w:t>Nagy taglétszámú szervezetek esetében, ahol az egyének egymást</w:t>
+      </w:r>
+      <w:r>
+        <w:rPr>
+          <w:rFonts w:cs="Times New Roman"/>
+        </w:rPr>
+        <w:t>ó</w:t>
+      </w:r>
+      <w:r>
+        <w:rPr>
+          <w:rFonts w:cs="Times New Roman"/>
+        </w:rPr>
+        <w:t>l jól elkülönülő csoportokba szerveződnek kialakulnak különböző módozatai a szervezetet átfogó domináns kultúrának, ezeket nevezzük szubkultúráknak.</w:t>
+      </w:r>
+    </w:p>
+    <w:p>
+      <w:pPr>
+        <w:pStyle w:val="Heading2"/>
+      </w:pPr>
+      <w:r>
         <w:lastRenderedPageBreak/>
-        <w:t>Nagy taglétszámú szervezetek esetében, ahol az egyének egymást</w:t>
-      </w:r>
-      <w:r>
-        <w:rPr>
-          <w:rFonts w:cs="Times New Roman"/>
-        </w:rPr>
-        <w:t>ó</w:t>
-      </w:r>
-      <w:r>
-        <w:rPr>
-          <w:rFonts w:cs="Times New Roman"/>
-        </w:rPr>
-        <w:t>l jól elkülönülő csoportokba szerveződnek kialakulnak különböző módozatai a szervezetet átfogó domináns kultúrának, ezeket nevezzük szubkultúráknak.</w:t>
-      </w:r>
-    </w:p>
-    <w:p>
-      <w:pPr>
-        <w:pStyle w:val="Heading2"/>
-      </w:pPr>
-      <w:r>
         <w:t>Szubkultúrák</w:t>
       </w:r>
     </w:p>
@@ -1331,7 +1518,6 @@
         </w:numPr>
       </w:pPr>
       <w:r>
-        <w:lastRenderedPageBreak/>
         <w:t>integrációs szerep: a szervezeti kultúra a belső konzisztencia fő forrása, integrációs mechanizmus, mely segíti a tagok beépülését a szervezetbe.</w:t>
       </w:r>
     </w:p>
@@ -1344,6 +1530,7 @@
         </w:numPr>
       </w:pPr>
       <w:r>
+        <w:lastRenderedPageBreak/>
         <w:t>dif</w:t>
       </w:r>
       <w:r>
@@ -1685,15 +1872,15 @@
         <w:rPr>
           <w:rFonts w:cs="Times New Roman"/>
         </w:rPr>
+        <w:t>(Greener, 2010)</w:t>
+      </w:r>
+    </w:p>
+    <w:p>
+      <w:pPr>
+        <w:pStyle w:val="Heading3"/>
+      </w:pPr>
+      <w:r>
         <w:lastRenderedPageBreak/>
-        <w:t>(Greener, 2010)</w:t>
-      </w:r>
-    </w:p>
-    <w:p>
-      <w:pPr>
-        <w:pStyle w:val="Heading3"/>
-      </w:pPr>
-      <w:r>
         <w:t>Handy</w:t>
       </w:r>
       <w:r>
@@ -6326,13 +6513,10 @@
         <w:t>Kvalitatív</w:t>
       </w:r>
       <w:r>
-        <w:t xml:space="preserve"> jellegű vizsgálatomat a következő módon építettem fel:</w:t>
-      </w:r>
-      <w:r>
-        <w:t xml:space="preserve"> ...</w:t>
-      </w:r>
-      <w:r>
-        <w:t xml:space="preserve"> </w:t>
+        <w:t xml:space="preserve"> jellegű vizsgálatomat </w:t>
+      </w:r>
+      <w:r>
+        <w:t xml:space="preserve">... </w:t>
       </w:r>
       <w:r>
         <w:rPr>
@@ -6414,8 +6598,14 @@
     <w:p>
       <w:pPr>
         <w:pStyle w:val="Heading2"/>
-      </w:pPr>
-      <w:r>
+        <w:rPr>
+          <w:color w:val="E36C0A" w:themeColor="accent6" w:themeShade="BF"/>
+        </w:rPr>
+      </w:pPr>
+      <w:r>
+        <w:rPr>
+          <w:color w:val="E36C0A" w:themeColor="accent6" w:themeShade="BF"/>
+        </w:rPr>
         <w:t>Önrevízió (?)</w:t>
       </w:r>
     </w:p>
@@ -6506,82 +6696,6 @@
           <w:color w:val="E36C0A" w:themeColor="accent6" w:themeShade="BF"/>
         </w:rPr>
         <w:t>TODO:</w:t>
-      </w:r>
-    </w:p>
-    <w:p>
-      <w:pPr>
-        <w:rPr>
-          <w:color w:val="E36C0A" w:themeColor="accent6" w:themeShade="BF"/>
-        </w:rPr>
-      </w:pPr>
-      <w:r>
-        <w:rPr>
-          <w:color w:val="E36C0A" w:themeColor="accent6" w:themeShade="BF"/>
-        </w:rPr>
-        <w:t>leírni, hogy én hogy fo</w:t>
-      </w:r>
-      <w:r>
-        <w:rPr>
-          <w:color w:val="E36C0A" w:themeColor="accent6" w:themeShade="BF"/>
-        </w:rPr>
-        <w:t>gom csinálni és miért úgy ahogy</w:t>
-      </w:r>
-    </w:p>
-    <w:p>
-      <w:pPr>
-        <w:rPr>
-          <w:color w:val="E36C0A" w:themeColor="accent6" w:themeShade="BF"/>
-        </w:rPr>
-      </w:pPr>
-      <w:r>
-        <w:rPr>
-          <w:color w:val="E36C0A" w:themeColor="accent6" w:themeShade="BF"/>
-        </w:rPr>
-        <w:t>eztán példákat kell keresni tartalomelemzési kutatásokra és ez alapján összeállítani a sajátomat</w:t>
-      </w:r>
-    </w:p>
-    <w:p>
-      <w:pPr>
-        <w:rPr>
-          <w:color w:val="E36C0A" w:themeColor="accent6" w:themeShade="BF"/>
-        </w:rPr>
-      </w:pPr>
-      <w:r>
-        <w:rPr>
-          <w:color w:val="E36C0A" w:themeColor="accent6" w:themeShade="BF"/>
-        </w:rPr>
-        <w:t>tartalomelemző program használata ajánlott</w:t>
-      </w:r>
-    </w:p>
-    <w:p>
-      <w:pPr>
-        <w:rPr>
-          <w:color w:val="E36C0A" w:themeColor="accent6" w:themeShade="BF"/>
-        </w:rPr>
-      </w:pPr>
-      <w:r>
-        <w:rPr>
-          <w:color w:val="E36C0A" w:themeColor="accent6" w:themeShade="BF"/>
-        </w:rPr>
-        <w:t>javaslat: kvantitaiv, nagy tömegü szöveg – cégujság 2014 – 201</w:t>
-      </w:r>
-      <w:r>
-        <w:rPr>
-          <w:color w:val="E36C0A" w:themeColor="accent6" w:themeShade="BF"/>
-        </w:rPr>
-        <w:t>5</w:t>
-      </w:r>
-      <w:r>
-        <w:rPr>
-          <w:color w:val="E36C0A" w:themeColor="accent6" w:themeShade="BF"/>
-        </w:rPr>
-        <w:t xml:space="preserve"> os anyaga, legalább 50-60 oldal</w:t>
-      </w:r>
-      <w:r>
-        <w:rPr>
-          <w:color w:val="E36C0A" w:themeColor="accent6" w:themeShade="BF"/>
-        </w:rPr>
-        <w:t>. egybefüggő!</w:t>
       </w:r>
     </w:p>
     <w:p>
@@ -6738,6 +6852,738 @@
       </w:r>
       <w:bookmarkStart w:id="0" w:name="_GoBack"/>
       <w:bookmarkEnd w:id="0"/>
+    </w:p>
+    <w:p>
+      <w:pPr>
+        <w:rPr>
+          <w:color w:val="E36C0A" w:themeColor="accent6" w:themeShade="BF"/>
+        </w:rPr>
+      </w:pPr>
+    </w:p>
+    <w:p>
+      <w:pPr>
+        <w:rPr>
+          <w:color w:val="E36C0A" w:themeColor="accent6" w:themeShade="BF"/>
+        </w:rPr>
+      </w:pPr>
+    </w:p>
+    <w:p>
+      <w:pPr>
+        <w:rPr>
+          <w:color w:val="E36C0A" w:themeColor="accent6" w:themeShade="BF"/>
+        </w:rPr>
+      </w:pPr>
+    </w:p>
+    <w:p>
+      <w:pPr>
+        <w:rPr>
+          <w:color w:val="E36C0A" w:themeColor="accent6" w:themeShade="BF"/>
+        </w:rPr>
+      </w:pPr>
+    </w:p>
+    <w:p>
+      <w:pPr>
+        <w:rPr>
+          <w:color w:val="E36C0A" w:themeColor="accent6" w:themeShade="BF"/>
+        </w:rPr>
+      </w:pPr>
+    </w:p>
+    <w:p>
+      <w:pPr>
+        <w:rPr>
+          <w:color w:val="E36C0A" w:themeColor="accent6" w:themeShade="BF"/>
+        </w:rPr>
+      </w:pPr>
+    </w:p>
+    <w:p>
+      <w:pPr>
+        <w:rPr>
+          <w:color w:val="E36C0A" w:themeColor="accent6" w:themeShade="BF"/>
+        </w:rPr>
+      </w:pPr>
+    </w:p>
+    <w:p>
+      <w:pPr>
+        <w:rPr>
+          <w:color w:val="E36C0A" w:themeColor="accent6" w:themeShade="BF"/>
+        </w:rPr>
+      </w:pPr>
+    </w:p>
+    <w:p>
+      <w:pPr>
+        <w:rPr>
+          <w:color w:val="E36C0A" w:themeColor="accent6" w:themeShade="BF"/>
+        </w:rPr>
+      </w:pPr>
+    </w:p>
+    <w:p>
+      <w:pPr>
+        <w:pStyle w:val="Heading2"/>
+      </w:pPr>
+      <w:r>
+        <w:lastRenderedPageBreak/>
+        <w:t>Irodalomjegyzék</w:t>
+      </w:r>
+    </w:p>
+    <w:p>
+      <w:pPr>
+        <w:rPr>
+          <w:i/>
+        </w:rPr>
+      </w:pPr>
+      <w:r>
+        <w:rPr>
+          <w:i/>
+        </w:rPr>
+        <w:t xml:space="preserve">Schein, E. H. 2004: Organizational culture and leadership </w:t>
+      </w:r>
+    </w:p>
+    <w:p>
+      <w:pPr>
+        <w:rPr>
+          <w:i/>
+        </w:rPr>
+      </w:pPr>
+      <w:r>
+        <w:rPr>
+          <w:i/>
+        </w:rPr>
+        <w:t>Alter, Steven 2004: Systems and Culture: Connecting the Dots</w:t>
+      </w:r>
+    </w:p>
+    <w:p>
+      <w:pPr>
+        <w:rPr>
+          <w:i/>
+        </w:rPr>
+      </w:pPr>
+      <w:r>
+        <w:rPr>
+          <w:i/>
+        </w:rPr>
+        <w:t>Alvesson, Mats 2002: Understanding Organizational Culture</w:t>
+      </w:r>
+    </w:p>
+    <w:p>
+      <w:pPr>
+        <w:rPr>
+          <w:i/>
+        </w:rPr>
+      </w:pPr>
+      <w:r>
+        <w:rPr>
+          <w:i/>
+        </w:rPr>
+        <w:t>Alvesson, M. - Berg, P. 1992: Corporate Culture and Organizational Symbolism</w:t>
+      </w:r>
+    </w:p>
+    <w:p>
+      <w:pPr>
+        <w:rPr>
+          <w:i/>
+        </w:rPr>
+      </w:pPr>
+      <w:r>
+        <w:rPr>
+          <w:i/>
+        </w:rPr>
+        <w:t>Antal László 1976: A tartalomelemzés alapjai. Magvető, Budapest, 15. p. 85.p.</w:t>
+      </w:r>
+    </w:p>
+    <w:p>
+      <w:pPr>
+        <w:rPr>
+          <w:i/>
+        </w:rPr>
+      </w:pPr>
+      <w:r>
+        <w:rPr>
+          <w:i/>
+        </w:rPr>
+        <w:t>Cameron Kim S. - Quinn Robert E. 2006: Diagnosing and changing organizational culture basend on the competing values framework</w:t>
+      </w:r>
+    </w:p>
+    <w:p>
+      <w:pPr>
+        <w:rPr>
+          <w:i/>
+        </w:rPr>
+      </w:pPr>
+      <w:r>
+        <w:rPr>
+          <w:i/>
+        </w:rPr>
+        <w:t>Palmer, Ian - Hardy, Cynthia 2000: Thinking about management</w:t>
+      </w:r>
+    </w:p>
+    <w:p>
+      <w:pPr>
+        <w:rPr>
+          <w:i/>
+        </w:rPr>
+      </w:pPr>
+      <w:r>
+        <w:rPr>
+          <w:i/>
+        </w:rPr>
+        <w:t>Trice, H. M. - Beyer, Janice M. 1993: The Cultures of Work Organizations</w:t>
+      </w:r>
+    </w:p>
+    <w:p>
+      <w:pPr>
+        <w:rPr>
+          <w:i/>
+        </w:rPr>
+      </w:pPr>
+      <w:r>
+        <w:rPr>
+          <w:i/>
+        </w:rPr>
+        <w:t>Lunenburg, Fred C. 2011: Understanding Organizational Culture: A Key Leadership Asset</w:t>
+      </w:r>
+    </w:p>
+    <w:p>
+      <w:pPr>
+        <w:rPr>
+          <w:i/>
+        </w:rPr>
+      </w:pPr>
+      <w:r>
+        <w:rPr>
+          <w:i/>
+        </w:rPr>
+        <w:t>Deal, Terrence E. - Kennedy, Allan A. 1982: Corporate Cultures: The Rites and Rituals of Corporate Life</w:t>
+      </w:r>
+    </w:p>
+    <w:p>
+      <w:pPr>
+        <w:rPr>
+          <w:i/>
+        </w:rPr>
+      </w:pPr>
+      <w:r>
+        <w:rPr>
+          <w:i/>
+        </w:rPr>
+        <w:t>Hutchins, Robert M. 1970: The Learning Society, p.130.</w:t>
+      </w:r>
+    </w:p>
+    <w:p>
+      <w:pPr>
+        <w:rPr>
+          <w:i/>
+        </w:rPr>
+      </w:pPr>
+      <w:r>
+        <w:rPr>
+          <w:i/>
+        </w:rPr>
+        <w:t>Jarvis, Peter 2000: Globalisation, the learning society and comparative education</w:t>
+      </w:r>
+    </w:p>
+    <w:p>
+      <w:pPr>
+        <w:rPr>
+          <w:i/>
+        </w:rPr>
+      </w:pPr>
+      <w:r>
+        <w:rPr>
+          <w:i/>
+        </w:rPr>
+        <w:t>Senge, Peter 1990: The Fifth Discipline: The art and practice of the learning organization</w:t>
+      </w:r>
+    </w:p>
+    <w:p>
+      <w:pPr>
+        <w:rPr>
+          <w:i/>
+        </w:rPr>
+      </w:pPr>
+      <w:r>
+        <w:rPr>
+          <w:i/>
+        </w:rPr>
+        <w:t>Kotter, John P. &amp; Heskett, James L. 1992: Organizational Culture and Performance</w:t>
+      </w:r>
+    </w:p>
+    <w:p>
+      <w:pPr>
+        <w:rPr>
+          <w:i/>
+        </w:rPr>
+      </w:pPr>
+      <w:r>
+        <w:rPr>
+          <w:i/>
+        </w:rPr>
+        <w:t>Burt et al. 2002: Competition, contingengy and the external structure of the market</w:t>
+      </w:r>
+    </w:p>
+    <w:p>
+      <w:pPr>
+        <w:rPr>
+          <w:i/>
+        </w:rPr>
+      </w:pPr>
+      <w:r>
+        <w:rPr>
+          <w:i/>
+        </w:rPr>
+        <w:t>Porter, Michael E. 1980: Competitive Strategy</w:t>
+      </w:r>
+    </w:p>
+    <w:p>
+      <w:pPr>
+        <w:rPr>
+          <w:i/>
+        </w:rPr>
+      </w:pPr>
+      <w:r>
+        <w:rPr>
+          <w:i/>
+        </w:rPr>
+        <w:t>Gordon, George G. - DiTomaso, Nancy 1992: Predicting corporate performance from organizational culture</w:t>
+      </w:r>
+    </w:p>
+    <w:p>
+      <w:pPr>
+        <w:rPr>
+          <w:i/>
+        </w:rPr>
+      </w:pPr>
+      <w:r>
+        <w:rPr>
+          <w:i/>
+        </w:rPr>
+        <w:t>Denison, Daniel 1990: Corporate Culture and Organizational Effectiveness</w:t>
+      </w:r>
+    </w:p>
+    <w:p>
+      <w:pPr>
+        <w:rPr>
+          <w:i/>
+        </w:rPr>
+      </w:pPr>
+      <w:r>
+        <w:rPr>
+          <w:i/>
+        </w:rPr>
+        <w:lastRenderedPageBreak/>
+        <w:t>Sørensen, Jesper B. 2001: The Strength of Corporate Cu lture and the Reliability of Firm Performance</w:t>
+      </w:r>
+    </w:p>
+    <w:p>
+      <w:pPr>
+        <w:rPr>
+          <w:i/>
+        </w:rPr>
+      </w:pPr>
+      <w:r>
+        <w:rPr>
+          <w:i/>
+        </w:rPr>
+        <w:t>March, J. G. 1991: Exploration and exploitation in organizational learning</w:t>
+      </w:r>
+    </w:p>
+    <w:p>
+      <w:pPr>
+        <w:rPr>
+          <w:i/>
+        </w:rPr>
+      </w:pPr>
+      <w:r>
+        <w:rPr>
+          <w:i/>
+        </w:rPr>
+        <w:t>Weick, Karl E. 1985: The significance of corporate culture</w:t>
+      </w:r>
+    </w:p>
+    <w:p>
+      <w:pPr>
+        <w:rPr>
+          <w:i/>
+        </w:rPr>
+      </w:pPr>
+      <w:r>
+        <w:rPr>
+          <w:i/>
+        </w:rPr>
+        <w:t>Ogbonna, E. - Harris, Lloyd C. 2000: Leadership style, organizational culture and performance, Int. Journal of Human Resource Management</w:t>
+      </w:r>
+    </w:p>
+    <w:p>
+      <w:pPr>
+        <w:rPr>
+          <w:i/>
+        </w:rPr>
+      </w:pPr>
+      <w:r>
+        <w:rPr>
+          <w:i/>
+        </w:rPr>
+        <w:t>Lewin, K. 1947: Group decision and social change</w:t>
+      </w:r>
+    </w:p>
+    <w:p>
+      <w:pPr>
+        <w:rPr>
+          <w:i/>
+        </w:rPr>
+      </w:pPr>
+      <w:r>
+        <w:rPr>
+          <w:i/>
+        </w:rPr>
+        <w:t>Van Maanen, John - Schein, E. H. 1979: Toward a Theory of Organizational Socialization</w:t>
+      </w:r>
+    </w:p>
+    <w:p>
+      <w:pPr>
+        <w:rPr>
+          <w:i/>
+        </w:rPr>
+      </w:pPr>
+      <w:r>
+        <w:rPr>
+          <w:i/>
+        </w:rPr>
+        <w:t>Greener, Tony 2010: Understanding Organizational Culture</w:t>
+      </w:r>
+    </w:p>
+    <w:p>
+      <w:pPr>
+        <w:rPr>
+          <w:i/>
+        </w:rPr>
+      </w:pPr>
+      <w:r>
+        <w:rPr>
+          <w:i/>
+        </w:rPr>
+        <w:t>Slevin, D. P. – Covin, J. G. 1990: Juggling Enterpreneurial And Organizational Structure, How To GetYour Act Together?, Sloan Management Review, Vol. 31., No. 2.</w:t>
+      </w:r>
+    </w:p>
+    <w:p>
+      <w:pPr>
+        <w:rPr>
+          <w:i/>
+        </w:rPr>
+      </w:pPr>
+      <w:r>
+        <w:rPr>
+          <w:i/>
+        </w:rPr>
+        <w:t>Heindrich Gábor 2004: Szervezeti kultúra, üzleti etika</w:t>
+      </w:r>
+    </w:p>
+    <w:p>
+      <w:pPr>
+        <w:rPr>
+          <w:i/>
+        </w:rPr>
+      </w:pPr>
+      <w:r>
+        <w:rPr>
+          <w:i/>
+        </w:rPr>
+        <w:t>Vekerdy Ida 2008: Humán Erőforrás Menedzsment I.</w:t>
+      </w:r>
+    </w:p>
+    <w:p>
+      <w:pPr>
+        <w:rPr>
+          <w:i/>
+        </w:rPr>
+      </w:pPr>
+      <w:r>
+        <w:rPr>
+          <w:i/>
+        </w:rPr>
+        <w:t>Cameron, K. - Quinn, R. 1999: Diagnosing and changing organizational culture</w:t>
+      </w:r>
+    </w:p>
+    <w:p>
+      <w:pPr>
+        <w:rPr>
+          <w:i/>
+        </w:rPr>
+      </w:pPr>
+      <w:r>
+        <w:rPr>
+          <w:i/>
+        </w:rPr>
+        <w:t>Taylor, B. C. 2005: Postmodern Theory. In S. May &amp; D. Mumby (Eds.), Engaging Organizational Communication Theory And Research (pp. 288). Thousand Oaks, CA: Sage Publications, Inc.</w:t>
+      </w:r>
+    </w:p>
+    <w:p>
+      <w:pPr>
+        <w:rPr>
+          <w:i/>
+        </w:rPr>
+      </w:pPr>
+      <w:r>
+        <w:rPr>
+          <w:i/>
+        </w:rPr>
+        <w:t>Boje, D. - Dennehy, R. 1993: Modern versus Postmodern Principles of Management</w:t>
+      </w:r>
+    </w:p>
+    <w:p>
+      <w:pPr>
+        <w:rPr>
+          <w:i/>
+        </w:rPr>
+      </w:pPr>
+      <w:r>
+        <w:rPr>
+          <w:i/>
+        </w:rPr>
+        <w:t>Kürtösi Zsófia 2008: A nők és férfiak társadalmi kapcsolathálózatának eltréései a munkaszervezetben</w:t>
+      </w:r>
+    </w:p>
+    <w:p>
+      <w:pPr>
+        <w:rPr>
+          <w:i/>
+        </w:rPr>
+      </w:pPr>
+      <w:r>
+        <w:rPr>
+          <w:i/>
+        </w:rPr>
+        <w:t>Szertics Gergely (ismeretlen időpont): Léteznek-e posztmodern vállalatok?</w:t>
+      </w:r>
+    </w:p>
+    <w:p>
+      <w:pPr>
+        <w:rPr>
+          <w:i/>
+        </w:rPr>
+      </w:pPr>
+      <w:r>
+        <w:rPr>
+          <w:i/>
+        </w:rPr>
+        <w:t>Martin, J. - Frost, Peter J. - O’Neill, Olivia A. 2004: Organizational Culture: Beyond Struggles for Intellectual Dominance</w:t>
+      </w:r>
+    </w:p>
+    <w:p>
+      <w:pPr>
+        <w:rPr>
+          <w:i/>
+        </w:rPr>
+      </w:pPr>
+    </w:p>
+    <w:p>
+      <w:pPr>
+        <w:rPr>
+          <w:i/>
+        </w:rPr>
+      </w:pPr>
+      <w:r>
+        <w:rPr>
+          <w:i/>
+        </w:rPr>
+        <w:lastRenderedPageBreak/>
+        <w:t>Móré Mariann 2010: A tartalomelemzés, mint a szakdolgozatírásban alkalmazható kutatási módszer</w:t>
+      </w:r>
+    </w:p>
+    <w:p>
+      <w:pPr>
+        <w:rPr>
+          <w:i/>
+        </w:rPr>
+      </w:pPr>
+      <w:r>
+        <w:rPr>
+          <w:i/>
+        </w:rPr>
+        <w:t>Berelson, Bernard 1952: Content analysis in Communication Research</w:t>
+      </w:r>
+    </w:p>
+    <w:p>
+      <w:pPr>
+        <w:rPr>
+          <w:i/>
+        </w:rPr>
+      </w:pPr>
+      <w:r>
+        <w:rPr>
+          <w:i/>
+        </w:rPr>
+        <w:t>Lehota József 2001: Marketingkutatás az agrárgazdaságban</w:t>
+      </w:r>
+    </w:p>
+    <w:p>
+      <w:pPr>
+        <w:rPr>
+          <w:i/>
+        </w:rPr>
+      </w:pPr>
+      <w:r>
+        <w:rPr>
+          <w:i/>
+        </w:rPr>
+        <w:t>Chelimsky, Eleanor 1989: Content Analysis: A methodology for structuring and analyzing written material</w:t>
+      </w:r>
+    </w:p>
+    <w:p>
+      <w:pPr>
+        <w:rPr>
+          <w:i/>
+        </w:rPr>
+      </w:pPr>
+      <w:r>
+        <w:rPr>
+          <w:i/>
+        </w:rPr>
+        <w:t>Krippendorff, Klaus 2003: Content Analysis: An introduction to its methodology - 2nd edition</w:t>
+      </w:r>
+    </w:p>
+    <w:p>
+      <w:pPr>
+        <w:rPr>
+          <w:i/>
+        </w:rPr>
+      </w:pPr>
+      <w:r>
+        <w:rPr>
+          <w:i/>
+        </w:rPr>
+        <w:t>Julien, Heidi 2008: Content Analysis in: Lisa M. Given: The SAGE Encyclopedia of Qualitative Research Methods</w:t>
+      </w:r>
+    </w:p>
+    <w:p>
+      <w:pPr>
+        <w:rPr>
+          <w:i/>
+        </w:rPr>
+      </w:pPr>
+      <w:r>
+        <w:rPr>
+          <w:i/>
+        </w:rPr>
+        <w:t>Töffler Tibor 2008: Hatalom – autoritás – legitimitás Politológiai alapfogalmak ortodox megközelítésben</w:t>
+      </w:r>
+    </w:p>
+    <w:p>
+      <w:pPr>
+        <w:rPr>
+          <w:i/>
+        </w:rPr>
+      </w:pPr>
+      <w:r>
+        <w:rPr>
+          <w:i/>
+        </w:rPr>
+        <w:t>Kondracki et al 2002: Content Analysis: Review of Methods and Their Applications in Nutrition Education in Journal of Nutrition Education and Behavior vol. 23, num. 4</w:t>
+      </w:r>
+    </w:p>
+    <w:p>
+      <w:pPr>
+        <w:rPr>
+          <w:i/>
+        </w:rPr>
+      </w:pPr>
+      <w:r>
+        <w:rPr>
+          <w:i/>
+        </w:rPr>
+        <w:t>Mikulás Gábor 2011: Versenyképességi kulturális orientációk azonosítása vezetői narrációkban</w:t>
+      </w:r>
+    </w:p>
+    <w:p>
+      <w:pPr>
+        <w:rPr>
+          <w:i/>
+        </w:rPr>
+      </w:pPr>
+      <w:r>
+        <w:rPr>
+          <w:i/>
+        </w:rPr>
+        <w:t>Jung et al. 2007: Instruments for the Exploration of Organisational Culture</w:t>
+      </w:r>
+    </w:p>
+    <w:p>
+      <w:pPr>
+        <w:rPr>
+          <w:i/>
+        </w:rPr>
+      </w:pPr>
+      <w:r>
+        <w:rPr>
+          <w:i/>
+        </w:rPr>
+        <w:t>Janićijević, Nebojša 2011: Methodological approaches in the research of organizational culture in: Economic Annals, Volume LVI, No. 189 April – June</w:t>
+      </w:r>
+    </w:p>
+    <w:p>
+      <w:pPr>
+        <w:rPr>
+          <w:i/>
+        </w:rPr>
+      </w:pPr>
+      <w:r>
+        <w:rPr>
+          <w:i/>
+        </w:rPr>
+        <w:t>Daly, Joseph P. 2003: Understanding Functional Subcultures in Organizations: An Exercise</w:t>
+      </w:r>
+    </w:p>
+    <w:p>
+      <w:pPr>
+        <w:rPr>
+          <w:i/>
+        </w:rPr>
+      </w:pPr>
+      <w:r>
+        <w:rPr>
+          <w:i/>
+        </w:rPr>
+        <w:t>Málovics et al. 2009: Pénzügyi szervezetek kultúrája – vállalati esetpéldák in [Hetesi E. – Majó Z. – Lukovics M. (szerk.): A szolgáltatások világa. JATEPress, Szeged, 399-418. o.]</w:t>
+      </w:r>
+    </w:p>
+    <w:p>
+      <w:pPr>
+        <w:rPr>
+          <w:i/>
+        </w:rPr>
+      </w:pPr>
+      <w:r>
+        <w:rPr>
+          <w:i/>
+        </w:rPr>
+        <w:t>Martin, Joanne 1993: Cultures in Organizations: Three Perspectives</w:t>
+      </w:r>
+    </w:p>
+    <w:p>
+      <w:pPr>
+        <w:rPr>
+          <w:i/>
+        </w:rPr>
+      </w:pPr>
+      <w:r>
+        <w:rPr>
+          <w:i/>
+        </w:rPr>
+        <w:t>Schneider, William E. 1999: The Reengineering Alternative: A plan for making your current culture work</w:t>
+      </w:r>
+    </w:p>
+    <w:p>
+      <w:pPr>
+        <w:rPr>
+          <w:i/>
+        </w:rPr>
+      </w:pPr>
+      <w:r>
+        <w:rPr>
+          <w:i/>
+        </w:rPr>
+        <w:lastRenderedPageBreak/>
+        <w:t>Detert, J. - Schroeder, R. - and Mauriel, J. 2000: A Framework for linking culture and improvement initiatives in organizations</w:t>
+      </w:r>
     </w:p>
     <w:sectPr>
       <w:footerReference w:type="default" r:id="rId8"/>
@@ -10092,6 +10938,22 @@
       <w:sz w:val="24"/>
     </w:rPr>
   </w:style>
+  <w:style w:type="paragraph" w:customStyle="1" w:styleId="Default">
+    <w:name w:val="Default"/>
+    <w:rsid w:val="004D32F0"/>
+    <w:pPr>
+      <w:autoSpaceDE w:val="0"/>
+      <w:autoSpaceDN w:val="0"/>
+      <w:adjustRightInd w:val="0"/>
+      <w:spacing w:after="0" w:line="240" w:lineRule="auto"/>
+    </w:pPr>
+    <w:rPr>
+      <w:rFonts w:ascii="Times New Roman" w:hAnsi="Times New Roman" w:cs="Times New Roman"/>
+      <w:color w:val="000000"/>
+      <w:sz w:val="24"/>
+      <w:szCs w:val="24"/>
+    </w:rPr>
+  </w:style>
 </w:styles>
 </file>
 
@@ -10383,7 +11245,7 @@
 </file>
 
 <file path=customXml/itemProps1.xml><?xml version="1.0" encoding="utf-8"?>
-<ds:datastoreItem xmlns:ds="http://schemas.openxmlformats.org/officeDocument/2006/customXml" ds:itemID="{EE246399-1D71-4812-9287-E40F810D9DD0}">
+<ds:datastoreItem xmlns:ds="http://schemas.openxmlformats.org/officeDocument/2006/customXml" ds:itemID="{17807EF4-2D8F-4A98-9925-DDF8D1FB5C9E}">
   <ds:schemaRefs>
     <ds:schemaRef ds:uri="http://schemas.openxmlformats.org/officeDocument/2006/bibliography"/>
   </ds:schemaRefs>

</xml_diff>

<commit_message>
finish coding the BOSCH material
</commit_message>
<xml_diff>
--- a/szervezeti_kultura_alap.docx
+++ b/szervezeti_kultura_alap.docx
@@ -6439,43 +6439,31 @@
           <w:color w:val="FF0000"/>
         </w:rPr>
         <w:lastRenderedPageBreak/>
-        <w:t>részeket nem kódolo</w:t>
+        <w:t>részeket nem kódol</w:t>
       </w:r>
       <w:r>
         <w:rPr>
           <w:color w:val="FF0000"/>
         </w:rPr>
-        <w:t>m</w:t>
+        <w:t>tam</w:t>
       </w:r>
       <w:r>
         <w:rPr>
           <w:color w:val="FF0000"/>
         </w:rPr>
-        <w:t xml:space="preserve">, ilyen egységek például a kiadványokban megjelenő </w:t>
+        <w:t>, ilyen</w:t>
       </w:r>
       <w:r>
         <w:rPr>
           <w:color w:val="FF0000"/>
         </w:rPr>
-        <w:t>képe</w:t>
+        <w:t>ek azok a szövegrészek amelyek semmilyen módon nem kapcsolódnak a szervezeti kultúra témaköréhez</w:t>
       </w:r>
       <w:r>
         <w:rPr>
           <w:color w:val="FF0000"/>
         </w:rPr>
-        <w:t>k</w:t>
-      </w:r>
-      <w:r>
-        <w:rPr>
-          <w:color w:val="FF0000"/>
-        </w:rPr>
-        <w:t xml:space="preserve">, </w:t>
-      </w:r>
-      <w:r>
-        <w:rPr>
-          <w:color w:val="FF0000"/>
-        </w:rPr>
-        <w:t>reklámok, ...</w:t>
+        <w:t>...</w:t>
       </w:r>
       <w:r>
         <w:rPr>
@@ -10872,7 +10860,7 @@
 </file>
 
 <file path=customXml/itemProps1.xml><?xml version="1.0" encoding="utf-8"?>
-<ds:datastoreItem xmlns:ds="http://schemas.openxmlformats.org/officeDocument/2006/customXml" ds:itemID="{C7EDC14C-6595-401E-B5E8-A443DC2F0FE1}">
+<ds:datastoreItem xmlns:ds="http://schemas.openxmlformats.org/officeDocument/2006/customXml" ds:itemID="{11C6DA7E-2F01-4AA3-BBC4-0EB1AC98DE35}">
   <ds:schemaRefs>
     <ds:schemaRef ds:uri="http://schemas.openxmlformats.org/officeDocument/2006/bibliography"/>
   </ds:schemaRefs>

</xml_diff>

<commit_message>
minor additions, will try to merge with the unbroken branch
</commit_message>
<xml_diff>
--- a/szervezeti_kultura_alap.docx
+++ b/szervezeti_kultura_alap.docx
@@ -5895,54 +5895,24 @@
     </w:p>
     <w:p>
       <w:r>
-        <w:t xml:space="preserve">Elsősorban azért döntöttem a tartalomelemzés mellett, mert szimpatikusnak találtam a metodológiáját. A kutás adatgyűjtési fázisa nagyon kevés rajtam kívül álló tényezőtől függ egyéb kutatási módokkal ellentétben. Kérdőívezést és interjúzást el akartam kerülni, mert úgy gondolom, hogy ezekben az esetkben az információt szolgáltató félnek / feleknek nem áll érdekében minőségi adatokat nyújtani, ez pedig torzíthatja a kutatás eredményét. A tartalomelemzés esetében a kutatás forrásául szolgáló adat tőlem telejesen függetlenül jött létre. </w:t>
-      </w:r>
-      <w:r>
-        <w:rPr>
-          <w:color w:val="FF0000"/>
-        </w:rPr>
-        <w:t>Szerettem vol</w:t>
-      </w:r>
-      <w:r>
-        <w:rPr>
-          <w:color w:val="FF0000"/>
-        </w:rPr>
-        <w:t xml:space="preserve">na munkámmal demonstrálni, hogy mind szakirodalom, mind pedig kutatási forrásanyag tekintetében </w:t>
-      </w:r>
-      <w:r>
-        <w:rPr>
-          <w:color w:val="FF0000"/>
-        </w:rPr>
-        <w:t>készíthető megfelelő minőségű szakdolgozat</w:t>
-      </w:r>
-      <w:r>
-        <w:rPr>
-          <w:color w:val="FF0000"/>
-        </w:rPr>
-        <w:t xml:space="preserve"> kizárólag </w:t>
-      </w:r>
-      <w:r>
-        <w:rPr>
-          <w:color w:val="FF0000"/>
-        </w:rPr>
-        <w:t>a</w:t>
-      </w:r>
-      <w:r>
-        <w:rPr>
-          <w:color w:val="FF0000"/>
-        </w:rPr>
-        <w:t xml:space="preserve"> publikus interneten elérhető információkra </w:t>
-      </w:r>
-      <w:r>
-        <w:rPr>
-          <w:color w:val="FF0000"/>
-        </w:rPr>
-        <w:t>hagyatkozva</w:t>
-      </w:r>
-      <w:r>
-        <w:rPr>
-          <w:color w:val="FF0000"/>
-        </w:rPr>
+        <w:t xml:space="preserve">Elsősorban azért döntöttem a tartalomelemzés mellett, mert szimpatikusnak találtam a metodológiáját. </w:t>
+      </w:r>
+      <w:r>
+        <w:t>Tartalomelemzés esetében a</w:t>
+      </w:r>
+      <w:r>
+        <w:t xml:space="preserve"> kutás adatgyűjtési fázisa nagyon kevés rajtam kívül álló tényezőtől függ egyéb kutatási módokkal ellentétben. Kérdőívezést és interjúzást el akartam kerülni, mert úgy gondolom, hogy ezekben az esetkben az információt szolgáltató félnek / feleknek nem áll érdekében minőségi adatokat nyújtani, ez pedig torzíthatja a kutatás eredményét. </w:t>
+      </w:r>
+      <w:r>
+        <w:t>Céges kiadványok</w:t>
+      </w:r>
+      <w:r>
+        <w:t xml:space="preserve"> esetében a kutatás forrásául szolgáló adat tőlem telejesen függetlenül jött létre</w:t>
+      </w:r>
+      <w:r>
+        <w:t xml:space="preserve">, </w:t>
+      </w:r>
+      <w:r>
         <w:t>.</w:t>
       </w:r>
     </w:p>
@@ -6015,6 +5985,7 @@
     <w:p/>
     <w:p>
       <w:r>
+        <w:lastRenderedPageBreak/>
         <w:t xml:space="preserve">Konzulensem javaslatára döntöttem, hogy céges kiadványok tartalomelemzését fogom elvégezni. Olyan szervezetet kerestem, amely legalább heti gyakorisággal publikál ilyen anyagokat és az interneten elérhetővé is teszik őket. Fontos megjegyezni, hogy nem belső céges kiadványok elemzéséről van szó, hanem olyan sajtóanyagokról, amelyekhez bárki szabadon hozzáfér, így tehát az adott cég vevői, üzleti partnerei valamint konkurens cégek egyaránt. Ez többek között azt is jelenti, hogy az ilyen kiadványokban a szervezet feltehetően a lehető legpozitívabban próbálja magát megjeleníteni, a működésével kapcsolatos negatívumok említését pedig lehetőség szerint elkerüli, vagy csak árnyaltan tünteti fel azokat és minden információt annak tudatában tesz közzé, hogy versenytárasi is bármikor hozzáférhetnek ezekhez a kiadványokhoz. </w:t>
       </w:r>
       <w:r>
@@ -6143,7 +6114,6 @@
         </w:numPr>
       </w:pPr>
       <w:r>
-        <w:lastRenderedPageBreak/>
         <w:t>tartalom kódolása fenti kategóriákba</w:t>
       </w:r>
     </w:p>
@@ -6174,6 +6144,7 @@
         </w:numPr>
       </w:pPr>
       <w:r>
+        <w:lastRenderedPageBreak/>
         <w:t>elemzés, következtetések</w:t>
       </w:r>
     </w:p>
@@ -6413,7 +6384,6 @@
         </w:numPr>
       </w:pPr>
       <w:r>
-        <w:lastRenderedPageBreak/>
         <w:t>státusz megszerzése</w:t>
       </w:r>
       <w:r>
@@ -6450,6 +6420,7 @@
         </w:numPr>
       </w:pPr>
       <w:r>
+        <w:lastRenderedPageBreak/>
         <w:t>változási hajlandóság</w:t>
       </w:r>
     </w:p>
@@ -6804,7 +6775,6 @@
               <w:rPr>
                 <w:rFonts w:ascii="Calibri" w:eastAsia="Times New Roman" w:hAnsi="Calibri" w:cs="Times New Roman"/>
                 <w:color w:val="000000"/>
-                <w:sz w:val="22"/>
                 <w:lang w:eastAsia="hu-HU"/>
               </w:rPr>
             </w:pPr>
@@ -6841,7 +6811,6 @@
               <w:rPr>
                 <w:rFonts w:ascii="Calibri" w:eastAsia="Times New Roman" w:hAnsi="Calibri" w:cs="Times New Roman"/>
                 <w:color w:val="000000"/>
-                <w:sz w:val="22"/>
                 <w:lang w:eastAsia="hu-HU"/>
               </w:rPr>
             </w:pPr>
@@ -6878,7 +6847,6 @@
               <w:rPr>
                 <w:rFonts w:ascii="Calibri" w:eastAsia="Times New Roman" w:hAnsi="Calibri" w:cs="Times New Roman"/>
                 <w:color w:val="000000"/>
-                <w:sz w:val="22"/>
                 <w:lang w:eastAsia="hu-HU"/>
               </w:rPr>
             </w:pPr>
@@ -6915,7 +6883,6 @@
               <w:rPr>
                 <w:rFonts w:ascii="Calibri" w:eastAsia="Times New Roman" w:hAnsi="Calibri" w:cs="Times New Roman"/>
                 <w:color w:val="000000"/>
-                <w:sz w:val="22"/>
                 <w:lang w:eastAsia="hu-HU"/>
               </w:rPr>
             </w:pPr>
@@ -6952,7 +6919,6 @@
               <w:rPr>
                 <w:rFonts w:ascii="Calibri" w:eastAsia="Times New Roman" w:hAnsi="Calibri" w:cs="Times New Roman"/>
                 <w:color w:val="000000"/>
-                <w:sz w:val="22"/>
                 <w:lang w:eastAsia="hu-HU"/>
               </w:rPr>
             </w:pPr>
@@ -6989,7 +6955,6 @@
               <w:rPr>
                 <w:rFonts w:ascii="Calibri" w:eastAsia="Times New Roman" w:hAnsi="Calibri" w:cs="Times New Roman"/>
                 <w:color w:val="000000"/>
-                <w:sz w:val="22"/>
                 <w:lang w:eastAsia="hu-HU"/>
               </w:rPr>
             </w:pPr>
@@ -7026,7 +6991,6 @@
               <w:rPr>
                 <w:rFonts w:ascii="Calibri" w:eastAsia="Times New Roman" w:hAnsi="Calibri" w:cs="Times New Roman"/>
                 <w:color w:val="000000"/>
-                <w:sz w:val="22"/>
                 <w:lang w:eastAsia="hu-HU"/>
               </w:rPr>
             </w:pPr>
@@ -7063,7 +7027,6 @@
               <w:rPr>
                 <w:rFonts w:ascii="Calibri" w:eastAsia="Times New Roman" w:hAnsi="Calibri" w:cs="Times New Roman"/>
                 <w:color w:val="000000"/>
-                <w:sz w:val="22"/>
                 <w:lang w:eastAsia="hu-HU"/>
               </w:rPr>
             </w:pPr>
@@ -7100,7 +7063,6 @@
               <w:rPr>
                 <w:rFonts w:ascii="Calibri" w:eastAsia="Times New Roman" w:hAnsi="Calibri" w:cs="Times New Roman"/>
                 <w:color w:val="000000"/>
-                <w:sz w:val="22"/>
                 <w:lang w:eastAsia="hu-HU"/>
               </w:rPr>
             </w:pPr>
@@ -7140,7 +7102,6 @@
               <w:rPr>
                 <w:rFonts w:ascii="Calibri" w:eastAsia="Times New Roman" w:hAnsi="Calibri" w:cs="Times New Roman"/>
                 <w:color w:val="000000"/>
-                <w:sz w:val="22"/>
                 <w:lang w:eastAsia="hu-HU"/>
               </w:rPr>
             </w:pPr>
@@ -7167,7 +7128,6 @@
               <w:rPr>
                 <w:rFonts w:ascii="Calibri" w:eastAsia="Times New Roman" w:hAnsi="Calibri" w:cs="Times New Roman"/>
                 <w:color w:val="000000"/>
-                <w:sz w:val="22"/>
                 <w:lang w:eastAsia="hu-HU"/>
               </w:rPr>
             </w:pPr>
@@ -7203,7 +7163,6 @@
               <w:rPr>
                 <w:rFonts w:ascii="Calibri" w:eastAsia="Times New Roman" w:hAnsi="Calibri" w:cs="Times New Roman"/>
                 <w:color w:val="000000"/>
-                <w:sz w:val="22"/>
                 <w:lang w:eastAsia="hu-HU"/>
               </w:rPr>
             </w:pPr>
@@ -7239,7 +7198,6 @@
               <w:rPr>
                 <w:rFonts w:ascii="Calibri" w:eastAsia="Times New Roman" w:hAnsi="Calibri" w:cs="Times New Roman"/>
                 <w:color w:val="000000"/>
-                <w:sz w:val="22"/>
                 <w:lang w:eastAsia="hu-HU"/>
               </w:rPr>
             </w:pPr>
@@ -7275,7 +7233,6 @@
               <w:rPr>
                 <w:rFonts w:ascii="Calibri" w:eastAsia="Times New Roman" w:hAnsi="Calibri" w:cs="Times New Roman"/>
                 <w:color w:val="000000"/>
-                <w:sz w:val="22"/>
                 <w:lang w:eastAsia="hu-HU"/>
               </w:rPr>
             </w:pPr>
@@ -7311,7 +7268,6 @@
               <w:rPr>
                 <w:rFonts w:ascii="Calibri" w:eastAsia="Times New Roman" w:hAnsi="Calibri" w:cs="Times New Roman"/>
                 <w:color w:val="000000"/>
-                <w:sz w:val="22"/>
                 <w:lang w:eastAsia="hu-HU"/>
               </w:rPr>
             </w:pPr>
@@ -7347,7 +7303,6 @@
               <w:rPr>
                 <w:rFonts w:ascii="Calibri" w:eastAsia="Times New Roman" w:hAnsi="Calibri" w:cs="Times New Roman"/>
                 <w:color w:val="000000"/>
-                <w:sz w:val="22"/>
                 <w:lang w:eastAsia="hu-HU"/>
               </w:rPr>
             </w:pPr>
@@ -7383,7 +7338,6 @@
               <w:rPr>
                 <w:rFonts w:ascii="Calibri" w:eastAsia="Times New Roman" w:hAnsi="Calibri" w:cs="Times New Roman"/>
                 <w:color w:val="000000"/>
-                <w:sz w:val="22"/>
                 <w:lang w:eastAsia="hu-HU"/>
               </w:rPr>
             </w:pPr>
@@ -7419,7 +7373,6 @@
               <w:rPr>
                 <w:rFonts w:ascii="Calibri" w:eastAsia="Times New Roman" w:hAnsi="Calibri" w:cs="Times New Roman"/>
                 <w:color w:val="000000"/>
-                <w:sz w:val="22"/>
                 <w:lang w:eastAsia="hu-HU"/>
               </w:rPr>
             </w:pPr>
@@ -7455,7 +7408,6 @@
               <w:rPr>
                 <w:rFonts w:ascii="Calibri" w:eastAsia="Times New Roman" w:hAnsi="Calibri" w:cs="Times New Roman"/>
                 <w:color w:val="000000"/>
-                <w:sz w:val="22"/>
                 <w:lang w:eastAsia="hu-HU"/>
               </w:rPr>
             </w:pPr>
@@ -7491,7 +7443,6 @@
               <w:rPr>
                 <w:rFonts w:ascii="Calibri" w:eastAsia="Times New Roman" w:hAnsi="Calibri" w:cs="Times New Roman"/>
                 <w:color w:val="000000"/>
-                <w:sz w:val="22"/>
                 <w:lang w:eastAsia="hu-HU"/>
               </w:rPr>
             </w:pPr>
@@ -7527,7 +7478,6 @@
               <w:rPr>
                 <w:rFonts w:ascii="Calibri" w:eastAsia="Times New Roman" w:hAnsi="Calibri" w:cs="Times New Roman"/>
                 <w:color w:val="000000"/>
-                <w:sz w:val="22"/>
                 <w:lang w:eastAsia="hu-HU"/>
               </w:rPr>
             </w:pPr>
@@ -7563,7 +7513,6 @@
               <w:rPr>
                 <w:rFonts w:ascii="Calibri" w:eastAsia="Times New Roman" w:hAnsi="Calibri" w:cs="Times New Roman"/>
                 <w:color w:val="000000"/>
-                <w:sz w:val="22"/>
                 <w:lang w:eastAsia="hu-HU"/>
               </w:rPr>
             </w:pPr>
@@ -7599,7 +7548,6 @@
               <w:rPr>
                 <w:rFonts w:ascii="Calibri" w:eastAsia="Times New Roman" w:hAnsi="Calibri" w:cs="Times New Roman"/>
                 <w:color w:val="000000"/>
-                <w:sz w:val="22"/>
                 <w:lang w:eastAsia="hu-HU"/>
               </w:rPr>
             </w:pPr>
@@ -7635,7 +7583,6 @@
               <w:rPr>
                 <w:rFonts w:ascii="Calibri" w:eastAsia="Times New Roman" w:hAnsi="Calibri" w:cs="Times New Roman"/>
                 <w:color w:val="000000"/>
-                <w:sz w:val="22"/>
                 <w:lang w:eastAsia="hu-HU"/>
               </w:rPr>
             </w:pPr>
@@ -7671,7 +7618,6 @@
               <w:rPr>
                 <w:rFonts w:ascii="Calibri" w:eastAsia="Times New Roman" w:hAnsi="Calibri" w:cs="Times New Roman"/>
                 <w:color w:val="000000"/>
-                <w:sz w:val="22"/>
                 <w:lang w:eastAsia="hu-HU"/>
               </w:rPr>
             </w:pPr>
@@ -7707,7 +7653,6 @@
               <w:rPr>
                 <w:rFonts w:ascii="Calibri" w:eastAsia="Times New Roman" w:hAnsi="Calibri" w:cs="Times New Roman"/>
                 <w:color w:val="000000"/>
-                <w:sz w:val="22"/>
                 <w:lang w:eastAsia="hu-HU"/>
               </w:rPr>
             </w:pPr>
@@ -7748,7 +7693,6 @@
               <w:rPr>
                 <w:rFonts w:ascii="Calibri" w:eastAsia="Times New Roman" w:hAnsi="Calibri" w:cs="Times New Roman"/>
                 <w:color w:val="000000"/>
-                <w:sz w:val="22"/>
                 <w:lang w:eastAsia="hu-HU"/>
               </w:rPr>
             </w:pPr>
@@ -7784,7 +7728,6 @@
               <w:rPr>
                 <w:rFonts w:ascii="Calibri" w:eastAsia="Times New Roman" w:hAnsi="Calibri" w:cs="Times New Roman"/>
                 <w:color w:val="000000"/>
-                <w:sz w:val="22"/>
                 <w:lang w:eastAsia="hu-HU"/>
               </w:rPr>
             </w:pPr>
@@ -7820,7 +7763,6 @@
               <w:rPr>
                 <w:rFonts w:ascii="Calibri" w:eastAsia="Times New Roman" w:hAnsi="Calibri" w:cs="Times New Roman"/>
                 <w:color w:val="000000"/>
-                <w:sz w:val="22"/>
                 <w:lang w:eastAsia="hu-HU"/>
               </w:rPr>
             </w:pPr>
@@ -7856,7 +7798,6 @@
               <w:rPr>
                 <w:rFonts w:ascii="Calibri" w:eastAsia="Times New Roman" w:hAnsi="Calibri" w:cs="Times New Roman"/>
                 <w:color w:val="000000"/>
-                <w:sz w:val="22"/>
                 <w:lang w:eastAsia="hu-HU"/>
               </w:rPr>
             </w:pPr>
@@ -7892,7 +7833,6 @@
               <w:rPr>
                 <w:rFonts w:ascii="Calibri" w:eastAsia="Times New Roman" w:hAnsi="Calibri" w:cs="Times New Roman"/>
                 <w:color w:val="000000"/>
-                <w:sz w:val="22"/>
                 <w:lang w:eastAsia="hu-HU"/>
               </w:rPr>
             </w:pPr>
@@ -7928,7 +7868,6 @@
               <w:rPr>
                 <w:rFonts w:ascii="Calibri" w:eastAsia="Times New Roman" w:hAnsi="Calibri" w:cs="Times New Roman"/>
                 <w:color w:val="000000"/>
-                <w:sz w:val="22"/>
                 <w:lang w:eastAsia="hu-HU"/>
               </w:rPr>
             </w:pPr>
@@ -7964,7 +7903,6 @@
               <w:rPr>
                 <w:rFonts w:ascii="Calibri" w:eastAsia="Times New Roman" w:hAnsi="Calibri" w:cs="Times New Roman"/>
                 <w:color w:val="000000"/>
-                <w:sz w:val="22"/>
                 <w:lang w:eastAsia="hu-HU"/>
               </w:rPr>
             </w:pPr>
@@ -8000,7 +7938,6 @@
               <w:rPr>
                 <w:rFonts w:ascii="Calibri" w:eastAsia="Times New Roman" w:hAnsi="Calibri" w:cs="Times New Roman"/>
                 <w:color w:val="000000"/>
-                <w:sz w:val="22"/>
                 <w:lang w:eastAsia="hu-HU"/>
               </w:rPr>
             </w:pPr>
@@ -8036,7 +7973,6 @@
               <w:rPr>
                 <w:rFonts w:ascii="Calibri" w:eastAsia="Times New Roman" w:hAnsi="Calibri" w:cs="Times New Roman"/>
                 <w:color w:val="000000"/>
-                <w:sz w:val="22"/>
                 <w:lang w:eastAsia="hu-HU"/>
               </w:rPr>
             </w:pPr>
@@ -8072,7 +8008,6 @@
               <w:rPr>
                 <w:rFonts w:ascii="Calibri" w:eastAsia="Times New Roman" w:hAnsi="Calibri" w:cs="Times New Roman"/>
                 <w:color w:val="000000"/>
-                <w:sz w:val="22"/>
                 <w:lang w:eastAsia="hu-HU"/>
               </w:rPr>
             </w:pPr>
@@ -8108,7 +8043,6 @@
               <w:rPr>
                 <w:rFonts w:ascii="Calibri" w:eastAsia="Times New Roman" w:hAnsi="Calibri" w:cs="Times New Roman"/>
                 <w:color w:val="000000"/>
-                <w:sz w:val="22"/>
                 <w:lang w:eastAsia="hu-HU"/>
               </w:rPr>
             </w:pPr>
@@ -8144,7 +8078,6 @@
               <w:rPr>
                 <w:rFonts w:ascii="Calibri" w:eastAsia="Times New Roman" w:hAnsi="Calibri" w:cs="Times New Roman"/>
                 <w:color w:val="000000"/>
-                <w:sz w:val="22"/>
                 <w:lang w:eastAsia="hu-HU"/>
               </w:rPr>
             </w:pPr>
@@ -8180,7 +8113,6 @@
               <w:rPr>
                 <w:rFonts w:ascii="Calibri" w:eastAsia="Times New Roman" w:hAnsi="Calibri" w:cs="Times New Roman"/>
                 <w:color w:val="000000"/>
-                <w:sz w:val="22"/>
                 <w:lang w:eastAsia="hu-HU"/>
               </w:rPr>
             </w:pPr>
@@ -8216,7 +8148,6 @@
               <w:rPr>
                 <w:rFonts w:ascii="Calibri" w:eastAsia="Times New Roman" w:hAnsi="Calibri" w:cs="Times New Roman"/>
                 <w:color w:val="000000"/>
-                <w:sz w:val="22"/>
                 <w:lang w:eastAsia="hu-HU"/>
               </w:rPr>
             </w:pPr>
@@ -8252,7 +8183,6 @@
               <w:rPr>
                 <w:rFonts w:ascii="Calibri" w:eastAsia="Times New Roman" w:hAnsi="Calibri" w:cs="Times New Roman"/>
                 <w:color w:val="000000"/>
-                <w:sz w:val="22"/>
                 <w:lang w:eastAsia="hu-HU"/>
               </w:rPr>
             </w:pPr>
@@ -8288,7 +8218,6 @@
               <w:rPr>
                 <w:rFonts w:ascii="Calibri" w:eastAsia="Times New Roman" w:hAnsi="Calibri" w:cs="Times New Roman"/>
                 <w:color w:val="000000"/>
-                <w:sz w:val="22"/>
                 <w:lang w:eastAsia="hu-HU"/>
               </w:rPr>
             </w:pPr>
@@ -8324,7 +8253,6 @@
               <w:rPr>
                 <w:rFonts w:ascii="Calibri" w:eastAsia="Times New Roman" w:hAnsi="Calibri" w:cs="Times New Roman"/>
                 <w:color w:val="000000"/>
-                <w:sz w:val="22"/>
                 <w:lang w:eastAsia="hu-HU"/>
               </w:rPr>
             </w:pPr>
@@ -8365,7 +8293,6 @@
               <w:rPr>
                 <w:rFonts w:ascii="Calibri" w:eastAsia="Times New Roman" w:hAnsi="Calibri" w:cs="Times New Roman"/>
                 <w:color w:val="000000"/>
-                <w:sz w:val="22"/>
                 <w:lang w:eastAsia="hu-HU"/>
               </w:rPr>
             </w:pPr>
@@ -8401,7 +8328,6 @@
               <w:rPr>
                 <w:rFonts w:ascii="Calibri" w:eastAsia="Times New Roman" w:hAnsi="Calibri" w:cs="Times New Roman"/>
                 <w:color w:val="000000"/>
-                <w:sz w:val="22"/>
                 <w:lang w:eastAsia="hu-HU"/>
               </w:rPr>
             </w:pPr>
@@ -8437,7 +8363,6 @@
               <w:rPr>
                 <w:rFonts w:ascii="Calibri" w:eastAsia="Times New Roman" w:hAnsi="Calibri" w:cs="Times New Roman"/>
                 <w:color w:val="000000"/>
-                <w:sz w:val="22"/>
                 <w:lang w:eastAsia="hu-HU"/>
               </w:rPr>
             </w:pPr>
@@ -8473,7 +8398,6 @@
               <w:rPr>
                 <w:rFonts w:ascii="Calibri" w:eastAsia="Times New Roman" w:hAnsi="Calibri" w:cs="Times New Roman"/>
                 <w:color w:val="000000"/>
-                <w:sz w:val="22"/>
                 <w:lang w:eastAsia="hu-HU"/>
               </w:rPr>
             </w:pPr>
@@ -8509,7 +8433,6 @@
               <w:rPr>
                 <w:rFonts w:ascii="Calibri" w:eastAsia="Times New Roman" w:hAnsi="Calibri" w:cs="Times New Roman"/>
                 <w:color w:val="000000"/>
-                <w:sz w:val="22"/>
                 <w:lang w:eastAsia="hu-HU"/>
               </w:rPr>
             </w:pPr>
@@ -8545,7 +8468,6 @@
               <w:rPr>
                 <w:rFonts w:ascii="Calibri" w:eastAsia="Times New Roman" w:hAnsi="Calibri" w:cs="Times New Roman"/>
                 <w:color w:val="000000"/>
-                <w:sz w:val="22"/>
                 <w:lang w:eastAsia="hu-HU"/>
               </w:rPr>
             </w:pPr>
@@ -8581,7 +8503,6 @@
               <w:rPr>
                 <w:rFonts w:ascii="Calibri" w:eastAsia="Times New Roman" w:hAnsi="Calibri" w:cs="Times New Roman"/>
                 <w:color w:val="000000"/>
-                <w:sz w:val="22"/>
                 <w:lang w:eastAsia="hu-HU"/>
               </w:rPr>
             </w:pPr>
@@ -8617,7 +8538,6 @@
               <w:rPr>
                 <w:rFonts w:ascii="Calibri" w:eastAsia="Times New Roman" w:hAnsi="Calibri" w:cs="Times New Roman"/>
                 <w:color w:val="000000"/>
-                <w:sz w:val="22"/>
                 <w:lang w:eastAsia="hu-HU"/>
               </w:rPr>
             </w:pPr>
@@ -8653,7 +8573,6 @@
               <w:rPr>
                 <w:rFonts w:ascii="Calibri" w:eastAsia="Times New Roman" w:hAnsi="Calibri" w:cs="Times New Roman"/>
                 <w:color w:val="000000"/>
-                <w:sz w:val="22"/>
                 <w:lang w:eastAsia="hu-HU"/>
               </w:rPr>
             </w:pPr>
@@ -8689,7 +8608,6 @@
               <w:rPr>
                 <w:rFonts w:ascii="Calibri" w:eastAsia="Times New Roman" w:hAnsi="Calibri" w:cs="Times New Roman"/>
                 <w:color w:val="000000"/>
-                <w:sz w:val="22"/>
                 <w:lang w:eastAsia="hu-HU"/>
               </w:rPr>
             </w:pPr>
@@ -8725,7 +8643,6 @@
               <w:rPr>
                 <w:rFonts w:ascii="Calibri" w:eastAsia="Times New Roman" w:hAnsi="Calibri" w:cs="Times New Roman"/>
                 <w:color w:val="000000"/>
-                <w:sz w:val="22"/>
                 <w:lang w:eastAsia="hu-HU"/>
               </w:rPr>
             </w:pPr>
@@ -8761,7 +8678,6 @@
               <w:rPr>
                 <w:rFonts w:ascii="Calibri" w:eastAsia="Times New Roman" w:hAnsi="Calibri" w:cs="Times New Roman"/>
                 <w:color w:val="000000"/>
-                <w:sz w:val="22"/>
                 <w:lang w:eastAsia="hu-HU"/>
               </w:rPr>
             </w:pPr>
@@ -8797,7 +8713,6 @@
               <w:rPr>
                 <w:rFonts w:ascii="Calibri" w:eastAsia="Times New Roman" w:hAnsi="Calibri" w:cs="Times New Roman"/>
                 <w:color w:val="000000"/>
-                <w:sz w:val="22"/>
                 <w:lang w:eastAsia="hu-HU"/>
               </w:rPr>
             </w:pPr>
@@ -8833,7 +8748,6 @@
               <w:rPr>
                 <w:rFonts w:ascii="Calibri" w:eastAsia="Times New Roman" w:hAnsi="Calibri" w:cs="Times New Roman"/>
                 <w:color w:val="000000"/>
-                <w:sz w:val="22"/>
                 <w:lang w:eastAsia="hu-HU"/>
               </w:rPr>
             </w:pPr>
@@ -8869,7 +8783,6 @@
               <w:rPr>
                 <w:rFonts w:ascii="Calibri" w:eastAsia="Times New Roman" w:hAnsi="Calibri" w:cs="Times New Roman"/>
                 <w:color w:val="000000"/>
-                <w:sz w:val="22"/>
                 <w:lang w:eastAsia="hu-HU"/>
               </w:rPr>
             </w:pPr>
@@ -8905,7 +8818,6 @@
               <w:rPr>
                 <w:rFonts w:ascii="Calibri" w:eastAsia="Times New Roman" w:hAnsi="Calibri" w:cs="Times New Roman"/>
                 <w:color w:val="000000"/>
-                <w:sz w:val="22"/>
                 <w:lang w:eastAsia="hu-HU"/>
               </w:rPr>
             </w:pPr>
@@ -8941,7 +8853,6 @@
               <w:rPr>
                 <w:rFonts w:ascii="Calibri" w:eastAsia="Times New Roman" w:hAnsi="Calibri" w:cs="Times New Roman"/>
                 <w:color w:val="000000"/>
-                <w:sz w:val="22"/>
                 <w:lang w:eastAsia="hu-HU"/>
               </w:rPr>
             </w:pPr>
@@ -8982,7 +8893,6 @@
               <w:rPr>
                 <w:rFonts w:ascii="Calibri" w:eastAsia="Times New Roman" w:hAnsi="Calibri" w:cs="Times New Roman"/>
                 <w:color w:val="000000"/>
-                <w:sz w:val="22"/>
                 <w:lang w:eastAsia="hu-HU"/>
               </w:rPr>
             </w:pPr>
@@ -9018,7 +8928,6 @@
               <w:rPr>
                 <w:rFonts w:ascii="Calibri" w:eastAsia="Times New Roman" w:hAnsi="Calibri" w:cs="Times New Roman"/>
                 <w:color w:val="000000"/>
-                <w:sz w:val="22"/>
                 <w:lang w:eastAsia="hu-HU"/>
               </w:rPr>
             </w:pPr>
@@ -9054,7 +8963,6 @@
               <w:rPr>
                 <w:rFonts w:ascii="Calibri" w:eastAsia="Times New Roman" w:hAnsi="Calibri" w:cs="Times New Roman"/>
                 <w:color w:val="000000"/>
-                <w:sz w:val="22"/>
                 <w:lang w:eastAsia="hu-HU"/>
               </w:rPr>
             </w:pPr>
@@ -9090,7 +8998,6 @@
               <w:rPr>
                 <w:rFonts w:ascii="Calibri" w:eastAsia="Times New Roman" w:hAnsi="Calibri" w:cs="Times New Roman"/>
                 <w:color w:val="000000"/>
-                <w:sz w:val="22"/>
                 <w:lang w:eastAsia="hu-HU"/>
               </w:rPr>
             </w:pPr>
@@ -9126,7 +9033,6 @@
               <w:rPr>
                 <w:rFonts w:ascii="Calibri" w:eastAsia="Times New Roman" w:hAnsi="Calibri" w:cs="Times New Roman"/>
                 <w:color w:val="000000"/>
-                <w:sz w:val="22"/>
                 <w:lang w:eastAsia="hu-HU"/>
               </w:rPr>
             </w:pPr>
@@ -9162,7 +9068,6 @@
               <w:rPr>
                 <w:rFonts w:ascii="Calibri" w:eastAsia="Times New Roman" w:hAnsi="Calibri" w:cs="Times New Roman"/>
                 <w:color w:val="000000"/>
-                <w:sz w:val="22"/>
                 <w:lang w:eastAsia="hu-HU"/>
               </w:rPr>
             </w:pPr>
@@ -9198,7 +9103,6 @@
               <w:rPr>
                 <w:rFonts w:ascii="Calibri" w:eastAsia="Times New Roman" w:hAnsi="Calibri" w:cs="Times New Roman"/>
                 <w:color w:val="000000"/>
-                <w:sz w:val="22"/>
                 <w:lang w:eastAsia="hu-HU"/>
               </w:rPr>
             </w:pPr>
@@ -9234,7 +9138,6 @@
               <w:rPr>
                 <w:rFonts w:ascii="Calibri" w:eastAsia="Times New Roman" w:hAnsi="Calibri" w:cs="Times New Roman"/>
                 <w:color w:val="000000"/>
-                <w:sz w:val="22"/>
                 <w:lang w:eastAsia="hu-HU"/>
               </w:rPr>
             </w:pPr>
@@ -9270,7 +9173,6 @@
               <w:rPr>
                 <w:rFonts w:ascii="Calibri" w:eastAsia="Times New Roman" w:hAnsi="Calibri" w:cs="Times New Roman"/>
                 <w:color w:val="000000"/>
-                <w:sz w:val="22"/>
                 <w:lang w:eastAsia="hu-HU"/>
               </w:rPr>
             </w:pPr>
@@ -9306,7 +9208,6 @@
               <w:rPr>
                 <w:rFonts w:ascii="Calibri" w:eastAsia="Times New Roman" w:hAnsi="Calibri" w:cs="Times New Roman"/>
                 <w:color w:val="000000"/>
-                <w:sz w:val="22"/>
                 <w:lang w:eastAsia="hu-HU"/>
               </w:rPr>
             </w:pPr>
@@ -9342,7 +9243,6 @@
               <w:rPr>
                 <w:rFonts w:ascii="Calibri" w:eastAsia="Times New Roman" w:hAnsi="Calibri" w:cs="Times New Roman"/>
                 <w:color w:val="000000"/>
-                <w:sz w:val="22"/>
                 <w:lang w:eastAsia="hu-HU"/>
               </w:rPr>
             </w:pPr>
@@ -9378,7 +9278,6 @@
               <w:rPr>
                 <w:rFonts w:ascii="Calibri" w:eastAsia="Times New Roman" w:hAnsi="Calibri" w:cs="Times New Roman"/>
                 <w:color w:val="000000"/>
-                <w:sz w:val="22"/>
                 <w:lang w:eastAsia="hu-HU"/>
               </w:rPr>
             </w:pPr>
@@ -9414,7 +9313,6 @@
               <w:rPr>
                 <w:rFonts w:ascii="Calibri" w:eastAsia="Times New Roman" w:hAnsi="Calibri" w:cs="Times New Roman"/>
                 <w:color w:val="000000"/>
-                <w:sz w:val="22"/>
                 <w:lang w:eastAsia="hu-HU"/>
               </w:rPr>
             </w:pPr>
@@ -9450,7 +9348,6 @@
               <w:rPr>
                 <w:rFonts w:ascii="Calibri" w:eastAsia="Times New Roman" w:hAnsi="Calibri" w:cs="Times New Roman"/>
                 <w:color w:val="000000"/>
-                <w:sz w:val="22"/>
                 <w:lang w:eastAsia="hu-HU"/>
               </w:rPr>
             </w:pPr>
@@ -9486,7 +9383,6 @@
               <w:rPr>
                 <w:rFonts w:ascii="Calibri" w:eastAsia="Times New Roman" w:hAnsi="Calibri" w:cs="Times New Roman"/>
                 <w:color w:val="000000"/>
-                <w:sz w:val="22"/>
                 <w:lang w:eastAsia="hu-HU"/>
               </w:rPr>
             </w:pPr>
@@ -9522,7 +9418,6 @@
               <w:rPr>
                 <w:rFonts w:ascii="Calibri" w:eastAsia="Times New Roman" w:hAnsi="Calibri" w:cs="Times New Roman"/>
                 <w:color w:val="000000"/>
-                <w:sz w:val="22"/>
                 <w:lang w:eastAsia="hu-HU"/>
               </w:rPr>
             </w:pPr>
@@ -9558,7 +9453,6 @@
               <w:rPr>
                 <w:rFonts w:ascii="Calibri" w:eastAsia="Times New Roman" w:hAnsi="Calibri" w:cs="Times New Roman"/>
                 <w:color w:val="000000"/>
-                <w:sz w:val="22"/>
                 <w:lang w:eastAsia="hu-HU"/>
               </w:rPr>
             </w:pPr>
@@ -9599,18 +9493,16 @@
               <w:rPr>
                 <w:rFonts w:ascii="Calibri" w:eastAsia="Times New Roman" w:hAnsi="Calibri" w:cs="Times New Roman"/>
                 <w:color w:val="000000"/>
-                <w:sz w:val="22"/>
-                <w:lang w:eastAsia="hu-HU"/>
-              </w:rPr>
-            </w:pPr>
-            <w:r>
-              <w:rPr>
-                <w:rFonts w:ascii="Calibri" w:eastAsia="Times New Roman" w:hAnsi="Calibri" w:cs="Times New Roman"/>
-                <w:color w:val="000000"/>
-                <w:sz w:val="22"/>
-                <w:lang w:eastAsia="hu-HU"/>
-              </w:rPr>
-              <w:lastRenderedPageBreak/>
+                <w:lang w:eastAsia="hu-HU"/>
+              </w:rPr>
+            </w:pPr>
+            <w:r>
+              <w:rPr>
+                <w:rFonts w:ascii="Calibri" w:eastAsia="Times New Roman" w:hAnsi="Calibri" w:cs="Times New Roman"/>
+                <w:color w:val="000000"/>
+                <w:sz w:val="22"/>
+                <w:lang w:eastAsia="hu-HU"/>
+              </w:rPr>
               <w:t>2013.07.31</w:t>
             </w:r>
           </w:p>
@@ -9636,7 +9528,6 @@
               <w:rPr>
                 <w:rFonts w:ascii="Calibri" w:eastAsia="Times New Roman" w:hAnsi="Calibri" w:cs="Times New Roman"/>
                 <w:color w:val="000000"/>
-                <w:sz w:val="22"/>
                 <w:lang w:eastAsia="hu-HU"/>
               </w:rPr>
             </w:pPr>
@@ -9672,7 +9563,6 @@
               <w:rPr>
                 <w:rFonts w:ascii="Calibri" w:eastAsia="Times New Roman" w:hAnsi="Calibri" w:cs="Times New Roman"/>
                 <w:color w:val="000000"/>
-                <w:sz w:val="22"/>
                 <w:lang w:eastAsia="hu-HU"/>
               </w:rPr>
             </w:pPr>
@@ -9708,7 +9598,6 @@
               <w:rPr>
                 <w:rFonts w:ascii="Calibri" w:eastAsia="Times New Roman" w:hAnsi="Calibri" w:cs="Times New Roman"/>
                 <w:color w:val="000000"/>
-                <w:sz w:val="22"/>
                 <w:lang w:eastAsia="hu-HU"/>
               </w:rPr>
             </w:pPr>
@@ -9744,7 +9633,6 @@
               <w:rPr>
                 <w:rFonts w:ascii="Calibri" w:eastAsia="Times New Roman" w:hAnsi="Calibri" w:cs="Times New Roman"/>
                 <w:color w:val="000000"/>
-                <w:sz w:val="22"/>
                 <w:lang w:eastAsia="hu-HU"/>
               </w:rPr>
             </w:pPr>
@@ -9780,7 +9668,6 @@
               <w:rPr>
                 <w:rFonts w:ascii="Calibri" w:eastAsia="Times New Roman" w:hAnsi="Calibri" w:cs="Times New Roman"/>
                 <w:color w:val="000000"/>
-                <w:sz w:val="22"/>
                 <w:lang w:eastAsia="hu-HU"/>
               </w:rPr>
             </w:pPr>
@@ -9816,7 +9703,6 @@
               <w:rPr>
                 <w:rFonts w:ascii="Calibri" w:eastAsia="Times New Roman" w:hAnsi="Calibri" w:cs="Times New Roman"/>
                 <w:color w:val="000000"/>
-                <w:sz w:val="22"/>
                 <w:lang w:eastAsia="hu-HU"/>
               </w:rPr>
             </w:pPr>
@@ -9852,7 +9738,6 @@
               <w:rPr>
                 <w:rFonts w:ascii="Calibri" w:eastAsia="Times New Roman" w:hAnsi="Calibri" w:cs="Times New Roman"/>
                 <w:color w:val="000000"/>
-                <w:sz w:val="22"/>
                 <w:lang w:eastAsia="hu-HU"/>
               </w:rPr>
             </w:pPr>
@@ -9888,7 +9773,6 @@
               <w:rPr>
                 <w:rFonts w:ascii="Calibri" w:eastAsia="Times New Roman" w:hAnsi="Calibri" w:cs="Times New Roman"/>
                 <w:color w:val="000000"/>
-                <w:sz w:val="22"/>
                 <w:lang w:eastAsia="hu-HU"/>
               </w:rPr>
             </w:pPr>
@@ -9924,7 +9808,6 @@
               <w:rPr>
                 <w:rFonts w:ascii="Calibri" w:eastAsia="Times New Roman" w:hAnsi="Calibri" w:cs="Times New Roman"/>
                 <w:color w:val="000000"/>
-                <w:sz w:val="22"/>
                 <w:lang w:eastAsia="hu-HU"/>
               </w:rPr>
             </w:pPr>
@@ -9960,7 +9843,6 @@
               <w:rPr>
                 <w:rFonts w:ascii="Calibri" w:eastAsia="Times New Roman" w:hAnsi="Calibri" w:cs="Times New Roman"/>
                 <w:color w:val="000000"/>
-                <w:sz w:val="22"/>
                 <w:lang w:eastAsia="hu-HU"/>
               </w:rPr>
             </w:pPr>
@@ -9996,7 +9878,6 @@
               <w:rPr>
                 <w:rFonts w:ascii="Calibri" w:eastAsia="Times New Roman" w:hAnsi="Calibri" w:cs="Times New Roman"/>
                 <w:color w:val="000000"/>
-                <w:sz w:val="22"/>
                 <w:lang w:eastAsia="hu-HU"/>
               </w:rPr>
             </w:pPr>
@@ -10032,7 +9913,6 @@
               <w:rPr>
                 <w:rFonts w:ascii="Calibri" w:eastAsia="Times New Roman" w:hAnsi="Calibri" w:cs="Times New Roman"/>
                 <w:color w:val="000000"/>
-                <w:sz w:val="22"/>
                 <w:lang w:eastAsia="hu-HU"/>
               </w:rPr>
             </w:pPr>
@@ -10068,7 +9948,6 @@
               <w:rPr>
                 <w:rFonts w:ascii="Calibri" w:eastAsia="Times New Roman" w:hAnsi="Calibri" w:cs="Times New Roman"/>
                 <w:color w:val="000000"/>
-                <w:sz w:val="22"/>
                 <w:lang w:eastAsia="hu-HU"/>
               </w:rPr>
             </w:pPr>
@@ -10104,7 +9983,6 @@
               <w:rPr>
                 <w:rFonts w:ascii="Calibri" w:eastAsia="Times New Roman" w:hAnsi="Calibri" w:cs="Times New Roman"/>
                 <w:color w:val="000000"/>
-                <w:sz w:val="22"/>
                 <w:lang w:eastAsia="hu-HU"/>
               </w:rPr>
             </w:pPr>
@@ -10140,7 +10018,6 @@
               <w:rPr>
                 <w:rFonts w:ascii="Calibri" w:eastAsia="Times New Roman" w:hAnsi="Calibri" w:cs="Times New Roman"/>
                 <w:color w:val="000000"/>
-                <w:sz w:val="22"/>
                 <w:lang w:eastAsia="hu-HU"/>
               </w:rPr>
             </w:pPr>
@@ -10176,7 +10053,6 @@
               <w:rPr>
                 <w:rFonts w:ascii="Calibri" w:eastAsia="Times New Roman" w:hAnsi="Calibri" w:cs="Times New Roman"/>
                 <w:color w:val="000000"/>
-                <w:sz w:val="22"/>
                 <w:lang w:eastAsia="hu-HU"/>
               </w:rPr>
             </w:pPr>
@@ -10217,7 +10093,6 @@
               <w:rPr>
                 <w:rFonts w:ascii="Calibri" w:eastAsia="Times New Roman" w:hAnsi="Calibri" w:cs="Times New Roman"/>
                 <w:color w:val="000000"/>
-                <w:sz w:val="22"/>
                 <w:lang w:eastAsia="hu-HU"/>
               </w:rPr>
             </w:pPr>
@@ -10253,7 +10128,6 @@
               <w:rPr>
                 <w:rFonts w:ascii="Calibri" w:eastAsia="Times New Roman" w:hAnsi="Calibri" w:cs="Times New Roman"/>
                 <w:color w:val="000000"/>
-                <w:sz w:val="22"/>
                 <w:lang w:eastAsia="hu-HU"/>
               </w:rPr>
             </w:pPr>
@@ -10289,7 +10163,6 @@
               <w:rPr>
                 <w:rFonts w:ascii="Calibri" w:eastAsia="Times New Roman" w:hAnsi="Calibri" w:cs="Times New Roman"/>
                 <w:color w:val="000000"/>
-                <w:sz w:val="22"/>
                 <w:lang w:eastAsia="hu-HU"/>
               </w:rPr>
             </w:pPr>
@@ -10325,7 +10198,6 @@
               <w:rPr>
                 <w:rFonts w:ascii="Calibri" w:eastAsia="Times New Roman" w:hAnsi="Calibri" w:cs="Times New Roman"/>
                 <w:color w:val="000000"/>
-                <w:sz w:val="22"/>
                 <w:lang w:eastAsia="hu-HU"/>
               </w:rPr>
             </w:pPr>
@@ -10361,7 +10233,6 @@
               <w:rPr>
                 <w:rFonts w:ascii="Calibri" w:eastAsia="Times New Roman" w:hAnsi="Calibri" w:cs="Times New Roman"/>
                 <w:color w:val="000000"/>
-                <w:sz w:val="22"/>
                 <w:lang w:eastAsia="hu-HU"/>
               </w:rPr>
             </w:pPr>
@@ -10397,7 +10268,6 @@
               <w:rPr>
                 <w:rFonts w:ascii="Calibri" w:eastAsia="Times New Roman" w:hAnsi="Calibri" w:cs="Times New Roman"/>
                 <w:color w:val="000000"/>
-                <w:sz w:val="22"/>
                 <w:lang w:eastAsia="hu-HU"/>
               </w:rPr>
             </w:pPr>
@@ -10433,7 +10303,6 @@
               <w:rPr>
                 <w:rFonts w:ascii="Calibri" w:eastAsia="Times New Roman" w:hAnsi="Calibri" w:cs="Times New Roman"/>
                 <w:color w:val="000000"/>
-                <w:sz w:val="22"/>
                 <w:lang w:eastAsia="hu-HU"/>
               </w:rPr>
             </w:pPr>
@@ -10469,7 +10338,6 @@
               <w:rPr>
                 <w:rFonts w:ascii="Calibri" w:eastAsia="Times New Roman" w:hAnsi="Calibri" w:cs="Times New Roman"/>
                 <w:color w:val="000000"/>
-                <w:sz w:val="22"/>
                 <w:lang w:eastAsia="hu-HU"/>
               </w:rPr>
             </w:pPr>
@@ -10505,7 +10373,6 @@
               <w:rPr>
                 <w:rFonts w:ascii="Calibri" w:eastAsia="Times New Roman" w:hAnsi="Calibri" w:cs="Times New Roman"/>
                 <w:color w:val="000000"/>
-                <w:sz w:val="22"/>
                 <w:lang w:eastAsia="hu-HU"/>
               </w:rPr>
             </w:pPr>
@@ -10541,7 +10408,6 @@
               <w:rPr>
                 <w:rFonts w:ascii="Calibri" w:eastAsia="Times New Roman" w:hAnsi="Calibri" w:cs="Times New Roman"/>
                 <w:color w:val="000000"/>
-                <w:sz w:val="22"/>
                 <w:lang w:eastAsia="hu-HU"/>
               </w:rPr>
             </w:pPr>
@@ -10577,7 +10443,6 @@
               <w:rPr>
                 <w:rFonts w:ascii="Calibri" w:eastAsia="Times New Roman" w:hAnsi="Calibri" w:cs="Times New Roman"/>
                 <w:color w:val="000000"/>
-                <w:sz w:val="22"/>
                 <w:lang w:eastAsia="hu-HU"/>
               </w:rPr>
             </w:pPr>
@@ -10613,7 +10478,6 @@
               <w:rPr>
                 <w:rFonts w:ascii="Calibri" w:eastAsia="Times New Roman" w:hAnsi="Calibri" w:cs="Times New Roman"/>
                 <w:color w:val="000000"/>
-                <w:sz w:val="22"/>
                 <w:lang w:eastAsia="hu-HU"/>
               </w:rPr>
             </w:pPr>
@@ -10649,7 +10513,6 @@
               <w:rPr>
                 <w:rFonts w:ascii="Calibri" w:eastAsia="Times New Roman" w:hAnsi="Calibri" w:cs="Times New Roman"/>
                 <w:color w:val="000000"/>
-                <w:sz w:val="22"/>
                 <w:lang w:eastAsia="hu-HU"/>
               </w:rPr>
             </w:pPr>
@@ -10685,7 +10548,6 @@
               <w:rPr>
                 <w:rFonts w:ascii="Calibri" w:eastAsia="Times New Roman" w:hAnsi="Calibri" w:cs="Times New Roman"/>
                 <w:color w:val="000000"/>
-                <w:sz w:val="22"/>
                 <w:lang w:eastAsia="hu-HU"/>
               </w:rPr>
             </w:pPr>
@@ -10721,7 +10583,6 @@
               <w:rPr>
                 <w:rFonts w:ascii="Calibri" w:eastAsia="Times New Roman" w:hAnsi="Calibri" w:cs="Times New Roman"/>
                 <w:color w:val="000000"/>
-                <w:sz w:val="22"/>
                 <w:lang w:eastAsia="hu-HU"/>
               </w:rPr>
             </w:pPr>
@@ -10757,7 +10618,6 @@
               <w:rPr>
                 <w:rFonts w:ascii="Calibri" w:eastAsia="Times New Roman" w:hAnsi="Calibri" w:cs="Times New Roman"/>
                 <w:color w:val="000000"/>
-                <w:sz w:val="22"/>
                 <w:lang w:eastAsia="hu-HU"/>
               </w:rPr>
             </w:pPr>
@@ -10793,7 +10653,6 @@
               <w:rPr>
                 <w:rFonts w:ascii="Calibri" w:eastAsia="Times New Roman" w:hAnsi="Calibri" w:cs="Times New Roman"/>
                 <w:color w:val="000000"/>
-                <w:sz w:val="22"/>
                 <w:lang w:eastAsia="hu-HU"/>
               </w:rPr>
             </w:pPr>
@@ -10834,17 +10693,17 @@
               <w:rPr>
                 <w:rFonts w:ascii="Calibri" w:eastAsia="Times New Roman" w:hAnsi="Calibri" w:cs="Times New Roman"/>
                 <w:color w:val="000000"/>
-                <w:sz w:val="22"/>
-                <w:lang w:eastAsia="hu-HU"/>
-              </w:rPr>
-            </w:pPr>
-            <w:r>
-              <w:rPr>
-                <w:rFonts w:ascii="Calibri" w:eastAsia="Times New Roman" w:hAnsi="Calibri" w:cs="Times New Roman"/>
-                <w:color w:val="000000"/>
-                <w:sz w:val="22"/>
-                <w:lang w:eastAsia="hu-HU"/>
-              </w:rPr>
+                <w:lang w:eastAsia="hu-HU"/>
+              </w:rPr>
+            </w:pPr>
+            <w:r>
+              <w:rPr>
+                <w:rFonts w:ascii="Calibri" w:eastAsia="Times New Roman" w:hAnsi="Calibri" w:cs="Times New Roman"/>
+                <w:color w:val="000000"/>
+                <w:sz w:val="22"/>
+                <w:lang w:eastAsia="hu-HU"/>
+              </w:rPr>
+              <w:lastRenderedPageBreak/>
               <w:t>2013.09.20</w:t>
             </w:r>
           </w:p>
@@ -10870,7 +10729,6 @@
               <w:rPr>
                 <w:rFonts w:ascii="Calibri" w:eastAsia="Times New Roman" w:hAnsi="Calibri" w:cs="Times New Roman"/>
                 <w:color w:val="000000"/>
-                <w:sz w:val="22"/>
                 <w:lang w:eastAsia="hu-HU"/>
               </w:rPr>
             </w:pPr>
@@ -10906,7 +10764,6 @@
               <w:rPr>
                 <w:rFonts w:ascii="Calibri" w:eastAsia="Times New Roman" w:hAnsi="Calibri" w:cs="Times New Roman"/>
                 <w:color w:val="000000"/>
-                <w:sz w:val="22"/>
                 <w:lang w:eastAsia="hu-HU"/>
               </w:rPr>
             </w:pPr>
@@ -10942,7 +10799,6 @@
               <w:rPr>
                 <w:rFonts w:ascii="Calibri" w:eastAsia="Times New Roman" w:hAnsi="Calibri" w:cs="Times New Roman"/>
                 <w:color w:val="000000"/>
-                <w:sz w:val="22"/>
                 <w:lang w:eastAsia="hu-HU"/>
               </w:rPr>
             </w:pPr>
@@ -10978,7 +10834,6 @@
               <w:rPr>
                 <w:rFonts w:ascii="Calibri" w:eastAsia="Times New Roman" w:hAnsi="Calibri" w:cs="Times New Roman"/>
                 <w:color w:val="000000"/>
-                <w:sz w:val="22"/>
                 <w:lang w:eastAsia="hu-HU"/>
               </w:rPr>
             </w:pPr>
@@ -11014,7 +10869,6 @@
               <w:rPr>
                 <w:rFonts w:ascii="Calibri" w:eastAsia="Times New Roman" w:hAnsi="Calibri" w:cs="Times New Roman"/>
                 <w:color w:val="000000"/>
-                <w:sz w:val="22"/>
                 <w:lang w:eastAsia="hu-HU"/>
               </w:rPr>
             </w:pPr>
@@ -11050,7 +10904,6 @@
               <w:rPr>
                 <w:rFonts w:ascii="Calibri" w:eastAsia="Times New Roman" w:hAnsi="Calibri" w:cs="Times New Roman"/>
                 <w:color w:val="000000"/>
-                <w:sz w:val="22"/>
                 <w:lang w:eastAsia="hu-HU"/>
               </w:rPr>
             </w:pPr>
@@ -11086,7 +10939,6 @@
               <w:rPr>
                 <w:rFonts w:ascii="Calibri" w:eastAsia="Times New Roman" w:hAnsi="Calibri" w:cs="Times New Roman"/>
                 <w:color w:val="000000"/>
-                <w:sz w:val="22"/>
                 <w:lang w:eastAsia="hu-HU"/>
               </w:rPr>
             </w:pPr>
@@ -11122,7 +10974,6 @@
               <w:rPr>
                 <w:rFonts w:ascii="Calibri" w:eastAsia="Times New Roman" w:hAnsi="Calibri" w:cs="Times New Roman"/>
                 <w:color w:val="000000"/>
-                <w:sz w:val="22"/>
                 <w:lang w:eastAsia="hu-HU"/>
               </w:rPr>
             </w:pPr>
@@ -11158,7 +11009,6 @@
               <w:rPr>
                 <w:rFonts w:ascii="Calibri" w:eastAsia="Times New Roman" w:hAnsi="Calibri" w:cs="Times New Roman"/>
                 <w:color w:val="000000"/>
-                <w:sz w:val="22"/>
                 <w:lang w:eastAsia="hu-HU"/>
               </w:rPr>
             </w:pPr>
@@ -11194,7 +11044,6 @@
               <w:rPr>
                 <w:rFonts w:ascii="Calibri" w:eastAsia="Times New Roman" w:hAnsi="Calibri" w:cs="Times New Roman"/>
                 <w:color w:val="000000"/>
-                <w:sz w:val="22"/>
                 <w:lang w:eastAsia="hu-HU"/>
               </w:rPr>
             </w:pPr>
@@ -11230,7 +11079,6 @@
               <w:rPr>
                 <w:rFonts w:ascii="Calibri" w:eastAsia="Times New Roman" w:hAnsi="Calibri" w:cs="Times New Roman"/>
                 <w:color w:val="000000"/>
-                <w:sz w:val="22"/>
                 <w:lang w:eastAsia="hu-HU"/>
               </w:rPr>
             </w:pPr>
@@ -11266,7 +11114,6 @@
               <w:rPr>
                 <w:rFonts w:ascii="Calibri" w:eastAsia="Times New Roman" w:hAnsi="Calibri" w:cs="Times New Roman"/>
                 <w:color w:val="000000"/>
-                <w:sz w:val="22"/>
                 <w:lang w:eastAsia="hu-HU"/>
               </w:rPr>
             </w:pPr>
@@ -11302,7 +11149,6 @@
               <w:rPr>
                 <w:rFonts w:ascii="Calibri" w:eastAsia="Times New Roman" w:hAnsi="Calibri" w:cs="Times New Roman"/>
                 <w:color w:val="000000"/>
-                <w:sz w:val="22"/>
                 <w:lang w:eastAsia="hu-HU"/>
               </w:rPr>
             </w:pPr>
@@ -11338,7 +11184,6 @@
               <w:rPr>
                 <w:rFonts w:ascii="Calibri" w:eastAsia="Times New Roman" w:hAnsi="Calibri" w:cs="Times New Roman"/>
                 <w:color w:val="000000"/>
-                <w:sz w:val="22"/>
                 <w:lang w:eastAsia="hu-HU"/>
               </w:rPr>
             </w:pPr>
@@ -11374,7 +11219,6 @@
               <w:rPr>
                 <w:rFonts w:ascii="Calibri" w:eastAsia="Times New Roman" w:hAnsi="Calibri" w:cs="Times New Roman"/>
                 <w:color w:val="000000"/>
-                <w:sz w:val="22"/>
                 <w:lang w:eastAsia="hu-HU"/>
               </w:rPr>
             </w:pPr>
@@ -11410,7 +11254,6 @@
               <w:rPr>
                 <w:rFonts w:ascii="Calibri" w:eastAsia="Times New Roman" w:hAnsi="Calibri" w:cs="Times New Roman"/>
                 <w:color w:val="000000"/>
-                <w:sz w:val="22"/>
                 <w:lang w:eastAsia="hu-HU"/>
               </w:rPr>
             </w:pPr>
@@ -11451,7 +11294,6 @@
               <w:rPr>
                 <w:rFonts w:ascii="Calibri" w:eastAsia="Times New Roman" w:hAnsi="Calibri" w:cs="Times New Roman"/>
                 <w:color w:val="000000"/>
-                <w:sz w:val="22"/>
                 <w:lang w:eastAsia="hu-HU"/>
               </w:rPr>
             </w:pPr>
@@ -11487,7 +11329,6 @@
               <w:rPr>
                 <w:rFonts w:ascii="Calibri" w:eastAsia="Times New Roman" w:hAnsi="Calibri" w:cs="Times New Roman"/>
                 <w:color w:val="000000"/>
-                <w:sz w:val="22"/>
                 <w:lang w:eastAsia="hu-HU"/>
               </w:rPr>
             </w:pPr>
@@ -11523,7 +11364,6 @@
               <w:rPr>
                 <w:rFonts w:ascii="Calibri" w:eastAsia="Times New Roman" w:hAnsi="Calibri" w:cs="Times New Roman"/>
                 <w:color w:val="000000"/>
-                <w:sz w:val="22"/>
                 <w:lang w:eastAsia="hu-HU"/>
               </w:rPr>
             </w:pPr>
@@ -11559,7 +11399,6 @@
               <w:rPr>
                 <w:rFonts w:ascii="Calibri" w:eastAsia="Times New Roman" w:hAnsi="Calibri" w:cs="Times New Roman"/>
                 <w:color w:val="000000"/>
-                <w:sz w:val="22"/>
                 <w:lang w:eastAsia="hu-HU"/>
               </w:rPr>
             </w:pPr>
@@ -11595,7 +11434,6 @@
               <w:rPr>
                 <w:rFonts w:ascii="Calibri" w:eastAsia="Times New Roman" w:hAnsi="Calibri" w:cs="Times New Roman"/>
                 <w:color w:val="000000"/>
-                <w:sz w:val="22"/>
                 <w:lang w:eastAsia="hu-HU"/>
               </w:rPr>
             </w:pPr>
@@ -11631,7 +11469,6 @@
               <w:rPr>
                 <w:rFonts w:ascii="Calibri" w:eastAsia="Times New Roman" w:hAnsi="Calibri" w:cs="Times New Roman"/>
                 <w:color w:val="000000"/>
-                <w:sz w:val="22"/>
                 <w:lang w:eastAsia="hu-HU"/>
               </w:rPr>
             </w:pPr>
@@ -11667,7 +11504,6 @@
               <w:rPr>
                 <w:rFonts w:ascii="Calibri" w:eastAsia="Times New Roman" w:hAnsi="Calibri" w:cs="Times New Roman"/>
                 <w:color w:val="000000"/>
-                <w:sz w:val="22"/>
                 <w:lang w:eastAsia="hu-HU"/>
               </w:rPr>
             </w:pPr>
@@ -11703,7 +11539,6 @@
               <w:rPr>
                 <w:rFonts w:ascii="Calibri" w:eastAsia="Times New Roman" w:hAnsi="Calibri" w:cs="Times New Roman"/>
                 <w:color w:val="000000"/>
-                <w:sz w:val="22"/>
                 <w:lang w:eastAsia="hu-HU"/>
               </w:rPr>
             </w:pPr>
@@ -11739,7 +11574,6 @@
               <w:rPr>
                 <w:rFonts w:ascii="Calibri" w:eastAsia="Times New Roman" w:hAnsi="Calibri" w:cs="Times New Roman"/>
                 <w:color w:val="000000"/>
-                <w:sz w:val="22"/>
                 <w:lang w:eastAsia="hu-HU"/>
               </w:rPr>
             </w:pPr>
@@ -11775,7 +11609,6 @@
               <w:rPr>
                 <w:rFonts w:ascii="Calibri" w:eastAsia="Times New Roman" w:hAnsi="Calibri" w:cs="Times New Roman"/>
                 <w:color w:val="000000"/>
-                <w:sz w:val="22"/>
                 <w:lang w:eastAsia="hu-HU"/>
               </w:rPr>
             </w:pPr>
@@ -11811,7 +11644,6 @@
               <w:rPr>
                 <w:rFonts w:ascii="Calibri" w:eastAsia="Times New Roman" w:hAnsi="Calibri" w:cs="Times New Roman"/>
                 <w:color w:val="000000"/>
-                <w:sz w:val="22"/>
                 <w:lang w:eastAsia="hu-HU"/>
               </w:rPr>
             </w:pPr>
@@ -11847,7 +11679,6 @@
               <w:rPr>
                 <w:rFonts w:ascii="Calibri" w:eastAsia="Times New Roman" w:hAnsi="Calibri" w:cs="Times New Roman"/>
                 <w:color w:val="000000"/>
-                <w:sz w:val="22"/>
                 <w:lang w:eastAsia="hu-HU"/>
               </w:rPr>
             </w:pPr>
@@ -11883,7 +11714,6 @@
               <w:rPr>
                 <w:rFonts w:ascii="Calibri" w:eastAsia="Times New Roman" w:hAnsi="Calibri" w:cs="Times New Roman"/>
                 <w:color w:val="000000"/>
-                <w:sz w:val="22"/>
                 <w:lang w:eastAsia="hu-HU"/>
               </w:rPr>
             </w:pPr>
@@ -11919,7 +11749,6 @@
               <w:rPr>
                 <w:rFonts w:ascii="Calibri" w:eastAsia="Times New Roman" w:hAnsi="Calibri" w:cs="Times New Roman"/>
                 <w:color w:val="000000"/>
-                <w:sz w:val="22"/>
                 <w:lang w:eastAsia="hu-HU"/>
               </w:rPr>
             </w:pPr>
@@ -11955,7 +11784,6 @@
               <w:rPr>
                 <w:rFonts w:ascii="Calibri" w:eastAsia="Times New Roman" w:hAnsi="Calibri" w:cs="Times New Roman"/>
                 <w:color w:val="000000"/>
-                <w:sz w:val="22"/>
                 <w:lang w:eastAsia="hu-HU"/>
               </w:rPr>
             </w:pPr>
@@ -11991,7 +11819,6 @@
               <w:rPr>
                 <w:rFonts w:ascii="Calibri" w:eastAsia="Times New Roman" w:hAnsi="Calibri" w:cs="Times New Roman"/>
                 <w:color w:val="000000"/>
-                <w:sz w:val="22"/>
                 <w:lang w:eastAsia="hu-HU"/>
               </w:rPr>
             </w:pPr>
@@ -12027,7 +11854,6 @@
               <w:rPr>
                 <w:rFonts w:ascii="Calibri" w:eastAsia="Times New Roman" w:hAnsi="Calibri" w:cs="Times New Roman"/>
                 <w:color w:val="000000"/>
-                <w:sz w:val="22"/>
                 <w:lang w:eastAsia="hu-HU"/>
               </w:rPr>
             </w:pPr>
@@ -12068,7 +11894,6 @@
               <w:rPr>
                 <w:rFonts w:ascii="Calibri" w:eastAsia="Times New Roman" w:hAnsi="Calibri" w:cs="Times New Roman"/>
                 <w:color w:val="000000"/>
-                <w:sz w:val="22"/>
                 <w:lang w:eastAsia="hu-HU"/>
               </w:rPr>
             </w:pPr>
@@ -12104,7 +11929,6 @@
               <w:rPr>
                 <w:rFonts w:ascii="Calibri" w:eastAsia="Times New Roman" w:hAnsi="Calibri" w:cs="Times New Roman"/>
                 <w:color w:val="000000"/>
-                <w:sz w:val="22"/>
                 <w:lang w:eastAsia="hu-HU"/>
               </w:rPr>
             </w:pPr>
@@ -12140,7 +11964,6 @@
               <w:rPr>
                 <w:rFonts w:ascii="Calibri" w:eastAsia="Times New Roman" w:hAnsi="Calibri" w:cs="Times New Roman"/>
                 <w:color w:val="000000"/>
-                <w:sz w:val="22"/>
                 <w:lang w:eastAsia="hu-HU"/>
               </w:rPr>
             </w:pPr>
@@ -12176,7 +11999,6 @@
               <w:rPr>
                 <w:rFonts w:ascii="Calibri" w:eastAsia="Times New Roman" w:hAnsi="Calibri" w:cs="Times New Roman"/>
                 <w:color w:val="000000"/>
-                <w:sz w:val="22"/>
                 <w:lang w:eastAsia="hu-HU"/>
               </w:rPr>
             </w:pPr>
@@ -12212,7 +12034,6 @@
               <w:rPr>
                 <w:rFonts w:ascii="Calibri" w:eastAsia="Times New Roman" w:hAnsi="Calibri" w:cs="Times New Roman"/>
                 <w:color w:val="000000"/>
-                <w:sz w:val="22"/>
                 <w:lang w:eastAsia="hu-HU"/>
               </w:rPr>
             </w:pPr>
@@ -12248,7 +12069,6 @@
               <w:rPr>
                 <w:rFonts w:ascii="Calibri" w:eastAsia="Times New Roman" w:hAnsi="Calibri" w:cs="Times New Roman"/>
                 <w:color w:val="000000"/>
-                <w:sz w:val="22"/>
                 <w:lang w:eastAsia="hu-HU"/>
               </w:rPr>
             </w:pPr>
@@ -12284,7 +12104,6 @@
               <w:rPr>
                 <w:rFonts w:ascii="Calibri" w:eastAsia="Times New Roman" w:hAnsi="Calibri" w:cs="Times New Roman"/>
                 <w:color w:val="000000"/>
-                <w:sz w:val="22"/>
                 <w:lang w:eastAsia="hu-HU"/>
               </w:rPr>
             </w:pPr>
@@ -12320,7 +12139,6 @@
               <w:rPr>
                 <w:rFonts w:ascii="Calibri" w:eastAsia="Times New Roman" w:hAnsi="Calibri" w:cs="Times New Roman"/>
                 <w:color w:val="000000"/>
-                <w:sz w:val="22"/>
                 <w:lang w:eastAsia="hu-HU"/>
               </w:rPr>
             </w:pPr>
@@ -12356,7 +12174,6 @@
               <w:rPr>
                 <w:rFonts w:ascii="Calibri" w:eastAsia="Times New Roman" w:hAnsi="Calibri" w:cs="Times New Roman"/>
                 <w:color w:val="000000"/>
-                <w:sz w:val="22"/>
                 <w:lang w:eastAsia="hu-HU"/>
               </w:rPr>
             </w:pPr>
@@ -12392,7 +12209,6 @@
               <w:rPr>
                 <w:rFonts w:ascii="Calibri" w:eastAsia="Times New Roman" w:hAnsi="Calibri" w:cs="Times New Roman"/>
                 <w:color w:val="000000"/>
-                <w:sz w:val="22"/>
                 <w:lang w:eastAsia="hu-HU"/>
               </w:rPr>
             </w:pPr>
@@ -12428,7 +12244,6 @@
               <w:rPr>
                 <w:rFonts w:ascii="Calibri" w:eastAsia="Times New Roman" w:hAnsi="Calibri" w:cs="Times New Roman"/>
                 <w:color w:val="000000"/>
-                <w:sz w:val="22"/>
                 <w:lang w:eastAsia="hu-HU"/>
               </w:rPr>
             </w:pPr>
@@ -12464,7 +12279,6 @@
               <w:rPr>
                 <w:rFonts w:ascii="Calibri" w:eastAsia="Times New Roman" w:hAnsi="Calibri" w:cs="Times New Roman"/>
                 <w:color w:val="000000"/>
-                <w:sz w:val="22"/>
                 <w:lang w:eastAsia="hu-HU"/>
               </w:rPr>
             </w:pPr>
@@ -12500,7 +12314,6 @@
               <w:rPr>
                 <w:rFonts w:ascii="Calibri" w:eastAsia="Times New Roman" w:hAnsi="Calibri" w:cs="Times New Roman"/>
                 <w:color w:val="000000"/>
-                <w:sz w:val="22"/>
                 <w:lang w:eastAsia="hu-HU"/>
               </w:rPr>
             </w:pPr>
@@ -12536,7 +12349,6 @@
               <w:rPr>
                 <w:rFonts w:ascii="Calibri" w:eastAsia="Times New Roman" w:hAnsi="Calibri" w:cs="Times New Roman"/>
                 <w:color w:val="000000"/>
-                <w:sz w:val="22"/>
                 <w:lang w:eastAsia="hu-HU"/>
               </w:rPr>
             </w:pPr>
@@ -12572,7 +12384,6 @@
               <w:rPr>
                 <w:rFonts w:ascii="Calibri" w:eastAsia="Times New Roman" w:hAnsi="Calibri" w:cs="Times New Roman"/>
                 <w:color w:val="000000"/>
-                <w:sz w:val="22"/>
                 <w:lang w:eastAsia="hu-HU"/>
               </w:rPr>
             </w:pPr>
@@ -12608,7 +12419,6 @@
               <w:rPr>
                 <w:rFonts w:ascii="Calibri" w:eastAsia="Times New Roman" w:hAnsi="Calibri" w:cs="Times New Roman"/>
                 <w:color w:val="000000"/>
-                <w:sz w:val="22"/>
                 <w:lang w:eastAsia="hu-HU"/>
               </w:rPr>
             </w:pPr>
@@ -12644,7 +12454,6 @@
               <w:rPr>
                 <w:rFonts w:ascii="Calibri" w:eastAsia="Times New Roman" w:hAnsi="Calibri" w:cs="Times New Roman"/>
                 <w:color w:val="000000"/>
-                <w:sz w:val="22"/>
                 <w:lang w:eastAsia="hu-HU"/>
               </w:rPr>
             </w:pPr>
@@ -12685,7 +12494,6 @@
               <w:rPr>
                 <w:rFonts w:ascii="Calibri" w:eastAsia="Times New Roman" w:hAnsi="Calibri" w:cs="Times New Roman"/>
                 <w:color w:val="000000"/>
-                <w:sz w:val="22"/>
                 <w:lang w:eastAsia="hu-HU"/>
               </w:rPr>
             </w:pPr>
@@ -12721,7 +12529,6 @@
               <w:rPr>
                 <w:rFonts w:ascii="Calibri" w:eastAsia="Times New Roman" w:hAnsi="Calibri" w:cs="Times New Roman"/>
                 <w:color w:val="000000"/>
-                <w:sz w:val="22"/>
                 <w:lang w:eastAsia="hu-HU"/>
               </w:rPr>
             </w:pPr>
@@ -12757,7 +12564,6 @@
               <w:rPr>
                 <w:rFonts w:ascii="Calibri" w:eastAsia="Times New Roman" w:hAnsi="Calibri" w:cs="Times New Roman"/>
                 <w:color w:val="000000"/>
-                <w:sz w:val="22"/>
                 <w:lang w:eastAsia="hu-HU"/>
               </w:rPr>
             </w:pPr>
@@ -12793,7 +12599,6 @@
               <w:rPr>
                 <w:rFonts w:ascii="Calibri" w:eastAsia="Times New Roman" w:hAnsi="Calibri" w:cs="Times New Roman"/>
                 <w:color w:val="000000"/>
-                <w:sz w:val="22"/>
                 <w:lang w:eastAsia="hu-HU"/>
               </w:rPr>
             </w:pPr>
@@ -12829,7 +12634,6 @@
               <w:rPr>
                 <w:rFonts w:ascii="Calibri" w:eastAsia="Times New Roman" w:hAnsi="Calibri" w:cs="Times New Roman"/>
                 <w:color w:val="000000"/>
-                <w:sz w:val="22"/>
                 <w:lang w:eastAsia="hu-HU"/>
               </w:rPr>
             </w:pPr>
@@ -12865,7 +12669,6 @@
               <w:rPr>
                 <w:rFonts w:ascii="Calibri" w:eastAsia="Times New Roman" w:hAnsi="Calibri" w:cs="Times New Roman"/>
                 <w:color w:val="000000"/>
-                <w:sz w:val="22"/>
                 <w:lang w:eastAsia="hu-HU"/>
               </w:rPr>
             </w:pPr>
@@ -12901,7 +12704,6 @@
               <w:rPr>
                 <w:rFonts w:ascii="Calibri" w:eastAsia="Times New Roman" w:hAnsi="Calibri" w:cs="Times New Roman"/>
                 <w:color w:val="000000"/>
-                <w:sz w:val="22"/>
                 <w:lang w:eastAsia="hu-HU"/>
               </w:rPr>
             </w:pPr>
@@ -12937,7 +12739,6 @@
               <w:rPr>
                 <w:rFonts w:ascii="Calibri" w:eastAsia="Times New Roman" w:hAnsi="Calibri" w:cs="Times New Roman"/>
                 <w:color w:val="000000"/>
-                <w:sz w:val="22"/>
                 <w:lang w:eastAsia="hu-HU"/>
               </w:rPr>
             </w:pPr>
@@ -12973,7 +12774,6 @@
               <w:rPr>
                 <w:rFonts w:ascii="Calibri" w:eastAsia="Times New Roman" w:hAnsi="Calibri" w:cs="Times New Roman"/>
                 <w:color w:val="000000"/>
-                <w:sz w:val="22"/>
                 <w:lang w:eastAsia="hu-HU"/>
               </w:rPr>
             </w:pPr>
@@ -13009,7 +12809,6 @@
               <w:rPr>
                 <w:rFonts w:ascii="Calibri" w:eastAsia="Times New Roman" w:hAnsi="Calibri" w:cs="Times New Roman"/>
                 <w:color w:val="000000"/>
-                <w:sz w:val="22"/>
                 <w:lang w:eastAsia="hu-HU"/>
               </w:rPr>
             </w:pPr>
@@ -13045,7 +12844,6 @@
               <w:rPr>
                 <w:rFonts w:ascii="Calibri" w:eastAsia="Times New Roman" w:hAnsi="Calibri" w:cs="Times New Roman"/>
                 <w:color w:val="000000"/>
-                <w:sz w:val="22"/>
                 <w:lang w:eastAsia="hu-HU"/>
               </w:rPr>
             </w:pPr>
@@ -13081,7 +12879,6 @@
               <w:rPr>
                 <w:rFonts w:ascii="Calibri" w:eastAsia="Times New Roman" w:hAnsi="Calibri" w:cs="Times New Roman"/>
                 <w:color w:val="000000"/>
-                <w:sz w:val="22"/>
                 <w:lang w:eastAsia="hu-HU"/>
               </w:rPr>
             </w:pPr>
@@ -13117,7 +12914,6 @@
               <w:rPr>
                 <w:rFonts w:ascii="Calibri" w:eastAsia="Times New Roman" w:hAnsi="Calibri" w:cs="Times New Roman"/>
                 <w:color w:val="000000"/>
-                <w:sz w:val="22"/>
                 <w:lang w:eastAsia="hu-HU"/>
               </w:rPr>
             </w:pPr>
@@ -13153,7 +12949,6 @@
               <w:rPr>
                 <w:rFonts w:ascii="Calibri" w:eastAsia="Times New Roman" w:hAnsi="Calibri" w:cs="Times New Roman"/>
                 <w:color w:val="000000"/>
-                <w:sz w:val="22"/>
                 <w:lang w:eastAsia="hu-HU"/>
               </w:rPr>
             </w:pPr>
@@ -13189,7 +12984,6 @@
               <w:rPr>
                 <w:rFonts w:ascii="Calibri" w:eastAsia="Times New Roman" w:hAnsi="Calibri" w:cs="Times New Roman"/>
                 <w:color w:val="000000"/>
-                <w:sz w:val="22"/>
                 <w:lang w:eastAsia="hu-HU"/>
               </w:rPr>
             </w:pPr>
@@ -13225,7 +13019,6 @@
               <w:rPr>
                 <w:rFonts w:ascii="Calibri" w:eastAsia="Times New Roman" w:hAnsi="Calibri" w:cs="Times New Roman"/>
                 <w:color w:val="000000"/>
-                <w:sz w:val="22"/>
                 <w:lang w:eastAsia="hu-HU"/>
               </w:rPr>
             </w:pPr>
@@ -13261,7 +13054,6 @@
               <w:rPr>
                 <w:rFonts w:ascii="Calibri" w:eastAsia="Times New Roman" w:hAnsi="Calibri" w:cs="Times New Roman"/>
                 <w:color w:val="000000"/>
-                <w:sz w:val="22"/>
                 <w:lang w:eastAsia="hu-HU"/>
               </w:rPr>
             </w:pPr>
@@ -13302,7 +13094,6 @@
               <w:rPr>
                 <w:rFonts w:ascii="Calibri" w:eastAsia="Times New Roman" w:hAnsi="Calibri" w:cs="Times New Roman"/>
                 <w:color w:val="000000"/>
-                <w:sz w:val="22"/>
                 <w:lang w:eastAsia="hu-HU"/>
               </w:rPr>
             </w:pPr>
@@ -13338,7 +13129,6 @@
               <w:rPr>
                 <w:rFonts w:ascii="Calibri" w:eastAsia="Times New Roman" w:hAnsi="Calibri" w:cs="Times New Roman"/>
                 <w:color w:val="000000"/>
-                <w:sz w:val="22"/>
                 <w:lang w:eastAsia="hu-HU"/>
               </w:rPr>
             </w:pPr>
@@ -13374,7 +13164,6 @@
               <w:rPr>
                 <w:rFonts w:ascii="Calibri" w:eastAsia="Times New Roman" w:hAnsi="Calibri" w:cs="Times New Roman"/>
                 <w:color w:val="000000"/>
-                <w:sz w:val="22"/>
                 <w:lang w:eastAsia="hu-HU"/>
               </w:rPr>
             </w:pPr>
@@ -13410,7 +13199,6 @@
               <w:rPr>
                 <w:rFonts w:ascii="Calibri" w:eastAsia="Times New Roman" w:hAnsi="Calibri" w:cs="Times New Roman"/>
                 <w:color w:val="000000"/>
-                <w:sz w:val="22"/>
                 <w:lang w:eastAsia="hu-HU"/>
               </w:rPr>
             </w:pPr>
@@ -13446,7 +13234,6 @@
               <w:rPr>
                 <w:rFonts w:ascii="Calibri" w:eastAsia="Times New Roman" w:hAnsi="Calibri" w:cs="Times New Roman"/>
                 <w:color w:val="000000"/>
-                <w:sz w:val="22"/>
                 <w:lang w:eastAsia="hu-HU"/>
               </w:rPr>
             </w:pPr>
@@ -13482,7 +13269,6 @@
               <w:rPr>
                 <w:rFonts w:ascii="Calibri" w:eastAsia="Times New Roman" w:hAnsi="Calibri" w:cs="Times New Roman"/>
                 <w:color w:val="000000"/>
-                <w:sz w:val="22"/>
                 <w:lang w:eastAsia="hu-HU"/>
               </w:rPr>
             </w:pPr>
@@ -13518,7 +13304,6 @@
               <w:rPr>
                 <w:rFonts w:ascii="Calibri" w:eastAsia="Times New Roman" w:hAnsi="Calibri" w:cs="Times New Roman"/>
                 <w:color w:val="000000"/>
-                <w:sz w:val="22"/>
                 <w:lang w:eastAsia="hu-HU"/>
               </w:rPr>
             </w:pPr>
@@ -13554,7 +13339,6 @@
               <w:rPr>
                 <w:rFonts w:ascii="Calibri" w:eastAsia="Times New Roman" w:hAnsi="Calibri" w:cs="Times New Roman"/>
                 <w:color w:val="000000"/>
-                <w:sz w:val="22"/>
                 <w:lang w:eastAsia="hu-HU"/>
               </w:rPr>
             </w:pPr>
@@ -13590,7 +13374,6 @@
               <w:rPr>
                 <w:rFonts w:ascii="Calibri" w:eastAsia="Times New Roman" w:hAnsi="Calibri" w:cs="Times New Roman"/>
                 <w:color w:val="000000"/>
-                <w:sz w:val="22"/>
                 <w:lang w:eastAsia="hu-HU"/>
               </w:rPr>
             </w:pPr>
@@ -13626,7 +13409,6 @@
               <w:rPr>
                 <w:rFonts w:ascii="Calibri" w:eastAsia="Times New Roman" w:hAnsi="Calibri" w:cs="Times New Roman"/>
                 <w:color w:val="000000"/>
-                <w:sz w:val="22"/>
                 <w:lang w:eastAsia="hu-HU"/>
               </w:rPr>
             </w:pPr>
@@ -13662,7 +13444,6 @@
               <w:rPr>
                 <w:rFonts w:ascii="Calibri" w:eastAsia="Times New Roman" w:hAnsi="Calibri" w:cs="Times New Roman"/>
                 <w:color w:val="000000"/>
-                <w:sz w:val="22"/>
                 <w:lang w:eastAsia="hu-HU"/>
               </w:rPr>
             </w:pPr>
@@ -13698,7 +13479,6 @@
               <w:rPr>
                 <w:rFonts w:ascii="Calibri" w:eastAsia="Times New Roman" w:hAnsi="Calibri" w:cs="Times New Roman"/>
                 <w:color w:val="000000"/>
-                <w:sz w:val="22"/>
                 <w:lang w:eastAsia="hu-HU"/>
               </w:rPr>
             </w:pPr>
@@ -13734,7 +13514,6 @@
               <w:rPr>
                 <w:rFonts w:ascii="Calibri" w:eastAsia="Times New Roman" w:hAnsi="Calibri" w:cs="Times New Roman"/>
                 <w:color w:val="000000"/>
-                <w:sz w:val="22"/>
                 <w:lang w:eastAsia="hu-HU"/>
               </w:rPr>
             </w:pPr>
@@ -13770,7 +13549,6 @@
               <w:rPr>
                 <w:rFonts w:ascii="Calibri" w:eastAsia="Times New Roman" w:hAnsi="Calibri" w:cs="Times New Roman"/>
                 <w:color w:val="000000"/>
-                <w:sz w:val="22"/>
                 <w:lang w:eastAsia="hu-HU"/>
               </w:rPr>
             </w:pPr>
@@ -13806,7 +13584,6 @@
               <w:rPr>
                 <w:rFonts w:ascii="Calibri" w:eastAsia="Times New Roman" w:hAnsi="Calibri" w:cs="Times New Roman"/>
                 <w:color w:val="000000"/>
-                <w:sz w:val="22"/>
                 <w:lang w:eastAsia="hu-HU"/>
               </w:rPr>
             </w:pPr>
@@ -13842,7 +13619,6 @@
               <w:rPr>
                 <w:rFonts w:ascii="Calibri" w:eastAsia="Times New Roman" w:hAnsi="Calibri" w:cs="Times New Roman"/>
                 <w:color w:val="000000"/>
-                <w:sz w:val="22"/>
                 <w:lang w:eastAsia="hu-HU"/>
               </w:rPr>
             </w:pPr>
@@ -13878,7 +13654,6 @@
               <w:rPr>
                 <w:rFonts w:ascii="Calibri" w:eastAsia="Times New Roman" w:hAnsi="Calibri" w:cs="Times New Roman"/>
                 <w:color w:val="000000"/>
-                <w:sz w:val="22"/>
                 <w:lang w:eastAsia="hu-HU"/>
               </w:rPr>
             </w:pPr>
@@ -13919,7 +13694,6 @@
               <w:rPr>
                 <w:rFonts w:ascii="Calibri" w:eastAsia="Times New Roman" w:hAnsi="Calibri" w:cs="Times New Roman"/>
                 <w:color w:val="000000"/>
-                <w:sz w:val="22"/>
                 <w:lang w:eastAsia="hu-HU"/>
               </w:rPr>
             </w:pPr>
@@ -13955,7 +13729,6 @@
               <w:rPr>
                 <w:rFonts w:ascii="Calibri" w:eastAsia="Times New Roman" w:hAnsi="Calibri" w:cs="Times New Roman"/>
                 <w:color w:val="000000"/>
-                <w:sz w:val="22"/>
                 <w:lang w:eastAsia="hu-HU"/>
               </w:rPr>
             </w:pPr>
@@ -13991,7 +13764,6 @@
               <w:rPr>
                 <w:rFonts w:ascii="Calibri" w:eastAsia="Times New Roman" w:hAnsi="Calibri" w:cs="Times New Roman"/>
                 <w:color w:val="000000"/>
-                <w:sz w:val="22"/>
                 <w:lang w:eastAsia="hu-HU"/>
               </w:rPr>
             </w:pPr>
@@ -14027,7 +13799,6 @@
               <w:rPr>
                 <w:rFonts w:ascii="Calibri" w:eastAsia="Times New Roman" w:hAnsi="Calibri" w:cs="Times New Roman"/>
                 <w:color w:val="000000"/>
-                <w:sz w:val="22"/>
                 <w:lang w:eastAsia="hu-HU"/>
               </w:rPr>
             </w:pPr>
@@ -14063,7 +13834,6 @@
               <w:rPr>
                 <w:rFonts w:ascii="Calibri" w:eastAsia="Times New Roman" w:hAnsi="Calibri" w:cs="Times New Roman"/>
                 <w:color w:val="000000"/>
-                <w:sz w:val="22"/>
                 <w:lang w:eastAsia="hu-HU"/>
               </w:rPr>
             </w:pPr>
@@ -14099,7 +13869,6 @@
               <w:rPr>
                 <w:rFonts w:ascii="Calibri" w:eastAsia="Times New Roman" w:hAnsi="Calibri" w:cs="Times New Roman"/>
                 <w:color w:val="000000"/>
-                <w:sz w:val="22"/>
                 <w:lang w:eastAsia="hu-HU"/>
               </w:rPr>
             </w:pPr>
@@ -14135,7 +13904,6 @@
               <w:rPr>
                 <w:rFonts w:ascii="Calibri" w:eastAsia="Times New Roman" w:hAnsi="Calibri" w:cs="Times New Roman"/>
                 <w:color w:val="000000"/>
-                <w:sz w:val="22"/>
                 <w:lang w:eastAsia="hu-HU"/>
               </w:rPr>
             </w:pPr>
@@ -14171,7 +13939,6 @@
               <w:rPr>
                 <w:rFonts w:ascii="Calibri" w:eastAsia="Times New Roman" w:hAnsi="Calibri" w:cs="Times New Roman"/>
                 <w:color w:val="000000"/>
-                <w:sz w:val="22"/>
                 <w:lang w:eastAsia="hu-HU"/>
               </w:rPr>
             </w:pPr>
@@ -14207,7 +13974,6 @@
               <w:rPr>
                 <w:rFonts w:ascii="Calibri" w:eastAsia="Times New Roman" w:hAnsi="Calibri" w:cs="Times New Roman"/>
                 <w:color w:val="000000"/>
-                <w:sz w:val="22"/>
                 <w:lang w:eastAsia="hu-HU"/>
               </w:rPr>
             </w:pPr>
@@ -14243,7 +14009,6 @@
               <w:rPr>
                 <w:rFonts w:ascii="Calibri" w:eastAsia="Times New Roman" w:hAnsi="Calibri" w:cs="Times New Roman"/>
                 <w:color w:val="000000"/>
-                <w:sz w:val="22"/>
                 <w:lang w:eastAsia="hu-HU"/>
               </w:rPr>
             </w:pPr>
@@ -14279,7 +14044,6 @@
               <w:rPr>
                 <w:rFonts w:ascii="Calibri" w:eastAsia="Times New Roman" w:hAnsi="Calibri" w:cs="Times New Roman"/>
                 <w:color w:val="000000"/>
-                <w:sz w:val="22"/>
                 <w:lang w:eastAsia="hu-HU"/>
               </w:rPr>
             </w:pPr>
@@ -14315,7 +14079,6 @@
               <w:rPr>
                 <w:rFonts w:ascii="Calibri" w:eastAsia="Times New Roman" w:hAnsi="Calibri" w:cs="Times New Roman"/>
                 <w:color w:val="000000"/>
-                <w:sz w:val="22"/>
                 <w:lang w:eastAsia="hu-HU"/>
               </w:rPr>
             </w:pPr>
@@ -14351,7 +14114,6 @@
               <w:rPr>
                 <w:rFonts w:ascii="Calibri" w:eastAsia="Times New Roman" w:hAnsi="Calibri" w:cs="Times New Roman"/>
                 <w:color w:val="000000"/>
-                <w:sz w:val="22"/>
                 <w:lang w:eastAsia="hu-HU"/>
               </w:rPr>
             </w:pPr>
@@ -14387,7 +14149,6 @@
               <w:rPr>
                 <w:rFonts w:ascii="Calibri" w:eastAsia="Times New Roman" w:hAnsi="Calibri" w:cs="Times New Roman"/>
                 <w:color w:val="000000"/>
-                <w:sz w:val="22"/>
                 <w:lang w:eastAsia="hu-HU"/>
               </w:rPr>
             </w:pPr>
@@ -14423,7 +14184,6 @@
               <w:rPr>
                 <w:rFonts w:ascii="Calibri" w:eastAsia="Times New Roman" w:hAnsi="Calibri" w:cs="Times New Roman"/>
                 <w:color w:val="000000"/>
-                <w:sz w:val="22"/>
                 <w:lang w:eastAsia="hu-HU"/>
               </w:rPr>
             </w:pPr>
@@ -14459,7 +14219,6 @@
               <w:rPr>
                 <w:rFonts w:ascii="Calibri" w:eastAsia="Times New Roman" w:hAnsi="Calibri" w:cs="Times New Roman"/>
                 <w:color w:val="000000"/>
-                <w:sz w:val="22"/>
                 <w:lang w:eastAsia="hu-HU"/>
               </w:rPr>
             </w:pPr>
@@ -14495,7 +14254,6 @@
               <w:rPr>
                 <w:rFonts w:ascii="Calibri" w:eastAsia="Times New Roman" w:hAnsi="Calibri" w:cs="Times New Roman"/>
                 <w:color w:val="000000"/>
-                <w:sz w:val="22"/>
                 <w:lang w:eastAsia="hu-HU"/>
               </w:rPr>
             </w:pPr>
@@ -14536,7 +14294,6 @@
               <w:rPr>
                 <w:rFonts w:ascii="Calibri" w:eastAsia="Times New Roman" w:hAnsi="Calibri" w:cs="Times New Roman"/>
                 <w:color w:val="000000"/>
-                <w:sz w:val="22"/>
                 <w:lang w:eastAsia="hu-HU"/>
               </w:rPr>
             </w:pPr>
@@ -14572,7 +14329,6 @@
               <w:rPr>
                 <w:rFonts w:ascii="Calibri" w:eastAsia="Times New Roman" w:hAnsi="Calibri" w:cs="Times New Roman"/>
                 <w:color w:val="000000"/>
-                <w:sz w:val="22"/>
                 <w:lang w:eastAsia="hu-HU"/>
               </w:rPr>
             </w:pPr>
@@ -14608,7 +14364,6 @@
               <w:rPr>
                 <w:rFonts w:ascii="Calibri" w:eastAsia="Times New Roman" w:hAnsi="Calibri" w:cs="Times New Roman"/>
                 <w:color w:val="000000"/>
-                <w:sz w:val="22"/>
                 <w:lang w:eastAsia="hu-HU"/>
               </w:rPr>
             </w:pPr>
@@ -14644,7 +14399,6 @@
               <w:rPr>
                 <w:rFonts w:ascii="Calibri" w:eastAsia="Times New Roman" w:hAnsi="Calibri" w:cs="Times New Roman"/>
                 <w:color w:val="000000"/>
-                <w:sz w:val="22"/>
                 <w:lang w:eastAsia="hu-HU"/>
               </w:rPr>
             </w:pPr>
@@ -14680,7 +14434,6 @@
               <w:rPr>
                 <w:rFonts w:ascii="Calibri" w:eastAsia="Times New Roman" w:hAnsi="Calibri" w:cs="Times New Roman"/>
                 <w:color w:val="000000"/>
-                <w:sz w:val="22"/>
                 <w:lang w:eastAsia="hu-HU"/>
               </w:rPr>
             </w:pPr>
@@ -14716,7 +14469,6 @@
               <w:rPr>
                 <w:rFonts w:ascii="Calibri" w:eastAsia="Times New Roman" w:hAnsi="Calibri" w:cs="Times New Roman"/>
                 <w:color w:val="000000"/>
-                <w:sz w:val="22"/>
                 <w:lang w:eastAsia="hu-HU"/>
               </w:rPr>
             </w:pPr>
@@ -14752,7 +14504,6 @@
               <w:rPr>
                 <w:rFonts w:ascii="Calibri" w:eastAsia="Times New Roman" w:hAnsi="Calibri" w:cs="Times New Roman"/>
                 <w:color w:val="000000"/>
-                <w:sz w:val="22"/>
                 <w:lang w:eastAsia="hu-HU"/>
               </w:rPr>
             </w:pPr>
@@ -14788,7 +14539,6 @@
               <w:rPr>
                 <w:rFonts w:ascii="Calibri" w:eastAsia="Times New Roman" w:hAnsi="Calibri" w:cs="Times New Roman"/>
                 <w:color w:val="000000"/>
-                <w:sz w:val="22"/>
                 <w:lang w:eastAsia="hu-HU"/>
               </w:rPr>
             </w:pPr>
@@ -14824,7 +14574,6 @@
               <w:rPr>
                 <w:rFonts w:ascii="Calibri" w:eastAsia="Times New Roman" w:hAnsi="Calibri" w:cs="Times New Roman"/>
                 <w:color w:val="000000"/>
-                <w:sz w:val="22"/>
                 <w:lang w:eastAsia="hu-HU"/>
               </w:rPr>
             </w:pPr>
@@ -14860,7 +14609,6 @@
               <w:rPr>
                 <w:rFonts w:ascii="Calibri" w:eastAsia="Times New Roman" w:hAnsi="Calibri" w:cs="Times New Roman"/>
                 <w:color w:val="000000"/>
-                <w:sz w:val="22"/>
                 <w:lang w:eastAsia="hu-HU"/>
               </w:rPr>
             </w:pPr>
@@ -14896,7 +14644,6 @@
               <w:rPr>
                 <w:rFonts w:ascii="Calibri" w:eastAsia="Times New Roman" w:hAnsi="Calibri" w:cs="Times New Roman"/>
                 <w:color w:val="000000"/>
-                <w:sz w:val="22"/>
                 <w:lang w:eastAsia="hu-HU"/>
               </w:rPr>
             </w:pPr>
@@ -14932,7 +14679,6 @@
               <w:rPr>
                 <w:rFonts w:ascii="Calibri" w:eastAsia="Times New Roman" w:hAnsi="Calibri" w:cs="Times New Roman"/>
                 <w:color w:val="000000"/>
-                <w:sz w:val="22"/>
                 <w:lang w:eastAsia="hu-HU"/>
               </w:rPr>
             </w:pPr>
@@ -14968,7 +14714,6 @@
               <w:rPr>
                 <w:rFonts w:ascii="Calibri" w:eastAsia="Times New Roman" w:hAnsi="Calibri" w:cs="Times New Roman"/>
                 <w:color w:val="000000"/>
-                <w:sz w:val="22"/>
                 <w:lang w:eastAsia="hu-HU"/>
               </w:rPr>
             </w:pPr>
@@ -15004,7 +14749,6 @@
               <w:rPr>
                 <w:rFonts w:ascii="Calibri" w:eastAsia="Times New Roman" w:hAnsi="Calibri" w:cs="Times New Roman"/>
                 <w:color w:val="000000"/>
-                <w:sz w:val="22"/>
                 <w:lang w:eastAsia="hu-HU"/>
               </w:rPr>
             </w:pPr>
@@ -15040,7 +14784,6 @@
               <w:rPr>
                 <w:rFonts w:ascii="Calibri" w:eastAsia="Times New Roman" w:hAnsi="Calibri" w:cs="Times New Roman"/>
                 <w:color w:val="000000"/>
-                <w:sz w:val="22"/>
                 <w:lang w:eastAsia="hu-HU"/>
               </w:rPr>
             </w:pPr>
@@ -15076,7 +14819,6 @@
               <w:rPr>
                 <w:rFonts w:ascii="Calibri" w:eastAsia="Times New Roman" w:hAnsi="Calibri" w:cs="Times New Roman"/>
                 <w:color w:val="000000"/>
-                <w:sz w:val="22"/>
                 <w:lang w:eastAsia="hu-HU"/>
               </w:rPr>
             </w:pPr>
@@ -15112,7 +14854,6 @@
               <w:rPr>
                 <w:rFonts w:ascii="Calibri" w:eastAsia="Times New Roman" w:hAnsi="Calibri" w:cs="Times New Roman"/>
                 <w:color w:val="000000"/>
-                <w:sz w:val="22"/>
                 <w:lang w:eastAsia="hu-HU"/>
               </w:rPr>
             </w:pPr>
@@ -15153,7 +14894,6 @@
               <w:rPr>
                 <w:rFonts w:ascii="Calibri" w:eastAsia="Times New Roman" w:hAnsi="Calibri" w:cs="Times New Roman"/>
                 <w:color w:val="000000"/>
-                <w:sz w:val="22"/>
                 <w:lang w:eastAsia="hu-HU"/>
               </w:rPr>
             </w:pPr>
@@ -15189,7 +14929,6 @@
               <w:rPr>
                 <w:rFonts w:ascii="Calibri" w:eastAsia="Times New Roman" w:hAnsi="Calibri" w:cs="Times New Roman"/>
                 <w:color w:val="000000"/>
-                <w:sz w:val="22"/>
                 <w:lang w:eastAsia="hu-HU"/>
               </w:rPr>
             </w:pPr>
@@ -15225,7 +14964,6 @@
               <w:rPr>
                 <w:rFonts w:ascii="Calibri" w:eastAsia="Times New Roman" w:hAnsi="Calibri" w:cs="Times New Roman"/>
                 <w:color w:val="000000"/>
-                <w:sz w:val="22"/>
                 <w:lang w:eastAsia="hu-HU"/>
               </w:rPr>
             </w:pPr>
@@ -15261,7 +14999,6 @@
               <w:rPr>
                 <w:rFonts w:ascii="Calibri" w:eastAsia="Times New Roman" w:hAnsi="Calibri" w:cs="Times New Roman"/>
                 <w:color w:val="000000"/>
-                <w:sz w:val="22"/>
                 <w:lang w:eastAsia="hu-HU"/>
               </w:rPr>
             </w:pPr>
@@ -15297,7 +15034,6 @@
               <w:rPr>
                 <w:rFonts w:ascii="Calibri" w:eastAsia="Times New Roman" w:hAnsi="Calibri" w:cs="Times New Roman"/>
                 <w:color w:val="000000"/>
-                <w:sz w:val="22"/>
                 <w:lang w:eastAsia="hu-HU"/>
               </w:rPr>
             </w:pPr>
@@ -15333,7 +15069,6 @@
               <w:rPr>
                 <w:rFonts w:ascii="Calibri" w:eastAsia="Times New Roman" w:hAnsi="Calibri" w:cs="Times New Roman"/>
                 <w:color w:val="000000"/>
-                <w:sz w:val="22"/>
                 <w:lang w:eastAsia="hu-HU"/>
               </w:rPr>
             </w:pPr>
@@ -15369,7 +15104,6 @@
               <w:rPr>
                 <w:rFonts w:ascii="Calibri" w:eastAsia="Times New Roman" w:hAnsi="Calibri" w:cs="Times New Roman"/>
                 <w:color w:val="000000"/>
-                <w:sz w:val="22"/>
                 <w:lang w:eastAsia="hu-HU"/>
               </w:rPr>
             </w:pPr>
@@ -15405,7 +15139,6 @@
               <w:rPr>
                 <w:rFonts w:ascii="Calibri" w:eastAsia="Times New Roman" w:hAnsi="Calibri" w:cs="Times New Roman"/>
                 <w:color w:val="000000"/>
-                <w:sz w:val="22"/>
                 <w:lang w:eastAsia="hu-HU"/>
               </w:rPr>
             </w:pPr>
@@ -15441,7 +15174,6 @@
               <w:rPr>
                 <w:rFonts w:ascii="Calibri" w:eastAsia="Times New Roman" w:hAnsi="Calibri" w:cs="Times New Roman"/>
                 <w:color w:val="000000"/>
-                <w:sz w:val="22"/>
                 <w:lang w:eastAsia="hu-HU"/>
               </w:rPr>
             </w:pPr>
@@ -15477,7 +15209,6 @@
               <w:rPr>
                 <w:rFonts w:ascii="Calibri" w:eastAsia="Times New Roman" w:hAnsi="Calibri" w:cs="Times New Roman"/>
                 <w:color w:val="000000"/>
-                <w:sz w:val="22"/>
                 <w:lang w:eastAsia="hu-HU"/>
               </w:rPr>
             </w:pPr>
@@ -15513,7 +15244,6 @@
               <w:rPr>
                 <w:rFonts w:ascii="Calibri" w:eastAsia="Times New Roman" w:hAnsi="Calibri" w:cs="Times New Roman"/>
                 <w:color w:val="000000"/>
-                <w:sz w:val="22"/>
                 <w:lang w:eastAsia="hu-HU"/>
               </w:rPr>
             </w:pPr>
@@ -15549,7 +15279,6 @@
               <w:rPr>
                 <w:rFonts w:ascii="Calibri" w:eastAsia="Times New Roman" w:hAnsi="Calibri" w:cs="Times New Roman"/>
                 <w:color w:val="000000"/>
-                <w:sz w:val="22"/>
                 <w:lang w:eastAsia="hu-HU"/>
               </w:rPr>
             </w:pPr>
@@ -15585,7 +15314,6 @@
               <w:rPr>
                 <w:rFonts w:ascii="Calibri" w:eastAsia="Times New Roman" w:hAnsi="Calibri" w:cs="Times New Roman"/>
                 <w:color w:val="000000"/>
-                <w:sz w:val="22"/>
                 <w:lang w:eastAsia="hu-HU"/>
               </w:rPr>
             </w:pPr>
@@ -15621,7 +15349,6 @@
               <w:rPr>
                 <w:rFonts w:ascii="Calibri" w:eastAsia="Times New Roman" w:hAnsi="Calibri" w:cs="Times New Roman"/>
                 <w:color w:val="000000"/>
-                <w:sz w:val="22"/>
                 <w:lang w:eastAsia="hu-HU"/>
               </w:rPr>
             </w:pPr>
@@ -15657,7 +15384,6 @@
               <w:rPr>
                 <w:rFonts w:ascii="Calibri" w:eastAsia="Times New Roman" w:hAnsi="Calibri" w:cs="Times New Roman"/>
                 <w:color w:val="000000"/>
-                <w:sz w:val="22"/>
                 <w:lang w:eastAsia="hu-HU"/>
               </w:rPr>
             </w:pPr>
@@ -15693,7 +15419,6 @@
               <w:rPr>
                 <w:rFonts w:ascii="Calibri" w:eastAsia="Times New Roman" w:hAnsi="Calibri" w:cs="Times New Roman"/>
                 <w:color w:val="000000"/>
-                <w:sz w:val="22"/>
                 <w:lang w:eastAsia="hu-HU"/>
               </w:rPr>
             </w:pPr>
@@ -15729,7 +15454,6 @@
               <w:rPr>
                 <w:rFonts w:ascii="Calibri" w:eastAsia="Times New Roman" w:hAnsi="Calibri" w:cs="Times New Roman"/>
                 <w:color w:val="000000"/>
-                <w:sz w:val="22"/>
                 <w:lang w:eastAsia="hu-HU"/>
               </w:rPr>
             </w:pPr>
@@ -15770,7 +15494,6 @@
               <w:rPr>
                 <w:rFonts w:ascii="Calibri" w:eastAsia="Times New Roman" w:hAnsi="Calibri" w:cs="Times New Roman"/>
                 <w:color w:val="000000"/>
-                <w:sz w:val="22"/>
                 <w:lang w:eastAsia="hu-HU"/>
               </w:rPr>
             </w:pPr>
@@ -15806,7 +15529,6 @@
               <w:rPr>
                 <w:rFonts w:ascii="Calibri" w:eastAsia="Times New Roman" w:hAnsi="Calibri" w:cs="Times New Roman"/>
                 <w:color w:val="000000"/>
-                <w:sz w:val="22"/>
                 <w:lang w:eastAsia="hu-HU"/>
               </w:rPr>
             </w:pPr>
@@ -15842,7 +15564,6 @@
               <w:rPr>
                 <w:rFonts w:ascii="Calibri" w:eastAsia="Times New Roman" w:hAnsi="Calibri" w:cs="Times New Roman"/>
                 <w:color w:val="000000"/>
-                <w:sz w:val="22"/>
                 <w:lang w:eastAsia="hu-HU"/>
               </w:rPr>
             </w:pPr>
@@ -15878,7 +15599,6 @@
               <w:rPr>
                 <w:rFonts w:ascii="Calibri" w:eastAsia="Times New Roman" w:hAnsi="Calibri" w:cs="Times New Roman"/>
                 <w:color w:val="000000"/>
-                <w:sz w:val="22"/>
                 <w:lang w:eastAsia="hu-HU"/>
               </w:rPr>
             </w:pPr>
@@ -15914,7 +15634,6 @@
               <w:rPr>
                 <w:rFonts w:ascii="Calibri" w:eastAsia="Times New Roman" w:hAnsi="Calibri" w:cs="Times New Roman"/>
                 <w:color w:val="000000"/>
-                <w:sz w:val="22"/>
                 <w:lang w:eastAsia="hu-HU"/>
               </w:rPr>
             </w:pPr>
@@ -15950,7 +15669,6 @@
               <w:rPr>
                 <w:rFonts w:ascii="Calibri" w:eastAsia="Times New Roman" w:hAnsi="Calibri" w:cs="Times New Roman"/>
                 <w:color w:val="000000"/>
-                <w:sz w:val="22"/>
                 <w:lang w:eastAsia="hu-HU"/>
               </w:rPr>
             </w:pPr>
@@ -15986,7 +15704,6 @@
               <w:rPr>
                 <w:rFonts w:ascii="Calibri" w:eastAsia="Times New Roman" w:hAnsi="Calibri" w:cs="Times New Roman"/>
                 <w:color w:val="000000"/>
-                <w:sz w:val="22"/>
                 <w:lang w:eastAsia="hu-HU"/>
               </w:rPr>
             </w:pPr>
@@ -16022,7 +15739,6 @@
               <w:rPr>
                 <w:rFonts w:ascii="Calibri" w:eastAsia="Times New Roman" w:hAnsi="Calibri" w:cs="Times New Roman"/>
                 <w:color w:val="000000"/>
-                <w:sz w:val="22"/>
                 <w:lang w:eastAsia="hu-HU"/>
               </w:rPr>
             </w:pPr>
@@ -16058,7 +15774,6 @@
               <w:rPr>
                 <w:rFonts w:ascii="Calibri" w:eastAsia="Times New Roman" w:hAnsi="Calibri" w:cs="Times New Roman"/>
                 <w:color w:val="000000"/>
-                <w:sz w:val="22"/>
                 <w:lang w:eastAsia="hu-HU"/>
               </w:rPr>
             </w:pPr>
@@ -16094,7 +15809,6 @@
               <w:rPr>
                 <w:rFonts w:ascii="Calibri" w:eastAsia="Times New Roman" w:hAnsi="Calibri" w:cs="Times New Roman"/>
                 <w:color w:val="000000"/>
-                <w:sz w:val="22"/>
                 <w:lang w:eastAsia="hu-HU"/>
               </w:rPr>
             </w:pPr>
@@ -16130,7 +15844,6 @@
               <w:rPr>
                 <w:rFonts w:ascii="Calibri" w:eastAsia="Times New Roman" w:hAnsi="Calibri" w:cs="Times New Roman"/>
                 <w:color w:val="000000"/>
-                <w:sz w:val="22"/>
                 <w:lang w:eastAsia="hu-HU"/>
               </w:rPr>
             </w:pPr>
@@ -16166,7 +15879,6 @@
               <w:rPr>
                 <w:rFonts w:ascii="Calibri" w:eastAsia="Times New Roman" w:hAnsi="Calibri" w:cs="Times New Roman"/>
                 <w:color w:val="000000"/>
-                <w:sz w:val="22"/>
                 <w:lang w:eastAsia="hu-HU"/>
               </w:rPr>
             </w:pPr>
@@ -16202,7 +15914,6 @@
               <w:rPr>
                 <w:rFonts w:ascii="Calibri" w:eastAsia="Times New Roman" w:hAnsi="Calibri" w:cs="Times New Roman"/>
                 <w:color w:val="000000"/>
-                <w:sz w:val="22"/>
                 <w:lang w:eastAsia="hu-HU"/>
               </w:rPr>
             </w:pPr>
@@ -16238,7 +15949,6 @@
               <w:rPr>
                 <w:rFonts w:ascii="Calibri" w:eastAsia="Times New Roman" w:hAnsi="Calibri" w:cs="Times New Roman"/>
                 <w:color w:val="000000"/>
-                <w:sz w:val="22"/>
                 <w:lang w:eastAsia="hu-HU"/>
               </w:rPr>
             </w:pPr>
@@ -16274,7 +15984,6 @@
               <w:rPr>
                 <w:rFonts w:ascii="Calibri" w:eastAsia="Times New Roman" w:hAnsi="Calibri" w:cs="Times New Roman"/>
                 <w:color w:val="000000"/>
-                <w:sz w:val="22"/>
                 <w:lang w:eastAsia="hu-HU"/>
               </w:rPr>
             </w:pPr>
@@ -16310,7 +16019,6 @@
               <w:rPr>
                 <w:rFonts w:ascii="Calibri" w:eastAsia="Times New Roman" w:hAnsi="Calibri" w:cs="Times New Roman"/>
                 <w:color w:val="000000"/>
-                <w:sz w:val="22"/>
                 <w:lang w:eastAsia="hu-HU"/>
               </w:rPr>
             </w:pPr>
@@ -16346,7 +16054,6 @@
               <w:rPr>
                 <w:rFonts w:ascii="Calibri" w:eastAsia="Times New Roman" w:hAnsi="Calibri" w:cs="Times New Roman"/>
                 <w:color w:val="000000"/>
-                <w:sz w:val="22"/>
                 <w:lang w:eastAsia="hu-HU"/>
               </w:rPr>
             </w:pPr>
@@ -16387,7 +16094,6 @@
               <w:rPr>
                 <w:rFonts w:ascii="Calibri" w:eastAsia="Times New Roman" w:hAnsi="Calibri" w:cs="Times New Roman"/>
                 <w:color w:val="000000"/>
-                <w:sz w:val="22"/>
                 <w:lang w:eastAsia="hu-HU"/>
               </w:rPr>
             </w:pPr>
@@ -16423,7 +16129,6 @@
               <w:rPr>
                 <w:rFonts w:ascii="Calibri" w:eastAsia="Times New Roman" w:hAnsi="Calibri" w:cs="Times New Roman"/>
                 <w:color w:val="000000"/>
-                <w:sz w:val="22"/>
                 <w:lang w:eastAsia="hu-HU"/>
               </w:rPr>
             </w:pPr>
@@ -16459,7 +16164,6 @@
               <w:rPr>
                 <w:rFonts w:ascii="Calibri" w:eastAsia="Times New Roman" w:hAnsi="Calibri" w:cs="Times New Roman"/>
                 <w:color w:val="000000"/>
-                <w:sz w:val="22"/>
                 <w:lang w:eastAsia="hu-HU"/>
               </w:rPr>
             </w:pPr>
@@ -16495,7 +16199,6 @@
               <w:rPr>
                 <w:rFonts w:ascii="Calibri" w:eastAsia="Times New Roman" w:hAnsi="Calibri" w:cs="Times New Roman"/>
                 <w:color w:val="000000"/>
-                <w:sz w:val="22"/>
                 <w:lang w:eastAsia="hu-HU"/>
               </w:rPr>
             </w:pPr>
@@ -16531,7 +16234,6 @@
               <w:rPr>
                 <w:rFonts w:ascii="Calibri" w:eastAsia="Times New Roman" w:hAnsi="Calibri" w:cs="Times New Roman"/>
                 <w:color w:val="000000"/>
-                <w:sz w:val="22"/>
                 <w:lang w:eastAsia="hu-HU"/>
               </w:rPr>
             </w:pPr>
@@ -16567,7 +16269,6 @@
               <w:rPr>
                 <w:rFonts w:ascii="Calibri" w:eastAsia="Times New Roman" w:hAnsi="Calibri" w:cs="Times New Roman"/>
                 <w:color w:val="000000"/>
-                <w:sz w:val="22"/>
                 <w:lang w:eastAsia="hu-HU"/>
               </w:rPr>
             </w:pPr>
@@ -16603,7 +16304,6 @@
               <w:rPr>
                 <w:rFonts w:ascii="Calibri" w:eastAsia="Times New Roman" w:hAnsi="Calibri" w:cs="Times New Roman"/>
                 <w:color w:val="000000"/>
-                <w:sz w:val="22"/>
                 <w:lang w:eastAsia="hu-HU"/>
               </w:rPr>
             </w:pPr>
@@ -16639,7 +16339,6 @@
               <w:rPr>
                 <w:rFonts w:ascii="Calibri" w:eastAsia="Times New Roman" w:hAnsi="Calibri" w:cs="Times New Roman"/>
                 <w:color w:val="000000"/>
-                <w:sz w:val="22"/>
                 <w:lang w:eastAsia="hu-HU"/>
               </w:rPr>
             </w:pPr>
@@ -16675,7 +16374,6 @@
               <w:rPr>
                 <w:rFonts w:ascii="Calibri" w:eastAsia="Times New Roman" w:hAnsi="Calibri" w:cs="Times New Roman"/>
                 <w:color w:val="000000"/>
-                <w:sz w:val="22"/>
                 <w:lang w:eastAsia="hu-HU"/>
               </w:rPr>
             </w:pPr>
@@ -16711,7 +16409,6 @@
               <w:rPr>
                 <w:rFonts w:ascii="Calibri" w:eastAsia="Times New Roman" w:hAnsi="Calibri" w:cs="Times New Roman"/>
                 <w:color w:val="000000"/>
-                <w:sz w:val="22"/>
                 <w:lang w:eastAsia="hu-HU"/>
               </w:rPr>
             </w:pPr>
@@ -16747,7 +16444,6 @@
               <w:rPr>
                 <w:rFonts w:ascii="Calibri" w:eastAsia="Times New Roman" w:hAnsi="Calibri" w:cs="Times New Roman"/>
                 <w:color w:val="000000"/>
-                <w:sz w:val="22"/>
                 <w:lang w:eastAsia="hu-HU"/>
               </w:rPr>
             </w:pPr>
@@ -16783,7 +16479,6 @@
               <w:rPr>
                 <w:rFonts w:ascii="Calibri" w:eastAsia="Times New Roman" w:hAnsi="Calibri" w:cs="Times New Roman"/>
                 <w:color w:val="000000"/>
-                <w:sz w:val="22"/>
                 <w:lang w:eastAsia="hu-HU"/>
               </w:rPr>
             </w:pPr>
@@ -16819,7 +16514,6 @@
               <w:rPr>
                 <w:rFonts w:ascii="Calibri" w:eastAsia="Times New Roman" w:hAnsi="Calibri" w:cs="Times New Roman"/>
                 <w:color w:val="000000"/>
-                <w:sz w:val="22"/>
                 <w:lang w:eastAsia="hu-HU"/>
               </w:rPr>
             </w:pPr>
@@ -16855,7 +16549,6 @@
               <w:rPr>
                 <w:rFonts w:ascii="Calibri" w:eastAsia="Times New Roman" w:hAnsi="Calibri" w:cs="Times New Roman"/>
                 <w:color w:val="000000"/>
-                <w:sz w:val="22"/>
                 <w:lang w:eastAsia="hu-HU"/>
               </w:rPr>
             </w:pPr>
@@ -16891,7 +16584,6 @@
               <w:rPr>
                 <w:rFonts w:ascii="Calibri" w:eastAsia="Times New Roman" w:hAnsi="Calibri" w:cs="Times New Roman"/>
                 <w:color w:val="000000"/>
-                <w:sz w:val="22"/>
                 <w:lang w:eastAsia="hu-HU"/>
               </w:rPr>
             </w:pPr>
@@ -16927,7 +16619,6 @@
               <w:rPr>
                 <w:rFonts w:ascii="Calibri" w:eastAsia="Times New Roman" w:hAnsi="Calibri" w:cs="Times New Roman"/>
                 <w:color w:val="000000"/>
-                <w:sz w:val="22"/>
                 <w:lang w:eastAsia="hu-HU"/>
               </w:rPr>
             </w:pPr>
@@ -16963,7 +16654,6 @@
               <w:rPr>
                 <w:rFonts w:ascii="Calibri" w:eastAsia="Times New Roman" w:hAnsi="Calibri" w:cs="Times New Roman"/>
                 <w:color w:val="000000"/>
-                <w:sz w:val="22"/>
                 <w:lang w:eastAsia="hu-HU"/>
               </w:rPr>
             </w:pPr>
@@ -17004,7 +16694,6 @@
               <w:rPr>
                 <w:rFonts w:ascii="Calibri" w:eastAsia="Times New Roman" w:hAnsi="Calibri" w:cs="Times New Roman"/>
                 <w:color w:val="000000"/>
-                <w:sz w:val="22"/>
                 <w:lang w:eastAsia="hu-HU"/>
               </w:rPr>
             </w:pPr>
@@ -17040,7 +16729,6 @@
               <w:rPr>
                 <w:rFonts w:ascii="Calibri" w:eastAsia="Times New Roman" w:hAnsi="Calibri" w:cs="Times New Roman"/>
                 <w:color w:val="000000"/>
-                <w:sz w:val="22"/>
                 <w:lang w:eastAsia="hu-HU"/>
               </w:rPr>
             </w:pPr>
@@ -17076,7 +16764,6 @@
               <w:rPr>
                 <w:rFonts w:ascii="Calibri" w:eastAsia="Times New Roman" w:hAnsi="Calibri" w:cs="Times New Roman"/>
                 <w:color w:val="000000"/>
-                <w:sz w:val="22"/>
                 <w:lang w:eastAsia="hu-HU"/>
               </w:rPr>
             </w:pPr>
@@ -17112,7 +16799,6 @@
               <w:rPr>
                 <w:rFonts w:ascii="Calibri" w:eastAsia="Times New Roman" w:hAnsi="Calibri" w:cs="Times New Roman"/>
                 <w:color w:val="000000"/>
-                <w:sz w:val="22"/>
                 <w:lang w:eastAsia="hu-HU"/>
               </w:rPr>
             </w:pPr>
@@ -17148,7 +16834,6 @@
               <w:rPr>
                 <w:rFonts w:ascii="Calibri" w:eastAsia="Times New Roman" w:hAnsi="Calibri" w:cs="Times New Roman"/>
                 <w:color w:val="000000"/>
-                <w:sz w:val="22"/>
                 <w:lang w:eastAsia="hu-HU"/>
               </w:rPr>
             </w:pPr>
@@ -17184,7 +16869,6 @@
               <w:rPr>
                 <w:rFonts w:ascii="Calibri" w:eastAsia="Times New Roman" w:hAnsi="Calibri" w:cs="Times New Roman"/>
                 <w:color w:val="000000"/>
-                <w:sz w:val="22"/>
                 <w:lang w:eastAsia="hu-HU"/>
               </w:rPr>
             </w:pPr>
@@ -17220,7 +16904,6 @@
               <w:rPr>
                 <w:rFonts w:ascii="Calibri" w:eastAsia="Times New Roman" w:hAnsi="Calibri" w:cs="Times New Roman"/>
                 <w:color w:val="000000"/>
-                <w:sz w:val="22"/>
                 <w:lang w:eastAsia="hu-HU"/>
               </w:rPr>
             </w:pPr>
@@ -17256,7 +16939,6 @@
               <w:rPr>
                 <w:rFonts w:ascii="Calibri" w:eastAsia="Times New Roman" w:hAnsi="Calibri" w:cs="Times New Roman"/>
                 <w:color w:val="000000"/>
-                <w:sz w:val="22"/>
                 <w:lang w:eastAsia="hu-HU"/>
               </w:rPr>
             </w:pPr>
@@ -17292,7 +16974,6 @@
               <w:rPr>
                 <w:rFonts w:ascii="Calibri" w:eastAsia="Times New Roman" w:hAnsi="Calibri" w:cs="Times New Roman"/>
                 <w:color w:val="000000"/>
-                <w:sz w:val="22"/>
                 <w:lang w:eastAsia="hu-HU"/>
               </w:rPr>
             </w:pPr>
@@ -17328,7 +17009,6 @@
               <w:rPr>
                 <w:rFonts w:ascii="Calibri" w:eastAsia="Times New Roman" w:hAnsi="Calibri" w:cs="Times New Roman"/>
                 <w:color w:val="000000"/>
-                <w:sz w:val="22"/>
                 <w:lang w:eastAsia="hu-HU"/>
               </w:rPr>
             </w:pPr>
@@ -17364,7 +17044,6 @@
               <w:rPr>
                 <w:rFonts w:ascii="Calibri" w:eastAsia="Times New Roman" w:hAnsi="Calibri" w:cs="Times New Roman"/>
                 <w:color w:val="000000"/>
-                <w:sz w:val="22"/>
                 <w:lang w:eastAsia="hu-HU"/>
               </w:rPr>
             </w:pPr>
@@ -17400,7 +17079,6 @@
               <w:rPr>
                 <w:rFonts w:ascii="Calibri" w:eastAsia="Times New Roman" w:hAnsi="Calibri" w:cs="Times New Roman"/>
                 <w:color w:val="000000"/>
-                <w:sz w:val="22"/>
                 <w:lang w:eastAsia="hu-HU"/>
               </w:rPr>
             </w:pPr>
@@ -17436,7 +17114,6 @@
               <w:rPr>
                 <w:rFonts w:ascii="Calibri" w:eastAsia="Times New Roman" w:hAnsi="Calibri" w:cs="Times New Roman"/>
                 <w:color w:val="000000"/>
-                <w:sz w:val="22"/>
                 <w:lang w:eastAsia="hu-HU"/>
               </w:rPr>
             </w:pPr>
@@ -17472,7 +17149,6 @@
               <w:rPr>
                 <w:rFonts w:ascii="Calibri" w:eastAsia="Times New Roman" w:hAnsi="Calibri" w:cs="Times New Roman"/>
                 <w:color w:val="000000"/>
-                <w:sz w:val="22"/>
                 <w:lang w:eastAsia="hu-HU"/>
               </w:rPr>
             </w:pPr>
@@ -17508,7 +17184,6 @@
               <w:rPr>
                 <w:rFonts w:ascii="Calibri" w:eastAsia="Times New Roman" w:hAnsi="Calibri" w:cs="Times New Roman"/>
                 <w:color w:val="000000"/>
-                <w:sz w:val="22"/>
                 <w:lang w:eastAsia="hu-HU"/>
               </w:rPr>
             </w:pPr>
@@ -17544,7 +17219,6 @@
               <w:rPr>
                 <w:rFonts w:ascii="Calibri" w:eastAsia="Times New Roman" w:hAnsi="Calibri" w:cs="Times New Roman"/>
                 <w:color w:val="000000"/>
-                <w:sz w:val="22"/>
                 <w:lang w:eastAsia="hu-HU"/>
               </w:rPr>
             </w:pPr>
@@ -17580,7 +17254,6 @@
               <w:rPr>
                 <w:rFonts w:ascii="Calibri" w:eastAsia="Times New Roman" w:hAnsi="Calibri" w:cs="Times New Roman"/>
                 <w:color w:val="000000"/>
-                <w:sz w:val="22"/>
                 <w:lang w:eastAsia="hu-HU"/>
               </w:rPr>
             </w:pPr>
@@ -17621,7 +17294,6 @@
               <w:rPr>
                 <w:rFonts w:ascii="Calibri" w:eastAsia="Times New Roman" w:hAnsi="Calibri" w:cs="Times New Roman"/>
                 <w:color w:val="000000"/>
-                <w:sz w:val="22"/>
                 <w:lang w:eastAsia="hu-HU"/>
               </w:rPr>
             </w:pPr>
@@ -17657,7 +17329,6 @@
               <w:rPr>
                 <w:rFonts w:ascii="Calibri" w:eastAsia="Times New Roman" w:hAnsi="Calibri" w:cs="Times New Roman"/>
                 <w:color w:val="000000"/>
-                <w:sz w:val="22"/>
                 <w:lang w:eastAsia="hu-HU"/>
               </w:rPr>
             </w:pPr>
@@ -17693,7 +17364,6 @@
               <w:rPr>
                 <w:rFonts w:ascii="Calibri" w:eastAsia="Times New Roman" w:hAnsi="Calibri" w:cs="Times New Roman"/>
                 <w:color w:val="000000"/>
-                <w:sz w:val="22"/>
                 <w:lang w:eastAsia="hu-HU"/>
               </w:rPr>
             </w:pPr>
@@ -17729,7 +17399,6 @@
               <w:rPr>
                 <w:rFonts w:ascii="Calibri" w:eastAsia="Times New Roman" w:hAnsi="Calibri" w:cs="Times New Roman"/>
                 <w:color w:val="000000"/>
-                <w:sz w:val="22"/>
                 <w:lang w:eastAsia="hu-HU"/>
               </w:rPr>
             </w:pPr>
@@ -17765,7 +17434,6 @@
               <w:rPr>
                 <w:rFonts w:ascii="Calibri" w:eastAsia="Times New Roman" w:hAnsi="Calibri" w:cs="Times New Roman"/>
                 <w:color w:val="000000"/>
-                <w:sz w:val="22"/>
                 <w:lang w:eastAsia="hu-HU"/>
               </w:rPr>
             </w:pPr>
@@ -17801,7 +17469,6 @@
               <w:rPr>
                 <w:rFonts w:ascii="Calibri" w:eastAsia="Times New Roman" w:hAnsi="Calibri" w:cs="Times New Roman"/>
                 <w:color w:val="000000"/>
-                <w:sz w:val="22"/>
                 <w:lang w:eastAsia="hu-HU"/>
               </w:rPr>
             </w:pPr>
@@ -17837,7 +17504,6 @@
               <w:rPr>
                 <w:rFonts w:ascii="Calibri" w:eastAsia="Times New Roman" w:hAnsi="Calibri" w:cs="Times New Roman"/>
                 <w:color w:val="000000"/>
-                <w:sz w:val="22"/>
                 <w:lang w:eastAsia="hu-HU"/>
               </w:rPr>
             </w:pPr>
@@ -17873,7 +17539,6 @@
               <w:rPr>
                 <w:rFonts w:ascii="Calibri" w:eastAsia="Times New Roman" w:hAnsi="Calibri" w:cs="Times New Roman"/>
                 <w:color w:val="000000"/>
-                <w:sz w:val="22"/>
                 <w:lang w:eastAsia="hu-HU"/>
               </w:rPr>
             </w:pPr>
@@ -17909,7 +17574,6 @@
               <w:rPr>
                 <w:rFonts w:ascii="Calibri" w:eastAsia="Times New Roman" w:hAnsi="Calibri" w:cs="Times New Roman"/>
                 <w:color w:val="000000"/>
-                <w:sz w:val="22"/>
                 <w:lang w:eastAsia="hu-HU"/>
               </w:rPr>
             </w:pPr>
@@ -17945,7 +17609,6 @@
               <w:rPr>
                 <w:rFonts w:ascii="Calibri" w:eastAsia="Times New Roman" w:hAnsi="Calibri" w:cs="Times New Roman"/>
                 <w:color w:val="000000"/>
-                <w:sz w:val="22"/>
                 <w:lang w:eastAsia="hu-HU"/>
               </w:rPr>
             </w:pPr>
@@ -17981,7 +17644,6 @@
               <w:rPr>
                 <w:rFonts w:ascii="Calibri" w:eastAsia="Times New Roman" w:hAnsi="Calibri" w:cs="Times New Roman"/>
                 <w:color w:val="000000"/>
-                <w:sz w:val="22"/>
                 <w:lang w:eastAsia="hu-HU"/>
               </w:rPr>
             </w:pPr>
@@ -18017,7 +17679,6 @@
               <w:rPr>
                 <w:rFonts w:ascii="Calibri" w:eastAsia="Times New Roman" w:hAnsi="Calibri" w:cs="Times New Roman"/>
                 <w:color w:val="000000"/>
-                <w:sz w:val="22"/>
                 <w:lang w:eastAsia="hu-HU"/>
               </w:rPr>
             </w:pPr>
@@ -18053,7 +17714,6 @@
               <w:rPr>
                 <w:rFonts w:ascii="Calibri" w:eastAsia="Times New Roman" w:hAnsi="Calibri" w:cs="Times New Roman"/>
                 <w:color w:val="000000"/>
-                <w:sz w:val="22"/>
                 <w:lang w:eastAsia="hu-HU"/>
               </w:rPr>
             </w:pPr>
@@ -18089,7 +17749,6 @@
               <w:rPr>
                 <w:rFonts w:ascii="Calibri" w:eastAsia="Times New Roman" w:hAnsi="Calibri" w:cs="Times New Roman"/>
                 <w:color w:val="000000"/>
-                <w:sz w:val="22"/>
                 <w:lang w:eastAsia="hu-HU"/>
               </w:rPr>
             </w:pPr>
@@ -18125,7 +17784,6 @@
               <w:rPr>
                 <w:rFonts w:ascii="Calibri" w:eastAsia="Times New Roman" w:hAnsi="Calibri" w:cs="Times New Roman"/>
                 <w:color w:val="000000"/>
-                <w:sz w:val="22"/>
                 <w:lang w:eastAsia="hu-HU"/>
               </w:rPr>
             </w:pPr>
@@ -18161,7 +17819,6 @@
               <w:rPr>
                 <w:rFonts w:ascii="Calibri" w:eastAsia="Times New Roman" w:hAnsi="Calibri" w:cs="Times New Roman"/>
                 <w:color w:val="000000"/>
-                <w:sz w:val="22"/>
                 <w:lang w:eastAsia="hu-HU"/>
               </w:rPr>
             </w:pPr>
@@ -18197,7 +17854,6 @@
               <w:rPr>
                 <w:rFonts w:ascii="Calibri" w:eastAsia="Times New Roman" w:hAnsi="Calibri" w:cs="Times New Roman"/>
                 <w:color w:val="000000"/>
-                <w:sz w:val="22"/>
                 <w:lang w:eastAsia="hu-HU"/>
               </w:rPr>
             </w:pPr>
@@ -18238,7 +17894,6 @@
               <w:rPr>
                 <w:rFonts w:ascii="Calibri" w:eastAsia="Times New Roman" w:hAnsi="Calibri" w:cs="Times New Roman"/>
                 <w:color w:val="000000"/>
-                <w:sz w:val="22"/>
                 <w:lang w:eastAsia="hu-HU"/>
               </w:rPr>
             </w:pPr>
@@ -18274,7 +17929,6 @@
               <w:rPr>
                 <w:rFonts w:ascii="Calibri" w:eastAsia="Times New Roman" w:hAnsi="Calibri" w:cs="Times New Roman"/>
                 <w:color w:val="000000"/>
-                <w:sz w:val="22"/>
                 <w:lang w:eastAsia="hu-HU"/>
               </w:rPr>
             </w:pPr>
@@ -18310,7 +17964,6 @@
               <w:rPr>
                 <w:rFonts w:ascii="Calibri" w:eastAsia="Times New Roman" w:hAnsi="Calibri" w:cs="Times New Roman"/>
                 <w:color w:val="000000"/>
-                <w:sz w:val="22"/>
                 <w:lang w:eastAsia="hu-HU"/>
               </w:rPr>
             </w:pPr>
@@ -18346,7 +17999,6 @@
               <w:rPr>
                 <w:rFonts w:ascii="Calibri" w:eastAsia="Times New Roman" w:hAnsi="Calibri" w:cs="Times New Roman"/>
                 <w:color w:val="000000"/>
-                <w:sz w:val="22"/>
                 <w:lang w:eastAsia="hu-HU"/>
               </w:rPr>
             </w:pPr>
@@ -18382,7 +18034,6 @@
               <w:rPr>
                 <w:rFonts w:ascii="Calibri" w:eastAsia="Times New Roman" w:hAnsi="Calibri" w:cs="Times New Roman"/>
                 <w:color w:val="000000"/>
-                <w:sz w:val="22"/>
                 <w:lang w:eastAsia="hu-HU"/>
               </w:rPr>
             </w:pPr>
@@ -18418,7 +18069,6 @@
               <w:rPr>
                 <w:rFonts w:ascii="Calibri" w:eastAsia="Times New Roman" w:hAnsi="Calibri" w:cs="Times New Roman"/>
                 <w:color w:val="000000"/>
-                <w:sz w:val="22"/>
                 <w:lang w:eastAsia="hu-HU"/>
               </w:rPr>
             </w:pPr>
@@ -18454,7 +18104,6 @@
               <w:rPr>
                 <w:rFonts w:ascii="Calibri" w:eastAsia="Times New Roman" w:hAnsi="Calibri" w:cs="Times New Roman"/>
                 <w:color w:val="000000"/>
-                <w:sz w:val="22"/>
                 <w:lang w:eastAsia="hu-HU"/>
               </w:rPr>
             </w:pPr>
@@ -18490,7 +18139,6 @@
               <w:rPr>
                 <w:rFonts w:ascii="Calibri" w:eastAsia="Times New Roman" w:hAnsi="Calibri" w:cs="Times New Roman"/>
                 <w:color w:val="000000"/>
-                <w:sz w:val="22"/>
                 <w:lang w:eastAsia="hu-HU"/>
               </w:rPr>
             </w:pPr>
@@ -18526,7 +18174,6 @@
               <w:rPr>
                 <w:rFonts w:ascii="Calibri" w:eastAsia="Times New Roman" w:hAnsi="Calibri" w:cs="Times New Roman"/>
                 <w:color w:val="000000"/>
-                <w:sz w:val="22"/>
                 <w:lang w:eastAsia="hu-HU"/>
               </w:rPr>
             </w:pPr>
@@ -18562,7 +18209,6 @@
               <w:rPr>
                 <w:rFonts w:ascii="Calibri" w:eastAsia="Times New Roman" w:hAnsi="Calibri" w:cs="Times New Roman"/>
                 <w:color w:val="000000"/>
-                <w:sz w:val="22"/>
                 <w:lang w:eastAsia="hu-HU"/>
               </w:rPr>
             </w:pPr>
@@ -18598,7 +18244,6 @@
               <w:rPr>
                 <w:rFonts w:ascii="Calibri" w:eastAsia="Times New Roman" w:hAnsi="Calibri" w:cs="Times New Roman"/>
                 <w:color w:val="000000"/>
-                <w:sz w:val="22"/>
                 <w:lang w:eastAsia="hu-HU"/>
               </w:rPr>
             </w:pPr>
@@ -18634,7 +18279,6 @@
               <w:rPr>
                 <w:rFonts w:ascii="Calibri" w:eastAsia="Times New Roman" w:hAnsi="Calibri" w:cs="Times New Roman"/>
                 <w:color w:val="000000"/>
-                <w:sz w:val="22"/>
                 <w:lang w:eastAsia="hu-HU"/>
               </w:rPr>
             </w:pPr>
@@ -18670,7 +18314,6 @@
               <w:rPr>
                 <w:rFonts w:ascii="Calibri" w:eastAsia="Times New Roman" w:hAnsi="Calibri" w:cs="Times New Roman"/>
                 <w:color w:val="000000"/>
-                <w:sz w:val="22"/>
                 <w:lang w:eastAsia="hu-HU"/>
               </w:rPr>
             </w:pPr>
@@ -18706,7 +18349,6 @@
               <w:rPr>
                 <w:rFonts w:ascii="Calibri" w:eastAsia="Times New Roman" w:hAnsi="Calibri" w:cs="Times New Roman"/>
                 <w:color w:val="000000"/>
-                <w:sz w:val="22"/>
                 <w:lang w:eastAsia="hu-HU"/>
               </w:rPr>
             </w:pPr>
@@ -18742,7 +18384,6 @@
               <w:rPr>
                 <w:rFonts w:ascii="Calibri" w:eastAsia="Times New Roman" w:hAnsi="Calibri" w:cs="Times New Roman"/>
                 <w:color w:val="000000"/>
-                <w:sz w:val="22"/>
                 <w:lang w:eastAsia="hu-HU"/>
               </w:rPr>
             </w:pPr>
@@ -18778,7 +18419,6 @@
               <w:rPr>
                 <w:rFonts w:ascii="Calibri" w:eastAsia="Times New Roman" w:hAnsi="Calibri" w:cs="Times New Roman"/>
                 <w:color w:val="000000"/>
-                <w:sz w:val="22"/>
                 <w:lang w:eastAsia="hu-HU"/>
               </w:rPr>
             </w:pPr>
@@ -18814,7 +18454,6 @@
               <w:rPr>
                 <w:rFonts w:ascii="Calibri" w:eastAsia="Times New Roman" w:hAnsi="Calibri" w:cs="Times New Roman"/>
                 <w:color w:val="000000"/>
-                <w:sz w:val="22"/>
                 <w:lang w:eastAsia="hu-HU"/>
               </w:rPr>
             </w:pPr>
@@ -18855,7 +18494,6 @@
               <w:rPr>
                 <w:rFonts w:ascii="Calibri" w:eastAsia="Times New Roman" w:hAnsi="Calibri" w:cs="Times New Roman"/>
                 <w:color w:val="000000"/>
-                <w:sz w:val="22"/>
                 <w:lang w:eastAsia="hu-HU"/>
               </w:rPr>
             </w:pPr>
@@ -18891,7 +18529,6 @@
               <w:rPr>
                 <w:rFonts w:ascii="Calibri" w:eastAsia="Times New Roman" w:hAnsi="Calibri" w:cs="Times New Roman"/>
                 <w:color w:val="000000"/>
-                <w:sz w:val="22"/>
                 <w:lang w:eastAsia="hu-HU"/>
               </w:rPr>
             </w:pPr>
@@ -18927,7 +18564,6 @@
               <w:rPr>
                 <w:rFonts w:ascii="Calibri" w:eastAsia="Times New Roman" w:hAnsi="Calibri" w:cs="Times New Roman"/>
                 <w:color w:val="000000"/>
-                <w:sz w:val="22"/>
                 <w:lang w:eastAsia="hu-HU"/>
               </w:rPr>
             </w:pPr>
@@ -18963,7 +18599,6 @@
               <w:rPr>
                 <w:rFonts w:ascii="Calibri" w:eastAsia="Times New Roman" w:hAnsi="Calibri" w:cs="Times New Roman"/>
                 <w:color w:val="000000"/>
-                <w:sz w:val="22"/>
                 <w:lang w:eastAsia="hu-HU"/>
               </w:rPr>
             </w:pPr>
@@ -18999,7 +18634,6 @@
               <w:rPr>
                 <w:rFonts w:ascii="Calibri" w:eastAsia="Times New Roman" w:hAnsi="Calibri" w:cs="Times New Roman"/>
                 <w:color w:val="000000"/>
-                <w:sz w:val="22"/>
                 <w:lang w:eastAsia="hu-HU"/>
               </w:rPr>
             </w:pPr>
@@ -19035,7 +18669,6 @@
               <w:rPr>
                 <w:rFonts w:ascii="Calibri" w:eastAsia="Times New Roman" w:hAnsi="Calibri" w:cs="Times New Roman"/>
                 <w:color w:val="000000"/>
-                <w:sz w:val="22"/>
                 <w:lang w:eastAsia="hu-HU"/>
               </w:rPr>
             </w:pPr>
@@ -19071,7 +18704,6 @@
               <w:rPr>
                 <w:rFonts w:ascii="Calibri" w:eastAsia="Times New Roman" w:hAnsi="Calibri" w:cs="Times New Roman"/>
                 <w:color w:val="000000"/>
-                <w:sz w:val="22"/>
                 <w:lang w:eastAsia="hu-HU"/>
               </w:rPr>
             </w:pPr>
@@ -19107,7 +18739,6 @@
               <w:rPr>
                 <w:rFonts w:ascii="Calibri" w:eastAsia="Times New Roman" w:hAnsi="Calibri" w:cs="Times New Roman"/>
                 <w:color w:val="000000"/>
-                <w:sz w:val="22"/>
                 <w:lang w:eastAsia="hu-HU"/>
               </w:rPr>
             </w:pPr>
@@ -19143,7 +18774,6 @@
               <w:rPr>
                 <w:rFonts w:ascii="Calibri" w:eastAsia="Times New Roman" w:hAnsi="Calibri" w:cs="Times New Roman"/>
                 <w:color w:val="000000"/>
-                <w:sz w:val="22"/>
                 <w:lang w:eastAsia="hu-HU"/>
               </w:rPr>
             </w:pPr>
@@ -19179,7 +18809,6 @@
               <w:rPr>
                 <w:rFonts w:ascii="Calibri" w:eastAsia="Times New Roman" w:hAnsi="Calibri" w:cs="Times New Roman"/>
                 <w:color w:val="000000"/>
-                <w:sz w:val="22"/>
                 <w:lang w:eastAsia="hu-HU"/>
               </w:rPr>
             </w:pPr>
@@ -19215,7 +18844,6 @@
               <w:rPr>
                 <w:rFonts w:ascii="Calibri" w:eastAsia="Times New Roman" w:hAnsi="Calibri" w:cs="Times New Roman"/>
                 <w:color w:val="000000"/>
-                <w:sz w:val="22"/>
                 <w:lang w:eastAsia="hu-HU"/>
               </w:rPr>
             </w:pPr>
@@ -19251,7 +18879,6 @@
               <w:rPr>
                 <w:rFonts w:ascii="Calibri" w:eastAsia="Times New Roman" w:hAnsi="Calibri" w:cs="Times New Roman"/>
                 <w:color w:val="000000"/>
-                <w:sz w:val="22"/>
                 <w:lang w:eastAsia="hu-HU"/>
               </w:rPr>
             </w:pPr>
@@ -19287,7 +18914,6 @@
               <w:rPr>
                 <w:rFonts w:ascii="Calibri" w:eastAsia="Times New Roman" w:hAnsi="Calibri" w:cs="Times New Roman"/>
                 <w:color w:val="000000"/>
-                <w:sz w:val="22"/>
                 <w:lang w:eastAsia="hu-HU"/>
               </w:rPr>
             </w:pPr>
@@ -19323,7 +18949,6 @@
               <w:rPr>
                 <w:rFonts w:ascii="Calibri" w:eastAsia="Times New Roman" w:hAnsi="Calibri" w:cs="Times New Roman"/>
                 <w:color w:val="000000"/>
-                <w:sz w:val="22"/>
                 <w:lang w:eastAsia="hu-HU"/>
               </w:rPr>
             </w:pPr>
@@ -19359,7 +18984,6 @@
               <w:rPr>
                 <w:rFonts w:ascii="Calibri" w:eastAsia="Times New Roman" w:hAnsi="Calibri" w:cs="Times New Roman"/>
                 <w:color w:val="000000"/>
-                <w:sz w:val="22"/>
                 <w:lang w:eastAsia="hu-HU"/>
               </w:rPr>
             </w:pPr>
@@ -19395,7 +19019,6 @@
               <w:rPr>
                 <w:rFonts w:ascii="Calibri" w:eastAsia="Times New Roman" w:hAnsi="Calibri" w:cs="Times New Roman"/>
                 <w:color w:val="000000"/>
-                <w:sz w:val="22"/>
                 <w:lang w:eastAsia="hu-HU"/>
               </w:rPr>
             </w:pPr>
@@ -19431,7 +19054,6 @@
               <w:rPr>
                 <w:rFonts w:ascii="Calibri" w:eastAsia="Times New Roman" w:hAnsi="Calibri" w:cs="Times New Roman"/>
                 <w:color w:val="000000"/>
-                <w:sz w:val="22"/>
                 <w:lang w:eastAsia="hu-HU"/>
               </w:rPr>
             </w:pPr>
@@ -19472,7 +19094,6 @@
               <w:rPr>
                 <w:rFonts w:ascii="Calibri" w:eastAsia="Times New Roman" w:hAnsi="Calibri" w:cs="Times New Roman"/>
                 <w:color w:val="000000"/>
-                <w:sz w:val="22"/>
                 <w:lang w:eastAsia="hu-HU"/>
               </w:rPr>
             </w:pPr>
@@ -19508,7 +19129,6 @@
               <w:rPr>
                 <w:rFonts w:ascii="Calibri" w:eastAsia="Times New Roman" w:hAnsi="Calibri" w:cs="Times New Roman"/>
                 <w:color w:val="000000"/>
-                <w:sz w:val="22"/>
                 <w:lang w:eastAsia="hu-HU"/>
               </w:rPr>
             </w:pPr>
@@ -19544,7 +19164,6 @@
               <w:rPr>
                 <w:rFonts w:ascii="Calibri" w:eastAsia="Times New Roman" w:hAnsi="Calibri" w:cs="Times New Roman"/>
                 <w:color w:val="000000"/>
-                <w:sz w:val="22"/>
                 <w:lang w:eastAsia="hu-HU"/>
               </w:rPr>
             </w:pPr>
@@ -19580,7 +19199,6 @@
               <w:rPr>
                 <w:rFonts w:ascii="Calibri" w:eastAsia="Times New Roman" w:hAnsi="Calibri" w:cs="Times New Roman"/>
                 <w:color w:val="000000"/>
-                <w:sz w:val="22"/>
                 <w:lang w:eastAsia="hu-HU"/>
               </w:rPr>
             </w:pPr>
@@ -19616,7 +19234,6 @@
               <w:rPr>
                 <w:rFonts w:ascii="Calibri" w:eastAsia="Times New Roman" w:hAnsi="Calibri" w:cs="Times New Roman"/>
                 <w:color w:val="000000"/>
-                <w:sz w:val="22"/>
                 <w:lang w:eastAsia="hu-HU"/>
               </w:rPr>
             </w:pPr>
@@ -19652,7 +19269,6 @@
               <w:rPr>
                 <w:rFonts w:ascii="Calibri" w:eastAsia="Times New Roman" w:hAnsi="Calibri" w:cs="Times New Roman"/>
                 <w:color w:val="000000"/>
-                <w:sz w:val="22"/>
                 <w:lang w:eastAsia="hu-HU"/>
               </w:rPr>
             </w:pPr>
@@ -19688,7 +19304,6 @@
               <w:rPr>
                 <w:rFonts w:ascii="Calibri" w:eastAsia="Times New Roman" w:hAnsi="Calibri" w:cs="Times New Roman"/>
                 <w:color w:val="000000"/>
-                <w:sz w:val="22"/>
                 <w:lang w:eastAsia="hu-HU"/>
               </w:rPr>
             </w:pPr>
@@ -19724,7 +19339,6 @@
               <w:rPr>
                 <w:rFonts w:ascii="Calibri" w:eastAsia="Times New Roman" w:hAnsi="Calibri" w:cs="Times New Roman"/>
                 <w:color w:val="000000"/>
-                <w:sz w:val="22"/>
                 <w:lang w:eastAsia="hu-HU"/>
               </w:rPr>
             </w:pPr>
@@ -19760,7 +19374,6 @@
               <w:rPr>
                 <w:rFonts w:ascii="Calibri" w:eastAsia="Times New Roman" w:hAnsi="Calibri" w:cs="Times New Roman"/>
                 <w:color w:val="000000"/>
-                <w:sz w:val="22"/>
                 <w:lang w:eastAsia="hu-HU"/>
               </w:rPr>
             </w:pPr>
@@ -19796,7 +19409,6 @@
               <w:rPr>
                 <w:rFonts w:ascii="Calibri" w:eastAsia="Times New Roman" w:hAnsi="Calibri" w:cs="Times New Roman"/>
                 <w:color w:val="000000"/>
-                <w:sz w:val="22"/>
                 <w:lang w:eastAsia="hu-HU"/>
               </w:rPr>
             </w:pPr>
@@ -19832,7 +19444,6 @@
               <w:rPr>
                 <w:rFonts w:ascii="Calibri" w:eastAsia="Times New Roman" w:hAnsi="Calibri" w:cs="Times New Roman"/>
                 <w:color w:val="000000"/>
-                <w:sz w:val="22"/>
                 <w:lang w:eastAsia="hu-HU"/>
               </w:rPr>
             </w:pPr>
@@ -19868,7 +19479,6 @@
               <w:rPr>
                 <w:rFonts w:ascii="Calibri" w:eastAsia="Times New Roman" w:hAnsi="Calibri" w:cs="Times New Roman"/>
                 <w:color w:val="000000"/>
-                <w:sz w:val="22"/>
                 <w:lang w:eastAsia="hu-HU"/>
               </w:rPr>
             </w:pPr>
@@ -19904,7 +19514,6 @@
               <w:rPr>
                 <w:rFonts w:ascii="Calibri" w:eastAsia="Times New Roman" w:hAnsi="Calibri" w:cs="Times New Roman"/>
                 <w:color w:val="000000"/>
-                <w:sz w:val="22"/>
                 <w:lang w:eastAsia="hu-HU"/>
               </w:rPr>
             </w:pPr>
@@ -19940,7 +19549,6 @@
               <w:rPr>
                 <w:rFonts w:ascii="Calibri" w:eastAsia="Times New Roman" w:hAnsi="Calibri" w:cs="Times New Roman"/>
                 <w:color w:val="000000"/>
-                <w:sz w:val="22"/>
                 <w:lang w:eastAsia="hu-HU"/>
               </w:rPr>
             </w:pPr>
@@ -19976,7 +19584,6 @@
               <w:rPr>
                 <w:rFonts w:ascii="Calibri" w:eastAsia="Times New Roman" w:hAnsi="Calibri" w:cs="Times New Roman"/>
                 <w:color w:val="000000"/>
-                <w:sz w:val="22"/>
                 <w:lang w:eastAsia="hu-HU"/>
               </w:rPr>
             </w:pPr>
@@ -20012,7 +19619,6 @@
               <w:rPr>
                 <w:rFonts w:ascii="Calibri" w:eastAsia="Times New Roman" w:hAnsi="Calibri" w:cs="Times New Roman"/>
                 <w:color w:val="000000"/>
-                <w:sz w:val="22"/>
                 <w:lang w:eastAsia="hu-HU"/>
               </w:rPr>
             </w:pPr>
@@ -20048,7 +19654,6 @@
               <w:rPr>
                 <w:rFonts w:ascii="Calibri" w:eastAsia="Times New Roman" w:hAnsi="Calibri" w:cs="Times New Roman"/>
                 <w:color w:val="000000"/>
-                <w:sz w:val="22"/>
                 <w:lang w:eastAsia="hu-HU"/>
               </w:rPr>
             </w:pPr>
@@ -20089,7 +19694,6 @@
               <w:rPr>
                 <w:rFonts w:ascii="Calibri" w:eastAsia="Times New Roman" w:hAnsi="Calibri" w:cs="Times New Roman"/>
                 <w:color w:val="000000"/>
-                <w:sz w:val="22"/>
                 <w:lang w:eastAsia="hu-HU"/>
               </w:rPr>
             </w:pPr>
@@ -20125,7 +19729,6 @@
               <w:rPr>
                 <w:rFonts w:ascii="Calibri" w:eastAsia="Times New Roman" w:hAnsi="Calibri" w:cs="Times New Roman"/>
                 <w:color w:val="000000"/>
-                <w:sz w:val="22"/>
                 <w:lang w:eastAsia="hu-HU"/>
               </w:rPr>
             </w:pPr>
@@ -20161,7 +19764,6 @@
               <w:rPr>
                 <w:rFonts w:ascii="Calibri" w:eastAsia="Times New Roman" w:hAnsi="Calibri" w:cs="Times New Roman"/>
                 <w:color w:val="000000"/>
-                <w:sz w:val="22"/>
                 <w:lang w:eastAsia="hu-HU"/>
               </w:rPr>
             </w:pPr>
@@ -20197,7 +19799,6 @@
               <w:rPr>
                 <w:rFonts w:ascii="Calibri" w:eastAsia="Times New Roman" w:hAnsi="Calibri" w:cs="Times New Roman"/>
                 <w:color w:val="000000"/>
-                <w:sz w:val="22"/>
                 <w:lang w:eastAsia="hu-HU"/>
               </w:rPr>
             </w:pPr>
@@ -20233,7 +19834,6 @@
               <w:rPr>
                 <w:rFonts w:ascii="Calibri" w:eastAsia="Times New Roman" w:hAnsi="Calibri" w:cs="Times New Roman"/>
                 <w:color w:val="000000"/>
-                <w:sz w:val="22"/>
                 <w:lang w:eastAsia="hu-HU"/>
               </w:rPr>
             </w:pPr>
@@ -20269,7 +19869,6 @@
               <w:rPr>
                 <w:rFonts w:ascii="Calibri" w:eastAsia="Times New Roman" w:hAnsi="Calibri" w:cs="Times New Roman"/>
                 <w:color w:val="000000"/>
-                <w:sz w:val="22"/>
                 <w:lang w:eastAsia="hu-HU"/>
               </w:rPr>
             </w:pPr>
@@ -20305,7 +19904,6 @@
               <w:rPr>
                 <w:rFonts w:ascii="Calibri" w:eastAsia="Times New Roman" w:hAnsi="Calibri" w:cs="Times New Roman"/>
                 <w:color w:val="000000"/>
-                <w:sz w:val="22"/>
                 <w:lang w:eastAsia="hu-HU"/>
               </w:rPr>
             </w:pPr>
@@ -20341,7 +19939,6 @@
               <w:rPr>
                 <w:rFonts w:ascii="Calibri" w:eastAsia="Times New Roman" w:hAnsi="Calibri" w:cs="Times New Roman"/>
                 <w:color w:val="000000"/>
-                <w:sz w:val="22"/>
                 <w:lang w:eastAsia="hu-HU"/>
               </w:rPr>
             </w:pPr>
@@ -20377,7 +19974,6 @@
               <w:rPr>
                 <w:rFonts w:ascii="Calibri" w:eastAsia="Times New Roman" w:hAnsi="Calibri" w:cs="Times New Roman"/>
                 <w:color w:val="000000"/>
-                <w:sz w:val="22"/>
                 <w:lang w:eastAsia="hu-HU"/>
               </w:rPr>
             </w:pPr>
@@ -20413,7 +20009,6 @@
               <w:rPr>
                 <w:rFonts w:ascii="Calibri" w:eastAsia="Times New Roman" w:hAnsi="Calibri" w:cs="Times New Roman"/>
                 <w:color w:val="000000"/>
-                <w:sz w:val="22"/>
                 <w:lang w:eastAsia="hu-HU"/>
               </w:rPr>
             </w:pPr>
@@ -20449,7 +20044,6 @@
               <w:rPr>
                 <w:rFonts w:ascii="Calibri" w:eastAsia="Times New Roman" w:hAnsi="Calibri" w:cs="Times New Roman"/>
                 <w:color w:val="000000"/>
-                <w:sz w:val="22"/>
                 <w:lang w:eastAsia="hu-HU"/>
               </w:rPr>
             </w:pPr>
@@ -20485,7 +20079,6 @@
               <w:rPr>
                 <w:rFonts w:ascii="Calibri" w:eastAsia="Times New Roman" w:hAnsi="Calibri" w:cs="Times New Roman"/>
                 <w:color w:val="000000"/>
-                <w:sz w:val="22"/>
                 <w:lang w:eastAsia="hu-HU"/>
               </w:rPr>
             </w:pPr>
@@ -20521,7 +20114,6 @@
               <w:rPr>
                 <w:rFonts w:ascii="Calibri" w:eastAsia="Times New Roman" w:hAnsi="Calibri" w:cs="Times New Roman"/>
                 <w:color w:val="000000"/>
-                <w:sz w:val="22"/>
                 <w:lang w:eastAsia="hu-HU"/>
               </w:rPr>
             </w:pPr>
@@ -20557,7 +20149,6 @@
               <w:rPr>
                 <w:rFonts w:ascii="Calibri" w:eastAsia="Times New Roman" w:hAnsi="Calibri" w:cs="Times New Roman"/>
                 <w:color w:val="000000"/>
-                <w:sz w:val="22"/>
                 <w:lang w:eastAsia="hu-HU"/>
               </w:rPr>
             </w:pPr>
@@ -20593,7 +20184,6 @@
               <w:rPr>
                 <w:rFonts w:ascii="Calibri" w:eastAsia="Times New Roman" w:hAnsi="Calibri" w:cs="Times New Roman"/>
                 <w:color w:val="000000"/>
-                <w:sz w:val="22"/>
                 <w:lang w:eastAsia="hu-HU"/>
               </w:rPr>
             </w:pPr>
@@ -20629,7 +20219,6 @@
               <w:rPr>
                 <w:rFonts w:ascii="Calibri" w:eastAsia="Times New Roman" w:hAnsi="Calibri" w:cs="Times New Roman"/>
                 <w:color w:val="000000"/>
-                <w:sz w:val="22"/>
                 <w:lang w:eastAsia="hu-HU"/>
               </w:rPr>
             </w:pPr>
@@ -20665,7 +20254,6 @@
               <w:rPr>
                 <w:rFonts w:ascii="Calibri" w:eastAsia="Times New Roman" w:hAnsi="Calibri" w:cs="Times New Roman"/>
                 <w:color w:val="000000"/>
-                <w:sz w:val="22"/>
                 <w:lang w:eastAsia="hu-HU"/>
               </w:rPr>
             </w:pPr>
@@ -20706,7 +20294,6 @@
               <w:rPr>
                 <w:rFonts w:ascii="Calibri" w:eastAsia="Times New Roman" w:hAnsi="Calibri" w:cs="Times New Roman"/>
                 <w:color w:val="000000"/>
-                <w:sz w:val="22"/>
                 <w:lang w:eastAsia="hu-HU"/>
               </w:rPr>
             </w:pPr>
@@ -20742,7 +20329,6 @@
               <w:rPr>
                 <w:rFonts w:ascii="Calibri" w:eastAsia="Times New Roman" w:hAnsi="Calibri" w:cs="Times New Roman"/>
                 <w:color w:val="000000"/>
-                <w:sz w:val="22"/>
                 <w:lang w:eastAsia="hu-HU"/>
               </w:rPr>
             </w:pPr>
@@ -20778,7 +20364,6 @@
               <w:rPr>
                 <w:rFonts w:ascii="Calibri" w:eastAsia="Times New Roman" w:hAnsi="Calibri" w:cs="Times New Roman"/>
                 <w:color w:val="000000"/>
-                <w:sz w:val="22"/>
                 <w:lang w:eastAsia="hu-HU"/>
               </w:rPr>
             </w:pPr>
@@ -20814,7 +20399,6 @@
               <w:rPr>
                 <w:rFonts w:ascii="Calibri" w:eastAsia="Times New Roman" w:hAnsi="Calibri" w:cs="Times New Roman"/>
                 <w:color w:val="000000"/>
-                <w:sz w:val="22"/>
                 <w:lang w:eastAsia="hu-HU"/>
               </w:rPr>
             </w:pPr>
@@ -20850,7 +20434,6 @@
               <w:rPr>
                 <w:rFonts w:ascii="Calibri" w:eastAsia="Times New Roman" w:hAnsi="Calibri" w:cs="Times New Roman"/>
                 <w:color w:val="000000"/>
-                <w:sz w:val="22"/>
                 <w:lang w:eastAsia="hu-HU"/>
               </w:rPr>
             </w:pPr>
@@ -20886,7 +20469,6 @@
               <w:rPr>
                 <w:rFonts w:ascii="Calibri" w:eastAsia="Times New Roman" w:hAnsi="Calibri" w:cs="Times New Roman"/>
                 <w:color w:val="000000"/>
-                <w:sz w:val="22"/>
                 <w:lang w:eastAsia="hu-HU"/>
               </w:rPr>
             </w:pPr>
@@ -20922,7 +20504,6 @@
               <w:rPr>
                 <w:rFonts w:ascii="Calibri" w:eastAsia="Times New Roman" w:hAnsi="Calibri" w:cs="Times New Roman"/>
                 <w:color w:val="000000"/>
-                <w:sz w:val="22"/>
                 <w:lang w:eastAsia="hu-HU"/>
               </w:rPr>
             </w:pPr>
@@ -20958,7 +20539,6 @@
               <w:rPr>
                 <w:rFonts w:ascii="Calibri" w:eastAsia="Times New Roman" w:hAnsi="Calibri" w:cs="Times New Roman"/>
                 <w:color w:val="000000"/>
-                <w:sz w:val="22"/>
                 <w:lang w:eastAsia="hu-HU"/>
               </w:rPr>
             </w:pPr>
@@ -20994,7 +20574,6 @@
               <w:rPr>
                 <w:rFonts w:ascii="Calibri" w:eastAsia="Times New Roman" w:hAnsi="Calibri" w:cs="Times New Roman"/>
                 <w:color w:val="000000"/>
-                <w:sz w:val="22"/>
                 <w:lang w:eastAsia="hu-HU"/>
               </w:rPr>
             </w:pPr>
@@ -21030,7 +20609,6 @@
               <w:rPr>
                 <w:rFonts w:ascii="Calibri" w:eastAsia="Times New Roman" w:hAnsi="Calibri" w:cs="Times New Roman"/>
                 <w:color w:val="000000"/>
-                <w:sz w:val="22"/>
                 <w:lang w:eastAsia="hu-HU"/>
               </w:rPr>
             </w:pPr>
@@ -21066,7 +20644,6 @@
               <w:rPr>
                 <w:rFonts w:ascii="Calibri" w:eastAsia="Times New Roman" w:hAnsi="Calibri" w:cs="Times New Roman"/>
                 <w:color w:val="000000"/>
-                <w:sz w:val="22"/>
                 <w:lang w:eastAsia="hu-HU"/>
               </w:rPr>
             </w:pPr>
@@ -21102,7 +20679,6 @@
               <w:rPr>
                 <w:rFonts w:ascii="Calibri" w:eastAsia="Times New Roman" w:hAnsi="Calibri" w:cs="Times New Roman"/>
                 <w:color w:val="000000"/>
-                <w:sz w:val="22"/>
                 <w:lang w:eastAsia="hu-HU"/>
               </w:rPr>
             </w:pPr>
@@ -21138,7 +20714,6 @@
               <w:rPr>
                 <w:rFonts w:ascii="Calibri" w:eastAsia="Times New Roman" w:hAnsi="Calibri" w:cs="Times New Roman"/>
                 <w:color w:val="000000"/>
-                <w:sz w:val="22"/>
                 <w:lang w:eastAsia="hu-HU"/>
               </w:rPr>
             </w:pPr>
@@ -21174,7 +20749,6 @@
               <w:rPr>
                 <w:rFonts w:ascii="Calibri" w:eastAsia="Times New Roman" w:hAnsi="Calibri" w:cs="Times New Roman"/>
                 <w:color w:val="000000"/>
-                <w:sz w:val="22"/>
                 <w:lang w:eastAsia="hu-HU"/>
               </w:rPr>
             </w:pPr>
@@ -21210,7 +20784,6 @@
               <w:rPr>
                 <w:rFonts w:ascii="Calibri" w:eastAsia="Times New Roman" w:hAnsi="Calibri" w:cs="Times New Roman"/>
                 <w:color w:val="000000"/>
-                <w:sz w:val="22"/>
                 <w:lang w:eastAsia="hu-HU"/>
               </w:rPr>
             </w:pPr>
@@ -21246,7 +20819,6 @@
               <w:rPr>
                 <w:rFonts w:ascii="Calibri" w:eastAsia="Times New Roman" w:hAnsi="Calibri" w:cs="Times New Roman"/>
                 <w:color w:val="000000"/>
-                <w:sz w:val="22"/>
                 <w:lang w:eastAsia="hu-HU"/>
               </w:rPr>
             </w:pPr>
@@ -21282,7 +20854,6 @@
               <w:rPr>
                 <w:rFonts w:ascii="Calibri" w:eastAsia="Times New Roman" w:hAnsi="Calibri" w:cs="Times New Roman"/>
                 <w:color w:val="000000"/>
-                <w:sz w:val="22"/>
                 <w:lang w:eastAsia="hu-HU"/>
               </w:rPr>
             </w:pPr>
@@ -21323,7 +20894,6 @@
               <w:rPr>
                 <w:rFonts w:ascii="Calibri" w:eastAsia="Times New Roman" w:hAnsi="Calibri" w:cs="Times New Roman"/>
                 <w:color w:val="000000"/>
-                <w:sz w:val="22"/>
                 <w:lang w:eastAsia="hu-HU"/>
               </w:rPr>
             </w:pPr>
@@ -21359,7 +20929,6 @@
               <w:rPr>
                 <w:rFonts w:ascii="Calibri" w:eastAsia="Times New Roman" w:hAnsi="Calibri" w:cs="Times New Roman"/>
                 <w:color w:val="000000"/>
-                <w:sz w:val="22"/>
                 <w:lang w:eastAsia="hu-HU"/>
               </w:rPr>
             </w:pPr>
@@ -21395,7 +20964,6 @@
               <w:rPr>
                 <w:rFonts w:ascii="Calibri" w:eastAsia="Times New Roman" w:hAnsi="Calibri" w:cs="Times New Roman"/>
                 <w:color w:val="000000"/>
-                <w:sz w:val="22"/>
                 <w:lang w:eastAsia="hu-HU"/>
               </w:rPr>
             </w:pPr>
@@ -21431,7 +20999,6 @@
               <w:rPr>
                 <w:rFonts w:ascii="Calibri" w:eastAsia="Times New Roman" w:hAnsi="Calibri" w:cs="Times New Roman"/>
                 <w:color w:val="000000"/>
-                <w:sz w:val="22"/>
                 <w:lang w:eastAsia="hu-HU"/>
               </w:rPr>
             </w:pPr>
@@ -21467,7 +21034,6 @@
               <w:rPr>
                 <w:rFonts w:ascii="Calibri" w:eastAsia="Times New Roman" w:hAnsi="Calibri" w:cs="Times New Roman"/>
                 <w:color w:val="000000"/>
-                <w:sz w:val="22"/>
                 <w:lang w:eastAsia="hu-HU"/>
               </w:rPr>
             </w:pPr>
@@ -21503,7 +21069,6 @@
               <w:rPr>
                 <w:rFonts w:ascii="Calibri" w:eastAsia="Times New Roman" w:hAnsi="Calibri" w:cs="Times New Roman"/>
                 <w:color w:val="000000"/>
-                <w:sz w:val="22"/>
                 <w:lang w:eastAsia="hu-HU"/>
               </w:rPr>
             </w:pPr>
@@ -21539,7 +21104,6 @@
               <w:rPr>
                 <w:rFonts w:ascii="Calibri" w:eastAsia="Times New Roman" w:hAnsi="Calibri" w:cs="Times New Roman"/>
                 <w:color w:val="000000"/>
-                <w:sz w:val="22"/>
                 <w:lang w:eastAsia="hu-HU"/>
               </w:rPr>
             </w:pPr>
@@ -21575,7 +21139,6 @@
               <w:rPr>
                 <w:rFonts w:ascii="Calibri" w:eastAsia="Times New Roman" w:hAnsi="Calibri" w:cs="Times New Roman"/>
                 <w:color w:val="000000"/>
-                <w:sz w:val="22"/>
                 <w:lang w:eastAsia="hu-HU"/>
               </w:rPr>
             </w:pPr>
@@ -21611,7 +21174,6 @@
               <w:rPr>
                 <w:rFonts w:ascii="Calibri" w:eastAsia="Times New Roman" w:hAnsi="Calibri" w:cs="Times New Roman"/>
                 <w:color w:val="000000"/>
-                <w:sz w:val="22"/>
                 <w:lang w:eastAsia="hu-HU"/>
               </w:rPr>
             </w:pPr>
@@ -21647,7 +21209,6 @@
               <w:rPr>
                 <w:rFonts w:ascii="Calibri" w:eastAsia="Times New Roman" w:hAnsi="Calibri" w:cs="Times New Roman"/>
                 <w:color w:val="000000"/>
-                <w:sz w:val="22"/>
                 <w:lang w:eastAsia="hu-HU"/>
               </w:rPr>
             </w:pPr>
@@ -21683,7 +21244,6 @@
               <w:rPr>
                 <w:rFonts w:ascii="Calibri" w:eastAsia="Times New Roman" w:hAnsi="Calibri" w:cs="Times New Roman"/>
                 <w:color w:val="000000"/>
-                <w:sz w:val="22"/>
                 <w:lang w:eastAsia="hu-HU"/>
               </w:rPr>
             </w:pPr>
@@ -21719,7 +21279,6 @@
               <w:rPr>
                 <w:rFonts w:ascii="Calibri" w:eastAsia="Times New Roman" w:hAnsi="Calibri" w:cs="Times New Roman"/>
                 <w:color w:val="000000"/>
-                <w:sz w:val="22"/>
                 <w:lang w:eastAsia="hu-HU"/>
               </w:rPr>
             </w:pPr>
@@ -21755,7 +21314,6 @@
               <w:rPr>
                 <w:rFonts w:ascii="Calibri" w:eastAsia="Times New Roman" w:hAnsi="Calibri" w:cs="Times New Roman"/>
                 <w:color w:val="000000"/>
-                <w:sz w:val="22"/>
                 <w:lang w:eastAsia="hu-HU"/>
               </w:rPr>
             </w:pPr>
@@ -21791,7 +21349,6 @@
               <w:rPr>
                 <w:rFonts w:ascii="Calibri" w:eastAsia="Times New Roman" w:hAnsi="Calibri" w:cs="Times New Roman"/>
                 <w:color w:val="000000"/>
-                <w:sz w:val="22"/>
                 <w:lang w:eastAsia="hu-HU"/>
               </w:rPr>
             </w:pPr>
@@ -21827,7 +21384,6 @@
               <w:rPr>
                 <w:rFonts w:ascii="Calibri" w:eastAsia="Times New Roman" w:hAnsi="Calibri" w:cs="Times New Roman"/>
                 <w:color w:val="000000"/>
-                <w:sz w:val="22"/>
                 <w:lang w:eastAsia="hu-HU"/>
               </w:rPr>
             </w:pPr>
@@ -21863,7 +21419,6 @@
               <w:rPr>
                 <w:rFonts w:ascii="Calibri" w:eastAsia="Times New Roman" w:hAnsi="Calibri" w:cs="Times New Roman"/>
                 <w:color w:val="000000"/>
-                <w:sz w:val="22"/>
                 <w:lang w:eastAsia="hu-HU"/>
               </w:rPr>
             </w:pPr>
@@ -21899,7 +21454,6 @@
               <w:rPr>
                 <w:rFonts w:ascii="Calibri" w:eastAsia="Times New Roman" w:hAnsi="Calibri" w:cs="Times New Roman"/>
                 <w:color w:val="000000"/>
-                <w:sz w:val="22"/>
                 <w:lang w:eastAsia="hu-HU"/>
               </w:rPr>
             </w:pPr>
@@ -21940,7 +21494,6 @@
               <w:rPr>
                 <w:rFonts w:ascii="Calibri" w:eastAsia="Times New Roman" w:hAnsi="Calibri" w:cs="Times New Roman"/>
                 <w:color w:val="000000"/>
-                <w:sz w:val="22"/>
                 <w:lang w:eastAsia="hu-HU"/>
               </w:rPr>
             </w:pPr>
@@ -21976,7 +21529,6 @@
               <w:rPr>
                 <w:rFonts w:ascii="Calibri" w:eastAsia="Times New Roman" w:hAnsi="Calibri" w:cs="Times New Roman"/>
                 <w:color w:val="000000"/>
-                <w:sz w:val="22"/>
                 <w:lang w:eastAsia="hu-HU"/>
               </w:rPr>
             </w:pPr>
@@ -22012,7 +21564,6 @@
               <w:rPr>
                 <w:rFonts w:ascii="Calibri" w:eastAsia="Times New Roman" w:hAnsi="Calibri" w:cs="Times New Roman"/>
                 <w:color w:val="000000"/>
-                <w:sz w:val="22"/>
                 <w:lang w:eastAsia="hu-HU"/>
               </w:rPr>
             </w:pPr>
@@ -22048,7 +21599,6 @@
               <w:rPr>
                 <w:rFonts w:ascii="Calibri" w:eastAsia="Times New Roman" w:hAnsi="Calibri" w:cs="Times New Roman"/>
                 <w:color w:val="000000"/>
-                <w:sz w:val="22"/>
                 <w:lang w:eastAsia="hu-HU"/>
               </w:rPr>
             </w:pPr>
@@ -22084,7 +21634,6 @@
               <w:rPr>
                 <w:rFonts w:ascii="Calibri" w:eastAsia="Times New Roman" w:hAnsi="Calibri" w:cs="Times New Roman"/>
                 <w:color w:val="000000"/>
-                <w:sz w:val="22"/>
                 <w:lang w:eastAsia="hu-HU"/>
               </w:rPr>
             </w:pPr>
@@ -22120,7 +21669,6 @@
               <w:rPr>
                 <w:rFonts w:ascii="Calibri" w:eastAsia="Times New Roman" w:hAnsi="Calibri" w:cs="Times New Roman"/>
                 <w:color w:val="000000"/>
-                <w:sz w:val="22"/>
                 <w:lang w:eastAsia="hu-HU"/>
               </w:rPr>
             </w:pPr>
@@ -22156,7 +21704,6 @@
               <w:rPr>
                 <w:rFonts w:ascii="Calibri" w:eastAsia="Times New Roman" w:hAnsi="Calibri" w:cs="Times New Roman"/>
                 <w:color w:val="000000"/>
-                <w:sz w:val="22"/>
                 <w:lang w:eastAsia="hu-HU"/>
               </w:rPr>
             </w:pPr>
@@ -22192,7 +21739,6 @@
               <w:rPr>
                 <w:rFonts w:ascii="Calibri" w:eastAsia="Times New Roman" w:hAnsi="Calibri" w:cs="Times New Roman"/>
                 <w:color w:val="000000"/>
-                <w:sz w:val="22"/>
                 <w:lang w:eastAsia="hu-HU"/>
               </w:rPr>
             </w:pPr>
@@ -22228,7 +21774,6 @@
               <w:rPr>
                 <w:rFonts w:ascii="Calibri" w:eastAsia="Times New Roman" w:hAnsi="Calibri" w:cs="Times New Roman"/>
                 <w:color w:val="000000"/>
-                <w:sz w:val="22"/>
                 <w:lang w:eastAsia="hu-HU"/>
               </w:rPr>
             </w:pPr>
@@ -22264,7 +21809,6 @@
               <w:rPr>
                 <w:rFonts w:ascii="Calibri" w:eastAsia="Times New Roman" w:hAnsi="Calibri" w:cs="Times New Roman"/>
                 <w:color w:val="000000"/>
-                <w:sz w:val="22"/>
                 <w:lang w:eastAsia="hu-HU"/>
               </w:rPr>
             </w:pPr>
@@ -22300,7 +21844,6 @@
               <w:rPr>
                 <w:rFonts w:ascii="Calibri" w:eastAsia="Times New Roman" w:hAnsi="Calibri" w:cs="Times New Roman"/>
                 <w:color w:val="000000"/>
-                <w:sz w:val="22"/>
                 <w:lang w:eastAsia="hu-HU"/>
               </w:rPr>
             </w:pPr>
@@ -22336,7 +21879,6 @@
               <w:rPr>
                 <w:rFonts w:ascii="Calibri" w:eastAsia="Times New Roman" w:hAnsi="Calibri" w:cs="Times New Roman"/>
                 <w:color w:val="000000"/>
-                <w:sz w:val="22"/>
                 <w:lang w:eastAsia="hu-HU"/>
               </w:rPr>
             </w:pPr>
@@ -22372,7 +21914,6 @@
               <w:rPr>
                 <w:rFonts w:ascii="Calibri" w:eastAsia="Times New Roman" w:hAnsi="Calibri" w:cs="Times New Roman"/>
                 <w:color w:val="000000"/>
-                <w:sz w:val="22"/>
                 <w:lang w:eastAsia="hu-HU"/>
               </w:rPr>
             </w:pPr>
@@ -22408,7 +21949,6 @@
               <w:rPr>
                 <w:rFonts w:ascii="Calibri" w:eastAsia="Times New Roman" w:hAnsi="Calibri" w:cs="Times New Roman"/>
                 <w:color w:val="000000"/>
-                <w:sz w:val="22"/>
                 <w:lang w:eastAsia="hu-HU"/>
               </w:rPr>
             </w:pPr>
@@ -22444,7 +21984,6 @@
               <w:rPr>
                 <w:rFonts w:ascii="Calibri" w:eastAsia="Times New Roman" w:hAnsi="Calibri" w:cs="Times New Roman"/>
                 <w:color w:val="000000"/>
-                <w:sz w:val="22"/>
                 <w:lang w:eastAsia="hu-HU"/>
               </w:rPr>
             </w:pPr>
@@ -22480,7 +22019,6 @@
               <w:rPr>
                 <w:rFonts w:ascii="Calibri" w:eastAsia="Times New Roman" w:hAnsi="Calibri" w:cs="Times New Roman"/>
                 <w:color w:val="000000"/>
-                <w:sz w:val="22"/>
                 <w:lang w:eastAsia="hu-HU"/>
               </w:rPr>
             </w:pPr>
@@ -22516,7 +22054,6 @@
               <w:rPr>
                 <w:rFonts w:ascii="Calibri" w:eastAsia="Times New Roman" w:hAnsi="Calibri" w:cs="Times New Roman"/>
                 <w:color w:val="000000"/>
-                <w:sz w:val="22"/>
                 <w:lang w:eastAsia="hu-HU"/>
               </w:rPr>
             </w:pPr>
@@ -22557,7 +22094,6 @@
               <w:rPr>
                 <w:rFonts w:ascii="Calibri" w:eastAsia="Times New Roman" w:hAnsi="Calibri" w:cs="Times New Roman"/>
                 <w:color w:val="000000"/>
-                <w:sz w:val="22"/>
                 <w:lang w:eastAsia="hu-HU"/>
               </w:rPr>
             </w:pPr>
@@ -22593,7 +22129,6 @@
               <w:rPr>
                 <w:rFonts w:ascii="Calibri" w:eastAsia="Times New Roman" w:hAnsi="Calibri" w:cs="Times New Roman"/>
                 <w:color w:val="000000"/>
-                <w:sz w:val="22"/>
                 <w:lang w:eastAsia="hu-HU"/>
               </w:rPr>
             </w:pPr>
@@ -22629,7 +22164,6 @@
               <w:rPr>
                 <w:rFonts w:ascii="Calibri" w:eastAsia="Times New Roman" w:hAnsi="Calibri" w:cs="Times New Roman"/>
                 <w:color w:val="000000"/>
-                <w:sz w:val="22"/>
                 <w:lang w:eastAsia="hu-HU"/>
               </w:rPr>
             </w:pPr>
@@ -22665,7 +22199,6 @@
               <w:rPr>
                 <w:rFonts w:ascii="Calibri" w:eastAsia="Times New Roman" w:hAnsi="Calibri" w:cs="Times New Roman"/>
                 <w:color w:val="000000"/>
-                <w:sz w:val="22"/>
                 <w:lang w:eastAsia="hu-HU"/>
               </w:rPr>
             </w:pPr>
@@ -22701,7 +22234,6 @@
               <w:rPr>
                 <w:rFonts w:ascii="Calibri" w:eastAsia="Times New Roman" w:hAnsi="Calibri" w:cs="Times New Roman"/>
                 <w:color w:val="000000"/>
-                <w:sz w:val="22"/>
                 <w:lang w:eastAsia="hu-HU"/>
               </w:rPr>
             </w:pPr>
@@ -22737,7 +22269,6 @@
               <w:rPr>
                 <w:rFonts w:ascii="Calibri" w:eastAsia="Times New Roman" w:hAnsi="Calibri" w:cs="Times New Roman"/>
                 <w:color w:val="000000"/>
-                <w:sz w:val="22"/>
                 <w:lang w:eastAsia="hu-HU"/>
               </w:rPr>
             </w:pPr>
@@ -22773,7 +22304,6 @@
               <w:rPr>
                 <w:rFonts w:ascii="Calibri" w:eastAsia="Times New Roman" w:hAnsi="Calibri" w:cs="Times New Roman"/>
                 <w:color w:val="000000"/>
-                <w:sz w:val="22"/>
                 <w:lang w:eastAsia="hu-HU"/>
               </w:rPr>
             </w:pPr>
@@ -22809,7 +22339,6 @@
               <w:rPr>
                 <w:rFonts w:ascii="Calibri" w:eastAsia="Times New Roman" w:hAnsi="Calibri" w:cs="Times New Roman"/>
                 <w:color w:val="000000"/>
-                <w:sz w:val="22"/>
                 <w:lang w:eastAsia="hu-HU"/>
               </w:rPr>
             </w:pPr>
@@ -22845,7 +22374,6 @@
               <w:rPr>
                 <w:rFonts w:ascii="Calibri" w:eastAsia="Times New Roman" w:hAnsi="Calibri" w:cs="Times New Roman"/>
                 <w:color w:val="000000"/>
-                <w:sz w:val="22"/>
                 <w:lang w:eastAsia="hu-HU"/>
               </w:rPr>
             </w:pPr>
@@ -22881,7 +22409,6 @@
               <w:rPr>
                 <w:rFonts w:ascii="Calibri" w:eastAsia="Times New Roman" w:hAnsi="Calibri" w:cs="Times New Roman"/>
                 <w:color w:val="000000"/>
-                <w:sz w:val="22"/>
                 <w:lang w:eastAsia="hu-HU"/>
               </w:rPr>
             </w:pPr>
@@ -22917,7 +22444,6 @@
               <w:rPr>
                 <w:rFonts w:ascii="Calibri" w:eastAsia="Times New Roman" w:hAnsi="Calibri" w:cs="Times New Roman"/>
                 <w:color w:val="000000"/>
-                <w:sz w:val="22"/>
                 <w:lang w:eastAsia="hu-HU"/>
               </w:rPr>
             </w:pPr>
@@ -22953,7 +22479,6 @@
               <w:rPr>
                 <w:rFonts w:ascii="Calibri" w:eastAsia="Times New Roman" w:hAnsi="Calibri" w:cs="Times New Roman"/>
                 <w:color w:val="000000"/>
-                <w:sz w:val="22"/>
                 <w:lang w:eastAsia="hu-HU"/>
               </w:rPr>
             </w:pPr>
@@ -22989,7 +22514,6 @@
               <w:rPr>
                 <w:rFonts w:ascii="Calibri" w:eastAsia="Times New Roman" w:hAnsi="Calibri" w:cs="Times New Roman"/>
                 <w:color w:val="000000"/>
-                <w:sz w:val="22"/>
                 <w:lang w:eastAsia="hu-HU"/>
               </w:rPr>
             </w:pPr>
@@ -23025,7 +22549,6 @@
               <w:rPr>
                 <w:rFonts w:ascii="Calibri" w:eastAsia="Times New Roman" w:hAnsi="Calibri" w:cs="Times New Roman"/>
                 <w:color w:val="000000"/>
-                <w:sz w:val="22"/>
                 <w:lang w:eastAsia="hu-HU"/>
               </w:rPr>
             </w:pPr>
@@ -23061,7 +22584,6 @@
               <w:rPr>
                 <w:rFonts w:ascii="Calibri" w:eastAsia="Times New Roman" w:hAnsi="Calibri" w:cs="Times New Roman"/>
                 <w:color w:val="000000"/>
-                <w:sz w:val="22"/>
                 <w:lang w:eastAsia="hu-HU"/>
               </w:rPr>
             </w:pPr>
@@ -23097,7 +22619,6 @@
               <w:rPr>
                 <w:rFonts w:ascii="Calibri" w:eastAsia="Times New Roman" w:hAnsi="Calibri" w:cs="Times New Roman"/>
                 <w:color w:val="000000"/>
-                <w:sz w:val="22"/>
                 <w:lang w:eastAsia="hu-HU"/>
               </w:rPr>
             </w:pPr>
@@ -23133,7 +22654,6 @@
               <w:rPr>
                 <w:rFonts w:ascii="Calibri" w:eastAsia="Times New Roman" w:hAnsi="Calibri" w:cs="Times New Roman"/>
                 <w:color w:val="000000"/>
-                <w:sz w:val="22"/>
                 <w:lang w:eastAsia="hu-HU"/>
               </w:rPr>
             </w:pPr>
@@ -23165,7 +22685,13 @@
         <w:t>A legalsó sorban az adott kategóriába illetve alkategóriába kódolt szövegegységeket összesítve jelenítem meg.</w:t>
       </w:r>
       <w:r>
-        <w:t xml:space="preserve"> A teljes kódolás során </w:t>
+        <w:t xml:space="preserve"> A teljes </w:t>
+      </w:r>
+      <w:r>
+        <w:t>feldolgozás</w:t>
+      </w:r>
+      <w:r>
+        <w:t xml:space="preserve"> során </w:t>
       </w:r>
       <w:r>
         <w:rPr>
@@ -23300,6 +22826,10 @@
         <w:jc w:val="center"/>
       </w:pPr>
       <w:r>
+        <w:rPr>
+          <w:noProof/>
+          <w:lang w:eastAsia="hu-HU"/>
+        </w:rPr>
         <w:lastRenderedPageBreak/>
         <w:drawing>
           <wp:inline distT="0" distB="0" distL="0" distR="0">
@@ -24229,7 +23759,14 @@
           <w:sz w:val="20"/>
           <w:szCs w:val="20"/>
         </w:rPr>
-        <w:t xml:space="preserve"> Szertics Gergely, internetes forrás, link az irodalomjegyzékben</w:t>
+        <w:t xml:space="preserve"> </w:t>
+      </w:r>
+      <w:r>
+        <w:rPr>
+          <w:sz w:val="20"/>
+          <w:szCs w:val="20"/>
+        </w:rPr>
+        <w:t>Szertics Gergely, internetes forrás, link az irodalomjegyzékben</w:t>
       </w:r>
     </w:p>
     <w:p>
@@ -24250,7 +23787,10 @@
         <w:footnoteRef/>
       </w:r>
       <w:r>
-        <w:t xml:space="preserve"> Jung et al.:</w:t>
+        <w:t xml:space="preserve"> </w:t>
+      </w:r>
+      <w:r>
+        <w:t>Jung et al.:</w:t>
       </w:r>
       <w:r>
         <w:t xml:space="preserve"> </w:t>
@@ -27709,10 +27249,10 @@
                   <c:v>0.171875</c:v>
                 </c:pt>
                 <c:pt idx="1">
-                  <c:v>0.14843750000000003</c:v>
+                  <c:v>0.14843750000000008</c:v>
                 </c:pt>
                 <c:pt idx="2">
-                  <c:v>0.12109375000000003</c:v>
+                  <c:v>0.12109375000000008</c:v>
                 </c:pt>
                 <c:pt idx="3">
                   <c:v>0.1171875</c:v>
@@ -27721,19 +27261,19 @@
                   <c:v>0.1171875</c:v>
                 </c:pt>
                 <c:pt idx="5">
-                  <c:v>0.10546875000000001</c:v>
+                  <c:v>0.10546875000000004</c:v>
                 </c:pt>
                 <c:pt idx="6">
-                  <c:v>8.5937500000000014E-2</c:v>
+                  <c:v>8.5937500000000028E-2</c:v>
                 </c:pt>
                 <c:pt idx="7">
-                  <c:v>4.2968750000000007E-2</c:v>
+                  <c:v>4.2968750000000014E-2</c:v>
                 </c:pt>
                 <c:pt idx="8">
                   <c:v>3.90625E-2</c:v>
                 </c:pt>
                 <c:pt idx="9">
-                  <c:v>5.8593750000000007E-2</c:v>
+                  <c:v>5.8593750000000014E-2</c:v>
                 </c:pt>
               </c:numCache>
             </c:numRef>
@@ -28039,7 +27579,7 @@
 </file>
 
 <file path=customXml/itemProps1.xml><?xml version="1.0" encoding="utf-8"?>
-<ds:datastoreItem xmlns:ds="http://schemas.openxmlformats.org/officeDocument/2006/customXml" ds:itemID="{DCFB46F8-9B56-4A1B-A26B-9F1D5DCD7997}">
+<ds:datastoreItem xmlns:ds="http://schemas.openxmlformats.org/officeDocument/2006/customXml" ds:itemID="{B1FA52C6-6515-4AD3-B9B2-66B9E1880EFF}">
   <ds:schemaRefs>
     <ds:schemaRef ds:uri="http://schemas.openxmlformats.org/officeDocument/2006/bibliography"/>
   </ds:schemaRefs>

</xml_diff>

<commit_message>
fix mistake in name
</commit_message>
<xml_diff>
--- a/szervezeti_kultura_alap.docx
+++ b/szervezeti_kultura_alap.docx
@@ -1984,7 +1984,19 @@
         <w:rPr>
           <w:rFonts w:cs="Times New Roman"/>
         </w:rPr>
-        <w:t>Handy kultúra tipológiáját Heindrich Gábor (2004) és Vekerdy Ida (2008) alapján összegzem.</w:t>
+        <w:t xml:space="preserve">Handy kultúra tipológiáját </w:t>
+      </w:r>
+      <w:r>
+        <w:rPr>
+          <w:rFonts w:cs="Times New Roman"/>
+        </w:rPr>
+        <w:t>Heidrich Balázs</w:t>
+      </w:r>
+      <w:r>
+        <w:rPr>
+          <w:rFonts w:cs="Times New Roman"/>
+        </w:rPr>
+        <w:t xml:space="preserve"> (2004) és Vekerdy Ida (2008) alapján összegzem.</w:t>
       </w:r>
     </w:p>
     <w:p>
@@ -3585,19 +3597,31 @@
         <w:rPr>
           <w:rFonts w:cs="Times New Roman"/>
         </w:rPr>
-        <w:t>Hasonló kapcsolatról beszél Heindric</w:t>
-      </w:r>
-      <w:r>
-        <w:rPr>
-          <w:rFonts w:cs="Times New Roman"/>
-        </w:rPr>
-        <w:t>h</w:t>
-      </w:r>
-      <w:r>
-        <w:rPr>
-          <w:rFonts w:cs="Times New Roman"/>
-        </w:rPr>
-        <w:t xml:space="preserve"> Gábor (2004), amikor Slevin és Covin kultúra tipológiáját említi, amely mechanikus és organikus kultúrákat különböztet meg. A modell értelmezésében a mechanikus nagyjából szinonimája a konzervatív és bürokratikus felépítésnek, az organikus pedig innovatív, dinamikus szervezetekre utal. Heindrich azt állítja, hogy a mechanikus kultúrák olyan piacon képesek jól teljesíteni, ahol a változások lassúak és a folyamatok komplex szervezeti struktúrát igényelnek. Ilyen környezetben a szigorú szabályok, hosszú idő alatt kialakult gyakorlatok megléte vezet a sikerhez. Nagy </w:t>
+        <w:t xml:space="preserve">Hasonló kapcsolatról beszél </w:t>
+      </w:r>
+      <w:r>
+        <w:rPr>
+          <w:rFonts w:cs="Times New Roman"/>
+        </w:rPr>
+        <w:t>Heidrich Balázs</w:t>
+      </w:r>
+      <w:r>
+        <w:rPr>
+          <w:rFonts w:cs="Times New Roman"/>
+        </w:rPr>
+        <w:t xml:space="preserve"> (2004), amikor Slevin és Covin kultúra tipológiáját említi, amely mechanikus és organikus kultúrákat különböztet meg. A modell értelmezésében a mechanikus nagyjából szinonimája a konzervatív és bürokratikus felépítésnek, az organikus pedig innovatív, dinamikus szervezetekre utal. </w:t>
+      </w:r>
+      <w:r>
+        <w:rPr>
+          <w:rFonts w:cs="Times New Roman"/>
+        </w:rPr>
+        <w:t>Heidrich</w:t>
+      </w:r>
+      <w:r>
+        <w:rPr>
+          <w:rFonts w:cs="Times New Roman"/>
+        </w:rPr>
+        <w:t xml:space="preserve"> azt állítja, hogy a mechanikus kultúrák olyan piacon képesek jól teljesíteni, ahol a változások lassúak és a folyamatok komplex szervezeti struktúrát igényelnek. Ilyen környezetben a szigorú szabályok, hosszú idő alatt kialakult gyakorlatok megléte vezet a sikerhez. Nagy </w:t>
       </w:r>
       <w:r>
         <w:rPr>
@@ -3622,7 +3646,19 @@
         <w:rPr>
           <w:rFonts w:cs="Times New Roman"/>
         </w:rPr>
-        <w:t xml:space="preserve"> (Heindrich, 2004)</w:t>
+        <w:t xml:space="preserve"> (</w:t>
+      </w:r>
+      <w:r>
+        <w:rPr>
+          <w:rFonts w:cs="Times New Roman"/>
+        </w:rPr>
+        <w:t>Heidrich</w:t>
+      </w:r>
+      <w:r>
+        <w:rPr>
+          <w:rFonts w:cs="Times New Roman"/>
+        </w:rPr>
+        <w:t>, 2004)</w:t>
       </w:r>
     </w:p>
     <w:p>
@@ -3642,7 +3678,13 @@
         <w:t>”</w:t>
       </w:r>
       <w:r>
-        <w:t xml:space="preserve"> (Heindrich Gábor – Szervezeti kultúra, üzleti etika, 2004, p.19)</w:t>
+        <w:t xml:space="preserve"> (</w:t>
+      </w:r>
+      <w:r>
+        <w:t>Heidrich Balázs</w:t>
+      </w:r>
+      <w:r>
+        <w:t xml:space="preserve"> – Szervezeti kultúra, üzleti etika, 2004, p.19)</w:t>
       </w:r>
     </w:p>
     <w:p>
@@ -5901,38 +5943,43 @@
         <w:t>Tartalomelemzés esetében a</w:t>
       </w:r>
       <w:r>
-        <w:t xml:space="preserve"> kutás adatgyűjtési fázisa nagyon kevés rajtam kívül álló tényezőtől függ egyéb kutatási módokkal ellentétben. Kérdőívezést és interjúzást el akartam kerülni, mert úgy gondolom, hogy ezekben az esetkben az információt szolgáltató félnek / feleknek nem áll érdekében minőségi adatokat nyújtani, ez pedig torzíthatja a kutatás eredményét. </w:t>
-      </w:r>
-      <w:r>
-        <w:t>Céges kiadványok</w:t>
-      </w:r>
-      <w:r>
-        <w:t xml:space="preserve"> esetében a kutatás forrásául szolgáló adat tőlem telejesen függetlenül jött létre</w:t>
-      </w:r>
-      <w:r>
-        <w:t xml:space="preserve">, </w:t>
-      </w:r>
-      <w:r>
-        <w:rPr>
-          <w:color w:val="E36C0A" w:themeColor="accent6" w:themeShade="BF"/>
-        </w:rPr>
-        <w:t>folytatni !</w:t>
-      </w:r>
-      <w:r>
-        <w:t>.</w:t>
-      </w:r>
-    </w:p>
-    <w:p>
-      <w:pPr>
-        <w:rPr>
-          <w:color w:val="E36C0A" w:themeColor="accent6" w:themeShade="BF"/>
-        </w:rPr>
-      </w:pPr>
-      <w:r>
-        <w:rPr>
-          <w:color w:val="E36C0A" w:themeColor="accent6" w:themeShade="BF"/>
-        </w:rPr>
-        <w:t>megemlíteni h miért gondolom, h a két megközelítés (kvalit / kvantit) együtt a legjobb.</w:t>
+        <w:t xml:space="preserve"> kutás adatgyűjtési fázisa nagyon kevés rajtam kívül álló tényezőtől függ egyéb kutatási módokkal ellentétben. </w:t>
+      </w:r>
+      <w:r>
+        <w:t>A k</w:t>
+      </w:r>
+      <w:r>
+        <w:t>érdőívezést el akartam kerülni, mert úgy</w:t>
+      </w:r>
+      <w:r>
+        <w:t xml:space="preserve"> gondolom, hogy</w:t>
+      </w:r>
+      <w:r>
+        <w:t xml:space="preserve"> az információt szolgáltató félnek / feleknek </w:t>
+      </w:r>
+      <w:r>
+        <w:t xml:space="preserve">a szokásos névtelen kérdőívek esetében </w:t>
+      </w:r>
+      <w:r>
+        <w:t xml:space="preserve">nem áll érdekében </w:t>
+      </w:r>
+      <w:r>
+        <w:t>pontos, minőségi</w:t>
+      </w:r>
+      <w:r>
+        <w:t xml:space="preserve"> adatokat nyújtani, ez pedig to</w:t>
+      </w:r>
+      <w:r>
+        <w:t>rzíthatja a kutatás eredményét.</w:t>
+      </w:r>
+      <w:r>
+        <w:t xml:space="preserve"> </w:t>
+      </w:r>
+      <w:r>
+        <w:t xml:space="preserve">Módszertani áttekintésemben kitértem a kvalitatív és kvantitatív megközelítések különbségeire. </w:t>
+      </w:r>
+      <w:r>
+        <w:t>Mindkét szemléletet érdekesnek találom és úgy gondolom, hogy akkor végezhetem a legalaposabb munkát, ha a két módszert együtt alkalmazom szöveges forrásaim elemzésére. Ennek megfelelően elvégeztem a kiadványok kvantitatív és kvalitatív alapú vizsgálatát, a két módszer által kapott eredményeket külön-külön ismertetem.</w:t>
       </w:r>
     </w:p>
     <w:p>
@@ -5991,7 +6038,6 @@
     <w:p/>
     <w:p>
       <w:r>
-        <w:lastRenderedPageBreak/>
         <w:t xml:space="preserve">Konzulensem javaslatára döntöttem, hogy céges kiadványok tartalomelemzését fogom elvégezni. Olyan szervezetet kerestem, amely legalább heti gyakorisággal publikál ilyen anyagokat és az interneten elérhetővé is teszik őket. Fontos megjegyezni, hogy nem belső céges kiadványok elemzéséről van szó, hanem olyan sajtóanyagokról, amelyekhez bárki szabadon hozzáfér, így tehát az adott cég vevői, üzleti partnerei valamint konkurens cégek egyaránt. Ez többek között azt is jelenti, hogy az ilyen kiadványokban a szervezet feltehetően a lehető legpozitívabban próbálja magát megjeleníteni, a működésével kapcsolatos negatívumok említését pedig lehetőség szerint elkerüli, vagy csak árnyaltan tünteti fel azokat és minden információt annak tudatában tesz közzé, hogy versenytárasi is bármikor hozzáférhetnek ezekhez a kiadványokhoz. </w:t>
       </w:r>
       <w:r>
@@ -6005,10 +6051,14 @@
       <w:r>
         <w:t>Gyakran több kiadvány is készül hetente. Szeretnék jelentősebb időtávra vonatkozó vizsgálatot készíteni, viszont minden egyes kiadvány feldolgozása túlságosan hosszú időt venne igénybe ezért úgy döntöttem, hogy havonta egy, tetszőlegesen kiválasztott kiadványt vonok be a vizsgálatba. Kerültem a túlságosan rövid közleményeket, a kiadványok túlnyomó része egy A4-es oldalnyi szövegnek felel meg.</w:t>
       </w:r>
-    </w:p>
-    <w:p>
-      <w:r>
-        <w:t>A szervezet méretéből</w:t>
+      <w:r>
+        <w:t xml:space="preserve"> </w:t>
+      </w:r>
+      <w:r>
+        <w:t xml:space="preserve">A szervezet </w:t>
+      </w:r>
+      <w:r>
+        <w:t>alkalmazottainak számából</w:t>
       </w:r>
       <w:r>
         <w:t>, sikereiből</w:t>
@@ -6025,7 +6075,7 @@
     </w:p>
     <w:p>
       <w:pPr>
-        <w:pStyle w:val="Heading3"/>
+        <w:pStyle w:val="Heading2"/>
       </w:pPr>
       <w:r>
         <w:t>Kvantitatív</w:t>
@@ -6132,6 +6182,7 @@
         </w:numPr>
       </w:pPr>
       <w:r>
+        <w:lastRenderedPageBreak/>
         <w:t>számszerű adatok</w:t>
       </w:r>
       <w:r>
@@ -6150,13 +6201,24 @@
         </w:numPr>
       </w:pPr>
       <w:r>
-        <w:lastRenderedPageBreak/>
         <w:t>elemzés, következtetések</w:t>
       </w:r>
     </w:p>
     <w:p>
       <w:r>
-        <w:t>Mivel kulturális szempontok szerint végeztem a vizsgálatot, ennek megfelelő kategóriákat kerestem a kódoláshoz.</w:t>
+        <w:t>Mivel kulturális szempontok szerint végeztem a vizsgálatot</w:t>
+      </w:r>
+      <w:r>
+        <w:t xml:space="preserve"> és a kvantitatív tartalomelemzés alapját előre elkészített kategóriák képezik</w:t>
+      </w:r>
+      <w:r>
+        <w:t xml:space="preserve">, </w:t>
+      </w:r>
+      <w:r>
+        <w:t>szükségem volt egy kategóriaszótárként használható csoportosítási rendszerre</w:t>
+      </w:r>
+      <w:r>
+        <w:t xml:space="preserve"> a kódoláshoz.</w:t>
       </w:r>
       <w:r>
         <w:t xml:space="preserve"> Steven Alter </w:t>
@@ -6219,15 +6281,33 @@
         <w:t>,</w:t>
       </w:r>
       <w:r>
-        <w:t xml:space="preserve"> amely 8 szempont szerint</w:t>
-      </w:r>
-      <w:r>
-        <w:t xml:space="preserve"> jellemez egy szervezetet. </w:t>
-      </w:r>
-    </w:p>
-    <w:p>
-      <w:r>
-        <w:t xml:space="preserve">A fenti szempontok véleményem szerint remekül összegzik a szervezeti kultúra lehetséges manifesztációit, ennek megfelelően kiválóan használhatóak a kvantitatív vizsgálatom során végzett kódolás kategóriáiként. A kódolás egységeit lazán határoztam meg, a szavankénti elemzést túlságosan aprólékosnak, a bekezdésekkénti elemzést túlságosan ritkának találtam, így a szövegben egy adott gondolathoz kapcsolódó részetek kezeltem egy egységként. Ezek állhatnak néhány szóból, de akár több mondatból is. </w:t>
+        <w:t xml:space="preserve"> amely</w:t>
+      </w:r>
+      <w:r>
+        <w:t>ben</w:t>
+      </w:r>
+      <w:r>
+        <w:t xml:space="preserve"> 8 szempont szerint</w:t>
+      </w:r>
+      <w:r>
+        <w:t xml:space="preserve"> </w:t>
+      </w:r>
+      <w:r>
+        <w:t>vizsgálják a szervezeti kultúrát</w:t>
+      </w:r>
+      <w:r>
+        <w:t xml:space="preserve">. </w:t>
+      </w:r>
+    </w:p>
+    <w:p>
+      <w:r>
+        <w:t xml:space="preserve">A fenti szempontok véleményem szerint remekül összegzik a szervezeti kultúra lehetséges manifesztációit, </w:t>
+      </w:r>
+      <w:r>
+        <w:t xml:space="preserve">ebből kifolyólag </w:t>
+      </w:r>
+      <w:r>
+        <w:t xml:space="preserve">használhatóak a kvantitatív vizsgálatom során végzett kódolás kategóriáiként. A kódolás egységeit lazán határoztam meg, a szavankénti elemzést túlságosan aprólékosnak, a bekezdésekkénti elemzést túlságosan ritkának találtam, így a szövegben egy adott gondolathoz kapcsolódó részetek kezeltem egy egységként. Ezek állhatnak néhány szóból, de akár több mondatból is. </w:t>
       </w:r>
       <w:r>
         <w:rPr>
@@ -6257,12 +6337,24 @@
         <w:rPr>
           <w:color w:val="FF0000"/>
         </w:rPr>
-        <w:t xml:space="preserve">m, pl. 3. fél bemutatása, gazdasági illetve iparági adatok közlése </w:t>
+        <w:t xml:space="preserve">, </w:t>
       </w:r>
       <w:r>
         <w:rPr>
           <w:color w:val="FF0000"/>
         </w:rPr>
+        <w:t xml:space="preserve">ilyenek például a kiadványokban helyenként előforduló </w:t>
+      </w:r>
+      <w:r>
+        <w:rPr>
+          <w:color w:val="FF0000"/>
+        </w:rPr>
+        <w:t xml:space="preserve">gazdasági illetve iparági adatok közlése </w:t>
+      </w:r>
+      <w:r>
+        <w:rPr>
+          <w:color w:val="FF0000"/>
+        </w:rPr>
         <w:t>...</w:t>
       </w:r>
       <w:r>
@@ -6280,7 +6372,13 @@
         <w:t xml:space="preserve">Ehhez </w:t>
       </w:r>
       <w:r>
-        <w:t>szintén a fent említett tanulmányt alapul véve a 8 kategórián belül két-két, egymással ellentétes tartalmú csoportba kódoltam a tartalmakat.</w:t>
+        <w:t xml:space="preserve">szintén a fent említett tanulmányt alapul véve a 8 kategórián belül két-két, egymással ellentétes tartalmú </w:t>
+      </w:r>
+      <w:r>
+        <w:t>csoportot alakítottam ki</w:t>
+      </w:r>
+      <w:r>
+        <w:t>.</w:t>
       </w:r>
     </w:p>
     <w:p>
@@ -6288,7 +6386,13 @@
         <w:t>A</w:t>
       </w:r>
       <w:r>
-        <w:t xml:space="preserve">z így kialakult kategóriák </w:t>
+        <w:t xml:space="preserve">z így </w:t>
+      </w:r>
+      <w:r>
+        <w:t>létrejött</w:t>
+      </w:r>
+      <w:r>
+        <w:t xml:space="preserve"> kategóriák </w:t>
       </w:r>
       <w:r>
         <w:t>és alkategóriáik a</w:t>
@@ -6378,6 +6482,7 @@
         </w:numPr>
       </w:pPr>
       <w:r>
+        <w:lastRenderedPageBreak/>
         <w:t>motivációk</w:t>
       </w:r>
     </w:p>
@@ -6426,7 +6531,6 @@
         </w:numPr>
       </w:pPr>
       <w:r>
-        <w:lastRenderedPageBreak/>
         <w:t>változási hajlandóság</w:t>
       </w:r>
     </w:p>
@@ -6692,10 +6796,10 @@
     </w:p>
     <w:p>
       <w:pPr>
-        <w:pStyle w:val="Heading2"/>
-      </w:pPr>
-      <w:r>
-        <w:t>Kutatási eredmények bemutatása</w:t>
+        <w:pStyle w:val="Heading3"/>
+      </w:pPr>
+      <w:r>
+        <w:t>Kutatási eredmények</w:t>
       </w:r>
     </w:p>
     <w:p>
@@ -8909,6 +9013,7 @@
                 <w:sz w:val="22"/>
                 <w:lang w:eastAsia="hu-HU"/>
               </w:rPr>
+              <w:lastRenderedPageBreak/>
               <w:t>2013.06.10</w:t>
             </w:r>
           </w:p>
@@ -10709,7 +10814,6 @@
                 <w:sz w:val="22"/>
                 <w:lang w:eastAsia="hu-HU"/>
               </w:rPr>
-              <w:lastRenderedPageBreak/>
               <w:t>2013.09.20</w:t>
             </w:r>
           </w:p>
@@ -22735,7 +22839,10 @@
         <w:jc w:val="left"/>
       </w:pPr>
       <w:r>
-        <w:t>dinamikus, innovatít jelleg (44 szövegegység)</w:t>
+        <w:t>dinamikus, innovatív</w:t>
+      </w:r>
+      <w:r>
+        <w:t xml:space="preserve"> jelleg (44 szövegegység)</w:t>
       </w:r>
     </w:p>
     <w:p>
@@ -22854,12 +22961,20 @@
     </w:p>
     <w:p>
       <w:pPr>
-        <w:pStyle w:val="Heading3"/>
-      </w:pPr>
-    </w:p>
-    <w:p>
-      <w:pPr>
-        <w:pStyle w:val="Heading3"/>
+        <w:rPr>
+          <w:color w:val="E36C0A" w:themeColor="accent6" w:themeShade="BF"/>
+        </w:rPr>
+      </w:pPr>
+      <w:r>
+        <w:rPr>
+          <w:color w:val="E36C0A" w:themeColor="accent6" w:themeShade="BF"/>
+        </w:rPr>
+        <w:t>Szöveges értékelés, következtetések levonása</w:t>
+      </w:r>
+    </w:p>
+    <w:p>
+      <w:pPr>
+        <w:pStyle w:val="Heading2"/>
       </w:pPr>
       <w:r>
         <w:t>Kvalitatív</w:t>
@@ -23398,7 +23513,10 @@
     </w:p>
     <w:p>
       <w:r>
-        <w:t>Heindrich Gábor 2004: Szervezeti kultúra, üzleti etika</w:t>
+        <w:t>Heidrich Balázs</w:t>
+      </w:r>
+      <w:r>
+        <w:t xml:space="preserve"> 2004: Szervezeti kultúra, üzleti etika</w:t>
       </w:r>
     </w:p>
     <w:p>
@@ -23765,7 +23883,14 @@
           <w:sz w:val="20"/>
           <w:szCs w:val="20"/>
         </w:rPr>
-        <w:t xml:space="preserve"> Szertics Gergely, internetes forrás, link az irodalomjegyzékben</w:t>
+        <w:t xml:space="preserve"> </w:t>
+      </w:r>
+      <w:r>
+        <w:rPr>
+          <w:sz w:val="20"/>
+          <w:szCs w:val="20"/>
+        </w:rPr>
+        <w:t>Szertics Gergely, internetes forrás, link az irodalomjegyzékben</w:t>
       </w:r>
     </w:p>
     <w:p>
@@ -23786,7 +23911,10 @@
         <w:footnoteRef/>
       </w:r>
       <w:r>
-        <w:t xml:space="preserve"> Jung et al.:</w:t>
+        <w:t xml:space="preserve"> </w:t>
+      </w:r>
+      <w:r>
+        <w:t>Jung et al.:</w:t>
       </w:r>
       <w:r>
         <w:t xml:space="preserve"> </w:t>
@@ -27245,10 +27373,10 @@
                   <c:v>0.171875</c:v>
                 </c:pt>
                 <c:pt idx="1">
-                  <c:v>0.14843750000000014</c:v>
+                  <c:v>0.14843750000000022</c:v>
                 </c:pt>
                 <c:pt idx="2">
-                  <c:v>0.12109375000000014</c:v>
+                  <c:v>0.12109375000000019</c:v>
                 </c:pt>
                 <c:pt idx="3">
                   <c:v>0.1171875</c:v>
@@ -27257,7 +27385,7 @@
                   <c:v>0.1171875</c:v>
                 </c:pt>
                 <c:pt idx="5">
-                  <c:v>0.10546875000000007</c:v>
+                  <c:v>0.1054687500000001</c:v>
                 </c:pt>
                 <c:pt idx="6">
                   <c:v>8.5937500000000028E-2</c:v>
@@ -27575,7 +27703,7 @@
 </file>
 
 <file path=customXml/itemProps1.xml><?xml version="1.0" encoding="utf-8"?>
-<ds:datastoreItem xmlns:ds="http://schemas.openxmlformats.org/officeDocument/2006/customXml" ds:itemID="{91B64EB4-873C-4523-9DAD-64B4C4A60DE9}">
+<ds:datastoreItem xmlns:ds="http://schemas.openxmlformats.org/officeDocument/2006/customXml" ds:itemID="{07BF8AD4-FF0F-49B0-90B9-8AA42C1203C3}">
   <ds:schemaRefs>
     <ds:schemaRef ds:uri="http://schemas.openxmlformats.org/officeDocument/2006/bibliography"/>
   </ds:schemaRefs>

</xml_diff>

<commit_message>
fix and add data for citations
</commit_message>
<xml_diff>
--- a/szervezeti_kultura_alap.docx
+++ b/szervezeti_kultura_alap.docx
@@ -2982,7 +2982,13 @@
         <w:t xml:space="preserve">öt piaci körülményt azonosít amelyek meghatározzák, hogy mennyire vonzó az adott piac egy üzlet számára. Ezek a belépési korlátok, helyettesítő termékek és szolgáltatások fenyegetése, a vásárlók alkuereje, </w:t>
       </w:r>
       <w:r>
-        <w:t>a szállítók alkuereje és a verseny intenzitása. (Porter, 1980)</w:t>
+        <w:t xml:space="preserve">a szállítók alkuereje és a verseny intenzitása. (Porter, </w:t>
+      </w:r>
+      <w:r>
+        <w:t>1998</w:t>
+      </w:r>
+      <w:r>
+        <w:t>)</w:t>
       </w:r>
       <w:r>
         <w:t>.</w:t>
@@ -23518,6 +23524,9 @@
       <w:r>
         <w:t xml:space="preserve"> 2004: Szervezeti kultúra, üzleti etika</w:t>
       </w:r>
+      <w:r>
+        <w:t xml:space="preserve"> in: „Gyémántok csiszolása – Képzés – Vállalkozás” PHARE HU0105-03-01-0028</w:t>
+      </w:r>
     </w:p>
     <w:p>
       <w:r>
@@ -23607,6 +23616,9 @@
       <w:r>
         <w:t>Lehota József 2001: Marketingkutatás az agrárgazdaságban</w:t>
       </w:r>
+      <w:r>
+        <w:t>, Mezőgazda Kiadó</w:t>
+      </w:r>
     </w:p>
     <w:p>
       <w:r>
@@ -23630,12 +23642,12 @@
     </w:p>
     <w:p>
       <w:r>
+        <w:lastRenderedPageBreak/>
         <w:t>Martin, Joanne 1993: Cultures in Organizations: Three Perspectives</w:t>
       </w:r>
     </w:p>
     <w:p>
       <w:r>
-        <w:lastRenderedPageBreak/>
         <w:t>Mikulás Gábor 2011: Versenyképességi kulturális orientációk azonosítása vezetői narrációkban</w:t>
       </w:r>
     </w:p>
@@ -23661,12 +23673,30 @@
     </w:p>
     <w:p>
       <w:r>
-        <w:t>Porter, Michael E. 1980: Competitive Strategy</w:t>
-      </w:r>
-    </w:p>
-    <w:p>
-      <w:r>
-        <w:t xml:space="preserve">Schein, E. H. 2004: Organizational culture and leadership </w:t>
+        <w:t xml:space="preserve">Porter, Michael E. </w:t>
+      </w:r>
+      <w:r>
+        <w:t>1998</w:t>
+      </w:r>
+      <w:r>
+        <w:t>: Competitive Strategy</w:t>
+      </w:r>
+      <w:r>
+        <w:t xml:space="preserve">: </w:t>
+      </w:r>
+      <w:r>
+        <w:t>Techniques for Analyzing Industries and Competitors</w:t>
+      </w:r>
+      <w:r>
+        <w:t>, Free Press</w:t>
+      </w:r>
+    </w:p>
+    <w:p>
+      <w:r>
+        <w:t>Schein, E. H. 2004: Organi</w:t>
+      </w:r>
+      <w:r>
+        <w:t>zational culture and leadership, Jossey Bass</w:t>
       </w:r>
     </w:p>
     <w:p>
@@ -23734,12 +23764,12 @@
     </w:p>
     <w:p>
       <w:r>
+        <w:lastRenderedPageBreak/>
         <w:t>Sørensen, Jesper B. 2001: The Strength of Corporate Culture and the Reliability of Firm Performance</w:t>
       </w:r>
     </w:p>
     <w:p>
       <w:r>
-        <w:lastRenderedPageBreak/>
         <w:t>Taylor, B. C. 2005: Postmodern Theory. In S. May &amp; D. Mumby (Eds.), Engaging Organizational Communication Theory And Research (pp. 288). Thousand Oaks, CA: Sage Publications, Inc.</w:t>
       </w:r>
     </w:p>
@@ -27703,7 +27733,7 @@
 </file>
 
 <file path=customXml/itemProps1.xml><?xml version="1.0" encoding="utf-8"?>
-<ds:datastoreItem xmlns:ds="http://schemas.openxmlformats.org/officeDocument/2006/customXml" ds:itemID="{07BF8AD4-FF0F-49B0-90B9-8AA42C1203C3}">
+<ds:datastoreItem xmlns:ds="http://schemas.openxmlformats.org/officeDocument/2006/customXml" ds:itemID="{73BAEA14-D67E-4279-AA5D-B964D5B533FD}">
   <ds:schemaRefs>
     <ds:schemaRef ds:uri="http://schemas.openxmlformats.org/officeDocument/2006/bibliography"/>
   </ds:schemaRefs>

</xml_diff>

<commit_message>
add hierarchical numbering for headings & table of contents
</commit_message>
<xml_diff>
--- a/szervezeti_kultura_alap.docx
+++ b/szervezeti_kultura_alap.docx
@@ -193,6 +193,7 @@
       <w:pPr>
         <w:pStyle w:val="TJ1"/>
         <w:tabs>
+          <w:tab w:val="left" w:pos="480"/>
           <w:tab w:val="right" w:leader="dot" w:pos="9062"/>
         </w:tabs>
         <w:rPr>
@@ -207,12 +208,28 @@
         <w:fldChar w:fldCharType="begin"/>
       </w:r>
       <w:r>
-        <w:instrText xml:space="preserve"> TOC \o "1-2" \h \z \u </w:instrText>
+        <w:instrText xml:space="preserve"> TOC \o "1-3" \h \z \u </w:instrText>
       </w:r>
       <w:r>
         <w:fldChar w:fldCharType="separate"/>
       </w:r>
-      <w:hyperlink w:anchor="_Toc430727893" w:history="1">
+      <w:hyperlink w:anchor="_Toc430794948" w:history="1">
+        <w:r>
+          <w:rPr>
+            <w:rStyle w:val="Hiperhivatkozs"/>
+            <w:noProof/>
+          </w:rPr>
+          <w:t>1</w:t>
+        </w:r>
+        <w:r>
+          <w:rPr>
+            <w:rFonts w:asciiTheme="minorHAnsi" w:eastAsiaTheme="minorEastAsia" w:hAnsiTheme="minorHAnsi"/>
+            <w:noProof/>
+            <w:sz w:val="22"/>
+            <w:lang w:eastAsia="hu-HU"/>
+          </w:rPr>
+          <w:tab/>
+        </w:r>
         <w:r>
           <w:rPr>
             <w:rStyle w:val="Hiperhivatkozs"/>
@@ -239,7 +256,7 @@
             <w:noProof/>
             <w:webHidden/>
           </w:rPr>
-          <w:instrText xml:space="preserve"> PAGEREF _Toc430727893 \h </w:instrText>
+          <w:instrText xml:space="preserve"> PAGEREF _Toc430794948 \h </w:instrText>
         </w:r>
         <w:r>
           <w:rPr>
@@ -274,6 +291,7 @@
       <w:pPr>
         <w:pStyle w:val="TJ1"/>
         <w:tabs>
+          <w:tab w:val="left" w:pos="480"/>
           <w:tab w:val="right" w:leader="dot" w:pos="9062"/>
         </w:tabs>
         <w:rPr>
@@ -283,7 +301,23 @@
           <w:lang w:eastAsia="hu-HU"/>
         </w:rPr>
       </w:pPr>
-      <w:hyperlink w:anchor="_Toc430727894" w:history="1">
+      <w:hyperlink w:anchor="_Toc430794949" w:history="1">
+        <w:r>
+          <w:rPr>
+            <w:rStyle w:val="Hiperhivatkozs"/>
+            <w:noProof/>
+          </w:rPr>
+          <w:t>2</w:t>
+        </w:r>
+        <w:r>
+          <w:rPr>
+            <w:rFonts w:asciiTheme="minorHAnsi" w:eastAsiaTheme="minorEastAsia" w:hAnsiTheme="minorHAnsi"/>
+            <w:noProof/>
+            <w:sz w:val="22"/>
+            <w:lang w:eastAsia="hu-HU"/>
+          </w:rPr>
+          <w:tab/>
+        </w:r>
         <w:r>
           <w:rPr>
             <w:rStyle w:val="Hiperhivatkozs"/>
@@ -310,7 +344,7 @@
             <w:noProof/>
             <w:webHidden/>
           </w:rPr>
-          <w:instrText xml:space="preserve"> PAGEREF _Toc430727894 \h </w:instrText>
+          <w:instrText xml:space="preserve"> PAGEREF _Toc430794949 \h </w:instrText>
         </w:r>
         <w:r>
           <w:rPr>
@@ -345,6 +379,7 @@
       <w:pPr>
         <w:pStyle w:val="TJ2"/>
         <w:tabs>
+          <w:tab w:val="left" w:pos="880"/>
           <w:tab w:val="right" w:leader="dot" w:pos="9062"/>
         </w:tabs>
         <w:rPr>
@@ -354,7 +389,23 @@
           <w:lang w:eastAsia="hu-HU"/>
         </w:rPr>
       </w:pPr>
-      <w:hyperlink w:anchor="_Toc430727895" w:history="1">
+      <w:hyperlink w:anchor="_Toc430794950" w:history="1">
+        <w:r>
+          <w:rPr>
+            <w:rStyle w:val="Hiperhivatkozs"/>
+            <w:noProof/>
+          </w:rPr>
+          <w:t>2.1</w:t>
+        </w:r>
+        <w:r>
+          <w:rPr>
+            <w:rFonts w:asciiTheme="minorHAnsi" w:eastAsiaTheme="minorEastAsia" w:hAnsiTheme="minorHAnsi"/>
+            <w:noProof/>
+            <w:sz w:val="22"/>
+            <w:lang w:eastAsia="hu-HU"/>
+          </w:rPr>
+          <w:tab/>
+        </w:r>
         <w:r>
           <w:rPr>
             <w:rStyle w:val="Hiperhivatkozs"/>
@@ -381,7 +432,7 @@
             <w:noProof/>
             <w:webHidden/>
           </w:rPr>
-          <w:instrText xml:space="preserve"> PAGEREF _Toc430727895 \h </w:instrText>
+          <w:instrText xml:space="preserve"> PAGEREF _Toc430794950 \h </w:instrText>
         </w:r>
         <w:r>
           <w:rPr>
@@ -416,6 +467,7 @@
       <w:pPr>
         <w:pStyle w:val="TJ2"/>
         <w:tabs>
+          <w:tab w:val="left" w:pos="880"/>
           <w:tab w:val="right" w:leader="dot" w:pos="9062"/>
         </w:tabs>
         <w:rPr>
@@ -425,7 +477,23 @@
           <w:lang w:eastAsia="hu-HU"/>
         </w:rPr>
       </w:pPr>
-      <w:hyperlink w:anchor="_Toc430727896" w:history="1">
+      <w:hyperlink w:anchor="_Toc430794951" w:history="1">
+        <w:r>
+          <w:rPr>
+            <w:rStyle w:val="Hiperhivatkozs"/>
+            <w:noProof/>
+          </w:rPr>
+          <w:t>2.2</w:t>
+        </w:r>
+        <w:r>
+          <w:rPr>
+            <w:rFonts w:asciiTheme="minorHAnsi" w:eastAsiaTheme="minorEastAsia" w:hAnsiTheme="minorHAnsi"/>
+            <w:noProof/>
+            <w:sz w:val="22"/>
+            <w:lang w:eastAsia="hu-HU"/>
+          </w:rPr>
+          <w:tab/>
+        </w:r>
         <w:r>
           <w:rPr>
             <w:rStyle w:val="Hiperhivatkozs"/>
@@ -452,7 +520,7 @@
             <w:noProof/>
             <w:webHidden/>
           </w:rPr>
-          <w:instrText xml:space="preserve"> PAGEREF _Toc430727896 \h </w:instrText>
+          <w:instrText xml:space="preserve"> PAGEREF _Toc430794951 \h </w:instrText>
         </w:r>
         <w:r>
           <w:rPr>
@@ -487,6 +555,7 @@
       <w:pPr>
         <w:pStyle w:val="TJ2"/>
         <w:tabs>
+          <w:tab w:val="left" w:pos="880"/>
           <w:tab w:val="right" w:leader="dot" w:pos="9062"/>
         </w:tabs>
         <w:rPr>
@@ -496,7 +565,23 @@
           <w:lang w:eastAsia="hu-HU"/>
         </w:rPr>
       </w:pPr>
-      <w:hyperlink w:anchor="_Toc430727897" w:history="1">
+      <w:hyperlink w:anchor="_Toc430794952" w:history="1">
+        <w:r>
+          <w:rPr>
+            <w:rStyle w:val="Hiperhivatkozs"/>
+            <w:noProof/>
+          </w:rPr>
+          <w:t>2.3</w:t>
+        </w:r>
+        <w:r>
+          <w:rPr>
+            <w:rFonts w:asciiTheme="minorHAnsi" w:eastAsiaTheme="minorEastAsia" w:hAnsiTheme="minorHAnsi"/>
+            <w:noProof/>
+            <w:sz w:val="22"/>
+            <w:lang w:eastAsia="hu-HU"/>
+          </w:rPr>
+          <w:tab/>
+        </w:r>
         <w:r>
           <w:rPr>
             <w:rStyle w:val="Hiperhivatkozs"/>
@@ -523,7 +608,7 @@
             <w:noProof/>
             <w:webHidden/>
           </w:rPr>
-          <w:instrText xml:space="preserve"> PAGEREF _Toc430727897 \h </w:instrText>
+          <w:instrText xml:space="preserve"> PAGEREF _Toc430794952 \h </w:instrText>
         </w:r>
         <w:r>
           <w:rPr>
@@ -558,6 +643,7 @@
       <w:pPr>
         <w:pStyle w:val="TJ2"/>
         <w:tabs>
+          <w:tab w:val="left" w:pos="880"/>
           <w:tab w:val="right" w:leader="dot" w:pos="9062"/>
         </w:tabs>
         <w:rPr>
@@ -567,7 +653,23 @@
           <w:lang w:eastAsia="hu-HU"/>
         </w:rPr>
       </w:pPr>
-      <w:hyperlink w:anchor="_Toc430727898" w:history="1">
+      <w:hyperlink w:anchor="_Toc430794953" w:history="1">
+        <w:r>
+          <w:rPr>
+            <w:rStyle w:val="Hiperhivatkozs"/>
+            <w:noProof/>
+          </w:rPr>
+          <w:t>2.4</w:t>
+        </w:r>
+        <w:r>
+          <w:rPr>
+            <w:rFonts w:asciiTheme="minorHAnsi" w:eastAsiaTheme="minorEastAsia" w:hAnsiTheme="minorHAnsi"/>
+            <w:noProof/>
+            <w:sz w:val="22"/>
+            <w:lang w:eastAsia="hu-HU"/>
+          </w:rPr>
+          <w:tab/>
+        </w:r>
         <w:r>
           <w:rPr>
             <w:rStyle w:val="Hiperhivatkozs"/>
@@ -594,7 +696,7 @@
             <w:noProof/>
             <w:webHidden/>
           </w:rPr>
-          <w:instrText xml:space="preserve"> PAGEREF _Toc430727898 \h </w:instrText>
+          <w:instrText xml:space="preserve"> PAGEREF _Toc430794953 \h </w:instrText>
         </w:r>
         <w:r>
           <w:rPr>
@@ -629,6 +731,7 @@
       <w:pPr>
         <w:pStyle w:val="TJ2"/>
         <w:tabs>
+          <w:tab w:val="left" w:pos="880"/>
           <w:tab w:val="right" w:leader="dot" w:pos="9062"/>
         </w:tabs>
         <w:rPr>
@@ -638,7 +741,23 @@
           <w:lang w:eastAsia="hu-HU"/>
         </w:rPr>
       </w:pPr>
-      <w:hyperlink w:anchor="_Toc430727899" w:history="1">
+      <w:hyperlink w:anchor="_Toc430794954" w:history="1">
+        <w:r>
+          <w:rPr>
+            <w:rStyle w:val="Hiperhivatkozs"/>
+            <w:noProof/>
+          </w:rPr>
+          <w:t>2.5</w:t>
+        </w:r>
+        <w:r>
+          <w:rPr>
+            <w:rFonts w:asciiTheme="minorHAnsi" w:eastAsiaTheme="minorEastAsia" w:hAnsiTheme="minorHAnsi"/>
+            <w:noProof/>
+            <w:sz w:val="22"/>
+            <w:lang w:eastAsia="hu-HU"/>
+          </w:rPr>
+          <w:tab/>
+        </w:r>
         <w:r>
           <w:rPr>
             <w:rStyle w:val="Hiperhivatkozs"/>
@@ -665,7 +784,7 @@
             <w:noProof/>
             <w:webHidden/>
           </w:rPr>
-          <w:instrText xml:space="preserve"> PAGEREF _Toc430727899 \h </w:instrText>
+          <w:instrText xml:space="preserve"> PAGEREF _Toc430794954 \h </w:instrText>
         </w:r>
         <w:r>
           <w:rPr>
@@ -700,6 +819,7 @@
       <w:pPr>
         <w:pStyle w:val="TJ2"/>
         <w:tabs>
+          <w:tab w:val="left" w:pos="880"/>
           <w:tab w:val="right" w:leader="dot" w:pos="9062"/>
         </w:tabs>
         <w:rPr>
@@ -709,7 +829,23 @@
           <w:lang w:eastAsia="hu-HU"/>
         </w:rPr>
       </w:pPr>
-      <w:hyperlink w:anchor="_Toc430727900" w:history="1">
+      <w:hyperlink w:anchor="_Toc430794955" w:history="1">
+        <w:r>
+          <w:rPr>
+            <w:rStyle w:val="Hiperhivatkozs"/>
+            <w:noProof/>
+          </w:rPr>
+          <w:t>2.6</w:t>
+        </w:r>
+        <w:r>
+          <w:rPr>
+            <w:rFonts w:asciiTheme="minorHAnsi" w:eastAsiaTheme="minorEastAsia" w:hAnsiTheme="minorHAnsi"/>
+            <w:noProof/>
+            <w:sz w:val="22"/>
+            <w:lang w:eastAsia="hu-HU"/>
+          </w:rPr>
+          <w:tab/>
+        </w:r>
         <w:r>
           <w:rPr>
             <w:rStyle w:val="Hiperhivatkozs"/>
@@ -736,7 +872,7 @@
             <w:noProof/>
             <w:webHidden/>
           </w:rPr>
-          <w:instrText xml:space="preserve"> PAGEREF _Toc430727900 \h </w:instrText>
+          <w:instrText xml:space="preserve"> PAGEREF _Toc430794955 \h </w:instrText>
         </w:r>
         <w:r>
           <w:rPr>
@@ -769,8 +905,9 @@
     </w:p>
     <w:p>
       <w:pPr>
-        <w:pStyle w:val="TJ2"/>
+        <w:pStyle w:val="TJ3"/>
         <w:tabs>
+          <w:tab w:val="left" w:pos="1320"/>
           <w:tab w:val="right" w:leader="dot" w:pos="9062"/>
         </w:tabs>
         <w:rPr>
@@ -780,7 +917,389 @@
           <w:lang w:eastAsia="hu-HU"/>
         </w:rPr>
       </w:pPr>
-      <w:hyperlink w:anchor="_Toc430727901" w:history="1">
+      <w:hyperlink w:anchor="_Toc430794956" w:history="1">
+        <w:r>
+          <w:rPr>
+            <w:rStyle w:val="Hiperhivatkozs"/>
+            <w:noProof/>
+          </w:rPr>
+          <w:t>2.6.1</w:t>
+        </w:r>
+        <w:r>
+          <w:rPr>
+            <w:rFonts w:asciiTheme="minorHAnsi" w:eastAsiaTheme="minorEastAsia" w:hAnsiTheme="minorHAnsi"/>
+            <w:noProof/>
+            <w:sz w:val="22"/>
+            <w:lang w:eastAsia="hu-HU"/>
+          </w:rPr>
+          <w:tab/>
+        </w:r>
+        <w:r>
+          <w:rPr>
+            <w:rStyle w:val="Hiperhivatkozs"/>
+            <w:noProof/>
+          </w:rPr>
+          <w:t xml:space="preserve">Deal és </w:t>
+        </w:r>
+        <w:r>
+          <w:rPr>
+            <w:rStyle w:val="Hiperhivatkozs"/>
+            <w:noProof/>
+          </w:rPr>
+          <w:t>K</w:t>
+        </w:r>
+        <w:r>
+          <w:rPr>
+            <w:rStyle w:val="Hiperhivatkozs"/>
+            <w:noProof/>
+          </w:rPr>
+          <w:t>ennedy:</w:t>
+        </w:r>
+        <w:r>
+          <w:rPr>
+            <w:noProof/>
+            <w:webHidden/>
+          </w:rPr>
+          <w:tab/>
+        </w:r>
+        <w:r>
+          <w:rPr>
+            <w:noProof/>
+            <w:webHidden/>
+          </w:rPr>
+          <w:fldChar w:fldCharType="begin"/>
+        </w:r>
+        <w:r>
+          <w:rPr>
+            <w:noProof/>
+            <w:webHidden/>
+          </w:rPr>
+          <w:instrText xml:space="preserve"> PAGEREF _Toc430794956 \h </w:instrText>
+        </w:r>
+        <w:r>
+          <w:rPr>
+            <w:noProof/>
+            <w:webHidden/>
+          </w:rPr>
+        </w:r>
+        <w:r>
+          <w:rPr>
+            <w:noProof/>
+            <w:webHidden/>
+          </w:rPr>
+          <w:fldChar w:fldCharType="separate"/>
+        </w:r>
+        <w:r>
+          <w:rPr>
+            <w:noProof/>
+            <w:webHidden/>
+          </w:rPr>
+          <w:t>10</w:t>
+        </w:r>
+        <w:r>
+          <w:rPr>
+            <w:noProof/>
+            <w:webHidden/>
+          </w:rPr>
+          <w:fldChar w:fldCharType="end"/>
+        </w:r>
+      </w:hyperlink>
+    </w:p>
+    <w:p>
+      <w:pPr>
+        <w:pStyle w:val="TJ3"/>
+        <w:tabs>
+          <w:tab w:val="left" w:pos="1320"/>
+          <w:tab w:val="right" w:leader="dot" w:pos="9062"/>
+        </w:tabs>
+        <w:rPr>
+          <w:rFonts w:asciiTheme="minorHAnsi" w:eastAsiaTheme="minorEastAsia" w:hAnsiTheme="minorHAnsi"/>
+          <w:noProof/>
+          <w:sz w:val="22"/>
+          <w:lang w:eastAsia="hu-HU"/>
+        </w:rPr>
+      </w:pPr>
+      <w:hyperlink w:anchor="_Toc430794957" w:history="1">
+        <w:r>
+          <w:rPr>
+            <w:rStyle w:val="Hiperhivatkozs"/>
+            <w:noProof/>
+          </w:rPr>
+          <w:t>2.6.2</w:t>
+        </w:r>
+        <w:r>
+          <w:rPr>
+            <w:rFonts w:asciiTheme="minorHAnsi" w:eastAsiaTheme="minorEastAsia" w:hAnsiTheme="minorHAnsi"/>
+            <w:noProof/>
+            <w:sz w:val="22"/>
+            <w:lang w:eastAsia="hu-HU"/>
+          </w:rPr>
+          <w:tab/>
+        </w:r>
+        <w:r>
+          <w:rPr>
+            <w:rStyle w:val="Hiperhivatkozs"/>
+            <w:noProof/>
+          </w:rPr>
+          <w:t>Handy:</w:t>
+        </w:r>
+        <w:r>
+          <w:rPr>
+            <w:noProof/>
+            <w:webHidden/>
+          </w:rPr>
+          <w:tab/>
+        </w:r>
+        <w:r>
+          <w:rPr>
+            <w:noProof/>
+            <w:webHidden/>
+          </w:rPr>
+          <w:fldChar w:fldCharType="begin"/>
+        </w:r>
+        <w:r>
+          <w:rPr>
+            <w:noProof/>
+            <w:webHidden/>
+          </w:rPr>
+          <w:instrText xml:space="preserve"> PAGEREF _Toc430794957 \h </w:instrText>
+        </w:r>
+        <w:r>
+          <w:rPr>
+            <w:noProof/>
+            <w:webHidden/>
+          </w:rPr>
+        </w:r>
+        <w:r>
+          <w:rPr>
+            <w:noProof/>
+            <w:webHidden/>
+          </w:rPr>
+          <w:fldChar w:fldCharType="separate"/>
+        </w:r>
+        <w:r>
+          <w:rPr>
+            <w:noProof/>
+            <w:webHidden/>
+          </w:rPr>
+          <w:t>10</w:t>
+        </w:r>
+        <w:r>
+          <w:rPr>
+            <w:noProof/>
+            <w:webHidden/>
+          </w:rPr>
+          <w:fldChar w:fldCharType="end"/>
+        </w:r>
+      </w:hyperlink>
+    </w:p>
+    <w:p>
+      <w:pPr>
+        <w:pStyle w:val="TJ3"/>
+        <w:tabs>
+          <w:tab w:val="left" w:pos="1320"/>
+          <w:tab w:val="right" w:leader="dot" w:pos="9062"/>
+        </w:tabs>
+        <w:rPr>
+          <w:rFonts w:asciiTheme="minorHAnsi" w:eastAsiaTheme="minorEastAsia" w:hAnsiTheme="minorHAnsi"/>
+          <w:noProof/>
+          <w:sz w:val="22"/>
+          <w:lang w:eastAsia="hu-HU"/>
+        </w:rPr>
+      </w:pPr>
+      <w:hyperlink w:anchor="_Toc430794958" w:history="1">
+        <w:r>
+          <w:rPr>
+            <w:rStyle w:val="Hiperhivatkozs"/>
+            <w:noProof/>
+          </w:rPr>
+          <w:t>2.6.3</w:t>
+        </w:r>
+        <w:r>
+          <w:rPr>
+            <w:rFonts w:asciiTheme="minorHAnsi" w:eastAsiaTheme="minorEastAsia" w:hAnsiTheme="minorHAnsi"/>
+            <w:noProof/>
+            <w:sz w:val="22"/>
+            <w:lang w:eastAsia="hu-HU"/>
+          </w:rPr>
+          <w:tab/>
+        </w:r>
+        <w:r>
+          <w:rPr>
+            <w:rStyle w:val="Hiperhivatkozs"/>
+            <w:noProof/>
+          </w:rPr>
+          <w:t>Cameron és Quinn:</w:t>
+        </w:r>
+        <w:r>
+          <w:rPr>
+            <w:noProof/>
+            <w:webHidden/>
+          </w:rPr>
+          <w:tab/>
+        </w:r>
+        <w:r>
+          <w:rPr>
+            <w:noProof/>
+            <w:webHidden/>
+          </w:rPr>
+          <w:fldChar w:fldCharType="begin"/>
+        </w:r>
+        <w:r>
+          <w:rPr>
+            <w:noProof/>
+            <w:webHidden/>
+          </w:rPr>
+          <w:instrText xml:space="preserve"> PAGEREF _Toc430794958 \h </w:instrText>
+        </w:r>
+        <w:r>
+          <w:rPr>
+            <w:noProof/>
+            <w:webHidden/>
+          </w:rPr>
+        </w:r>
+        <w:r>
+          <w:rPr>
+            <w:noProof/>
+            <w:webHidden/>
+          </w:rPr>
+          <w:fldChar w:fldCharType="separate"/>
+        </w:r>
+        <w:r>
+          <w:rPr>
+            <w:noProof/>
+            <w:webHidden/>
+          </w:rPr>
+          <w:t>11</w:t>
+        </w:r>
+        <w:r>
+          <w:rPr>
+            <w:noProof/>
+            <w:webHidden/>
+          </w:rPr>
+          <w:fldChar w:fldCharType="end"/>
+        </w:r>
+      </w:hyperlink>
+    </w:p>
+    <w:p>
+      <w:pPr>
+        <w:pStyle w:val="TJ3"/>
+        <w:tabs>
+          <w:tab w:val="left" w:pos="1320"/>
+          <w:tab w:val="right" w:leader="dot" w:pos="9062"/>
+        </w:tabs>
+        <w:rPr>
+          <w:rFonts w:asciiTheme="minorHAnsi" w:eastAsiaTheme="minorEastAsia" w:hAnsiTheme="minorHAnsi"/>
+          <w:noProof/>
+          <w:sz w:val="22"/>
+          <w:lang w:eastAsia="hu-HU"/>
+        </w:rPr>
+      </w:pPr>
+      <w:hyperlink w:anchor="_Toc430794959" w:history="1">
+        <w:r>
+          <w:rPr>
+            <w:rStyle w:val="Hiperhivatkozs"/>
+            <w:noProof/>
+          </w:rPr>
+          <w:t>2.6.4</w:t>
+        </w:r>
+        <w:r>
+          <w:rPr>
+            <w:rFonts w:asciiTheme="minorHAnsi" w:eastAsiaTheme="minorEastAsia" w:hAnsiTheme="minorHAnsi"/>
+            <w:noProof/>
+            <w:sz w:val="22"/>
+            <w:lang w:eastAsia="hu-HU"/>
+          </w:rPr>
+          <w:tab/>
+        </w:r>
+        <w:r>
+          <w:rPr>
+            <w:rStyle w:val="Hiperhivatkozs"/>
+            <w:noProof/>
+          </w:rPr>
+          <w:t>Schneider</w:t>
+        </w:r>
+        <w:r>
+          <w:rPr>
+            <w:noProof/>
+            <w:webHidden/>
+          </w:rPr>
+          <w:tab/>
+        </w:r>
+        <w:r>
+          <w:rPr>
+            <w:noProof/>
+            <w:webHidden/>
+          </w:rPr>
+          <w:fldChar w:fldCharType="begin"/>
+        </w:r>
+        <w:r>
+          <w:rPr>
+            <w:noProof/>
+            <w:webHidden/>
+          </w:rPr>
+          <w:instrText xml:space="preserve"> PAGEREF _Toc430794959 \h </w:instrText>
+        </w:r>
+        <w:r>
+          <w:rPr>
+            <w:noProof/>
+            <w:webHidden/>
+          </w:rPr>
+        </w:r>
+        <w:r>
+          <w:rPr>
+            <w:noProof/>
+            <w:webHidden/>
+          </w:rPr>
+          <w:fldChar w:fldCharType="separate"/>
+        </w:r>
+        <w:r>
+          <w:rPr>
+            <w:noProof/>
+            <w:webHidden/>
+          </w:rPr>
+          <w:t>12</w:t>
+        </w:r>
+        <w:r>
+          <w:rPr>
+            <w:noProof/>
+            <w:webHidden/>
+          </w:rPr>
+          <w:fldChar w:fldCharType="end"/>
+        </w:r>
+      </w:hyperlink>
+    </w:p>
+    <w:p>
+      <w:pPr>
+        <w:pStyle w:val="TJ2"/>
+        <w:tabs>
+          <w:tab w:val="left" w:pos="880"/>
+          <w:tab w:val="right" w:leader="dot" w:pos="9062"/>
+        </w:tabs>
+        <w:rPr>
+          <w:rFonts w:asciiTheme="minorHAnsi" w:eastAsiaTheme="minorEastAsia" w:hAnsiTheme="minorHAnsi"/>
+          <w:noProof/>
+          <w:sz w:val="22"/>
+          <w:lang w:eastAsia="hu-HU"/>
+        </w:rPr>
+      </w:pPr>
+      <w:hyperlink w:anchor="_Toc430794960" w:history="1">
+        <w:r>
+          <w:rPr>
+            <w:rStyle w:val="Hiperhivatkozs"/>
+            <w:noProof/>
+          </w:rPr>
+          <w:t>2.7</w:t>
+        </w:r>
+        <w:r>
+          <w:rPr>
+            <w:rFonts w:asciiTheme="minorHAnsi" w:eastAsiaTheme="minorEastAsia" w:hAnsiTheme="minorHAnsi"/>
+            <w:noProof/>
+            <w:sz w:val="22"/>
+            <w:lang w:eastAsia="hu-HU"/>
+          </w:rPr>
+          <w:tab/>
+        </w:r>
         <w:r>
           <w:rPr>
             <w:rStyle w:val="Hiperhivatkozs"/>
@@ -807,7 +1326,7 @@
             <w:noProof/>
             <w:webHidden/>
           </w:rPr>
-          <w:instrText xml:space="preserve"> PAGEREF _Toc430727901 \h </w:instrText>
+          <w:instrText xml:space="preserve"> PAGEREF _Toc430794960 \h </w:instrText>
         </w:r>
         <w:r>
           <w:rPr>
@@ -842,6 +1361,7 @@
       <w:pPr>
         <w:pStyle w:val="TJ2"/>
         <w:tabs>
+          <w:tab w:val="left" w:pos="880"/>
           <w:tab w:val="right" w:leader="dot" w:pos="9062"/>
         </w:tabs>
         <w:rPr>
@@ -851,7 +1371,24 @@
           <w:lang w:eastAsia="hu-HU"/>
         </w:rPr>
       </w:pPr>
-      <w:hyperlink w:anchor="_Toc430727902" w:history="1">
+      <w:hyperlink w:anchor="_Toc430794961" w:history="1">
+        <w:r>
+          <w:rPr>
+            <w:rStyle w:val="Hiperhivatkozs"/>
+            <w:rFonts w:cs="Times New Roman"/>
+            <w:noProof/>
+          </w:rPr>
+          <w:t>2.8</w:t>
+        </w:r>
+        <w:r>
+          <w:rPr>
+            <w:rFonts w:asciiTheme="minorHAnsi" w:eastAsiaTheme="minorEastAsia" w:hAnsiTheme="minorHAnsi"/>
+            <w:noProof/>
+            <w:sz w:val="22"/>
+            <w:lang w:eastAsia="hu-HU"/>
+          </w:rPr>
+          <w:tab/>
+        </w:r>
         <w:r>
           <w:rPr>
             <w:rStyle w:val="Hiperhivatkozs"/>
@@ -879,7 +1416,7 @@
             <w:noProof/>
             <w:webHidden/>
           </w:rPr>
-          <w:instrText xml:space="preserve"> PAGEREF _Toc430727902 \h </w:instrText>
+          <w:instrText xml:space="preserve"> PAGEREF _Toc430794961 \h </w:instrText>
         </w:r>
         <w:r>
           <w:rPr>
@@ -914,6 +1451,7 @@
       <w:pPr>
         <w:pStyle w:val="TJ2"/>
         <w:tabs>
+          <w:tab w:val="left" w:pos="880"/>
           <w:tab w:val="right" w:leader="dot" w:pos="9062"/>
         </w:tabs>
         <w:rPr>
@@ -923,7 +1461,23 @@
           <w:lang w:eastAsia="hu-HU"/>
         </w:rPr>
       </w:pPr>
-      <w:hyperlink w:anchor="_Toc430727903" w:history="1">
+      <w:hyperlink w:anchor="_Toc430794962" w:history="1">
+        <w:r>
+          <w:rPr>
+            <w:rStyle w:val="Hiperhivatkozs"/>
+            <w:noProof/>
+          </w:rPr>
+          <w:t>2.9</w:t>
+        </w:r>
+        <w:r>
+          <w:rPr>
+            <w:rFonts w:asciiTheme="minorHAnsi" w:eastAsiaTheme="minorEastAsia" w:hAnsiTheme="minorHAnsi"/>
+            <w:noProof/>
+            <w:sz w:val="22"/>
+            <w:lang w:eastAsia="hu-HU"/>
+          </w:rPr>
+          <w:tab/>
+        </w:r>
         <w:r>
           <w:rPr>
             <w:rStyle w:val="Hiperhivatkozs"/>
@@ -950,7 +1504,7 @@
             <w:noProof/>
             <w:webHidden/>
           </w:rPr>
-          <w:instrText xml:space="preserve"> PAGEREF _Toc430727903 \h </w:instrText>
+          <w:instrText xml:space="preserve"> PAGEREF _Toc430794962 \h </w:instrText>
         </w:r>
         <w:r>
           <w:rPr>
@@ -985,6 +1539,7 @@
       <w:pPr>
         <w:pStyle w:val="TJ2"/>
         <w:tabs>
+          <w:tab w:val="left" w:pos="1100"/>
           <w:tab w:val="right" w:leader="dot" w:pos="9062"/>
         </w:tabs>
         <w:rPr>
@@ -994,7 +1549,23 @@
           <w:lang w:eastAsia="hu-HU"/>
         </w:rPr>
       </w:pPr>
-      <w:hyperlink w:anchor="_Toc430727904" w:history="1">
+      <w:hyperlink w:anchor="_Toc430794963" w:history="1">
+        <w:r>
+          <w:rPr>
+            <w:rStyle w:val="Hiperhivatkozs"/>
+            <w:noProof/>
+          </w:rPr>
+          <w:t>2.10</w:t>
+        </w:r>
+        <w:r>
+          <w:rPr>
+            <w:rFonts w:asciiTheme="minorHAnsi" w:eastAsiaTheme="minorEastAsia" w:hAnsiTheme="minorHAnsi"/>
+            <w:noProof/>
+            <w:sz w:val="22"/>
+            <w:lang w:eastAsia="hu-HU"/>
+          </w:rPr>
+          <w:tab/>
+        </w:r>
         <w:r>
           <w:rPr>
             <w:rStyle w:val="Hiperhivatkozs"/>
@@ -1021,7 +1592,7 @@
             <w:noProof/>
             <w:webHidden/>
           </w:rPr>
-          <w:instrText xml:space="preserve"> PAGEREF _Toc430727904 \h </w:instrText>
+          <w:instrText xml:space="preserve"> PAGEREF _Toc430794963 \h </w:instrText>
         </w:r>
         <w:r>
           <w:rPr>
@@ -1056,6 +1627,7 @@
       <w:pPr>
         <w:pStyle w:val="TJ2"/>
         <w:tabs>
+          <w:tab w:val="left" w:pos="1100"/>
           <w:tab w:val="right" w:leader="dot" w:pos="9062"/>
         </w:tabs>
         <w:rPr>
@@ -1065,7 +1637,23 @@
           <w:lang w:eastAsia="hu-HU"/>
         </w:rPr>
       </w:pPr>
-      <w:hyperlink w:anchor="_Toc430727905" w:history="1">
+      <w:hyperlink w:anchor="_Toc430794964" w:history="1">
+        <w:r>
+          <w:rPr>
+            <w:rStyle w:val="Hiperhivatkozs"/>
+            <w:noProof/>
+          </w:rPr>
+          <w:t>2.11</w:t>
+        </w:r>
+        <w:r>
+          <w:rPr>
+            <w:rFonts w:asciiTheme="minorHAnsi" w:eastAsiaTheme="minorEastAsia" w:hAnsiTheme="minorHAnsi"/>
+            <w:noProof/>
+            <w:sz w:val="22"/>
+            <w:lang w:eastAsia="hu-HU"/>
+          </w:rPr>
+          <w:tab/>
+        </w:r>
         <w:r>
           <w:rPr>
             <w:rStyle w:val="Hiperhivatkozs"/>
@@ -1092,7 +1680,7 @@
             <w:noProof/>
             <w:webHidden/>
           </w:rPr>
-          <w:instrText xml:space="preserve"> PAGEREF _Toc430727905 \h </w:instrText>
+          <w:instrText xml:space="preserve"> PAGEREF _Toc430794964 \h </w:instrText>
         </w:r>
         <w:r>
           <w:rPr>
@@ -1125,8 +1713,9 @@
     </w:p>
     <w:p>
       <w:pPr>
-        <w:pStyle w:val="TJ2"/>
+        <w:pStyle w:val="TJ3"/>
         <w:tabs>
+          <w:tab w:val="left" w:pos="1320"/>
           <w:tab w:val="right" w:leader="dot" w:pos="9062"/>
         </w:tabs>
         <w:rPr>
@@ -1136,7 +1725,199 @@
           <w:lang w:eastAsia="hu-HU"/>
         </w:rPr>
       </w:pPr>
-      <w:hyperlink w:anchor="_Toc430727906" w:history="1">
+      <w:hyperlink w:anchor="_Toc430794965" w:history="1">
+        <w:r>
+          <w:rPr>
+            <w:rStyle w:val="Hiperhivatkozs"/>
+            <w:noProof/>
+          </w:rPr>
+          <w:t>2.11.1</w:t>
+        </w:r>
+        <w:r>
+          <w:rPr>
+            <w:rFonts w:asciiTheme="minorHAnsi" w:eastAsiaTheme="minorEastAsia" w:hAnsiTheme="minorHAnsi"/>
+            <w:noProof/>
+            <w:sz w:val="22"/>
+            <w:lang w:eastAsia="hu-HU"/>
+          </w:rPr>
+          <w:tab/>
+        </w:r>
+        <w:r>
+          <w:rPr>
+            <w:rStyle w:val="Hiperhivatkozs"/>
+            <w:noProof/>
+          </w:rPr>
+          <w:t>Filozófiai irányvonal</w:t>
+        </w:r>
+        <w:r>
+          <w:rPr>
+            <w:noProof/>
+            <w:webHidden/>
+          </w:rPr>
+          <w:tab/>
+        </w:r>
+        <w:r>
+          <w:rPr>
+            <w:noProof/>
+            <w:webHidden/>
+          </w:rPr>
+          <w:fldChar w:fldCharType="begin"/>
+        </w:r>
+        <w:r>
+          <w:rPr>
+            <w:noProof/>
+            <w:webHidden/>
+          </w:rPr>
+          <w:instrText xml:space="preserve"> PAGEREF _Toc430794965 \h </w:instrText>
+        </w:r>
+        <w:r>
+          <w:rPr>
+            <w:noProof/>
+            <w:webHidden/>
+          </w:rPr>
+        </w:r>
+        <w:r>
+          <w:rPr>
+            <w:noProof/>
+            <w:webHidden/>
+          </w:rPr>
+          <w:fldChar w:fldCharType="separate"/>
+        </w:r>
+        <w:r>
+          <w:rPr>
+            <w:noProof/>
+            <w:webHidden/>
+          </w:rPr>
+          <w:t>20</w:t>
+        </w:r>
+        <w:r>
+          <w:rPr>
+            <w:noProof/>
+            <w:webHidden/>
+          </w:rPr>
+          <w:fldChar w:fldCharType="end"/>
+        </w:r>
+      </w:hyperlink>
+    </w:p>
+    <w:p>
+      <w:pPr>
+        <w:pStyle w:val="TJ3"/>
+        <w:tabs>
+          <w:tab w:val="left" w:pos="1320"/>
+          <w:tab w:val="right" w:leader="dot" w:pos="9062"/>
+        </w:tabs>
+        <w:rPr>
+          <w:rFonts w:asciiTheme="minorHAnsi" w:eastAsiaTheme="minorEastAsia" w:hAnsiTheme="minorHAnsi"/>
+          <w:noProof/>
+          <w:sz w:val="22"/>
+          <w:lang w:eastAsia="hu-HU"/>
+        </w:rPr>
+      </w:pPr>
+      <w:hyperlink w:anchor="_Toc430794966" w:history="1">
+        <w:r>
+          <w:rPr>
+            <w:rStyle w:val="Hiperhivatkozs"/>
+            <w:noProof/>
+          </w:rPr>
+          <w:t>2.11.2</w:t>
+        </w:r>
+        <w:r>
+          <w:rPr>
+            <w:rFonts w:asciiTheme="minorHAnsi" w:eastAsiaTheme="minorEastAsia" w:hAnsiTheme="minorHAnsi"/>
+            <w:noProof/>
+            <w:sz w:val="22"/>
+            <w:lang w:eastAsia="hu-HU"/>
+          </w:rPr>
+          <w:tab/>
+        </w:r>
+        <w:r>
+          <w:rPr>
+            <w:rStyle w:val="Hiperhivatkozs"/>
+            <w:noProof/>
+          </w:rPr>
+          <w:t>Modern és posztmodern a gyakorlatban</w:t>
+        </w:r>
+        <w:r>
+          <w:rPr>
+            <w:noProof/>
+            <w:webHidden/>
+          </w:rPr>
+          <w:tab/>
+        </w:r>
+        <w:r>
+          <w:rPr>
+            <w:noProof/>
+            <w:webHidden/>
+          </w:rPr>
+          <w:fldChar w:fldCharType="begin"/>
+        </w:r>
+        <w:r>
+          <w:rPr>
+            <w:noProof/>
+            <w:webHidden/>
+          </w:rPr>
+          <w:instrText xml:space="preserve"> PAGEREF _Toc430794966 \h </w:instrText>
+        </w:r>
+        <w:r>
+          <w:rPr>
+            <w:noProof/>
+            <w:webHidden/>
+          </w:rPr>
+        </w:r>
+        <w:r>
+          <w:rPr>
+            <w:noProof/>
+            <w:webHidden/>
+          </w:rPr>
+          <w:fldChar w:fldCharType="separate"/>
+        </w:r>
+        <w:r>
+          <w:rPr>
+            <w:noProof/>
+            <w:webHidden/>
+          </w:rPr>
+          <w:t>22</w:t>
+        </w:r>
+        <w:r>
+          <w:rPr>
+            <w:noProof/>
+            <w:webHidden/>
+          </w:rPr>
+          <w:fldChar w:fldCharType="end"/>
+        </w:r>
+      </w:hyperlink>
+    </w:p>
+    <w:p>
+      <w:pPr>
+        <w:pStyle w:val="TJ2"/>
+        <w:tabs>
+          <w:tab w:val="left" w:pos="1100"/>
+          <w:tab w:val="right" w:leader="dot" w:pos="9062"/>
+        </w:tabs>
+        <w:rPr>
+          <w:rFonts w:asciiTheme="minorHAnsi" w:eastAsiaTheme="minorEastAsia" w:hAnsiTheme="minorHAnsi"/>
+          <w:noProof/>
+          <w:sz w:val="22"/>
+          <w:lang w:eastAsia="hu-HU"/>
+        </w:rPr>
+      </w:pPr>
+      <w:hyperlink w:anchor="_Toc430794967" w:history="1">
+        <w:r>
+          <w:rPr>
+            <w:rStyle w:val="Hiperhivatkozs"/>
+            <w:noProof/>
+          </w:rPr>
+          <w:t>2.12</w:t>
+        </w:r>
+        <w:r>
+          <w:rPr>
+            <w:rFonts w:asciiTheme="minorHAnsi" w:eastAsiaTheme="minorEastAsia" w:hAnsiTheme="minorHAnsi"/>
+            <w:noProof/>
+            <w:sz w:val="22"/>
+            <w:lang w:eastAsia="hu-HU"/>
+          </w:rPr>
+          <w:tab/>
+        </w:r>
         <w:r>
           <w:rPr>
             <w:rStyle w:val="Hiperhivatkozs"/>
@@ -1163,7 +1944,7 @@
             <w:noProof/>
             <w:webHidden/>
           </w:rPr>
-          <w:instrText xml:space="preserve"> PAGEREF _Toc430727906 \h </w:instrText>
+          <w:instrText xml:space="preserve"> PAGEREF _Toc430794967 \h </w:instrText>
         </w:r>
         <w:r>
           <w:rPr>
@@ -1196,8 +1977,9 @@
     </w:p>
     <w:p>
       <w:pPr>
-        <w:pStyle w:val="TJ1"/>
+        <w:pStyle w:val="TJ3"/>
         <w:tabs>
+          <w:tab w:val="left" w:pos="1320"/>
           <w:tab w:val="right" w:leader="dot" w:pos="9062"/>
         </w:tabs>
         <w:rPr>
@@ -1207,7 +1989,199 @@
           <w:lang w:eastAsia="hu-HU"/>
         </w:rPr>
       </w:pPr>
-      <w:hyperlink w:anchor="_Toc430727907" w:history="1">
+      <w:hyperlink w:anchor="_Toc430794968" w:history="1">
+        <w:r>
+          <w:rPr>
+            <w:rStyle w:val="Hiperhivatkozs"/>
+            <w:noProof/>
+          </w:rPr>
+          <w:t>2.12.1</w:t>
+        </w:r>
+        <w:r>
+          <w:rPr>
+            <w:rFonts w:asciiTheme="minorHAnsi" w:eastAsiaTheme="minorEastAsia" w:hAnsiTheme="minorHAnsi"/>
+            <w:noProof/>
+            <w:sz w:val="22"/>
+            <w:lang w:eastAsia="hu-HU"/>
+          </w:rPr>
+          <w:tab/>
+        </w:r>
+        <w:r>
+          <w:rPr>
+            <w:rStyle w:val="Hiperhivatkozs"/>
+            <w:noProof/>
+          </w:rPr>
+          <w:t>Problémák és megközelítésük</w:t>
+        </w:r>
+        <w:r>
+          <w:rPr>
+            <w:noProof/>
+            <w:webHidden/>
+          </w:rPr>
+          <w:tab/>
+        </w:r>
+        <w:r>
+          <w:rPr>
+            <w:noProof/>
+            <w:webHidden/>
+          </w:rPr>
+          <w:fldChar w:fldCharType="begin"/>
+        </w:r>
+        <w:r>
+          <w:rPr>
+            <w:noProof/>
+            <w:webHidden/>
+          </w:rPr>
+          <w:instrText xml:space="preserve"> PAGEREF _Toc430794968 \h </w:instrText>
+        </w:r>
+        <w:r>
+          <w:rPr>
+            <w:noProof/>
+            <w:webHidden/>
+          </w:rPr>
+        </w:r>
+        <w:r>
+          <w:rPr>
+            <w:noProof/>
+            <w:webHidden/>
+          </w:rPr>
+          <w:fldChar w:fldCharType="separate"/>
+        </w:r>
+        <w:r>
+          <w:rPr>
+            <w:noProof/>
+            <w:webHidden/>
+          </w:rPr>
+          <w:t>23</w:t>
+        </w:r>
+        <w:r>
+          <w:rPr>
+            <w:noProof/>
+            <w:webHidden/>
+          </w:rPr>
+          <w:fldChar w:fldCharType="end"/>
+        </w:r>
+      </w:hyperlink>
+    </w:p>
+    <w:p>
+      <w:pPr>
+        <w:pStyle w:val="TJ3"/>
+        <w:tabs>
+          <w:tab w:val="left" w:pos="1320"/>
+          <w:tab w:val="right" w:leader="dot" w:pos="9062"/>
+        </w:tabs>
+        <w:rPr>
+          <w:rFonts w:asciiTheme="minorHAnsi" w:eastAsiaTheme="minorEastAsia" w:hAnsiTheme="minorHAnsi"/>
+          <w:noProof/>
+          <w:sz w:val="22"/>
+          <w:lang w:eastAsia="hu-HU"/>
+        </w:rPr>
+      </w:pPr>
+      <w:hyperlink w:anchor="_Toc430794969" w:history="1">
+        <w:r>
+          <w:rPr>
+            <w:rStyle w:val="Hiperhivatkozs"/>
+            <w:noProof/>
+          </w:rPr>
+          <w:t>2.12.2</w:t>
+        </w:r>
+        <w:r>
+          <w:rPr>
+            <w:rFonts w:asciiTheme="minorHAnsi" w:eastAsiaTheme="minorEastAsia" w:hAnsiTheme="minorHAnsi"/>
+            <w:noProof/>
+            <w:sz w:val="22"/>
+            <w:lang w:eastAsia="hu-HU"/>
+          </w:rPr>
+          <w:tab/>
+        </w:r>
+        <w:r>
+          <w:rPr>
+            <w:rStyle w:val="Hiperhivatkozs"/>
+            <w:noProof/>
+          </w:rPr>
+          <w:t>Módszerek a feltárásra</w:t>
+        </w:r>
+        <w:r>
+          <w:rPr>
+            <w:noProof/>
+            <w:webHidden/>
+          </w:rPr>
+          <w:tab/>
+        </w:r>
+        <w:r>
+          <w:rPr>
+            <w:noProof/>
+            <w:webHidden/>
+          </w:rPr>
+          <w:fldChar w:fldCharType="begin"/>
+        </w:r>
+        <w:r>
+          <w:rPr>
+            <w:noProof/>
+            <w:webHidden/>
+          </w:rPr>
+          <w:instrText xml:space="preserve"> PAGEREF _Toc430794969 \h </w:instrText>
+        </w:r>
+        <w:r>
+          <w:rPr>
+            <w:noProof/>
+            <w:webHidden/>
+          </w:rPr>
+        </w:r>
+        <w:r>
+          <w:rPr>
+            <w:noProof/>
+            <w:webHidden/>
+          </w:rPr>
+          <w:fldChar w:fldCharType="separate"/>
+        </w:r>
+        <w:r>
+          <w:rPr>
+            <w:noProof/>
+            <w:webHidden/>
+          </w:rPr>
+          <w:t>24</w:t>
+        </w:r>
+        <w:r>
+          <w:rPr>
+            <w:noProof/>
+            <w:webHidden/>
+          </w:rPr>
+          <w:fldChar w:fldCharType="end"/>
+        </w:r>
+      </w:hyperlink>
+    </w:p>
+    <w:p>
+      <w:pPr>
+        <w:pStyle w:val="TJ1"/>
+        <w:tabs>
+          <w:tab w:val="left" w:pos="480"/>
+          <w:tab w:val="right" w:leader="dot" w:pos="9062"/>
+        </w:tabs>
+        <w:rPr>
+          <w:rFonts w:asciiTheme="minorHAnsi" w:eastAsiaTheme="minorEastAsia" w:hAnsiTheme="minorHAnsi"/>
+          <w:noProof/>
+          <w:sz w:val="22"/>
+          <w:lang w:eastAsia="hu-HU"/>
+        </w:rPr>
+      </w:pPr>
+      <w:hyperlink w:anchor="_Toc430794970" w:history="1">
+        <w:r>
+          <w:rPr>
+            <w:rStyle w:val="Hiperhivatkozs"/>
+            <w:noProof/>
+          </w:rPr>
+          <w:t>3</w:t>
+        </w:r>
+        <w:r>
+          <w:rPr>
+            <w:rFonts w:asciiTheme="minorHAnsi" w:eastAsiaTheme="minorEastAsia" w:hAnsiTheme="minorHAnsi"/>
+            <w:noProof/>
+            <w:sz w:val="22"/>
+            <w:lang w:eastAsia="hu-HU"/>
+          </w:rPr>
+          <w:tab/>
+        </w:r>
         <w:r>
           <w:rPr>
             <w:rStyle w:val="Hiperhivatkozs"/>
@@ -1234,7 +2208,7 @@
             <w:noProof/>
             <w:webHidden/>
           </w:rPr>
-          <w:instrText xml:space="preserve"> PAGEREF _Toc430727907 \h </w:instrText>
+          <w:instrText xml:space="preserve"> PAGEREF _Toc430794970 \h </w:instrText>
         </w:r>
         <w:r>
           <w:rPr>
@@ -1269,6 +2243,7 @@
       <w:pPr>
         <w:pStyle w:val="TJ2"/>
         <w:tabs>
+          <w:tab w:val="left" w:pos="880"/>
           <w:tab w:val="right" w:leader="dot" w:pos="9062"/>
         </w:tabs>
         <w:rPr>
@@ -1278,7 +2253,23 @@
           <w:lang w:eastAsia="hu-HU"/>
         </w:rPr>
       </w:pPr>
-      <w:hyperlink w:anchor="_Toc430727908" w:history="1">
+      <w:hyperlink w:anchor="_Toc430794971" w:history="1">
+        <w:r>
+          <w:rPr>
+            <w:rStyle w:val="Hiperhivatkozs"/>
+            <w:noProof/>
+          </w:rPr>
+          <w:t>3.1</w:t>
+        </w:r>
+        <w:r>
+          <w:rPr>
+            <w:rFonts w:asciiTheme="minorHAnsi" w:eastAsiaTheme="minorEastAsia" w:hAnsiTheme="minorHAnsi"/>
+            <w:noProof/>
+            <w:sz w:val="22"/>
+            <w:lang w:eastAsia="hu-HU"/>
+          </w:rPr>
+          <w:tab/>
+        </w:r>
         <w:r>
           <w:rPr>
             <w:rStyle w:val="Hiperhivatkozs"/>
@@ -1305,7 +2296,7 @@
             <w:noProof/>
             <w:webHidden/>
           </w:rPr>
-          <w:instrText xml:space="preserve"> PAGEREF _Toc430727908 \h </w:instrText>
+          <w:instrText xml:space="preserve"> PAGEREF _Toc430794971 \h </w:instrText>
         </w:r>
         <w:r>
           <w:rPr>
@@ -1338,8 +2329,9 @@
     </w:p>
     <w:p>
       <w:pPr>
-        <w:pStyle w:val="TJ2"/>
+        <w:pStyle w:val="TJ3"/>
         <w:tabs>
+          <w:tab w:val="left" w:pos="1320"/>
           <w:tab w:val="right" w:leader="dot" w:pos="9062"/>
         </w:tabs>
         <w:rPr>
@@ -1349,7 +2341,23 @@
           <w:lang w:eastAsia="hu-HU"/>
         </w:rPr>
       </w:pPr>
-      <w:hyperlink w:anchor="_Toc430727909" w:history="1">
+      <w:hyperlink w:anchor="_Toc430794972" w:history="1">
+        <w:r>
+          <w:rPr>
+            <w:rStyle w:val="Hiperhivatkozs"/>
+            <w:noProof/>
+          </w:rPr>
+          <w:t>3.1.1</w:t>
+        </w:r>
+        <w:r>
+          <w:rPr>
+            <w:rFonts w:asciiTheme="minorHAnsi" w:eastAsiaTheme="minorEastAsia" w:hAnsiTheme="minorHAnsi"/>
+            <w:noProof/>
+            <w:sz w:val="22"/>
+            <w:lang w:eastAsia="hu-HU"/>
+          </w:rPr>
+          <w:tab/>
+        </w:r>
         <w:r>
           <w:rPr>
             <w:rStyle w:val="Hiperhivatkozs"/>
@@ -1376,7 +2384,7 @@
             <w:noProof/>
             <w:webHidden/>
           </w:rPr>
-          <w:instrText xml:space="preserve"> PAGEREF _Toc430727909 \h </w:instrText>
+          <w:instrText xml:space="preserve"> PAGEREF _Toc430794972 \h </w:instrText>
         </w:r>
         <w:r>
           <w:rPr>
@@ -1411,6 +2419,7 @@
       <w:pPr>
         <w:pStyle w:val="TJ2"/>
         <w:tabs>
+          <w:tab w:val="left" w:pos="880"/>
           <w:tab w:val="right" w:leader="dot" w:pos="9062"/>
         </w:tabs>
         <w:rPr>
@@ -1420,7 +2429,23 @@
           <w:lang w:eastAsia="hu-HU"/>
         </w:rPr>
       </w:pPr>
-      <w:hyperlink w:anchor="_Toc430727910" w:history="1">
+      <w:hyperlink w:anchor="_Toc430794973" w:history="1">
+        <w:r>
+          <w:rPr>
+            <w:rStyle w:val="Hiperhivatkozs"/>
+            <w:noProof/>
+          </w:rPr>
+          <w:t>3.2</w:t>
+        </w:r>
+        <w:r>
+          <w:rPr>
+            <w:rFonts w:asciiTheme="minorHAnsi" w:eastAsiaTheme="minorEastAsia" w:hAnsiTheme="minorHAnsi"/>
+            <w:noProof/>
+            <w:sz w:val="22"/>
+            <w:lang w:eastAsia="hu-HU"/>
+          </w:rPr>
+          <w:tab/>
+        </w:r>
         <w:r>
           <w:rPr>
             <w:rStyle w:val="Hiperhivatkozs"/>
@@ -1447,7 +2472,7 @@
             <w:noProof/>
             <w:webHidden/>
           </w:rPr>
-          <w:instrText xml:space="preserve"> PAGEREF _Toc430727910 \h </w:instrText>
+          <w:instrText xml:space="preserve"> PAGEREF _Toc430794973 \h </w:instrText>
         </w:r>
         <w:r>
           <w:rPr>
@@ -1482,6 +2507,7 @@
       <w:pPr>
         <w:pStyle w:val="TJ2"/>
         <w:tabs>
+          <w:tab w:val="left" w:pos="880"/>
           <w:tab w:val="right" w:leader="dot" w:pos="9062"/>
         </w:tabs>
         <w:rPr>
@@ -1491,7 +2517,23 @@
           <w:lang w:eastAsia="hu-HU"/>
         </w:rPr>
       </w:pPr>
-      <w:hyperlink w:anchor="_Toc430727911" w:history="1">
+      <w:hyperlink w:anchor="_Toc430794974" w:history="1">
+        <w:r>
+          <w:rPr>
+            <w:rStyle w:val="Hiperhivatkozs"/>
+            <w:noProof/>
+          </w:rPr>
+          <w:t>3.3</w:t>
+        </w:r>
+        <w:r>
+          <w:rPr>
+            <w:rFonts w:asciiTheme="minorHAnsi" w:eastAsiaTheme="minorEastAsia" w:hAnsiTheme="minorHAnsi"/>
+            <w:noProof/>
+            <w:sz w:val="22"/>
+            <w:lang w:eastAsia="hu-HU"/>
+          </w:rPr>
+          <w:tab/>
+        </w:r>
         <w:r>
           <w:rPr>
             <w:rStyle w:val="Hiperhivatkozs"/>
@@ -1518,7 +2560,7 @@
             <w:noProof/>
             <w:webHidden/>
           </w:rPr>
-          <w:instrText xml:space="preserve"> PAGEREF _Toc430727911 \h </w:instrText>
+          <w:instrText xml:space="preserve"> PAGEREF _Toc430794974 \h </w:instrText>
         </w:r>
         <w:r>
           <w:rPr>
@@ -1553,6 +2595,7 @@
       <w:pPr>
         <w:pStyle w:val="TJ2"/>
         <w:tabs>
+          <w:tab w:val="left" w:pos="880"/>
           <w:tab w:val="right" w:leader="dot" w:pos="9062"/>
         </w:tabs>
         <w:rPr>
@@ -1562,7 +2605,23 @@
           <w:lang w:eastAsia="hu-HU"/>
         </w:rPr>
       </w:pPr>
-      <w:hyperlink w:anchor="_Toc430727912" w:history="1">
+      <w:hyperlink w:anchor="_Toc430794975" w:history="1">
+        <w:r>
+          <w:rPr>
+            <w:rStyle w:val="Hiperhivatkozs"/>
+            <w:noProof/>
+          </w:rPr>
+          <w:t>3.4</w:t>
+        </w:r>
+        <w:r>
+          <w:rPr>
+            <w:rFonts w:asciiTheme="minorHAnsi" w:eastAsiaTheme="minorEastAsia" w:hAnsiTheme="minorHAnsi"/>
+            <w:noProof/>
+            <w:sz w:val="22"/>
+            <w:lang w:eastAsia="hu-HU"/>
+          </w:rPr>
+          <w:tab/>
+        </w:r>
         <w:r>
           <w:rPr>
             <w:rStyle w:val="Hiperhivatkozs"/>
@@ -1589,7 +2648,7 @@
             <w:noProof/>
             <w:webHidden/>
           </w:rPr>
-          <w:instrText xml:space="preserve"> PAGEREF _Toc430727912 \h </w:instrText>
+          <w:instrText xml:space="preserve"> PAGEREF _Toc430794975 \h </w:instrText>
         </w:r>
         <w:r>
           <w:rPr>
@@ -1624,6 +2683,7 @@
       <w:pPr>
         <w:pStyle w:val="TJ2"/>
         <w:tabs>
+          <w:tab w:val="left" w:pos="880"/>
           <w:tab w:val="right" w:leader="dot" w:pos="9062"/>
         </w:tabs>
         <w:rPr>
@@ -1633,7 +2693,23 @@
           <w:lang w:eastAsia="hu-HU"/>
         </w:rPr>
       </w:pPr>
-      <w:hyperlink w:anchor="_Toc430727913" w:history="1">
+      <w:hyperlink w:anchor="_Toc430794976" w:history="1">
+        <w:r>
+          <w:rPr>
+            <w:rStyle w:val="Hiperhivatkozs"/>
+            <w:noProof/>
+          </w:rPr>
+          <w:t>3.5</w:t>
+        </w:r>
+        <w:r>
+          <w:rPr>
+            <w:rFonts w:asciiTheme="minorHAnsi" w:eastAsiaTheme="minorEastAsia" w:hAnsiTheme="minorHAnsi"/>
+            <w:noProof/>
+            <w:sz w:val="22"/>
+            <w:lang w:eastAsia="hu-HU"/>
+          </w:rPr>
+          <w:tab/>
+        </w:r>
         <w:r>
           <w:rPr>
             <w:rStyle w:val="Hiperhivatkozs"/>
@@ -1660,7 +2736,7 @@
             <w:noProof/>
             <w:webHidden/>
           </w:rPr>
-          <w:instrText xml:space="preserve"> PAGEREF _Toc430727913 \h </w:instrText>
+          <w:instrText xml:space="preserve"> PAGEREF _Toc430794976 \h </w:instrText>
         </w:r>
         <w:r>
           <w:rPr>
@@ -1695,6 +2771,7 @@
       <w:pPr>
         <w:pStyle w:val="TJ1"/>
         <w:tabs>
+          <w:tab w:val="left" w:pos="480"/>
           <w:tab w:val="right" w:leader="dot" w:pos="9062"/>
         </w:tabs>
         <w:rPr>
@@ -1704,7 +2781,23 @@
           <w:lang w:eastAsia="hu-HU"/>
         </w:rPr>
       </w:pPr>
-      <w:hyperlink w:anchor="_Toc430727914" w:history="1">
+      <w:hyperlink w:anchor="_Toc430794977" w:history="1">
+        <w:r>
+          <w:rPr>
+            <w:rStyle w:val="Hiperhivatkozs"/>
+            <w:noProof/>
+          </w:rPr>
+          <w:t>4</w:t>
+        </w:r>
+        <w:r>
+          <w:rPr>
+            <w:rFonts w:asciiTheme="minorHAnsi" w:eastAsiaTheme="minorEastAsia" w:hAnsiTheme="minorHAnsi"/>
+            <w:noProof/>
+            <w:sz w:val="22"/>
+            <w:lang w:eastAsia="hu-HU"/>
+          </w:rPr>
+          <w:tab/>
+        </w:r>
         <w:r>
           <w:rPr>
             <w:rStyle w:val="Hiperhivatkozs"/>
@@ -1731,7 +2824,7 @@
             <w:noProof/>
             <w:webHidden/>
           </w:rPr>
-          <w:instrText xml:space="preserve"> PAGEREF _Toc430727914 \h </w:instrText>
+          <w:instrText xml:space="preserve"> PAGEREF _Toc430794977 \h </w:instrText>
         </w:r>
         <w:r>
           <w:rPr>
@@ -1766,6 +2859,7 @@
       <w:pPr>
         <w:pStyle w:val="TJ2"/>
         <w:tabs>
+          <w:tab w:val="left" w:pos="880"/>
           <w:tab w:val="right" w:leader="dot" w:pos="9062"/>
         </w:tabs>
         <w:rPr>
@@ -1775,7 +2869,23 @@
           <w:lang w:eastAsia="hu-HU"/>
         </w:rPr>
       </w:pPr>
-      <w:hyperlink w:anchor="_Toc430727915" w:history="1">
+      <w:hyperlink w:anchor="_Toc430794978" w:history="1">
+        <w:r>
+          <w:rPr>
+            <w:rStyle w:val="Hiperhivatkozs"/>
+            <w:noProof/>
+          </w:rPr>
+          <w:t>4.1</w:t>
+        </w:r>
+        <w:r>
+          <w:rPr>
+            <w:rFonts w:asciiTheme="minorHAnsi" w:eastAsiaTheme="minorEastAsia" w:hAnsiTheme="minorHAnsi"/>
+            <w:noProof/>
+            <w:sz w:val="22"/>
+            <w:lang w:eastAsia="hu-HU"/>
+          </w:rPr>
+          <w:tab/>
+        </w:r>
         <w:r>
           <w:rPr>
             <w:rStyle w:val="Hiperhivatkozs"/>
@@ -1802,7 +2912,7 @@
             <w:noProof/>
             <w:webHidden/>
           </w:rPr>
-          <w:instrText xml:space="preserve"> PAGEREF _Toc430727915 \h </w:instrText>
+          <w:instrText xml:space="preserve"> PAGEREF _Toc430794978 \h </w:instrText>
         </w:r>
         <w:r>
           <w:rPr>
@@ -1837,6 +2947,7 @@
       <w:pPr>
         <w:pStyle w:val="TJ2"/>
         <w:tabs>
+          <w:tab w:val="left" w:pos="880"/>
           <w:tab w:val="right" w:leader="dot" w:pos="9062"/>
         </w:tabs>
         <w:rPr>
@@ -1846,7 +2957,23 @@
           <w:lang w:eastAsia="hu-HU"/>
         </w:rPr>
       </w:pPr>
-      <w:hyperlink w:anchor="_Toc430727916" w:history="1">
+      <w:hyperlink w:anchor="_Toc430794979" w:history="1">
+        <w:r>
+          <w:rPr>
+            <w:rStyle w:val="Hiperhivatkozs"/>
+            <w:noProof/>
+          </w:rPr>
+          <w:t>4.2</w:t>
+        </w:r>
+        <w:r>
+          <w:rPr>
+            <w:rFonts w:asciiTheme="minorHAnsi" w:eastAsiaTheme="minorEastAsia" w:hAnsiTheme="minorHAnsi"/>
+            <w:noProof/>
+            <w:sz w:val="22"/>
+            <w:lang w:eastAsia="hu-HU"/>
+          </w:rPr>
+          <w:tab/>
+        </w:r>
         <w:r>
           <w:rPr>
             <w:rStyle w:val="Hiperhivatkozs"/>
@@ -1873,7 +3000,7 @@
             <w:noProof/>
             <w:webHidden/>
           </w:rPr>
-          <w:instrText xml:space="preserve"> PAGEREF _Toc430727916 \h </w:instrText>
+          <w:instrText xml:space="preserve"> PAGEREF _Toc430794979 \h </w:instrText>
         </w:r>
         <w:r>
           <w:rPr>
@@ -1908,6 +3035,7 @@
       <w:pPr>
         <w:pStyle w:val="TJ2"/>
         <w:tabs>
+          <w:tab w:val="left" w:pos="880"/>
           <w:tab w:val="right" w:leader="dot" w:pos="9062"/>
         </w:tabs>
         <w:rPr>
@@ -1917,7 +3045,23 @@
           <w:lang w:eastAsia="hu-HU"/>
         </w:rPr>
       </w:pPr>
-      <w:hyperlink w:anchor="_Toc430727917" w:history="1">
+      <w:hyperlink w:anchor="_Toc430794980" w:history="1">
+        <w:r>
+          <w:rPr>
+            <w:rStyle w:val="Hiperhivatkozs"/>
+            <w:noProof/>
+          </w:rPr>
+          <w:t>4.3</w:t>
+        </w:r>
+        <w:r>
+          <w:rPr>
+            <w:rFonts w:asciiTheme="minorHAnsi" w:eastAsiaTheme="minorEastAsia" w:hAnsiTheme="minorHAnsi"/>
+            <w:noProof/>
+            <w:sz w:val="22"/>
+            <w:lang w:eastAsia="hu-HU"/>
+          </w:rPr>
+          <w:tab/>
+        </w:r>
         <w:r>
           <w:rPr>
             <w:rStyle w:val="Hiperhivatkozs"/>
@@ -1944,7 +3088,7 @@
             <w:noProof/>
             <w:webHidden/>
           </w:rPr>
-          <w:instrText xml:space="preserve"> PAGEREF _Toc430727917 \h </w:instrText>
+          <w:instrText xml:space="preserve"> PAGEREF _Toc430794980 \h </w:instrText>
         </w:r>
         <w:r>
           <w:rPr>
@@ -1979,6 +3123,7 @@
       <w:pPr>
         <w:pStyle w:val="TJ1"/>
         <w:tabs>
+          <w:tab w:val="left" w:pos="480"/>
           <w:tab w:val="right" w:leader="dot" w:pos="9062"/>
         </w:tabs>
         <w:rPr>
@@ -1988,7 +3133,23 @@
           <w:lang w:eastAsia="hu-HU"/>
         </w:rPr>
       </w:pPr>
-      <w:hyperlink w:anchor="_Toc430727918" w:history="1">
+      <w:hyperlink w:anchor="_Toc430794981" w:history="1">
+        <w:r>
+          <w:rPr>
+            <w:rStyle w:val="Hiperhivatkozs"/>
+            <w:noProof/>
+          </w:rPr>
+          <w:t>5</w:t>
+        </w:r>
+        <w:r>
+          <w:rPr>
+            <w:rFonts w:asciiTheme="minorHAnsi" w:eastAsiaTheme="minorEastAsia" w:hAnsiTheme="minorHAnsi"/>
+            <w:noProof/>
+            <w:sz w:val="22"/>
+            <w:lang w:eastAsia="hu-HU"/>
+          </w:rPr>
+          <w:tab/>
+        </w:r>
         <w:r>
           <w:rPr>
             <w:rStyle w:val="Hiperhivatkozs"/>
@@ -2015,7 +3176,7 @@
             <w:noProof/>
             <w:webHidden/>
           </w:rPr>
-          <w:instrText xml:space="preserve"> PAGEREF _Toc430727918 \h </w:instrText>
+          <w:instrText xml:space="preserve"> PAGEREF _Toc430794981 \h </w:instrText>
         </w:r>
         <w:r>
           <w:rPr>
@@ -2048,7 +3209,100 @@
     </w:p>
     <w:p>
       <w:pPr>
-        <w:pStyle w:val="Cmsor1"/>
+        <w:pStyle w:val="TJ1"/>
+        <w:tabs>
+          <w:tab w:val="left" w:pos="480"/>
+          <w:tab w:val="right" w:leader="dot" w:pos="9062"/>
+        </w:tabs>
+        <w:rPr>
+          <w:rFonts w:asciiTheme="minorHAnsi" w:eastAsiaTheme="minorEastAsia" w:hAnsiTheme="minorHAnsi"/>
+          <w:noProof/>
+          <w:sz w:val="22"/>
+          <w:lang w:eastAsia="hu-HU"/>
+        </w:rPr>
+      </w:pPr>
+      <w:hyperlink w:anchor="_Toc430794982" w:history="1">
+        <w:r>
+          <w:rPr>
+            <w:rStyle w:val="Hiperhivatkozs"/>
+            <w:noProof/>
+          </w:rPr>
+          <w:t>6</w:t>
+        </w:r>
+        <w:r>
+          <w:rPr>
+            <w:rFonts w:asciiTheme="minorHAnsi" w:eastAsiaTheme="minorEastAsia" w:hAnsiTheme="minorHAnsi"/>
+            <w:noProof/>
+            <w:sz w:val="22"/>
+            <w:lang w:eastAsia="hu-HU"/>
+          </w:rPr>
+          <w:tab/>
+        </w:r>
+        <w:r>
+          <w:rPr>
+            <w:rStyle w:val="Hiperhivatkozs"/>
+            <w:noProof/>
+          </w:rPr>
+          <w:t>Mellékletek</w:t>
+        </w:r>
+        <w:r>
+          <w:rPr>
+            <w:noProof/>
+            <w:webHidden/>
+          </w:rPr>
+          <w:tab/>
+        </w:r>
+        <w:r>
+          <w:rPr>
+            <w:noProof/>
+            <w:webHidden/>
+          </w:rPr>
+          <w:fldChar w:fldCharType="begin"/>
+        </w:r>
+        <w:r>
+          <w:rPr>
+            <w:noProof/>
+            <w:webHidden/>
+          </w:rPr>
+          <w:instrText xml:space="preserve"> PAGEREF _Toc430794982 \h </w:instrText>
+        </w:r>
+        <w:r>
+          <w:rPr>
+            <w:noProof/>
+            <w:webHidden/>
+          </w:rPr>
+        </w:r>
+        <w:r>
+          <w:rPr>
+            <w:noProof/>
+            <w:webHidden/>
+          </w:rPr>
+          <w:fldChar w:fldCharType="separate"/>
+        </w:r>
+        <w:r>
+          <w:rPr>
+            <w:noProof/>
+            <w:webHidden/>
+          </w:rPr>
+          <w:t>47</w:t>
+        </w:r>
+        <w:r>
+          <w:rPr>
+            <w:noProof/>
+            <w:webHidden/>
+          </w:rPr>
+          <w:fldChar w:fldCharType="end"/>
+        </w:r>
+      </w:hyperlink>
+    </w:p>
+    <w:p>
+      <w:pPr>
+        <w:rPr>
+          <w:rFonts w:asciiTheme="majorHAnsi" w:eastAsiaTheme="majorEastAsia" w:hAnsiTheme="majorHAnsi" w:cstheme="majorBidi"/>
+          <w:color w:val="4F81BD" w:themeColor="accent1"/>
+          <w:sz w:val="32"/>
+          <w:szCs w:val="28"/>
+        </w:rPr>
       </w:pPr>
       <w:r>
         <w:fldChar w:fldCharType="end"/>
@@ -2067,7 +3321,6 @@
           <w:szCs w:val="28"/>
         </w:rPr>
       </w:pPr>
-      <w:bookmarkStart w:id="0" w:name="_Toc430727893"/>
       <w:r>
         <w:br w:type="page"/>
       </w:r>
@@ -2076,14 +3329,10 @@
       <w:pPr>
         <w:pStyle w:val="Cmsor1"/>
       </w:pPr>
+      <w:bookmarkStart w:id="0" w:name="_Toc430794948"/>
       <w:r>
         <w:lastRenderedPageBreak/>
-        <w:t>Bev</w:t>
-      </w:r>
-      <w:bookmarkStart w:id="1" w:name="_GoBack"/>
-      <w:bookmarkEnd w:id="1"/>
-      <w:r>
-        <w:t>ezető</w:t>
+        <w:t>Bevezető</w:t>
       </w:r>
       <w:bookmarkEnd w:id="0"/>
     </w:p>
@@ -2275,28 +3524,28 @@
       <w:pPr>
         <w:pStyle w:val="Cmsor1"/>
       </w:pPr>
-      <w:bookmarkStart w:id="2" w:name="_Toc430727894"/>
+      <w:bookmarkStart w:id="1" w:name="_Toc430794949"/>
       <w:r>
         <w:lastRenderedPageBreak/>
         <w:t>Szakirodalmi áttekintés</w:t>
       </w:r>
+      <w:bookmarkEnd w:id="1"/>
+    </w:p>
+    <w:p>
+      <w:pPr>
+        <w:pStyle w:val="Cmsor2"/>
+      </w:pPr>
+      <w:bookmarkStart w:id="2" w:name="_Toc430794950"/>
+      <w:r>
+        <w:t xml:space="preserve">A </w:t>
+      </w:r>
+      <w:r>
+        <w:t>kultúr</w:t>
+      </w:r>
+      <w:r>
+        <w:t>a fogalma</w:t>
+      </w:r>
       <w:bookmarkEnd w:id="2"/>
-    </w:p>
-    <w:p>
-      <w:pPr>
-        <w:pStyle w:val="Cmsor2"/>
-      </w:pPr>
-      <w:bookmarkStart w:id="3" w:name="_Toc430727895"/>
-      <w:r>
-        <w:t xml:space="preserve">A </w:t>
-      </w:r>
-      <w:r>
-        <w:t>kultúr</w:t>
-      </w:r>
-      <w:r>
-        <w:t>a fogalma</w:t>
-      </w:r>
-      <w:bookmarkEnd w:id="3"/>
     </w:p>
     <w:p>
       <w:pPr>
@@ -2720,12 +3969,12 @@
       <w:pPr>
         <w:pStyle w:val="Cmsor2"/>
       </w:pPr>
-      <w:bookmarkStart w:id="4" w:name="_Toc430727896"/>
+      <w:bookmarkStart w:id="3" w:name="_Toc430794951"/>
       <w:r>
         <w:lastRenderedPageBreak/>
         <w:t>Csoportok és kultúrájuk kialakulása</w:t>
       </w:r>
-      <w:bookmarkEnd w:id="4"/>
+      <w:bookmarkEnd w:id="3"/>
     </w:p>
     <w:p>
       <w:pPr>
@@ -3123,7 +4372,7 @@
       <w:pPr>
         <w:pStyle w:val="Cmsor2"/>
       </w:pPr>
-      <w:bookmarkStart w:id="5" w:name="_Toc430727897"/>
+      <w:bookmarkStart w:id="4" w:name="_Toc430794952"/>
       <w:r>
         <w:t>S</w:t>
       </w:r>
@@ -3136,7 +4385,7 @@
       <w:r>
         <w:t>zocializáció</w:t>
       </w:r>
-      <w:bookmarkEnd w:id="5"/>
+      <w:bookmarkEnd w:id="4"/>
     </w:p>
     <w:p>
       <w:r>
@@ -3235,11 +4484,11 @@
       <w:pPr>
         <w:pStyle w:val="Cmsor2"/>
       </w:pPr>
-      <w:bookmarkStart w:id="6" w:name="_Toc430727898"/>
+      <w:bookmarkStart w:id="5" w:name="_Toc430794953"/>
       <w:r>
         <w:t>A szervezeti kultúra</w:t>
       </w:r>
-      <w:bookmarkEnd w:id="6"/>
+      <w:bookmarkEnd w:id="5"/>
     </w:p>
     <w:p>
       <w:r>
@@ -3412,11 +4661,11 @@
       <w:pPr>
         <w:pStyle w:val="Cmsor2"/>
       </w:pPr>
-      <w:bookmarkStart w:id="7" w:name="_Toc430727899"/>
+      <w:bookmarkStart w:id="6" w:name="_Toc430794954"/>
       <w:r>
         <w:t>Szubkultúrák</w:t>
       </w:r>
-      <w:bookmarkEnd w:id="7"/>
+      <w:bookmarkEnd w:id="6"/>
     </w:p>
     <w:p>
       <w:r>
@@ -3552,14 +4801,14 @@
       <w:pPr>
         <w:pStyle w:val="Cmsor2"/>
       </w:pPr>
-      <w:bookmarkStart w:id="8" w:name="_Toc430727900"/>
+      <w:bookmarkStart w:id="7" w:name="_Toc430794955"/>
       <w:r>
         <w:t>Szervezeti kultúra modellek</w:t>
       </w:r>
       <w:r>
         <w:t>ről</w:t>
       </w:r>
-      <w:bookmarkEnd w:id="8"/>
+      <w:bookmarkEnd w:id="7"/>
     </w:p>
     <w:p>
       <w:r>
@@ -3660,9 +4909,11 @@
       <w:pPr>
         <w:pStyle w:val="Cmsor3"/>
       </w:pPr>
-      <w:r>
-        <w:t>Deal és Kennedy:</w:t>
-      </w:r>
+      <w:bookmarkStart w:id="8" w:name="_Toc430794956"/>
+      <w:r>
+        <w:t>Deal és Kennedy</w:t>
+      </w:r>
+      <w:bookmarkEnd w:id="8"/>
     </w:p>
     <w:p>
       <w:pPr>
@@ -3949,12 +5200,11 @@
       <w:pPr>
         <w:pStyle w:val="Cmsor3"/>
       </w:pPr>
+      <w:bookmarkStart w:id="9" w:name="_Toc430794957"/>
       <w:r>
         <w:t>Handy</w:t>
       </w:r>
-      <w:r>
-        <w:t>:</w:t>
-      </w:r>
+      <w:bookmarkEnd w:id="9"/>
     </w:p>
     <w:p>
       <w:pPr>
@@ -4198,12 +5448,13 @@
       <w:pPr>
         <w:pStyle w:val="Cmsor3"/>
       </w:pPr>
+      <w:bookmarkStart w:id="10" w:name="_Toc430794958"/>
       <w:r>
         <w:t>Cameron és Quinn</w:t>
       </w:r>
-      <w:r>
-        <w:t>:</w:t>
-      </w:r>
+      <w:bookmarkStart w:id="11" w:name="_GoBack"/>
+      <w:bookmarkEnd w:id="10"/>
+      <w:bookmarkEnd w:id="11"/>
     </w:p>
     <w:p>
       <w:pPr>
@@ -4517,9 +5768,11 @@
       <w:pPr>
         <w:pStyle w:val="Cmsor3"/>
       </w:pPr>
+      <w:bookmarkStart w:id="12" w:name="_Toc430794959"/>
       <w:r>
         <w:t>Schneider</w:t>
       </w:r>
+      <w:bookmarkEnd w:id="12"/>
     </w:p>
     <w:p>
       <w:r>
@@ -4657,11 +5910,11 @@
       <w:pPr>
         <w:pStyle w:val="Cmsor2"/>
       </w:pPr>
-      <w:bookmarkStart w:id="9" w:name="_Toc430727901"/>
+      <w:bookmarkStart w:id="13" w:name="_Toc430794960"/>
       <w:r>
         <w:t>Beavatkozás a szervezeti kultúrába</w:t>
       </w:r>
-      <w:bookmarkEnd w:id="9"/>
+      <w:bookmarkEnd w:id="13"/>
     </w:p>
     <w:p>
       <w:pPr>
@@ -4808,7 +6061,7 @@
           <w:rFonts w:cs="Times New Roman"/>
         </w:rPr>
       </w:pPr>
-      <w:bookmarkStart w:id="10" w:name="_Toc430727902"/>
+      <w:bookmarkStart w:id="14" w:name="_Toc430794961"/>
       <w:r>
         <w:rPr>
           <w:rFonts w:cs="Times New Roman"/>
@@ -4821,7 +6074,7 @@
         </w:rPr>
         <w:t>hatása a teljesítményre</w:t>
       </w:r>
-      <w:bookmarkEnd w:id="10"/>
+      <w:bookmarkEnd w:id="14"/>
     </w:p>
     <w:p>
       <w:r>
@@ -5998,11 +7251,11 @@
       <w:pPr>
         <w:pStyle w:val="Cmsor2"/>
       </w:pPr>
-      <w:bookmarkStart w:id="11" w:name="_Toc430727903"/>
+      <w:bookmarkStart w:id="15" w:name="_Toc430794962"/>
       <w:r>
         <w:t>Learning organization</w:t>
       </w:r>
-      <w:bookmarkEnd w:id="11"/>
+      <w:bookmarkEnd w:id="15"/>
     </w:p>
     <w:p>
       <w:r>
@@ -6153,12 +7406,12 @@
       <w:pPr>
         <w:pStyle w:val="Cmsor2"/>
       </w:pPr>
-      <w:bookmarkStart w:id="12" w:name="_Toc430727904"/>
+      <w:bookmarkStart w:id="16" w:name="_Toc430794963"/>
       <w:r>
         <w:lastRenderedPageBreak/>
         <w:t>Learning society</w:t>
       </w:r>
-      <w:bookmarkEnd w:id="12"/>
+      <w:bookmarkEnd w:id="16"/>
     </w:p>
     <w:p>
       <w:r>
@@ -6212,19 +7465,21 @@
       <w:pPr>
         <w:pStyle w:val="Cmsor2"/>
       </w:pPr>
-      <w:bookmarkStart w:id="13" w:name="_Toc430727905"/>
+      <w:bookmarkStart w:id="17" w:name="_Toc430794964"/>
       <w:r>
         <w:t>A modern és posztmodern szervezet</w:t>
       </w:r>
-      <w:bookmarkEnd w:id="13"/>
+      <w:bookmarkEnd w:id="17"/>
     </w:p>
     <w:p>
       <w:pPr>
         <w:pStyle w:val="Cmsor3"/>
       </w:pPr>
+      <w:bookmarkStart w:id="18" w:name="_Toc430794965"/>
       <w:r>
         <w:t>Filozófiai irányvonal</w:t>
       </w:r>
+      <w:bookmarkEnd w:id="18"/>
     </w:p>
     <w:p>
       <w:r>
@@ -6505,9 +7760,11 @@
       <w:pPr>
         <w:pStyle w:val="Cmsor3"/>
       </w:pPr>
+      <w:bookmarkStart w:id="19" w:name="_Toc430794966"/>
       <w:r>
         <w:t>Modern és posztmodern a gyakorlatban</w:t>
       </w:r>
+      <w:bookmarkEnd w:id="19"/>
     </w:p>
     <w:p>
       <w:r>
@@ -6609,7 +7866,7 @@
       <w:pPr>
         <w:pStyle w:val="Cmsor2"/>
       </w:pPr>
-      <w:bookmarkStart w:id="14" w:name="_Toc430727906"/>
+      <w:bookmarkStart w:id="20" w:name="_Toc430794967"/>
       <w:r>
         <w:t xml:space="preserve">A szervezeti kultúra </w:t>
       </w:r>
@@ -6625,7 +7882,7 @@
       <w:r>
         <w:t xml:space="preserve"> útjai</w:t>
       </w:r>
-      <w:bookmarkEnd w:id="14"/>
+      <w:bookmarkEnd w:id="20"/>
     </w:p>
     <w:p>
       <w:r>
@@ -6648,12 +7905,14 @@
       <w:pPr>
         <w:pStyle w:val="Cmsor3"/>
       </w:pPr>
+      <w:bookmarkStart w:id="21" w:name="_Toc430794968"/>
       <w:r>
         <w:t>Problémák és megközelítés</w:t>
       </w:r>
       <w:r>
         <w:t>ük</w:t>
       </w:r>
+      <w:bookmarkEnd w:id="21"/>
     </w:p>
     <w:p>
       <w:pPr>
@@ -6815,9 +8074,11 @@
       <w:pPr>
         <w:pStyle w:val="Cmsor3"/>
       </w:pPr>
+      <w:bookmarkStart w:id="22" w:name="_Toc430794969"/>
       <w:r>
         <w:t>Módszerek a feltárásra</w:t>
       </w:r>
+      <w:bookmarkEnd w:id="22"/>
     </w:p>
     <w:p>
       <w:r>
@@ -7517,18 +8778,18 @@
       <w:pPr>
         <w:pStyle w:val="Cmsor1"/>
       </w:pPr>
-      <w:bookmarkStart w:id="15" w:name="_Toc430727907"/>
+      <w:bookmarkStart w:id="23" w:name="_Toc430794970"/>
       <w:r>
         <w:lastRenderedPageBreak/>
         <w:t>Saját vizsgálat bemutatása</w:t>
       </w:r>
-      <w:bookmarkEnd w:id="15"/>
+      <w:bookmarkEnd w:id="23"/>
     </w:p>
     <w:p>
       <w:pPr>
         <w:pStyle w:val="Cmsor2"/>
       </w:pPr>
-      <w:bookmarkStart w:id="16" w:name="_Toc430727908"/>
+      <w:bookmarkStart w:id="24" w:name="_Toc430794971"/>
       <w:r>
         <w:t>Módszertani á</w:t>
       </w:r>
@@ -7538,7 +8799,7 @@
       <w:r>
         <w:t>: tartalomelemzés</w:t>
       </w:r>
-      <w:bookmarkEnd w:id="16"/>
+      <w:bookmarkEnd w:id="24"/>
     </w:p>
     <w:p>
       <w:r>
@@ -7923,13 +9184,13 @@
     </w:p>
     <w:p>
       <w:pPr>
-        <w:pStyle w:val="Cmsor2"/>
-      </w:pPr>
-      <w:bookmarkStart w:id="17" w:name="_Toc430727909"/>
+        <w:pStyle w:val="Cmsor3"/>
+      </w:pPr>
+      <w:bookmarkStart w:id="25" w:name="_Toc430794972"/>
       <w:r>
         <w:t>A tartalomelemzés folyamata</w:t>
       </w:r>
-      <w:bookmarkEnd w:id="17"/>
+      <w:bookmarkEnd w:id="25"/>
     </w:p>
     <w:p>
       <w:r>
@@ -8257,14 +9518,14 @@
       <w:pPr>
         <w:pStyle w:val="Cmsor2"/>
       </w:pPr>
-      <w:bookmarkStart w:id="18" w:name="_Toc430727910"/>
+      <w:bookmarkStart w:id="26" w:name="_Toc430794973"/>
       <w:r>
         <w:t>Vizsgálatom tárgya</w:t>
       </w:r>
       <w:r>
         <w:t>, célja</w:t>
       </w:r>
-      <w:bookmarkEnd w:id="18"/>
+      <w:bookmarkEnd w:id="26"/>
     </w:p>
     <w:p>
       <w:r>
@@ -8726,7 +9987,7 @@
       <w:pPr>
         <w:pStyle w:val="Cmsor2"/>
       </w:pPr>
-      <w:bookmarkStart w:id="19" w:name="_Toc430727911"/>
+      <w:bookmarkStart w:id="27" w:name="_Toc430794974"/>
       <w:r>
         <w:t>Kvantitatív</w:t>
       </w:r>
@@ -8736,7 +9997,7 @@
       <w:r>
         <w:t>s</w:t>
       </w:r>
-      <w:bookmarkEnd w:id="19"/>
+      <w:bookmarkEnd w:id="27"/>
     </w:p>
     <w:p>
       <w:r>
@@ -26938,7 +28199,7 @@
         </w:tc>
       </w:tr>
     </w:tbl>
-    <w:bookmarkStart w:id="20" w:name="_Ref430520407"/>
+    <w:bookmarkStart w:id="28" w:name="_Ref430520407"/>
     <w:p>
       <w:pPr>
         <w:pStyle w:val="Kpalrs"/>
@@ -26985,7 +28246,7 @@
         </w:rPr>
         <w:t>. ábra</w:t>
       </w:r>
-      <w:bookmarkEnd w:id="20"/>
+      <w:bookmarkEnd w:id="28"/>
     </w:p>
     <w:p>
       <w:pPr>
@@ -27384,14 +28645,14 @@
       <w:pPr>
         <w:pStyle w:val="Cmsor2"/>
       </w:pPr>
-      <w:bookmarkStart w:id="21" w:name="_Toc430727912"/>
+      <w:bookmarkStart w:id="29" w:name="_Toc430794975"/>
       <w:r>
         <w:t>Kvalitatív</w:t>
       </w:r>
       <w:r>
         <w:t xml:space="preserve"> megközelítés</w:t>
       </w:r>
-      <w:bookmarkEnd w:id="21"/>
+      <w:bookmarkEnd w:id="29"/>
     </w:p>
     <w:p>
       <w:r>
@@ -27511,10 +28772,7 @@
         <w:t>Fontosnak tartom</w:t>
       </w:r>
       <w:r>
-        <w:t>, hogy a kvalitatív kutatás során a forrásokat általános kontextusukban vizsgáljuk, vagyis figyelembe kell vennünk keletkezésük meghatározó tényezőit. Ismerve a készítők motivációit könnyebben feltárhatunk mögöttes tartalmakat, felfedhetünk összefüggéseket.</w:t>
-      </w:r>
-      <w:r>
-        <w:t xml:space="preserve"> Ennek megfelelően a forrásanyag</w:t>
+        <w:t>, hogy a kvalitatív kutatás során a forrásokat általános kontextusukban vizsgáljuk, vagyis figyelembe kell vennünk keletkezésük meghatározó tényezőit. Ismerve a készítők motivációit könnyebben feltárhatunk mögöttes tartalmakat, felfedhetünk összefüggéseket. Ennek megfelelően a forrásanyag</w:t>
       </w:r>
       <w:r>
         <w:t xml:space="preserve"> </w:t>
@@ -27835,11 +29093,11 @@
       <w:pPr>
         <w:pStyle w:val="Cmsor2"/>
       </w:pPr>
-      <w:bookmarkStart w:id="22" w:name="_Toc430727913"/>
+      <w:bookmarkStart w:id="30" w:name="_Toc430794976"/>
       <w:r>
         <w:t>Következtetések</w:t>
       </w:r>
-      <w:bookmarkEnd w:id="22"/>
+      <w:bookmarkEnd w:id="30"/>
     </w:p>
     <w:p>
       <w:r>
@@ -27941,19 +29199,7 @@
         <w:rPr>
           <w:color w:val="FF0000"/>
         </w:rPr>
-        <w:t xml:space="preserve"> </w:t>
-      </w:r>
-      <w:r>
-        <w:rPr>
-          <w:color w:val="FF0000"/>
-        </w:rPr>
-        <w:t>Javaslatok</w:t>
-      </w:r>
-      <w:r>
-        <w:rPr>
-          <w:color w:val="FF0000"/>
-        </w:rPr>
-        <w:t xml:space="preserve"> </w:t>
+        <w:t xml:space="preserve"> Javaslatok </w:t>
       </w:r>
       <w:r>
         <w:rPr>
@@ -27995,12 +29241,12 @@
       <w:pPr>
         <w:pStyle w:val="Cmsor1"/>
       </w:pPr>
-      <w:bookmarkStart w:id="23" w:name="_Toc430727914"/>
+      <w:bookmarkStart w:id="31" w:name="_Toc430794977"/>
       <w:r>
         <w:lastRenderedPageBreak/>
         <w:t>Összefoglalás</w:t>
       </w:r>
-      <w:bookmarkEnd w:id="23"/>
+      <w:bookmarkEnd w:id="31"/>
     </w:p>
     <w:p>
       <w:pPr>
@@ -28013,7 +29259,7 @@
           <w:szCs w:val="22"/>
         </w:rPr>
       </w:pPr>
-      <w:bookmarkStart w:id="24" w:name="_Toc430727915"/>
+      <w:bookmarkStart w:id="32" w:name="_Toc430794978"/>
       <w:r>
         <w:rPr>
           <w:rFonts w:eastAsiaTheme="minorHAnsi" w:cstheme="minorBidi"/>
@@ -28024,7 +29270,7 @@
         </w:rPr>
         <w:t>célok, módszer, eredmények összegzése</w:t>
       </w:r>
-      <w:bookmarkEnd w:id="24"/>
+      <w:bookmarkEnd w:id="32"/>
     </w:p>
     <w:p>
       <w:pPr>
@@ -28037,7 +29283,7 @@
           <w:szCs w:val="22"/>
         </w:rPr>
       </w:pPr>
-      <w:bookmarkStart w:id="25" w:name="_Toc430727916"/>
+      <w:bookmarkStart w:id="33" w:name="_Toc430794979"/>
       <w:r>
         <w:rPr>
           <w:rFonts w:eastAsiaTheme="minorHAnsi" w:cstheme="minorBidi"/>
@@ -28048,7 +29294,7 @@
         </w:rPr>
         <w:t>hogyan lehetne hasznosítani a talált eredményeket</w:t>
       </w:r>
-      <w:bookmarkEnd w:id="25"/>
+      <w:bookmarkEnd w:id="33"/>
     </w:p>
     <w:p>
       <w:pPr>
@@ -28057,7 +29303,7 @@
           <w:color w:val="E36C0A" w:themeColor="accent6" w:themeShade="BF"/>
         </w:rPr>
       </w:pPr>
-      <w:bookmarkStart w:id="26" w:name="_Toc430727917"/>
+      <w:bookmarkStart w:id="34" w:name="_Toc430794980"/>
       <w:r>
         <w:rPr>
           <w:rFonts w:eastAsiaTheme="minorHAnsi" w:cstheme="minorBidi"/>
@@ -28068,7 +29314,7 @@
         </w:rPr>
         <w:t>hogyan lehetne továbbvinni a vizsgálatot</w:t>
       </w:r>
-      <w:bookmarkEnd w:id="26"/>
+      <w:bookmarkEnd w:id="34"/>
       <w:r>
         <w:rPr>
           <w:color w:val="E36C0A" w:themeColor="accent6" w:themeShade="BF"/>
@@ -28080,12 +29326,12 @@
       <w:pPr>
         <w:pStyle w:val="Cmsor1"/>
       </w:pPr>
-      <w:bookmarkStart w:id="27" w:name="_Toc430727918"/>
+      <w:bookmarkStart w:id="35" w:name="_Toc430794981"/>
       <w:r>
         <w:lastRenderedPageBreak/>
         <w:t>Irodalomjegyzék</w:t>
       </w:r>
-      <w:bookmarkEnd w:id="27"/>
+      <w:bookmarkEnd w:id="35"/>
     </w:p>
     <w:p>
       <w:pPr>
@@ -29344,6 +30590,39 @@
           <w:color w:val="E36C0A" w:themeColor="accent6" w:themeShade="BF"/>
         </w:rPr>
         <w:t>kell-e csatolnom a ~20 kiadványt, amit elemeztem?</w:t>
+      </w:r>
+    </w:p>
+    <w:p>
+      <w:pPr>
+        <w:spacing w:before="0" w:after="200" w:line="276" w:lineRule="auto"/>
+        <w:jc w:val="left"/>
+        <w:rPr>
+          <w:rFonts w:asciiTheme="majorHAnsi" w:eastAsiaTheme="majorEastAsia" w:hAnsiTheme="majorHAnsi" w:cstheme="majorBidi"/>
+          <w:b/>
+          <w:bCs/>
+          <w:color w:val="4F81BD" w:themeColor="accent1"/>
+          <w:sz w:val="32"/>
+          <w:szCs w:val="28"/>
+        </w:rPr>
+      </w:pPr>
+      <w:r>
+        <w:br w:type="page"/>
+      </w:r>
+    </w:p>
+    <w:p>
+      <w:pPr>
+        <w:pStyle w:val="Cmsor1"/>
+      </w:pPr>
+      <w:bookmarkStart w:id="36" w:name="_Toc430794982"/>
+      <w:r>
+        <w:lastRenderedPageBreak/>
+        <w:t>Mellékletek</w:t>
+      </w:r>
+      <w:bookmarkEnd w:id="36"/>
+    </w:p>
+    <w:p>
+      <w:r>
+        <w:t>…</w:t>
       </w:r>
     </w:p>
     <w:sectPr>
@@ -29411,7 +30690,7 @@
           <w:rPr>
             <w:noProof/>
           </w:rPr>
-          <w:t>4</w:t>
+          <w:t>13</w:t>
         </w:r>
         <w:r>
           <w:fldChar w:fldCharType="end"/>
@@ -32624,6 +33903,101 @@
     </w:lvl>
   </w:abstractNum>
   <w:abstractNum w:abstractNumId="29" w15:restartNumberingAfterBreak="0">
+    <w:nsid w:val="6E7D0C88"/>
+    <w:multiLevelType w:val="multilevel"/>
+    <w:tmpl w:val="040E0025"/>
+    <w:lvl w:ilvl="0">
+      <w:start w:val="1"/>
+      <w:numFmt w:val="decimal"/>
+      <w:pStyle w:val="Cmsor1"/>
+      <w:lvlText w:val="%1"/>
+      <w:lvlJc w:val="left"/>
+      <w:pPr>
+        <w:ind w:left="432" w:hanging="432"/>
+      </w:pPr>
+    </w:lvl>
+    <w:lvl w:ilvl="1">
+      <w:start w:val="1"/>
+      <w:numFmt w:val="decimal"/>
+      <w:pStyle w:val="Cmsor2"/>
+      <w:lvlText w:val="%1.%2"/>
+      <w:lvlJc w:val="left"/>
+      <w:pPr>
+        <w:ind w:left="576" w:hanging="576"/>
+      </w:pPr>
+    </w:lvl>
+    <w:lvl w:ilvl="2">
+      <w:start w:val="1"/>
+      <w:numFmt w:val="decimal"/>
+      <w:pStyle w:val="Cmsor3"/>
+      <w:lvlText w:val="%1.%2.%3"/>
+      <w:lvlJc w:val="left"/>
+      <w:pPr>
+        <w:ind w:left="720" w:hanging="720"/>
+      </w:pPr>
+    </w:lvl>
+    <w:lvl w:ilvl="3">
+      <w:start w:val="1"/>
+      <w:numFmt w:val="decimal"/>
+      <w:pStyle w:val="Cmsor4"/>
+      <w:lvlText w:val="%1.%2.%3.%4"/>
+      <w:lvlJc w:val="left"/>
+      <w:pPr>
+        <w:ind w:left="864" w:hanging="864"/>
+      </w:pPr>
+    </w:lvl>
+    <w:lvl w:ilvl="4">
+      <w:start w:val="1"/>
+      <w:numFmt w:val="decimal"/>
+      <w:pStyle w:val="Cmsor5"/>
+      <w:lvlText w:val="%1.%2.%3.%4.%5"/>
+      <w:lvlJc w:val="left"/>
+      <w:pPr>
+        <w:ind w:left="1008" w:hanging="1008"/>
+      </w:pPr>
+    </w:lvl>
+    <w:lvl w:ilvl="5">
+      <w:start w:val="1"/>
+      <w:numFmt w:val="decimal"/>
+      <w:pStyle w:val="Cmsor6"/>
+      <w:lvlText w:val="%1.%2.%3.%4.%5.%6"/>
+      <w:lvlJc w:val="left"/>
+      <w:pPr>
+        <w:ind w:left="1152" w:hanging="1152"/>
+      </w:pPr>
+    </w:lvl>
+    <w:lvl w:ilvl="6">
+      <w:start w:val="1"/>
+      <w:numFmt w:val="decimal"/>
+      <w:pStyle w:val="Cmsor7"/>
+      <w:lvlText w:val="%1.%2.%3.%4.%5.%6.%7"/>
+      <w:lvlJc w:val="left"/>
+      <w:pPr>
+        <w:ind w:left="1296" w:hanging="1296"/>
+      </w:pPr>
+    </w:lvl>
+    <w:lvl w:ilvl="7">
+      <w:start w:val="1"/>
+      <w:numFmt w:val="decimal"/>
+      <w:pStyle w:val="Cmsor8"/>
+      <w:lvlText w:val="%1.%2.%3.%4.%5.%6.%7.%8"/>
+      <w:lvlJc w:val="left"/>
+      <w:pPr>
+        <w:ind w:left="1440" w:hanging="1440"/>
+      </w:pPr>
+    </w:lvl>
+    <w:lvl w:ilvl="8">
+      <w:start w:val="1"/>
+      <w:numFmt w:val="decimal"/>
+      <w:pStyle w:val="Cmsor9"/>
+      <w:lvlText w:val="%1.%2.%3.%4.%5.%6.%7.%8.%9"/>
+      <w:lvlJc w:val="left"/>
+      <w:pPr>
+        <w:ind w:left="1584" w:hanging="1584"/>
+      </w:pPr>
+    </w:lvl>
+  </w:abstractNum>
+  <w:abstractNum w:abstractNumId="30" w15:restartNumberingAfterBreak="0">
     <w:nsid w:val="749136A7"/>
     <w:multiLevelType w:val="hybridMultilevel"/>
     <w:tmpl w:val="BFBAB76A"/>
@@ -32709,7 +34083,7 @@
       </w:pPr>
     </w:lvl>
   </w:abstractNum>
-  <w:abstractNum w:abstractNumId="30" w15:restartNumberingAfterBreak="0">
+  <w:abstractNum w:abstractNumId="31" w15:restartNumberingAfterBreak="0">
     <w:nsid w:val="798E0118"/>
     <w:multiLevelType w:val="hybridMultilevel"/>
     <w:tmpl w:val="DFC0617A"/>
@@ -32822,7 +34196,7 @@
       </w:rPr>
     </w:lvl>
   </w:abstractNum>
-  <w:abstractNum w:abstractNumId="31" w15:restartNumberingAfterBreak="0">
+  <w:abstractNum w:abstractNumId="32" w15:restartNumberingAfterBreak="0">
     <w:nsid w:val="799639F3"/>
     <w:multiLevelType w:val="hybridMultilevel"/>
     <w:tmpl w:val="272C22F6"/>
@@ -32935,7 +34309,7 @@
       </w:rPr>
     </w:lvl>
   </w:abstractNum>
-  <w:abstractNum w:abstractNumId="32" w15:restartNumberingAfterBreak="0">
+  <w:abstractNum w:abstractNumId="33" w15:restartNumberingAfterBreak="0">
     <w:nsid w:val="799F0CDA"/>
     <w:multiLevelType w:val="hybridMultilevel"/>
     <w:tmpl w:val="96FA870A"/>
@@ -33021,7 +34395,7 @@
       </w:pPr>
     </w:lvl>
   </w:abstractNum>
-  <w:abstractNum w:abstractNumId="33" w15:restartNumberingAfterBreak="0">
+  <w:abstractNum w:abstractNumId="34" w15:restartNumberingAfterBreak="0">
     <w:nsid w:val="7B5A1085"/>
     <w:multiLevelType w:val="hybridMultilevel"/>
     <w:tmpl w:val="C7C2DFB8"/>
@@ -33129,7 +34503,7 @@
     <w:abstractNumId w:val="23"/>
   </w:num>
   <w:num w:numId="8">
-    <w:abstractNumId w:val="31"/>
+    <w:abstractNumId w:val="32"/>
   </w:num>
   <w:num w:numId="9">
     <w:abstractNumId w:val="28"/>
@@ -33147,10 +34521,10 @@
     <w:abstractNumId w:val="9"/>
   </w:num>
   <w:num w:numId="14">
-    <w:abstractNumId w:val="30"/>
+    <w:abstractNumId w:val="31"/>
   </w:num>
   <w:num w:numId="15">
-    <w:abstractNumId w:val="32"/>
+    <w:abstractNumId w:val="33"/>
   </w:num>
   <w:num w:numId="16">
     <w:abstractNumId w:val="2"/>
@@ -33192,10 +34566,10 @@
     <w:abstractNumId w:val="7"/>
   </w:num>
   <w:num w:numId="29">
-    <w:abstractNumId w:val="29"/>
+    <w:abstractNumId w:val="30"/>
   </w:num>
   <w:num w:numId="30">
-    <w:abstractNumId w:val="33"/>
+    <w:abstractNumId w:val="34"/>
   </w:num>
   <w:num w:numId="31">
     <w:abstractNumId w:val="25"/>
@@ -33208,6 +34582,9 @@
   </w:num>
   <w:num w:numId="34">
     <w:abstractNumId w:val="0"/>
+  </w:num>
+  <w:num w:numId="35">
+    <w:abstractNumId w:val="29"/>
   </w:num>
 </w:numbering>
 </file>
@@ -33626,6 +35003,9 @@
     <w:pPr>
       <w:keepNext/>
       <w:keepLines/>
+      <w:numPr>
+        <w:numId w:val="35"/>
+      </w:numPr>
       <w:spacing w:before="480"/>
       <w:outlineLvl w:val="0"/>
     </w:pPr>
@@ -33650,6 +35030,10 @@
     <w:pPr>
       <w:keepNext/>
       <w:keepLines/>
+      <w:numPr>
+        <w:ilvl w:val="1"/>
+        <w:numId w:val="35"/>
+      </w:numPr>
       <w:spacing w:after="0"/>
       <w:outlineLvl w:val="1"/>
     </w:pPr>
@@ -33673,6 +35057,10 @@
     <w:pPr>
       <w:keepNext/>
       <w:keepLines/>
+      <w:numPr>
+        <w:ilvl w:val="2"/>
+        <w:numId w:val="35"/>
+      </w:numPr>
       <w:spacing w:before="200" w:after="0"/>
       <w:outlineLvl w:val="2"/>
     </w:pPr>
@@ -33680,6 +35068,166 @@
       <w:rFonts w:asciiTheme="majorHAnsi" w:eastAsiaTheme="majorEastAsia" w:hAnsiTheme="majorHAnsi" w:cstheme="majorBidi"/>
       <w:bCs/>
       <w:color w:val="4F81BD" w:themeColor="accent1"/>
+    </w:rPr>
+  </w:style>
+  <w:style w:type="paragraph" w:styleId="Cmsor4">
+    <w:name w:val="heading 4"/>
+    <w:basedOn w:val="Norml"/>
+    <w:next w:val="Norml"/>
+    <w:link w:val="Cmsor4Char"/>
+    <w:uiPriority w:val="9"/>
+    <w:semiHidden/>
+    <w:unhideWhenUsed/>
+    <w:qFormat/>
+    <w:rsid w:val="00B5349B"/>
+    <w:pPr>
+      <w:keepNext/>
+      <w:keepLines/>
+      <w:numPr>
+        <w:ilvl w:val="3"/>
+        <w:numId w:val="35"/>
+      </w:numPr>
+      <w:spacing w:before="40" w:after="0"/>
+      <w:outlineLvl w:val="3"/>
+    </w:pPr>
+    <w:rPr>
+      <w:rFonts w:asciiTheme="majorHAnsi" w:eastAsiaTheme="majorEastAsia" w:hAnsiTheme="majorHAnsi" w:cstheme="majorBidi"/>
+      <w:i/>
+      <w:iCs/>
+      <w:color w:val="365F91" w:themeColor="accent1" w:themeShade="BF"/>
+    </w:rPr>
+  </w:style>
+  <w:style w:type="paragraph" w:styleId="Cmsor5">
+    <w:name w:val="heading 5"/>
+    <w:basedOn w:val="Norml"/>
+    <w:next w:val="Norml"/>
+    <w:link w:val="Cmsor5Char"/>
+    <w:uiPriority w:val="9"/>
+    <w:semiHidden/>
+    <w:unhideWhenUsed/>
+    <w:qFormat/>
+    <w:rsid w:val="00B5349B"/>
+    <w:pPr>
+      <w:keepNext/>
+      <w:keepLines/>
+      <w:numPr>
+        <w:ilvl w:val="4"/>
+        <w:numId w:val="35"/>
+      </w:numPr>
+      <w:spacing w:before="40" w:after="0"/>
+      <w:outlineLvl w:val="4"/>
+    </w:pPr>
+    <w:rPr>
+      <w:rFonts w:asciiTheme="majorHAnsi" w:eastAsiaTheme="majorEastAsia" w:hAnsiTheme="majorHAnsi" w:cstheme="majorBidi"/>
+      <w:color w:val="365F91" w:themeColor="accent1" w:themeShade="BF"/>
+    </w:rPr>
+  </w:style>
+  <w:style w:type="paragraph" w:styleId="Cmsor6">
+    <w:name w:val="heading 6"/>
+    <w:basedOn w:val="Norml"/>
+    <w:next w:val="Norml"/>
+    <w:link w:val="Cmsor6Char"/>
+    <w:uiPriority w:val="9"/>
+    <w:semiHidden/>
+    <w:unhideWhenUsed/>
+    <w:qFormat/>
+    <w:rsid w:val="00B5349B"/>
+    <w:pPr>
+      <w:keepNext/>
+      <w:keepLines/>
+      <w:numPr>
+        <w:ilvl w:val="5"/>
+        <w:numId w:val="35"/>
+      </w:numPr>
+      <w:spacing w:before="40" w:after="0"/>
+      <w:outlineLvl w:val="5"/>
+    </w:pPr>
+    <w:rPr>
+      <w:rFonts w:asciiTheme="majorHAnsi" w:eastAsiaTheme="majorEastAsia" w:hAnsiTheme="majorHAnsi" w:cstheme="majorBidi"/>
+      <w:color w:val="243F60" w:themeColor="accent1" w:themeShade="7F"/>
+    </w:rPr>
+  </w:style>
+  <w:style w:type="paragraph" w:styleId="Cmsor7">
+    <w:name w:val="heading 7"/>
+    <w:basedOn w:val="Norml"/>
+    <w:next w:val="Norml"/>
+    <w:link w:val="Cmsor7Char"/>
+    <w:uiPriority w:val="9"/>
+    <w:semiHidden/>
+    <w:unhideWhenUsed/>
+    <w:qFormat/>
+    <w:rsid w:val="00B5349B"/>
+    <w:pPr>
+      <w:keepNext/>
+      <w:keepLines/>
+      <w:numPr>
+        <w:ilvl w:val="6"/>
+        <w:numId w:val="35"/>
+      </w:numPr>
+      <w:spacing w:before="40" w:after="0"/>
+      <w:outlineLvl w:val="6"/>
+    </w:pPr>
+    <w:rPr>
+      <w:rFonts w:asciiTheme="majorHAnsi" w:eastAsiaTheme="majorEastAsia" w:hAnsiTheme="majorHAnsi" w:cstheme="majorBidi"/>
+      <w:i/>
+      <w:iCs/>
+      <w:color w:val="243F60" w:themeColor="accent1" w:themeShade="7F"/>
+    </w:rPr>
+  </w:style>
+  <w:style w:type="paragraph" w:styleId="Cmsor8">
+    <w:name w:val="heading 8"/>
+    <w:basedOn w:val="Norml"/>
+    <w:next w:val="Norml"/>
+    <w:link w:val="Cmsor8Char"/>
+    <w:uiPriority w:val="9"/>
+    <w:semiHidden/>
+    <w:unhideWhenUsed/>
+    <w:qFormat/>
+    <w:rsid w:val="00B5349B"/>
+    <w:pPr>
+      <w:keepNext/>
+      <w:keepLines/>
+      <w:numPr>
+        <w:ilvl w:val="7"/>
+        <w:numId w:val="35"/>
+      </w:numPr>
+      <w:spacing w:before="40" w:after="0"/>
+      <w:outlineLvl w:val="7"/>
+    </w:pPr>
+    <w:rPr>
+      <w:rFonts w:asciiTheme="majorHAnsi" w:eastAsiaTheme="majorEastAsia" w:hAnsiTheme="majorHAnsi" w:cstheme="majorBidi"/>
+      <w:color w:val="272727" w:themeColor="text1" w:themeTint="D8"/>
+      <w:sz w:val="21"/>
+      <w:szCs w:val="21"/>
+    </w:rPr>
+  </w:style>
+  <w:style w:type="paragraph" w:styleId="Cmsor9">
+    <w:name w:val="heading 9"/>
+    <w:basedOn w:val="Norml"/>
+    <w:next w:val="Norml"/>
+    <w:link w:val="Cmsor9Char"/>
+    <w:uiPriority w:val="9"/>
+    <w:semiHidden/>
+    <w:unhideWhenUsed/>
+    <w:qFormat/>
+    <w:rsid w:val="00B5349B"/>
+    <w:pPr>
+      <w:keepNext/>
+      <w:keepLines/>
+      <w:numPr>
+        <w:ilvl w:val="8"/>
+        <w:numId w:val="35"/>
+      </w:numPr>
+      <w:spacing w:before="40" w:after="0"/>
+      <w:outlineLvl w:val="8"/>
+    </w:pPr>
+    <w:rPr>
+      <w:rFonts w:asciiTheme="majorHAnsi" w:eastAsiaTheme="majorEastAsia" w:hAnsiTheme="majorHAnsi" w:cstheme="majorBidi"/>
+      <w:i/>
+      <w:iCs/>
+      <w:color w:val="272727" w:themeColor="text1" w:themeTint="D8"/>
+      <w:sz w:val="21"/>
+      <w:szCs w:val="21"/>
     </w:rPr>
   </w:style>
   <w:style w:type="character" w:default="1" w:styleId="Bekezdsalapbettpusa">
@@ -34102,6 +35650,92 @@
       <w:ind w:left="480"/>
     </w:pPr>
   </w:style>
+  <w:style w:type="character" w:customStyle="1" w:styleId="Cmsor4Char">
+    <w:name w:val="Címsor 4 Char"/>
+    <w:basedOn w:val="Bekezdsalapbettpusa"/>
+    <w:link w:val="Cmsor4"/>
+    <w:uiPriority w:val="9"/>
+    <w:semiHidden/>
+    <w:rsid w:val="00B5349B"/>
+    <w:rPr>
+      <w:rFonts w:asciiTheme="majorHAnsi" w:eastAsiaTheme="majorEastAsia" w:hAnsiTheme="majorHAnsi" w:cstheme="majorBidi"/>
+      <w:i/>
+      <w:iCs/>
+      <w:color w:val="365F91" w:themeColor="accent1" w:themeShade="BF"/>
+      <w:sz w:val="24"/>
+    </w:rPr>
+  </w:style>
+  <w:style w:type="character" w:customStyle="1" w:styleId="Cmsor5Char">
+    <w:name w:val="Címsor 5 Char"/>
+    <w:basedOn w:val="Bekezdsalapbettpusa"/>
+    <w:link w:val="Cmsor5"/>
+    <w:uiPriority w:val="9"/>
+    <w:semiHidden/>
+    <w:rsid w:val="00B5349B"/>
+    <w:rPr>
+      <w:rFonts w:asciiTheme="majorHAnsi" w:eastAsiaTheme="majorEastAsia" w:hAnsiTheme="majorHAnsi" w:cstheme="majorBidi"/>
+      <w:color w:val="365F91" w:themeColor="accent1" w:themeShade="BF"/>
+      <w:sz w:val="24"/>
+    </w:rPr>
+  </w:style>
+  <w:style w:type="character" w:customStyle="1" w:styleId="Cmsor6Char">
+    <w:name w:val="Címsor 6 Char"/>
+    <w:basedOn w:val="Bekezdsalapbettpusa"/>
+    <w:link w:val="Cmsor6"/>
+    <w:uiPriority w:val="9"/>
+    <w:semiHidden/>
+    <w:rsid w:val="00B5349B"/>
+    <w:rPr>
+      <w:rFonts w:asciiTheme="majorHAnsi" w:eastAsiaTheme="majorEastAsia" w:hAnsiTheme="majorHAnsi" w:cstheme="majorBidi"/>
+      <w:color w:val="243F60" w:themeColor="accent1" w:themeShade="7F"/>
+      <w:sz w:val="24"/>
+    </w:rPr>
+  </w:style>
+  <w:style w:type="character" w:customStyle="1" w:styleId="Cmsor7Char">
+    <w:name w:val="Címsor 7 Char"/>
+    <w:basedOn w:val="Bekezdsalapbettpusa"/>
+    <w:link w:val="Cmsor7"/>
+    <w:uiPriority w:val="9"/>
+    <w:semiHidden/>
+    <w:rsid w:val="00B5349B"/>
+    <w:rPr>
+      <w:rFonts w:asciiTheme="majorHAnsi" w:eastAsiaTheme="majorEastAsia" w:hAnsiTheme="majorHAnsi" w:cstheme="majorBidi"/>
+      <w:i/>
+      <w:iCs/>
+      <w:color w:val="243F60" w:themeColor="accent1" w:themeShade="7F"/>
+      <w:sz w:val="24"/>
+    </w:rPr>
+  </w:style>
+  <w:style w:type="character" w:customStyle="1" w:styleId="Cmsor8Char">
+    <w:name w:val="Címsor 8 Char"/>
+    <w:basedOn w:val="Bekezdsalapbettpusa"/>
+    <w:link w:val="Cmsor8"/>
+    <w:uiPriority w:val="9"/>
+    <w:semiHidden/>
+    <w:rsid w:val="00B5349B"/>
+    <w:rPr>
+      <w:rFonts w:asciiTheme="majorHAnsi" w:eastAsiaTheme="majorEastAsia" w:hAnsiTheme="majorHAnsi" w:cstheme="majorBidi"/>
+      <w:color w:val="272727" w:themeColor="text1" w:themeTint="D8"/>
+      <w:sz w:val="21"/>
+      <w:szCs w:val="21"/>
+    </w:rPr>
+  </w:style>
+  <w:style w:type="character" w:customStyle="1" w:styleId="Cmsor9Char">
+    <w:name w:val="Címsor 9 Char"/>
+    <w:basedOn w:val="Bekezdsalapbettpusa"/>
+    <w:link w:val="Cmsor9"/>
+    <w:uiPriority w:val="9"/>
+    <w:semiHidden/>
+    <w:rsid w:val="00B5349B"/>
+    <w:rPr>
+      <w:rFonts w:asciiTheme="majorHAnsi" w:eastAsiaTheme="majorEastAsia" w:hAnsiTheme="majorHAnsi" w:cstheme="majorBidi"/>
+      <w:i/>
+      <w:iCs/>
+      <w:color w:val="272727" w:themeColor="text1" w:themeTint="D8"/>
+      <w:sz w:val="21"/>
+      <w:szCs w:val="21"/>
+    </w:rPr>
+  </w:style>
 </w:styles>
 </file>
 
@@ -34393,7 +36027,7 @@
 </file>
 
 <file path=customXml/itemProps1.xml><?xml version="1.0" encoding="utf-8"?>
-<ds:datastoreItem xmlns:ds="http://schemas.openxmlformats.org/officeDocument/2006/customXml" ds:itemID="{68669122-BCB9-4738-9580-98AF9B17B415}">
+<ds:datastoreItem xmlns:ds="http://schemas.openxmlformats.org/officeDocument/2006/customXml" ds:itemID="{0BBFF772-EAF8-4AF4-A867-0DF884411391}">
   <ds:schemaRefs>
     <ds:schemaRef ds:uri="http://schemas.openxmlformats.org/officeDocument/2006/bibliography"/>
   </ds:schemaRefs>

</xml_diff>

<commit_message>
ready for final review
</commit_message>
<xml_diff>
--- a/szervezeti_kultura_alap.docx
+++ b/szervezeti_kultura_alap.docx
@@ -6011,13 +6011,7 @@
         <w:t xml:space="preserve">Michael E. Porter </w:t>
       </w:r>
       <w:r>
-        <w:t>(</w:t>
-      </w:r>
-      <w:r>
-        <w:t>1998</w:t>
-      </w:r>
-      <w:r>
-        <w:t xml:space="preserve">) </w:t>
+        <w:t xml:space="preserve">(1998) </w:t>
       </w:r>
       <w:r>
         <w:t xml:space="preserve">„öt erő” modellje </w:t>
@@ -6907,13 +6901,7 @@
         <w:rPr>
           <w:rFonts w:cs="Times New Roman"/>
         </w:rPr>
-        <w:t>Denison (1990) szerint</w:t>
-      </w:r>
-      <w:r>
-        <w:rPr>
-          <w:rFonts w:cs="Times New Roman"/>
-        </w:rPr>
-        <w:t xml:space="preserve"> a konzisztens értékek és normák egy egységesen működő szervezetet eredményeznek, vagyis a fejlett szervezeti kultúra pozitív hatással van a teljesítményre, viszont hosszú távon a változatosság hiánya problémát jelenthet a változó környezethez való alkalmazkodásban. </w:t>
+        <w:t xml:space="preserve">Denison (1990) szerint a konzisztens értékek és normák egy egységesen működő szervezetet eredményeznek, vagyis a fejlett szervezeti kultúra pozitív hatással van a teljesítményre, viszont hosszú távon a változatosság hiánya problémát jelenthet a változó környezethez való alkalmazkodásban. </w:t>
       </w:r>
     </w:p>
     <w:p>
@@ -29233,7 +29221,102 @@
     </w:p>
     <w:p>
       <w:r>
-        <w:t>Munkám során …</w:t>
+        <w:t xml:space="preserve">Munkám során összefoglaltam a szervezeti kultúra szerepéről </w:t>
+      </w:r>
+      <w:r>
+        <w:t>alkotott elképzeléseket,</w:t>
+      </w:r>
+      <w:r>
+        <w:t xml:space="preserve"> bemutattam feltárásában rejlő lehetőségeket. </w:t>
+      </w:r>
+      <w:r>
+        <w:t>Összegyűjtöttem az ismert kutatók álláspontját a szerve</w:t>
+      </w:r>
+      <w:r>
+        <w:t>zeti kultúra és a szervezet tel</w:t>
+      </w:r>
+      <w:r>
+        <w:t>je</w:t>
+      </w:r>
+      <w:r>
+        <w:t xml:space="preserve">sítményének kapcsolatáról. </w:t>
+      </w:r>
+      <w:r>
+        <w:t xml:space="preserve">Saját vizsgálatként </w:t>
+      </w:r>
+      <w:r>
+        <w:t>a módszertan</w:t>
+      </w:r>
+      <w:r>
+        <w:t>i</w:t>
+      </w:r>
+      <w:r>
+        <w:t xml:space="preserve"> áttekintés</w:t>
+      </w:r>
+      <w:r>
+        <w:t>em alapján</w:t>
+      </w:r>
+      <w:r>
+        <w:t xml:space="preserve"> </w:t>
+      </w:r>
+      <w:r>
+        <w:t xml:space="preserve">a létező és bevált kutatási módszereket </w:t>
+      </w:r>
+      <w:r>
+        <w:t xml:space="preserve">alkalmazva, azokat </w:t>
+      </w:r>
+      <w:r>
+        <w:t xml:space="preserve">némileg saját ízlésemre alakítva </w:t>
+      </w:r>
+      <w:r>
+        <w:t xml:space="preserve">elvégeztem a Robert Bosch Kft. sajtóközleményeinek </w:t>
+      </w:r>
+      <w:r>
+        <w:t>k</w:t>
+      </w:r>
+      <w:r>
+        <w:t>valitatív és kvantitatív</w:t>
+      </w:r>
+      <w:r>
+        <w:t xml:space="preserve"> </w:t>
+      </w:r>
+      <w:r>
+        <w:t>tartalom</w:t>
+      </w:r>
+      <w:bookmarkStart w:id="31" w:name="_GoBack"/>
+      <w:bookmarkEnd w:id="31"/>
+      <w:r>
+        <w:t xml:space="preserve">elemzését és </w:t>
+      </w:r>
+      <w:r>
+        <w:t>bemutattam</w:t>
+      </w:r>
+      <w:r>
+        <w:t xml:space="preserve">, miként fedezhetők fel a </w:t>
+      </w:r>
+      <w:r>
+        <w:t xml:space="preserve">szervezeti kultúra valamint a </w:t>
+      </w:r>
+      <w:r>
+        <w:t>vezetői szemlélet különböző jegyei az ilyen jellegű publikus kiadványokban</w:t>
+      </w:r>
+      <w:r>
+        <w:t>,</w:t>
+      </w:r>
+      <w:r>
+        <w:t xml:space="preserve"> ez hogyan hozható összefüggésbe a szervezet telj</w:t>
+      </w:r>
+      <w:r>
+        <w:t>e</w:t>
+      </w:r>
+      <w:r>
+        <w:t>sítményével</w:t>
+      </w:r>
+      <w:r>
+        <w:t xml:space="preserve"> és milyen módon nyerhetünk értékes információkat egy hasonló vizsgálat által</w:t>
+      </w:r>
+      <w:r>
+        <w:t>.</w:t>
       </w:r>
     </w:p>
     <w:p>
@@ -29246,18 +29329,132 @@
         <w:rPr>
           <w:color w:val="F79646" w:themeColor="accent6"/>
         </w:rPr>
-        <w:t>Vizsgálatom folytatása</w:t>
+        <w:t xml:space="preserve">Vizsgálatom </w:t>
       </w:r>
       <w:r>
         <w:rPr>
           <w:color w:val="F79646" w:themeColor="accent6"/>
         </w:rPr>
-        <w:t>ként …</w:t>
+        <w:t xml:space="preserve">folytatásaként vagy kiegészítéseként </w:t>
       </w:r>
       <w:r>
         <w:rPr>
           <w:color w:val="F79646" w:themeColor="accent6"/>
         </w:rPr>
+        <w:t>ideális lehet egy olyan kutatás, melyben a Robert Bosch Kft-t belülről vizsgáljuk a vezetőség vagy az alkalmazottak szemszögéből, interjú vagy kérdőív formájában.</w:t>
+      </w:r>
+      <w:r>
+        <w:rPr>
+          <w:color w:val="F79646" w:themeColor="accent6"/>
+        </w:rPr>
+        <w:t xml:space="preserve"> </w:t>
+      </w:r>
+      <w:r>
+        <w:rPr>
+          <w:color w:val="F79646" w:themeColor="accent6"/>
+        </w:rPr>
+        <w:t>K</w:t>
+      </w:r>
+      <w:r>
+        <w:rPr>
+          <w:color w:val="F79646" w:themeColor="accent6"/>
+        </w:rPr>
+        <w:t>öltséges</w:t>
+      </w:r>
+      <w:r>
+        <w:rPr>
+          <w:color w:val="F79646" w:themeColor="accent6"/>
+        </w:rPr>
+        <w:t>ebb</w:t>
+      </w:r>
+      <w:r>
+        <w:rPr>
+          <w:color w:val="F79646" w:themeColor="accent6"/>
+        </w:rPr>
+        <w:t xml:space="preserve"> és időigényes</w:t>
+      </w:r>
+      <w:r>
+        <w:rPr>
+          <w:color w:val="F79646" w:themeColor="accent6"/>
+        </w:rPr>
+        <w:t>ebb</w:t>
+      </w:r>
+      <w:r>
+        <w:rPr>
+          <w:color w:val="F79646" w:themeColor="accent6"/>
+        </w:rPr>
+        <w:t xml:space="preserve"> lenne,</w:t>
+      </w:r>
+      <w:r>
+        <w:rPr>
+          <w:color w:val="F79646" w:themeColor="accent6"/>
+        </w:rPr>
+        <w:t xml:space="preserve"> mint az itt</w:t>
+      </w:r>
+      <w:r>
+        <w:rPr>
+          <w:color w:val="F79646" w:themeColor="accent6"/>
+        </w:rPr>
+        <w:t xml:space="preserve"> bemutatott tartalomelemző munkám</w:t>
+      </w:r>
+      <w:r>
+        <w:rPr>
+          <w:color w:val="F79646" w:themeColor="accent6"/>
+        </w:rPr>
+        <w:t>,</w:t>
+      </w:r>
+      <w:r>
+        <w:rPr>
+          <w:color w:val="F79646" w:themeColor="accent6"/>
+        </w:rPr>
+        <w:t xml:space="preserve"> de e</w:t>
+      </w:r>
+      <w:r>
+        <w:rPr>
+          <w:color w:val="F79646" w:themeColor="accent6"/>
+        </w:rPr>
+        <w:t xml:space="preserve">gy ilyen vizsgálat lényegesen </w:t>
+      </w:r>
+      <w:r>
+        <w:rPr>
+          <w:color w:val="F79646" w:themeColor="accent6"/>
+        </w:rPr>
+        <w:t>több információt hordozna</w:t>
+      </w:r>
+      <w:r>
+        <w:rPr>
+          <w:color w:val="F79646" w:themeColor="accent6"/>
+        </w:rPr>
+        <w:t xml:space="preserve"> a szervezeti kultúra vizsgálatára nézve és lehetővé tenné, hogy összehasonlítsuk a szervezet kifelé mutatott képét a belső</w:t>
+      </w:r>
+      <w:r>
+        <w:rPr>
+          <w:color w:val="F79646" w:themeColor="accent6"/>
+        </w:rPr>
+        <w:t xml:space="preserve"> állapotokkal, potenciálisan fényt derítve ellentmondásokra</w:t>
+      </w:r>
+      <w:r>
+        <w:rPr>
+          <w:color w:val="F79646" w:themeColor="accent6"/>
+        </w:rPr>
+        <w:t>, torzulásokra, keretrendszert képezve hason</w:t>
+      </w:r>
+      <w:r>
+        <w:rPr>
+          <w:color w:val="F79646" w:themeColor="accent6"/>
+        </w:rPr>
+        <w:t>ló jellegű jövőbeli kutatásokhoz</w:t>
+      </w:r>
+      <w:r>
+        <w:rPr>
+          <w:color w:val="F79646" w:themeColor="accent6"/>
+        </w:rPr>
+        <w:t>.</w:t>
+      </w:r>
+      <w:r>
+        <w:rPr>
+          <w:color w:val="F79646" w:themeColor="accent6"/>
+        </w:rPr>
         <w:br w:type="page"/>
       </w:r>
     </w:p>
@@ -29265,12 +29462,12 @@
       <w:pPr>
         <w:pStyle w:val="Cmsor1"/>
       </w:pPr>
-      <w:bookmarkStart w:id="31" w:name="_Toc430796425"/>
+      <w:bookmarkStart w:id="32" w:name="_Toc430796425"/>
       <w:r>
         <w:lastRenderedPageBreak/>
         <w:t>Irodalomjegyzék</w:t>
       </w:r>
-      <w:bookmarkEnd w:id="31"/>
+      <w:bookmarkEnd w:id="32"/>
     </w:p>
     <w:p>
       <w:pPr>
@@ -30507,12 +30704,12 @@
       <w:pPr>
         <w:pStyle w:val="Cmsor1"/>
       </w:pPr>
-      <w:bookmarkStart w:id="32" w:name="_Toc430796426"/>
+      <w:bookmarkStart w:id="33" w:name="_Toc430796426"/>
       <w:r>
         <w:lastRenderedPageBreak/>
         <w:t>Mellékletek</w:t>
       </w:r>
-      <w:bookmarkEnd w:id="32"/>
+      <w:bookmarkEnd w:id="33"/>
     </w:p>
     <w:p>
       <w:pPr>
@@ -30636,8 +30833,6 @@
         </w:rPr>
         <w:t>? „diploma szakdolgozat rövid bemutatása” ? ez nem a korábbi Összefoglaló?</w:t>
       </w:r>
-      <w:bookmarkStart w:id="33" w:name="_GoBack"/>
-      <w:bookmarkEnd w:id="33"/>
     </w:p>
     <w:p/>
     <w:sectPr>
@@ -30705,7 +30900,7 @@
           <w:rPr>
             <w:noProof/>
           </w:rPr>
-          <w:t>45</w:t>
+          <w:t>46</w:t>
         </w:r>
         <w:r>
           <w:fldChar w:fldCharType="end"/>
@@ -36394,7 +36589,7 @@
 </file>
 
 <file path=customXml/itemProps1.xml><?xml version="1.0" encoding="utf-8"?>
-<ds:datastoreItem xmlns:ds="http://schemas.openxmlformats.org/officeDocument/2006/customXml" ds:itemID="{3BB05141-C483-4C28-AA53-6167DBF6E222}">
+<ds:datastoreItem xmlns:ds="http://schemas.openxmlformats.org/officeDocument/2006/customXml" ds:itemID="{03DAD3FC-3377-4E7A-970E-5867F6D8D144}">
   <ds:schemaRefs>
     <ds:schemaRef ds:uri="http://schemas.openxmlformats.org/officeDocument/2006/bibliography"/>
   </ds:schemaRefs>

</xml_diff>

<commit_message>
final review OK, added a few TODOs
</commit_message>
<xml_diff>
--- a/szervezeti_kultura_alap.docx
+++ b/szervezeti_kultura_alap.docx
@@ -3035,6 +3035,19 @@
       <w:bookmarkEnd w:id="0"/>
     </w:p>
     <w:p>
+      <w:pPr>
+        <w:rPr>
+          <w:color w:val="F79646" w:themeColor="accent6"/>
+        </w:rPr>
+      </w:pPr>
+      <w:r>
+        <w:rPr>
+          <w:color w:val="F79646" w:themeColor="accent6"/>
+        </w:rPr>
+        <w:t>témaválsztás indoklása</w:t>
+      </w:r>
+    </w:p>
+    <w:p>
       <w:r>
         <w:t xml:space="preserve">Dolgozatomban </w:t>
       </w:r>
@@ -3199,6 +3212,19 @@
       </w:r>
       <w:r>
         <w:t>l.</w:t>
+      </w:r>
+    </w:p>
+    <w:p>
+      <w:pPr>
+        <w:rPr>
+          <w:color w:val="F79646" w:themeColor="accent6"/>
+        </w:rPr>
+      </w:pPr>
+      <w:r>
+        <w:rPr>
+          <w:color w:val="F79646" w:themeColor="accent6"/>
+        </w:rPr>
+        <w:t>várható eredmények</w:t>
       </w:r>
     </w:p>
     <w:p>
@@ -29272,189 +29298,181 @@
         <w:t xml:space="preserve">elvégeztem a Robert Bosch Kft. sajtóközleményeinek </w:t>
       </w:r>
       <w:r>
-        <w:t>k</w:t>
-      </w:r>
-      <w:r>
-        <w:t>valitatív és kvantitatív</w:t>
-      </w:r>
-      <w:r>
+        <w:t xml:space="preserve">kvalitatív és kvantitatív </w:t>
+      </w:r>
+      <w:r>
+        <w:t>tartalom</w:t>
+      </w:r>
+      <w:r>
+        <w:t xml:space="preserve">elemzését és </w:t>
+      </w:r>
+      <w:r>
+        <w:t>bemutattam</w:t>
+      </w:r>
+      <w:r>
+        <w:t xml:space="preserve">, miként fedezhetők fel a </w:t>
+      </w:r>
+      <w:r>
+        <w:t xml:space="preserve">szervezeti kultúra valamint a </w:t>
+      </w:r>
+      <w:r>
+        <w:t>vezetői szemlélet különböző jegyei az ilyen jellegű publikus kiadványokban</w:t>
+      </w:r>
+      <w:r>
+        <w:t>,</w:t>
+      </w:r>
+      <w:r>
+        <w:t xml:space="preserve"> ez hogyan hozható összefüggésbe a szervezet telj</w:t>
+      </w:r>
+      <w:r>
+        <w:t>e</w:t>
+      </w:r>
+      <w:r>
+        <w:t>sítményével</w:t>
+      </w:r>
+      <w:r>
+        <w:t xml:space="preserve"> és milyen módon nyerhetünk értékes információkat egy hasonló vizsgálat által</w:t>
+      </w:r>
+      <w:r>
+        <w:t>.</w:t>
+      </w:r>
+    </w:p>
+    <w:p>
+      <w:pPr>
+        <w:rPr>
+          <w:color w:val="F79646" w:themeColor="accent6"/>
+        </w:rPr>
+      </w:pPr>
+      <w:r>
+        <w:rPr>
+          <w:color w:val="F79646" w:themeColor="accent6"/>
+        </w:rPr>
+        <w:t xml:space="preserve">Vizsgálatom </w:t>
+      </w:r>
+      <w:r>
+        <w:rPr>
+          <w:color w:val="F79646" w:themeColor="accent6"/>
+        </w:rPr>
+        <w:t xml:space="preserve">folytatásaként vagy kiegészítéseként </w:t>
+      </w:r>
+      <w:r>
+        <w:rPr>
+          <w:color w:val="F79646" w:themeColor="accent6"/>
+        </w:rPr>
+        <w:t>ideális lehet egy olyan kutatás, melyben a Robert Bosch Kft-t belülről vizsgáljuk a vezetőség vagy az alkalmazottak szemszögéből, interjú vagy kérdőív formájában.</w:t>
+      </w:r>
+      <w:r>
+        <w:rPr>
+          <w:color w:val="F79646" w:themeColor="accent6"/>
+        </w:rPr>
         <w:t xml:space="preserve"> </w:t>
       </w:r>
       <w:r>
-        <w:t>tartalom</w:t>
-      </w:r>
-      <w:bookmarkStart w:id="31" w:name="_GoBack"/>
-      <w:bookmarkEnd w:id="31"/>
-      <w:r>
-        <w:t xml:space="preserve">elemzését és </w:t>
-      </w:r>
-      <w:r>
-        <w:t>bemutattam</w:t>
-      </w:r>
-      <w:r>
-        <w:t xml:space="preserve">, miként fedezhetők fel a </w:t>
-      </w:r>
-      <w:r>
-        <w:t xml:space="preserve">szervezeti kultúra valamint a </w:t>
-      </w:r>
-      <w:r>
-        <w:t>vezetői szemlélet különböző jegyei az ilyen jellegű publikus kiadványokban</w:t>
-      </w:r>
-      <w:r>
+        <w:rPr>
+          <w:color w:val="F79646" w:themeColor="accent6"/>
+        </w:rPr>
+        <w:t>K</w:t>
+      </w:r>
+      <w:r>
+        <w:rPr>
+          <w:color w:val="F79646" w:themeColor="accent6"/>
+        </w:rPr>
+        <w:t>öltséges</w:t>
+      </w:r>
+      <w:r>
+        <w:rPr>
+          <w:color w:val="F79646" w:themeColor="accent6"/>
+        </w:rPr>
+        <w:t>ebb</w:t>
+      </w:r>
+      <w:r>
+        <w:rPr>
+          <w:color w:val="F79646" w:themeColor="accent6"/>
+        </w:rPr>
+        <w:t xml:space="preserve"> és időigényes</w:t>
+      </w:r>
+      <w:r>
+        <w:rPr>
+          <w:color w:val="F79646" w:themeColor="accent6"/>
+        </w:rPr>
+        <w:t>ebb</w:t>
+      </w:r>
+      <w:r>
+        <w:rPr>
+          <w:color w:val="F79646" w:themeColor="accent6"/>
+        </w:rPr>
+        <w:t xml:space="preserve"> lenne,</w:t>
+      </w:r>
+      <w:r>
+        <w:rPr>
+          <w:color w:val="F79646" w:themeColor="accent6"/>
+        </w:rPr>
+        <w:t xml:space="preserve"> mint az itt</w:t>
+      </w:r>
+      <w:r>
+        <w:rPr>
+          <w:color w:val="F79646" w:themeColor="accent6"/>
+        </w:rPr>
+        <w:t xml:space="preserve"> bemutatott tartalomelemző munkám</w:t>
+      </w:r>
+      <w:r>
+        <w:rPr>
+          <w:color w:val="F79646" w:themeColor="accent6"/>
+        </w:rPr>
         <w:t>,</w:t>
       </w:r>
       <w:r>
-        <w:t xml:space="preserve"> ez hogyan hozható összefüggésbe a szervezet telj</w:t>
-      </w:r>
-      <w:r>
-        <w:t>e</w:t>
-      </w:r>
-      <w:r>
-        <w:t>sítményével</w:t>
-      </w:r>
-      <w:r>
-        <w:t xml:space="preserve"> és milyen módon nyerhetünk értékes információkat egy hasonló vizsgálat által</w:t>
-      </w:r>
-      <w:r>
+        <w:rPr>
+          <w:color w:val="F79646" w:themeColor="accent6"/>
+        </w:rPr>
+        <w:t xml:space="preserve"> de e</w:t>
+      </w:r>
+      <w:r>
+        <w:rPr>
+          <w:color w:val="F79646" w:themeColor="accent6"/>
+        </w:rPr>
+        <w:t xml:space="preserve">gy ilyen vizsgálat lényegesen </w:t>
+      </w:r>
+      <w:r>
+        <w:rPr>
+          <w:color w:val="F79646" w:themeColor="accent6"/>
+        </w:rPr>
+        <w:t>több információt hordozna</w:t>
+      </w:r>
+      <w:r>
+        <w:rPr>
+          <w:color w:val="F79646" w:themeColor="accent6"/>
+        </w:rPr>
+        <w:t xml:space="preserve"> a szervezeti kultúra vizsgálatára nézve és lehetővé tenné, hogy összehasonlítsuk a szervezet kifelé mutatott képét a belső</w:t>
+      </w:r>
+      <w:r>
+        <w:rPr>
+          <w:color w:val="F79646" w:themeColor="accent6"/>
+        </w:rPr>
+        <w:t xml:space="preserve"> állapotokkal, potenciálisan fényt derítve ellentmondásokra</w:t>
+      </w:r>
+      <w:r>
+        <w:rPr>
+          <w:color w:val="F79646" w:themeColor="accent6"/>
+        </w:rPr>
+        <w:t>, torzulásokra, keretrendszert képezve hason</w:t>
+      </w:r>
+      <w:r>
+        <w:rPr>
+          <w:color w:val="F79646" w:themeColor="accent6"/>
+        </w:rPr>
+        <w:t>ló jellegű jövőbeli kutatásokhoz</w:t>
+      </w:r>
+      <w:r>
+        <w:rPr>
+          <w:color w:val="F79646" w:themeColor="accent6"/>
+        </w:rPr>
         <w:t>.</w:t>
       </w:r>
-    </w:p>
-    <w:p>
-      <w:pPr>
+      <w:r>
         <w:rPr>
           <w:color w:val="F79646" w:themeColor="accent6"/>
         </w:rPr>
-      </w:pPr>
-      <w:r>
-        <w:rPr>
-          <w:color w:val="F79646" w:themeColor="accent6"/>
-        </w:rPr>
-        <w:t xml:space="preserve">Vizsgálatom </w:t>
-      </w:r>
-      <w:r>
-        <w:rPr>
-          <w:color w:val="F79646" w:themeColor="accent6"/>
-        </w:rPr>
-        <w:t xml:space="preserve">folytatásaként vagy kiegészítéseként </w:t>
-      </w:r>
-      <w:r>
-        <w:rPr>
-          <w:color w:val="F79646" w:themeColor="accent6"/>
-        </w:rPr>
-        <w:t>ideális lehet egy olyan kutatás, melyben a Robert Bosch Kft-t belülről vizsgáljuk a vezetőség vagy az alkalmazottak szemszögéből, interjú vagy kérdőív formájában.</w:t>
-      </w:r>
-      <w:r>
-        <w:rPr>
-          <w:color w:val="F79646" w:themeColor="accent6"/>
-        </w:rPr>
-        <w:t xml:space="preserve"> </w:t>
-      </w:r>
-      <w:r>
-        <w:rPr>
-          <w:color w:val="F79646" w:themeColor="accent6"/>
-        </w:rPr>
-        <w:t>K</w:t>
-      </w:r>
-      <w:r>
-        <w:rPr>
-          <w:color w:val="F79646" w:themeColor="accent6"/>
-        </w:rPr>
-        <w:t>öltséges</w:t>
-      </w:r>
-      <w:r>
-        <w:rPr>
-          <w:color w:val="F79646" w:themeColor="accent6"/>
-        </w:rPr>
-        <w:t>ebb</w:t>
-      </w:r>
-      <w:r>
-        <w:rPr>
-          <w:color w:val="F79646" w:themeColor="accent6"/>
-        </w:rPr>
-        <w:t xml:space="preserve"> és időigényes</w:t>
-      </w:r>
-      <w:r>
-        <w:rPr>
-          <w:color w:val="F79646" w:themeColor="accent6"/>
-        </w:rPr>
-        <w:t>ebb</w:t>
-      </w:r>
-      <w:r>
-        <w:rPr>
-          <w:color w:val="F79646" w:themeColor="accent6"/>
-        </w:rPr>
-        <w:t xml:space="preserve"> lenne,</w:t>
-      </w:r>
-      <w:r>
-        <w:rPr>
-          <w:color w:val="F79646" w:themeColor="accent6"/>
-        </w:rPr>
-        <w:t xml:space="preserve"> mint az itt</w:t>
-      </w:r>
-      <w:r>
-        <w:rPr>
-          <w:color w:val="F79646" w:themeColor="accent6"/>
-        </w:rPr>
-        <w:t xml:space="preserve"> bemutatott tartalomelemző munkám</w:t>
-      </w:r>
-      <w:r>
-        <w:rPr>
-          <w:color w:val="F79646" w:themeColor="accent6"/>
-        </w:rPr>
-        <w:t>,</w:t>
-      </w:r>
-      <w:r>
-        <w:rPr>
-          <w:color w:val="F79646" w:themeColor="accent6"/>
-        </w:rPr>
-        <w:t xml:space="preserve"> de e</w:t>
-      </w:r>
-      <w:r>
-        <w:rPr>
-          <w:color w:val="F79646" w:themeColor="accent6"/>
-        </w:rPr>
-        <w:t xml:space="preserve">gy ilyen vizsgálat lényegesen </w:t>
-      </w:r>
-      <w:r>
-        <w:rPr>
-          <w:color w:val="F79646" w:themeColor="accent6"/>
-        </w:rPr>
-        <w:t>több információt hordozna</w:t>
-      </w:r>
-      <w:r>
-        <w:rPr>
-          <w:color w:val="F79646" w:themeColor="accent6"/>
-        </w:rPr>
-        <w:t xml:space="preserve"> a szervezeti kultúra vizsgálatára nézve és lehetővé tenné, hogy összehasonlítsuk a szervezet kifelé mutatott képét a belső</w:t>
-      </w:r>
-      <w:r>
-        <w:rPr>
-          <w:color w:val="F79646" w:themeColor="accent6"/>
-        </w:rPr>
-        <w:t xml:space="preserve"> állapotokkal, potenciálisan fényt derítve ellentmondásokra</w:t>
-      </w:r>
-      <w:r>
-        <w:rPr>
-          <w:color w:val="F79646" w:themeColor="accent6"/>
-        </w:rPr>
-        <w:t>, torzulásokra, keretrendszert képezve hason</w:t>
-      </w:r>
-      <w:r>
-        <w:rPr>
-          <w:color w:val="F79646" w:themeColor="accent6"/>
-        </w:rPr>
-        <w:t>ló jellegű jövőbeli kutatásokhoz</w:t>
-      </w:r>
-      <w:r>
-        <w:rPr>
-          <w:color w:val="F79646" w:themeColor="accent6"/>
-        </w:rPr>
-        <w:t>.</w:t>
-      </w:r>
-      <w:r>
-        <w:rPr>
-          <w:color w:val="F79646" w:themeColor="accent6"/>
-        </w:rPr>
         <w:br w:type="page"/>
       </w:r>
     </w:p>
@@ -29462,12 +29480,12 @@
       <w:pPr>
         <w:pStyle w:val="Cmsor1"/>
       </w:pPr>
-      <w:bookmarkStart w:id="32" w:name="_Toc430796425"/>
+      <w:bookmarkStart w:id="31" w:name="_Toc430796425"/>
       <w:r>
         <w:lastRenderedPageBreak/>
         <w:t>Irodalomjegyzék</w:t>
       </w:r>
-      <w:bookmarkEnd w:id="32"/>
+      <w:bookmarkEnd w:id="31"/>
     </w:p>
     <w:p>
       <w:pPr>
@@ -30704,16 +30722,72 @@
       <w:pPr>
         <w:pStyle w:val="Cmsor1"/>
       </w:pPr>
-      <w:bookmarkStart w:id="33" w:name="_Toc430796426"/>
+      <w:bookmarkStart w:id="32" w:name="_Toc430796426"/>
       <w:r>
         <w:lastRenderedPageBreak/>
         <w:t>Mellékletek</w:t>
       </w:r>
+      <w:bookmarkEnd w:id="32"/>
+    </w:p>
+    <w:p>
+      <w:pPr>
+        <w:jc w:val="left"/>
+        <w:rPr>
+          <w:color w:val="E36C0A" w:themeColor="accent6" w:themeShade="BF"/>
+        </w:rPr>
+      </w:pPr>
+      <w:r>
+        <w:rPr>
+          <w:color w:val="E36C0A" w:themeColor="accent6" w:themeShade="BF"/>
+        </w:rPr>
+        <w:t>kell-e csatolnom a ~20 kiadványt, amit elemeztem?</w:t>
+      </w:r>
+      <w:r>
+        <w:rPr>
+          <w:color w:val="E36C0A" w:themeColor="accent6" w:themeShade="BF"/>
+        </w:rPr>
+        <w:t xml:space="preserve"> NEM</w:t>
+      </w:r>
+    </w:p>
+    <w:p>
+      <w:pPr>
+        <w:rPr>
+          <w:color w:val="E36C0A" w:themeColor="accent6" w:themeShade="BF"/>
+        </w:rPr>
+      </w:pPr>
+      <w:r>
+        <w:rPr>
+          <w:color w:val="E36C0A" w:themeColor="accent6" w:themeShade="BF"/>
+        </w:rPr>
+        <w:t>ha nem, akkor nincs egyéb mellékletem</w:t>
+      </w:r>
+    </w:p>
+    <w:p>
+      <w:r>
+        <w:rPr>
+          <w:color w:val="E36C0A" w:themeColor="accent6" w:themeShade="BF"/>
+        </w:rPr>
+        <w:t>esetleg valami rövi</w:t>
+      </w:r>
+      <w:r>
+        <w:rPr>
+          <w:color w:val="E36C0A" w:themeColor="accent6" w:themeShade="BF"/>
+        </w:rPr>
+        <w:t>dített áttekintést a forrásokról be lehetne tenni, hogy ne legyen tök üres ez a rész</w:t>
+      </w:r>
+      <w:bookmarkStart w:id="33" w:name="_GoBack"/>
       <w:bookmarkEnd w:id="33"/>
     </w:p>
     <w:p>
       <w:pPr>
-        <w:jc w:val="left"/>
+        <w:pStyle w:val="Cmsor1"/>
+      </w:pPr>
+      <w:r>
+        <w:t>Függelék</w:t>
+      </w:r>
+    </w:p>
+    <w:p>
+      <w:pPr>
         <w:rPr>
           <w:color w:val="E36C0A" w:themeColor="accent6" w:themeShade="BF"/>
         </w:rPr>
@@ -30722,7 +30796,7 @@
         <w:rPr>
           <w:color w:val="E36C0A" w:themeColor="accent6" w:themeShade="BF"/>
         </w:rPr>
-        <w:t>kell-e csatolnom a ~20 kiadványt, amit elemeztem?</w:t>
+        <w:t>konzultációk igazolása</w:t>
       </w:r>
     </w:p>
     <w:p>
@@ -30735,15 +30809,7 @@
         <w:rPr>
           <w:color w:val="E36C0A" w:themeColor="accent6" w:themeShade="BF"/>
         </w:rPr>
-        <w:t>ha nem, akkor nincs egyéb mellékletem</w:t>
-      </w:r>
-    </w:p>
-    <w:p>
-      <w:pPr>
-        <w:pStyle w:val="Cmsor1"/>
-      </w:pPr>
-      <w:r>
-        <w:t>Függelék</w:t>
+        <w:t>nyilatkozat saját munkáról</w:t>
       </w:r>
     </w:p>
     <w:p>
@@ -30756,69 +30822,68 @@
         <w:rPr>
           <w:color w:val="E36C0A" w:themeColor="accent6" w:themeShade="BF"/>
         </w:rPr>
-        <w:t>konzultációk igazolása</w:t>
-      </w:r>
-    </w:p>
-    <w:p>
-      <w:pPr>
+        <w:t xml:space="preserve">? </w:t>
+      </w:r>
+      <w:r>
         <w:rPr>
           <w:color w:val="E36C0A" w:themeColor="accent6" w:themeShade="BF"/>
         </w:rPr>
-      </w:pPr>
+        <w:t>„</w:t>
+      </w:r>
       <w:r>
         <w:rPr>
           <w:color w:val="E36C0A" w:themeColor="accent6" w:themeShade="BF"/>
         </w:rPr>
-        <w:t>nyilatkozat saját munkáról</w:t>
-      </w:r>
-    </w:p>
-    <w:p>
-      <w:pPr>
+        <w:t>nyilatkozat vizsgálat</w:t>
+      </w:r>
+      <w:r>
         <w:rPr>
           <w:color w:val="E36C0A" w:themeColor="accent6" w:themeShade="BF"/>
         </w:rPr>
-      </w:pPr>
+        <w:t xml:space="preserve"> helyszínéről, cégszerű aláírás</w:t>
+      </w:r>
       <w:r>
         <w:rPr>
           <w:color w:val="E36C0A" w:themeColor="accent6" w:themeShade="BF"/>
         </w:rPr>
-        <w:t xml:space="preserve">? </w:t>
+        <w:t>sal</w:t>
       </w:r>
       <w:r>
         <w:rPr>
           <w:color w:val="E36C0A" w:themeColor="accent6" w:themeShade="BF"/>
         </w:rPr>
-        <w:t>„</w:t>
+        <w:t>”</w:t>
       </w:r>
       <w:r>
         <w:rPr>
           <w:color w:val="E36C0A" w:themeColor="accent6" w:themeShade="BF"/>
         </w:rPr>
-        <w:t>nyilatkozat vizsgálat</w:t>
+        <w:t xml:space="preserve"> ?</w:t>
       </w:r>
       <w:r>
         <w:rPr>
           <w:color w:val="E36C0A" w:themeColor="accent6" w:themeShade="BF"/>
         </w:rPr>
-        <w:t xml:space="preserve"> helyszínéről, cégszerű aláírás</w:t>
-      </w:r>
-      <w:r>
+        <w:t xml:space="preserve"> NEM KELL</w:t>
+      </w:r>
+    </w:p>
+    <w:p>
+      <w:pPr>
         <w:rPr>
           <w:color w:val="E36C0A" w:themeColor="accent6" w:themeShade="BF"/>
         </w:rPr>
-        <w:t>sal</w:t>
-      </w:r>
+      </w:pPr>
       <w:r>
         <w:rPr>
           <w:color w:val="E36C0A" w:themeColor="accent6" w:themeShade="BF"/>
         </w:rPr>
-        <w:t>”</w:t>
+        <w:t>? „diploma szakdolgozat rövid bemutatása” ? ez nem a korábbi Összefoglaló?</w:t>
       </w:r>
       <w:r>
         <w:rPr>
           <w:color w:val="E36C0A" w:themeColor="accent6" w:themeShade="BF"/>
         </w:rPr>
-        <w:t xml:space="preserve"> ?</w:t>
+        <w:t xml:space="preserve"> van ehhez egy formanyomtatvány</w:t>
       </w:r>
     </w:p>
     <w:p>
@@ -30827,11 +30892,18 @@
           <w:color w:val="E36C0A" w:themeColor="accent6" w:themeShade="BF"/>
         </w:rPr>
       </w:pPr>
-      <w:r>
+    </w:p>
+    <w:p>
+      <w:pPr>
         <w:rPr>
           <w:color w:val="E36C0A" w:themeColor="accent6" w:themeShade="BF"/>
         </w:rPr>
-        <w:t>? „diploma szakdolgozat rövid bemutatása” ? ez nem a korábbi Összefoglaló?</w:t>
+      </w:pPr>
+      <w:r>
+        <w:rPr>
+          <w:color w:val="E36C0A" w:themeColor="accent6" w:themeShade="BF"/>
+        </w:rPr>
+        <w:t>miután minden javítás kész van, küldem el a Tanár Úrnak, válaszol rá, hogy rendben van, ezt a választ kinyomtatva egy lapként beleteszem a beköttetett dolgozatba</w:t>
       </w:r>
     </w:p>
     <w:p/>
@@ -30881,6 +30953,7 @@
         <w:docPartUnique/>
       </w:docPartObj>
     </w:sdtPr>
+    <w:sdtEndPr/>
     <w:sdtContent>
       <w:p>
         <w:pPr>
@@ -30900,7 +30973,7 @@
           <w:rPr>
             <w:noProof/>
           </w:rPr>
-          <w:t>46</w:t>
+          <w:t>47</w:t>
         </w:r>
         <w:r>
           <w:fldChar w:fldCharType="end"/>
@@ -35791,7 +35864,6 @@
   <w:style w:type="character" w:default="1" w:styleId="Bekezdsalapbettpusa">
     <w:name w:val="Default Paragraph Font"/>
     <w:uiPriority w:val="1"/>
-    <w:semiHidden/>
     <w:unhideWhenUsed/>
   </w:style>
   <w:style w:type="table" w:default="1" w:styleId="Normltblzat">
@@ -36589,7 +36661,7 @@
 </file>
 
 <file path=customXml/itemProps1.xml><?xml version="1.0" encoding="utf-8"?>
-<ds:datastoreItem xmlns:ds="http://schemas.openxmlformats.org/officeDocument/2006/customXml" ds:itemID="{03DAD3FC-3377-4E7A-970E-5867F6D8D144}">
+<ds:datastoreItem xmlns:ds="http://schemas.openxmlformats.org/officeDocument/2006/customXml" ds:itemID="{E5D4A3A3-A128-4E45-A9A0-085EA7B18EE7}">
   <ds:schemaRefs>
     <ds:schemaRef ds:uri="http://schemas.openxmlformats.org/officeDocument/2006/bibliography"/>
   </ds:schemaRefs>

</xml_diff>